<commit_message>
updated answer sheet to rev6 - adressing #15
</commit_message>
<xml_diff>
--- a/raw/mock_exam/Mock-Exam-Answers-EN.docx
+++ b/raw/mock_exam/Mock-Exam-Answers-EN.docx
@@ -106,7 +106,7 @@
     </w:p>
     <w:p>
       <w:pPr>
-        <w:pStyle w:val="BodyText"/>
+        <w:pStyle w:val="Textkrper"/>
         <w:spacing w:before="93"/>
         <w:ind w:left="219" w:right="220"/>
         <w:jc w:val="center"/>
@@ -134,7 +134,7 @@
           <w:color w:val="333333"/>
           <w:lang w:val="en-US"/>
         </w:rPr>
-        <w:t>3</w:t>
+        <w:t>6</w:t>
       </w:r>
       <w:r>
         <w:rPr>
@@ -2956,7 +2956,7 @@
     </w:tbl>
     <w:p>
       <w:pPr>
-        <w:pStyle w:val="BodyText"/>
+        <w:pStyle w:val="Textkrper"/>
         <w:tabs>
           <w:tab w:val="left" w:pos="538"/>
         </w:tabs>
@@ -8422,7 +8422,7 @@
 <w:ftr xmlns:wpc="http://schemas.microsoft.com/office/word/2010/wordprocessingCanvas" xmlns:cx="http://schemas.microsoft.com/office/drawing/2014/chartex" xmlns:cx1="http://schemas.microsoft.com/office/drawing/2015/9/8/chartex" xmlns:cx2="http://schemas.microsoft.com/office/drawing/2015/10/21/chartex" xmlns:cx3="http://schemas.microsoft.com/office/drawing/2016/5/9/chartex" xmlns:cx4="http://schemas.microsoft.com/office/drawing/2016/5/10/chartex" xmlns:cx5="http://schemas.microsoft.com/office/drawing/2016/5/11/chartex" xmlns:cx6="http://schemas.microsoft.com/office/drawing/2016/5/12/chartex" xmlns:cx7="http://schemas.microsoft.com/office/drawing/2016/5/13/chartex" xmlns:cx8="http://schemas.microsoft.com/office/drawing/2016/5/14/chartex" xmlns:mc="http://schemas.openxmlformats.org/markup-compatibility/2006" xmlns:aink="http://schemas.microsoft.com/office/drawing/2016/ink" xmlns:am3d="http://schemas.microsoft.com/office/drawing/2017/model3d" xmlns:o="urn:schemas-microsoft-com:office:office" xmlns:r="http://schemas.openxmlformats.org/officeDocument/2006/relationships" xmlns:m="http://schemas.openxmlformats.org/officeDocument/2006/math" xmlns:v="urn:schemas-microsoft-com:vml" xmlns:wp14="http://schemas.microsoft.com/office/word/2010/wordprocessingDrawing" xmlns:wp="http://schemas.openxmlformats.org/drawingml/2006/wordprocessingDrawing" xmlns:w10="urn:schemas-microsoft-com:office:word" xmlns:w="http://schemas.openxmlformats.org/wordprocessingml/2006/main" xmlns:w14="http://schemas.microsoft.com/office/word/2010/wordml" xmlns:w15="http://schemas.microsoft.com/office/word/2012/wordml" xmlns:w16cex="http://schemas.microsoft.com/office/word/2018/wordml/cex" xmlns:w16cid="http://schemas.microsoft.com/office/word/2016/wordml/cid" xmlns:w16="http://schemas.microsoft.com/office/word/2018/wordml" xmlns:w16se="http://schemas.microsoft.com/office/word/2015/wordml/symex" xmlns:wpg="http://schemas.microsoft.com/office/word/2010/wordprocessingGroup" xmlns:wpi="http://schemas.microsoft.com/office/word/2010/wordprocessingInk" xmlns:wne="http://schemas.microsoft.com/office/word/2006/wordml" xmlns:wps="http://schemas.microsoft.com/office/word/2010/wordprocessingShape" mc:Ignorable="w14 w15 w16se w16cid w16 w16cex wp14">
   <w:p>
     <w:pPr>
-      <w:pStyle w:val="Footer"/>
+      <w:pStyle w:val="Fuzeile"/>
       <w:spacing w:line="360" w:lineRule="auto"/>
       <w:rPr>
         <w:rFonts w:ascii="Roboto" w:hAnsi="Roboto"/>
@@ -8826,7 +8826,7 @@
         <w:szCs w:val="16"/>
         <w:lang w:val="en-US"/>
       </w:rPr>
-      <w:t>3</w:t>
+      <w:t>6</w:t>
     </w:r>
     <w:r>
       <w:rPr>
@@ -8914,7 +8914,7 @@
         </w:tcPr>
         <w:p>
           <w:pPr>
-            <w:pStyle w:val="Header"/>
+            <w:pStyle w:val="Kopfzeile"/>
             <w:tabs>
               <w:tab w:val="clear" w:pos="9072"/>
               <w:tab w:val="right" w:pos="9900"/>
@@ -8922,7 +8922,7 @@
             <w:spacing w:before="360"/>
             <w:ind w:right="-35"/>
             <w:rPr>
-              <w:rStyle w:val="PageNumber"/>
+              <w:rStyle w:val="Seitenzahl"/>
               <w:rFonts w:ascii="Roboto" w:hAnsi="Roboto" w:cs="Arial"/>
               <w:color w:val="215868" w:themeColor="accent5" w:themeShade="80"/>
               <w:sz w:val="34"/>
@@ -8931,7 +8931,7 @@
           </w:pPr>
           <w:r>
             <w:rPr>
-              <w:rStyle w:val="PageNumber"/>
+              <w:rStyle w:val="Seitenzahl"/>
               <w:rFonts w:ascii="Roboto" w:hAnsi="Roboto" w:cs="Arial"/>
               <w:color w:val="215868" w:themeColor="accent5" w:themeShade="80"/>
               <w:sz w:val="34"/>
@@ -8941,7 +8941,7 @@
           </w:r>
           <w:r>
             <w:rPr>
-              <w:rStyle w:val="PageNumber"/>
+              <w:rStyle w:val="Seitenzahl"/>
               <w:rFonts w:ascii="Roboto" w:hAnsi="Roboto" w:cs="Arial"/>
               <w:color w:val="215868" w:themeColor="accent5" w:themeShade="80"/>
               <w:sz w:val="34"/>
@@ -8952,7 +8952,7 @@
           </w:r>
           <w:r>
             <w:rPr>
-              <w:rStyle w:val="PageNumber"/>
+              <w:rStyle w:val="Seitenzahl"/>
               <w:rFonts w:ascii="Roboto" w:hAnsi="Roboto" w:cs="Arial"/>
               <w:color w:val="215868" w:themeColor="accent5" w:themeShade="80"/>
               <w:sz w:val="34"/>
@@ -8962,7 +8962,7 @@
           </w:r>
           <w:r>
             <w:rPr>
-              <w:rStyle w:val="PageNumber"/>
+              <w:rStyle w:val="Seitenzahl"/>
               <w:rFonts w:ascii="Roboto" w:hAnsi="Roboto" w:cs="Arial"/>
               <w:color w:val="215868" w:themeColor="accent5" w:themeShade="80"/>
               <w:sz w:val="34"/>
@@ -8973,7 +8973,7 @@
           </w:r>
           <w:r>
             <w:rPr>
-              <w:rStyle w:val="PageNumber"/>
+              <w:rStyle w:val="Seitenzahl"/>
               <w:rFonts w:ascii="Roboto" w:hAnsi="Roboto" w:cs="Arial"/>
               <w:color w:val="215868" w:themeColor="accent5" w:themeShade="80"/>
               <w:sz w:val="34"/>
@@ -8983,7 +8983,7 @@
           </w:r>
           <w:r>
             <w:rPr>
-              <w:rStyle w:val="PageNumber"/>
+              <w:rStyle w:val="Seitenzahl"/>
               <w:rFonts w:ascii="Roboto" w:hAnsi="Roboto" w:cs="Arial"/>
               <w:color w:val="215868" w:themeColor="accent5" w:themeShade="80"/>
               <w:sz w:val="34"/>
@@ -8993,7 +8993,7 @@
           </w:r>
           <w:r>
             <w:rPr>
-              <w:rStyle w:val="PageNumber"/>
+              <w:rStyle w:val="Seitenzahl"/>
               <w:rFonts w:ascii="Roboto" w:hAnsi="Roboto" w:cs="Arial"/>
               <w:color w:val="215868" w:themeColor="accent5" w:themeShade="80"/>
               <w:sz w:val="34"/>
@@ -9003,7 +9003,7 @@
           </w:r>
           <w:r>
             <w:rPr>
-              <w:rStyle w:val="PageNumber"/>
+              <w:rStyle w:val="Seitenzahl"/>
               <w:rFonts w:ascii="Roboto" w:hAnsi="Roboto" w:cs="Arial"/>
               <w:color w:val="215868" w:themeColor="accent5" w:themeShade="80"/>
               <w:sz w:val="34"/>
@@ -9037,7 +9037,7 @@
         </w:tcPr>
         <w:p>
           <w:pPr>
-            <w:pStyle w:val="Header"/>
+            <w:pStyle w:val="Kopfzeile"/>
             <w:tabs>
               <w:tab w:val="clear" w:pos="9072"/>
               <w:tab w:val="right" w:pos="9900"/>
@@ -9045,7 +9045,7 @@
             <w:spacing w:after="120"/>
             <w:jc w:val="right"/>
             <w:rPr>
-              <w:rStyle w:val="PageNumber"/>
+              <w:rStyle w:val="Seitenzahl"/>
               <w:rFonts w:ascii="Arial" w:hAnsi="Arial" w:cs="Arial"/>
               <w:sz w:val="16"/>
             </w:rPr>
@@ -9111,7 +9111,7 @@
   </w:tbl>
   <w:p>
     <w:pPr>
-      <w:pStyle w:val="Header"/>
+      <w:pStyle w:val="Kopfzeile"/>
       <w:tabs>
         <w:tab w:val="clear" w:pos="9072"/>
         <w:tab w:val="right" w:pos="9900"/>
@@ -11855,7 +11855,7 @@
     <w:lvl w:ilvl="0">
       <w:start w:val="1"/>
       <w:numFmt w:val="decimal"/>
-      <w:pStyle w:val="Heading7"/>
+      <w:pStyle w:val="berschrift7"/>
       <w:lvlText w:val="%1"/>
       <w:lvlJc w:val="left"/>
       <w:pPr>
@@ -11886,7 +11886,7 @@
     <w:lvl w:ilvl="2">
       <w:start w:val="1"/>
       <w:numFmt w:val="decimal"/>
-      <w:pStyle w:val="Heading3"/>
+      <w:pStyle w:val="berschrift3"/>
       <w:lvlText w:val="%1.%2.%3"/>
       <w:lvlJc w:val="left"/>
       <w:pPr>
@@ -14366,7 +14366,7 @@
     <w:lsdException w:name="Unresolved Mention" w:semiHidden="1" w:unhideWhenUsed="1"/>
     <w:lsdException w:name="Smart Link" w:semiHidden="1" w:unhideWhenUsed="1"/>
   </w:latentStyles>
-  <w:style w:type="paragraph" w:default="1" w:styleId="Normal">
+  <w:style w:type="paragraph" w:default="1" w:styleId="Standard">
     <w:name w:val="Normal"/>
     <w:qFormat/>
     <w:rsid w:val="00725432"/>
@@ -14375,10 +14375,10 @@
       <w:szCs w:val="24"/>
     </w:rPr>
   </w:style>
-  <w:style w:type="paragraph" w:styleId="Heading1">
+  <w:style w:type="paragraph" w:styleId="berschrift1">
     <w:name w:val="heading 1"/>
-    <w:basedOn w:val="Normal"/>
-    <w:next w:val="Normal"/>
+    <w:basedOn w:val="Standard"/>
+    <w:next w:val="Standard"/>
     <w:uiPriority w:val="9"/>
     <w:qFormat/>
     <w:rsid w:val="00725432"/>
@@ -14394,11 +14394,11 @@
       <w:szCs w:val="20"/>
     </w:rPr>
   </w:style>
-  <w:style w:type="paragraph" w:styleId="Heading2">
+  <w:style w:type="paragraph" w:styleId="berschrift2">
     <w:name w:val="heading 2"/>
-    <w:basedOn w:val="Normal"/>
-    <w:next w:val="Normal"/>
-    <w:link w:val="Heading2Char"/>
+    <w:basedOn w:val="Standard"/>
+    <w:next w:val="Standard"/>
+    <w:link w:val="berschrift2Zchn"/>
     <w:qFormat/>
     <w:rsid w:val="00725432"/>
     <w:pPr>
@@ -14414,10 +14414,10 @@
       <w:szCs w:val="16"/>
     </w:rPr>
   </w:style>
-  <w:style w:type="paragraph" w:styleId="Heading3">
+  <w:style w:type="paragraph" w:styleId="berschrift3">
     <w:name w:val="heading 3"/>
-    <w:basedOn w:val="Normal"/>
-    <w:next w:val="Normal"/>
+    <w:basedOn w:val="Standard"/>
+    <w:next w:val="Standard"/>
     <w:qFormat/>
     <w:rsid w:val="00725432"/>
     <w:pPr>
@@ -14434,10 +14434,10 @@
       <w:sz w:val="20"/>
     </w:rPr>
   </w:style>
-  <w:style w:type="paragraph" w:styleId="Heading4">
+  <w:style w:type="paragraph" w:styleId="berschrift4">
     <w:name w:val="heading 4"/>
-    <w:basedOn w:val="Normal"/>
-    <w:next w:val="Normal"/>
+    <w:basedOn w:val="Standard"/>
+    <w:next w:val="Standard"/>
     <w:qFormat/>
     <w:rsid w:val="00725432"/>
     <w:pPr>
@@ -14455,10 +14455,10 @@
       <w:lang w:val="en-GB"/>
     </w:rPr>
   </w:style>
-  <w:style w:type="paragraph" w:styleId="Heading5">
+  <w:style w:type="paragraph" w:styleId="berschrift5">
     <w:name w:val="heading 5"/>
-    <w:basedOn w:val="Normal"/>
-    <w:next w:val="Normal"/>
+    <w:basedOn w:val="Standard"/>
+    <w:next w:val="Standard"/>
     <w:qFormat/>
     <w:rsid w:val="00725432"/>
     <w:pPr>
@@ -14473,10 +14473,10 @@
       <w:sz w:val="16"/>
     </w:rPr>
   </w:style>
-  <w:style w:type="paragraph" w:styleId="Heading6">
+  <w:style w:type="paragraph" w:styleId="berschrift6">
     <w:name w:val="heading 6"/>
-    <w:basedOn w:val="Normal"/>
-    <w:next w:val="Normal"/>
+    <w:basedOn w:val="Standard"/>
+    <w:next w:val="Standard"/>
     <w:qFormat/>
     <w:rsid w:val="00725432"/>
     <w:pPr>
@@ -14490,10 +14490,10 @@
       <w:sz w:val="16"/>
     </w:rPr>
   </w:style>
-  <w:style w:type="paragraph" w:styleId="Heading7">
+  <w:style w:type="paragraph" w:styleId="berschrift7">
     <w:name w:val="heading 7"/>
-    <w:basedOn w:val="Normal"/>
-    <w:next w:val="Normal"/>
+    <w:basedOn w:val="Standard"/>
+    <w:next w:val="Standard"/>
     <w:qFormat/>
     <w:rsid w:val="00725432"/>
     <w:pPr>
@@ -14511,10 +14511,10 @@
       <w:sz w:val="16"/>
     </w:rPr>
   </w:style>
-  <w:style w:type="paragraph" w:styleId="Heading8">
+  <w:style w:type="paragraph" w:styleId="berschrift8">
     <w:name w:val="heading 8"/>
-    <w:basedOn w:val="Normal"/>
-    <w:next w:val="Normal"/>
+    <w:basedOn w:val="Standard"/>
+    <w:next w:val="Standard"/>
     <w:qFormat/>
     <w:rsid w:val="00725432"/>
     <w:pPr>
@@ -14529,10 +14529,10 @@
       <w:sz w:val="16"/>
     </w:rPr>
   </w:style>
-  <w:style w:type="paragraph" w:styleId="Heading9">
+  <w:style w:type="paragraph" w:styleId="berschrift9">
     <w:name w:val="heading 9"/>
-    <w:basedOn w:val="Normal"/>
-    <w:next w:val="Normal"/>
+    <w:basedOn w:val="Standard"/>
+    <w:next w:val="Standard"/>
     <w:qFormat/>
     <w:rsid w:val="00725432"/>
     <w:pPr>
@@ -14547,13 +14547,13 @@
       <w:szCs w:val="20"/>
     </w:rPr>
   </w:style>
-  <w:style w:type="character" w:default="1" w:styleId="DefaultParagraphFont">
+  <w:style w:type="character" w:default="1" w:styleId="Absatz-Standardschriftart">
     <w:name w:val="Default Paragraph Font"/>
     <w:uiPriority w:val="1"/>
     <w:semiHidden/>
     <w:unhideWhenUsed/>
   </w:style>
-  <w:style w:type="table" w:default="1" w:styleId="TableNormal">
+  <w:style w:type="table" w:default="1" w:styleId="NormaleTabelle">
     <w:name w:val="Normal Table"/>
     <w:uiPriority w:val="99"/>
     <w:semiHidden/>
@@ -14568,15 +14568,15 @@
       </w:tblCellMar>
     </w:tblPr>
   </w:style>
-  <w:style w:type="numbering" w:default="1" w:styleId="NoList">
+  <w:style w:type="numbering" w:default="1" w:styleId="KeineListe">
     <w:name w:val="No List"/>
     <w:uiPriority w:val="99"/>
     <w:semiHidden/>
     <w:unhideWhenUsed/>
   </w:style>
-  <w:style w:type="paragraph" w:styleId="BalloonText">
+  <w:style w:type="paragraph" w:styleId="Sprechblasentext">
     <w:name w:val="Balloon Text"/>
-    <w:basedOn w:val="Normal"/>
+    <w:basedOn w:val="Standard"/>
     <w:semiHidden/>
     <w:rsid w:val="00725432"/>
     <w:rPr>
@@ -14585,9 +14585,9 @@
       <w:szCs w:val="16"/>
     </w:rPr>
   </w:style>
-  <w:style w:type="paragraph" w:styleId="BodyTextIndent">
+  <w:style w:type="paragraph" w:styleId="Textkrper-Zeileneinzug">
     <w:name w:val="Body Text Indent"/>
-    <w:basedOn w:val="Normal"/>
+    <w:basedOn w:val="Standard"/>
     <w:semiHidden/>
     <w:rsid w:val="00725432"/>
     <w:pPr>
@@ -14599,10 +14599,10 @@
       <w:szCs w:val="20"/>
     </w:rPr>
   </w:style>
-  <w:style w:type="paragraph" w:styleId="BodyText">
+  <w:style w:type="paragraph" w:styleId="Textkrper">
     <w:name w:val="Body Text"/>
-    <w:basedOn w:val="Normal"/>
-    <w:link w:val="BodyTextChar"/>
+    <w:basedOn w:val="Standard"/>
+    <w:link w:val="TextkrperZchn"/>
     <w:semiHidden/>
     <w:rsid w:val="00725432"/>
     <w:rPr>
@@ -14614,11 +14614,11 @@
       <w:lang w:val="en-GB"/>
     </w:rPr>
   </w:style>
-  <w:style w:type="paragraph" w:styleId="Header">
+  <w:style w:type="paragraph" w:styleId="Kopfzeile">
     <w:name w:val="header"/>
     <w:aliases w:val="und Fußzeile"/>
-    <w:basedOn w:val="Normal"/>
-    <w:link w:val="HeaderChar"/>
+    <w:basedOn w:val="Standard"/>
+    <w:link w:val="KopfzeileZchn"/>
     <w:rsid w:val="00725432"/>
     <w:pPr>
       <w:tabs>
@@ -14627,10 +14627,10 @@
       </w:tabs>
     </w:pPr>
   </w:style>
-  <w:style w:type="paragraph" w:styleId="Footer">
+  <w:style w:type="paragraph" w:styleId="Fuzeile">
     <w:name w:val="footer"/>
-    <w:basedOn w:val="Normal"/>
-    <w:link w:val="FooterChar"/>
+    <w:basedOn w:val="Standard"/>
+    <w:link w:val="FuzeileZchn"/>
     <w:uiPriority w:val="99"/>
     <w:rsid w:val="00725432"/>
     <w:pPr>
@@ -14649,7 +14649,7 @@
       <w:u w:val="single"/>
     </w:rPr>
   </w:style>
-  <w:style w:type="character" w:styleId="CommentReference">
+  <w:style w:type="character" w:styleId="Kommentarzeichen">
     <w:name w:val="annotation reference"/>
     <w:uiPriority w:val="99"/>
     <w:semiHidden/>
@@ -14659,9 +14659,9 @@
       <w:szCs w:val="16"/>
     </w:rPr>
   </w:style>
-  <w:style w:type="paragraph" w:styleId="CommentText">
+  <w:style w:type="paragraph" w:styleId="Kommentartext">
     <w:name w:val="annotation text"/>
-    <w:basedOn w:val="Normal"/>
+    <w:basedOn w:val="Standard"/>
     <w:semiHidden/>
     <w:rsid w:val="00725432"/>
     <w:rPr>
@@ -14669,10 +14669,10 @@
       <w:szCs w:val="20"/>
     </w:rPr>
   </w:style>
-  <w:style w:type="paragraph" w:styleId="CommentSubject">
+  <w:style w:type="paragraph" w:styleId="Kommentarthema">
     <w:name w:val="annotation subject"/>
-    <w:basedOn w:val="CommentText"/>
-    <w:next w:val="CommentText"/>
+    <w:basedOn w:val="Kommentartext"/>
+    <w:next w:val="Kommentartext"/>
     <w:semiHidden/>
     <w:rsid w:val="00725432"/>
     <w:rPr>
@@ -14680,9 +14680,9 @@
       <w:bCs/>
     </w:rPr>
   </w:style>
-  <w:style w:type="paragraph" w:styleId="BlockText">
+  <w:style w:type="paragraph" w:styleId="Blocktext">
     <w:name w:val="Block Text"/>
-    <w:basedOn w:val="Normal"/>
+    <w:basedOn w:val="Standard"/>
     <w:semiHidden/>
     <w:rsid w:val="00725432"/>
     <w:pPr>
@@ -14698,7 +14698,7 @@
       <w:szCs w:val="16"/>
     </w:rPr>
   </w:style>
-  <w:style w:type="character" w:styleId="FollowedHyperlink">
+  <w:style w:type="character" w:styleId="BesuchterLink">
     <w:name w:val="FollowedHyperlink"/>
     <w:semiHidden/>
     <w:rsid w:val="00725432"/>
@@ -14707,10 +14707,10 @@
       <w:u w:val="single"/>
     </w:rPr>
   </w:style>
-  <w:style w:type="paragraph" w:styleId="MacroText">
+  <w:style w:type="paragraph" w:styleId="Makrotext">
     <w:name w:val="macro"/>
     <w:aliases w:val="Programmiersprache"/>
-    <w:next w:val="Normal"/>
+    <w:next w:val="Standard"/>
     <w:semiHidden/>
     <w:rsid w:val="00725432"/>
     <w:pPr>
@@ -14730,9 +14730,9 @@
       <w:rFonts w:ascii="Courier New" w:hAnsi="Courier New"/>
     </w:rPr>
   </w:style>
-  <w:style w:type="paragraph" w:styleId="BodyText2">
+  <w:style w:type="paragraph" w:styleId="Textkrper2">
     <w:name w:val="Body Text 2"/>
-    <w:basedOn w:val="Normal"/>
+    <w:basedOn w:val="Standard"/>
     <w:semiHidden/>
     <w:rsid w:val="00725432"/>
     <w:rPr>
@@ -14740,15 +14740,15 @@
       <w:sz w:val="14"/>
     </w:rPr>
   </w:style>
-  <w:style w:type="character" w:styleId="PageNumber">
+  <w:style w:type="character" w:styleId="Seitenzahl">
     <w:name w:val="page number"/>
-    <w:basedOn w:val="DefaultParagraphFont"/>
+    <w:basedOn w:val="Absatz-Standardschriftart"/>
     <w:semiHidden/>
     <w:rsid w:val="00725432"/>
   </w:style>
-  <w:style w:type="paragraph" w:styleId="Title">
+  <w:style w:type="paragraph" w:styleId="Titel">
     <w:name w:val="Title"/>
-    <w:basedOn w:val="Normal"/>
+    <w:basedOn w:val="Standard"/>
     <w:qFormat/>
     <w:rsid w:val="00725432"/>
     <w:pPr>
@@ -14762,9 +14762,9 @@
       <w:color w:val="FF0000"/>
     </w:rPr>
   </w:style>
-  <w:style w:type="paragraph" w:styleId="BodyText3">
+  <w:style w:type="paragraph" w:styleId="Textkrper3">
     <w:name w:val="Body Text 3"/>
-    <w:basedOn w:val="Normal"/>
+    <w:basedOn w:val="Standard"/>
     <w:semiHidden/>
     <w:rsid w:val="00725432"/>
     <w:rPr>
@@ -14772,9 +14772,9 @@
       <w:sz w:val="18"/>
     </w:rPr>
   </w:style>
-  <w:style w:type="paragraph" w:styleId="NormalWeb">
+  <w:style w:type="paragraph" w:styleId="StandardWeb">
     <w:name w:val="Normal (Web)"/>
-    <w:basedOn w:val="Normal"/>
+    <w:basedOn w:val="Standard"/>
     <w:uiPriority w:val="99"/>
     <w:semiHidden/>
     <w:rsid w:val="00725432"/>
@@ -14784,10 +14784,10 @@
   </w:style>
   <w:style w:type="character" w:customStyle="1" w:styleId="tief">
     <w:name w:val="tief"/>
-    <w:basedOn w:val="DefaultParagraphFont"/>
+    <w:basedOn w:val="Absatz-Standardschriftart"/>
     <w:rsid w:val="00725432"/>
   </w:style>
-  <w:style w:type="character" w:styleId="Strong">
+  <w:style w:type="character" w:styleId="Fett">
     <w:name w:val="Strong"/>
     <w:uiPriority w:val="22"/>
     <w:qFormat/>
@@ -14797,9 +14797,9 @@
       <w:bCs/>
     </w:rPr>
   </w:style>
-  <w:style w:type="paragraph" w:styleId="BodyTextIndent2">
+  <w:style w:type="paragraph" w:styleId="Textkrper-Einzug2">
     <w:name w:val="Body Text Indent 2"/>
-    <w:basedOn w:val="Normal"/>
+    <w:basedOn w:val="Standard"/>
     <w:semiHidden/>
     <w:rsid w:val="00725432"/>
     <w:pPr>
@@ -14810,9 +14810,9 @@
       <w:sz w:val="18"/>
     </w:rPr>
   </w:style>
-  <w:style w:type="paragraph" w:styleId="BodyTextIndent3">
+  <w:style w:type="paragraph" w:styleId="Textkrper-Einzug3">
     <w:name w:val="Body Text Indent 3"/>
-    <w:basedOn w:val="Normal"/>
+    <w:basedOn w:val="Standard"/>
     <w:semiHidden/>
     <w:rsid w:val="00725432"/>
     <w:pPr>
@@ -14827,10 +14827,10 @@
       <w:sz w:val="18"/>
     </w:rPr>
   </w:style>
-  <w:style w:type="paragraph" w:styleId="PlainText">
+  <w:style w:type="paragraph" w:styleId="NurText">
     <w:name w:val="Plain Text"/>
-    <w:basedOn w:val="Normal"/>
-    <w:link w:val="PlainTextChar"/>
+    <w:basedOn w:val="Standard"/>
+    <w:link w:val="NurTextZchn"/>
     <w:semiHidden/>
     <w:rsid w:val="00725432"/>
     <w:rPr>
@@ -14841,7 +14841,7 @@
   </w:style>
   <w:style w:type="paragraph" w:customStyle="1" w:styleId="Textgliederungohne">
     <w:name w:val="Textgliederung ohne"/>
-    <w:basedOn w:val="Normal"/>
+    <w:basedOn w:val="Standard"/>
     <w:rsid w:val="00725432"/>
     <w:pPr>
       <w:numPr>
@@ -14858,7 +14858,7 @@
   </w:style>
   <w:style w:type="paragraph" w:customStyle="1" w:styleId="Textgliederung1">
     <w:name w:val="Textgliederung 1"/>
-    <w:basedOn w:val="Normal"/>
+    <w:basedOn w:val="Standard"/>
     <w:rsid w:val="00725432"/>
     <w:pPr>
       <w:numPr>
@@ -14912,7 +14912,7 @@
       <w:ind w:left="2160" w:hanging="180"/>
     </w:pPr>
   </w:style>
-  <w:style w:type="character" w:styleId="FootnoteReference">
+  <w:style w:type="character" w:styleId="Funotenzeichen">
     <w:name w:val="footnote reference"/>
     <w:semiHidden/>
     <w:rsid w:val="00725432"/>
@@ -14920,9 +14920,9 @@
       <w:vertAlign w:val="superscript"/>
     </w:rPr>
   </w:style>
-  <w:style w:type="paragraph" w:styleId="FootnoteText">
+  <w:style w:type="paragraph" w:styleId="Funotentext">
     <w:name w:val="footnote text"/>
-    <w:basedOn w:val="Normal"/>
+    <w:basedOn w:val="Standard"/>
     <w:semiHidden/>
     <w:rsid w:val="00725432"/>
     <w:rPr>
@@ -14932,7 +14932,7 @@
   </w:style>
   <w:style w:type="paragraph" w:customStyle="1" w:styleId="Spalterechts11CharChar">
     <w:name w:val="Spalte rechts 1.1 Char Char"/>
-    <w:basedOn w:val="Normal"/>
+    <w:basedOn w:val="Standard"/>
     <w:rsid w:val="00725432"/>
     <w:pPr>
       <w:tabs>
@@ -14948,9 +14948,9 @@
       <w:szCs w:val="20"/>
     </w:rPr>
   </w:style>
-  <w:style w:type="paragraph" w:styleId="ListParagraph">
+  <w:style w:type="paragraph" w:styleId="Listenabsatz">
     <w:name w:val="List Paragraph"/>
-    <w:basedOn w:val="Normal"/>
+    <w:basedOn w:val="Standard"/>
     <w:uiPriority w:val="34"/>
     <w:qFormat/>
     <w:rsid w:val="00C61F63"/>
@@ -14958,10 +14958,10 @@
       <w:ind w:left="708"/>
     </w:pPr>
   </w:style>
-  <w:style w:type="paragraph" w:styleId="DocumentMap">
+  <w:style w:type="paragraph" w:styleId="Dokumentstruktur">
     <w:name w:val="Document Map"/>
-    <w:basedOn w:val="Normal"/>
-    <w:link w:val="DocumentMapChar"/>
+    <w:basedOn w:val="Standard"/>
+    <w:link w:val="DokumentstrukturZchn"/>
     <w:uiPriority w:val="99"/>
     <w:semiHidden/>
     <w:unhideWhenUsed/>
@@ -14972,9 +14972,9 @@
       <w:szCs w:val="16"/>
     </w:rPr>
   </w:style>
-  <w:style w:type="character" w:customStyle="1" w:styleId="DocumentMapChar">
-    <w:name w:val="Document Map Char"/>
-    <w:link w:val="DocumentMap"/>
+  <w:style w:type="character" w:customStyle="1" w:styleId="DokumentstrukturZchn">
+    <w:name w:val="Dokumentstruktur Zchn"/>
+    <w:link w:val="Dokumentstruktur"/>
     <w:uiPriority w:val="99"/>
     <w:semiHidden/>
     <w:rsid w:val="005E2F0E"/>
@@ -14984,7 +14984,7 @@
       <w:szCs w:val="16"/>
     </w:rPr>
   </w:style>
-  <w:style w:type="paragraph" w:styleId="Revision">
+  <w:style w:type="paragraph" w:styleId="berarbeitung">
     <w:name w:val="Revision"/>
     <w:hidden/>
     <w:uiPriority w:val="99"/>
@@ -14997,7 +14997,7 @@
   </w:style>
   <w:style w:type="paragraph" w:customStyle="1" w:styleId="LS-Vertrag-eingerckt">
     <w:name w:val="LS-Vertrag-eingerückt"/>
-    <w:basedOn w:val="Normal"/>
+    <w:basedOn w:val="Standard"/>
     <w:uiPriority w:val="99"/>
     <w:rsid w:val="00CA4233"/>
     <w:pPr>
@@ -15011,10 +15011,10 @@
       <w:lang w:eastAsia="en-US"/>
     </w:rPr>
   </w:style>
-  <w:style w:type="character" w:customStyle="1" w:styleId="FooterChar">
-    <w:name w:val="Footer Char"/>
-    <w:basedOn w:val="DefaultParagraphFont"/>
-    <w:link w:val="Footer"/>
+  <w:style w:type="character" w:customStyle="1" w:styleId="FuzeileZchn">
+    <w:name w:val="Fußzeile Zchn"/>
+    <w:basedOn w:val="Absatz-Standardschriftart"/>
+    <w:link w:val="Fuzeile"/>
     <w:uiPriority w:val="99"/>
     <w:rsid w:val="00970BBA"/>
     <w:rPr>
@@ -15022,9 +15022,9 @@
       <w:szCs w:val="24"/>
     </w:rPr>
   </w:style>
-  <w:style w:type="table" w:styleId="TableGrid">
+  <w:style w:type="table" w:styleId="Tabellenraster">
     <w:name w:val="Table Grid"/>
-    <w:basedOn w:val="TableNormal"/>
+    <w:basedOn w:val="NormaleTabelle"/>
     <w:uiPriority w:val="99"/>
     <w:rsid w:val="00350E0A"/>
     <w:tblPr>
@@ -15038,20 +15038,20 @@
       </w:tblBorders>
     </w:tblPr>
   </w:style>
-  <w:style w:type="character" w:customStyle="1" w:styleId="HeaderChar">
-    <w:name w:val="Header Char"/>
-    <w:aliases w:val="und Fußzeile Char"/>
-    <w:basedOn w:val="DefaultParagraphFont"/>
-    <w:link w:val="Header"/>
+  <w:style w:type="character" w:customStyle="1" w:styleId="KopfzeileZchn">
+    <w:name w:val="Kopfzeile Zchn"/>
+    <w:aliases w:val="und Fußzeile Zchn"/>
+    <w:basedOn w:val="Absatz-Standardschriftart"/>
+    <w:link w:val="Kopfzeile"/>
     <w:rsid w:val="00096E20"/>
     <w:rPr>
       <w:sz w:val="22"/>
       <w:szCs w:val="24"/>
     </w:rPr>
   </w:style>
-  <w:style w:type="paragraph" w:styleId="NoSpacing">
+  <w:style w:type="paragraph" w:styleId="KeinLeerraum">
     <w:name w:val="No Spacing"/>
-    <w:link w:val="NoSpacingChar"/>
+    <w:link w:val="KeinLeerraumZchn"/>
     <w:uiPriority w:val="1"/>
     <w:qFormat/>
     <w:rsid w:val="005238D3"/>
@@ -15061,10 +15061,10 @@
       <w:szCs w:val="22"/>
     </w:rPr>
   </w:style>
-  <w:style w:type="character" w:customStyle="1" w:styleId="NoSpacingChar">
-    <w:name w:val="No Spacing Char"/>
-    <w:basedOn w:val="DefaultParagraphFont"/>
-    <w:link w:val="NoSpacing"/>
+  <w:style w:type="character" w:customStyle="1" w:styleId="KeinLeerraumZchn">
+    <w:name w:val="Kein Leerraum Zchn"/>
+    <w:basedOn w:val="Absatz-Standardschriftart"/>
+    <w:link w:val="KeinLeerraum"/>
     <w:uiPriority w:val="1"/>
     <w:rsid w:val="005238D3"/>
     <w:rPr>
@@ -15073,19 +15073,19 @@
       <w:szCs w:val="22"/>
     </w:rPr>
   </w:style>
-  <w:style w:type="character" w:customStyle="1" w:styleId="PlainTextChar">
-    <w:name w:val="Plain Text Char"/>
-    <w:basedOn w:val="DefaultParagraphFont"/>
-    <w:link w:val="PlainText"/>
+  <w:style w:type="character" w:customStyle="1" w:styleId="NurTextZchn">
+    <w:name w:val="Nur Text Zchn"/>
+    <w:basedOn w:val="Absatz-Standardschriftart"/>
+    <w:link w:val="NurText"/>
     <w:semiHidden/>
     <w:rsid w:val="002132C6"/>
     <w:rPr>
       <w:rFonts w:ascii="Courier New" w:hAnsi="Courier New" w:cs="Courier New"/>
     </w:rPr>
   </w:style>
-  <w:style w:type="character" w:styleId="UnresolvedMention">
+  <w:style w:type="character" w:styleId="NichtaufgelsteErwhnung">
     <w:name w:val="Unresolved Mention"/>
-    <w:basedOn w:val="DefaultParagraphFont"/>
+    <w:basedOn w:val="Absatz-Standardschriftart"/>
     <w:uiPriority w:val="99"/>
     <w:semiHidden/>
     <w:unhideWhenUsed/>
@@ -15097,7 +15097,7 @@
   </w:style>
   <w:style w:type="paragraph" w:customStyle="1" w:styleId="Choice">
     <w:name w:val="Choice"/>
-    <w:basedOn w:val="Normal"/>
+    <w:basedOn w:val="Standard"/>
     <w:link w:val="ChoiceChar"/>
     <w:qFormat/>
     <w:rsid w:val="00D54AF2"/>
@@ -15112,7 +15112,7 @@
   </w:style>
   <w:style w:type="character" w:customStyle="1" w:styleId="ChoiceChar">
     <w:name w:val="Choice Char"/>
-    <w:basedOn w:val="DefaultParagraphFont"/>
+    <w:basedOn w:val="Absatz-Standardschriftart"/>
     <w:link w:val="Choice"/>
     <w:rsid w:val="00D54AF2"/>
     <w:rPr>
@@ -15124,8 +15124,8 @@
   </w:style>
   <w:style w:type="paragraph" w:customStyle="1" w:styleId="FirstParagraph">
     <w:name w:val="First Paragraph"/>
-    <w:basedOn w:val="BodyText"/>
-    <w:next w:val="BodyText"/>
+    <w:basedOn w:val="Textkrper"/>
+    <w:next w:val="Textkrper"/>
     <w:qFormat/>
     <w:rsid w:val="00092697"/>
     <w:pPr>
@@ -15140,10 +15140,10 @@
       <w:lang w:val="en-US" w:eastAsia="en-US"/>
     </w:rPr>
   </w:style>
-  <w:style w:type="character" w:customStyle="1" w:styleId="Heading2Char">
-    <w:name w:val="Heading 2 Char"/>
-    <w:basedOn w:val="DefaultParagraphFont"/>
-    <w:link w:val="Heading2"/>
+  <w:style w:type="character" w:customStyle="1" w:styleId="berschrift2Zchn">
+    <w:name w:val="Überschrift 2 Zchn"/>
+    <w:basedOn w:val="Absatz-Standardschriftart"/>
+    <w:link w:val="berschrift2"/>
     <w:rsid w:val="00E0016E"/>
     <w:rPr>
       <w:rFonts w:ascii="Arial" w:hAnsi="Arial" w:cs="Arial"/>
@@ -15153,10 +15153,10 @@
       <w:szCs w:val="16"/>
     </w:rPr>
   </w:style>
-  <w:style w:type="character" w:customStyle="1" w:styleId="BodyTextChar">
-    <w:name w:val="Body Text Char"/>
-    <w:basedOn w:val="DefaultParagraphFont"/>
-    <w:link w:val="BodyText"/>
+  <w:style w:type="character" w:customStyle="1" w:styleId="TextkrperZchn">
+    <w:name w:val="Textkörper Zchn"/>
+    <w:basedOn w:val="Absatz-Standardschriftart"/>
+    <w:link w:val="Textkrper"/>
     <w:semiHidden/>
     <w:rsid w:val="004A4D3C"/>
     <w:rPr>
@@ -15455,7 +15455,12 @@
 </file>
 
 <file path=customXml/item1.xml><?xml version="1.0" encoding="utf-8"?>
-<b:Sources xmlns:b="http://schemas.openxmlformats.org/officeDocument/2006/bibliography" xmlns="http://schemas.openxmlformats.org/officeDocument/2006/bibliography" SelectedStyle="\APA.XSL" StyleName="APA"/>
+<?mso-contentType ?>
+<FormTemplates xmlns="http://schemas.microsoft.com/sharepoint/v3/contenttype/forms">
+  <Display>DocumentLibraryForm</Display>
+  <Edit>DocumentLibraryForm</Edit>
+  <New>DocumentLibraryForm</New>
+</FormTemplates>
 </file>
 
 <file path=customXml/item2.xml><?xml version="1.0" encoding="utf-8"?>
@@ -15467,16 +15472,6 @@
 </file>
 
 <file path=customXml/item4.xml><?xml version="1.0" encoding="utf-8"?>
-<p:properties xmlns:p="http://schemas.microsoft.com/office/2006/metadata/properties" xmlns:xsi="http://www.w3.org/2001/XMLSchema-instance" xmlns:pc="http://schemas.microsoft.com/office/infopath/2007/PartnerControls">
-  <documentManagement/>
-</p:properties>
-</file>
-
-<file path=customXml/item5.xml><?xml version="1.0" encoding="utf-8"?>
-<b:Sources xmlns:b="http://schemas.openxmlformats.org/officeDocument/2006/bibliography" xmlns="http://schemas.openxmlformats.org/officeDocument/2006/bibliography" SelectedStyle="\APA.XSL" StyleName="APA"/>
-</file>
-
-<file path=customXml/item6.xml><?xml version="1.0" encoding="utf-8"?>
 <ct:contentTypeSchema xmlns:ct="http://schemas.microsoft.com/office/2006/metadata/contentType" xmlns:ma="http://schemas.microsoft.com/office/2006/metadata/properties/metaAttributes" ct:_="" ma:_="" ma:contentTypeName="Dokument" ma:contentTypeID="0x0101008A91445496CF7245836D5B403B1B3D9D" ma:contentTypeVersion="12" ma:contentTypeDescription="Ein neues Dokument erstellen." ma:contentTypeScope="" ma:versionID="5196ab9d298bec00ec658eeb33d04f7b">
   <xsd:schema xmlns:xsd="http://www.w3.org/2001/XMLSchema" xmlns:xs="http://www.w3.org/2001/XMLSchema" xmlns:p="http://schemas.microsoft.com/office/2006/metadata/properties" xmlns:ns3="814032d5-8582-4412-9ef1-c32d0ab713c9" xmlns:ns4="315b142d-b22c-42dd-addf-9883f01299f4" targetNamespace="http://schemas.microsoft.com/office/2006/metadata/properties" ma:root="true" ma:fieldsID="3fd54ae5d4007f6aac05cd0e61ab1f7e" ns3:_="" ns4:_="">
     <xsd:import namespace="814032d5-8582-4412-9ef1-c32d0ab713c9"/>
@@ -15693,19 +15688,24 @@
 </ct:contentTypeSchema>
 </file>
 
+<file path=customXml/item5.xml><?xml version="1.0" encoding="utf-8"?>
+<b:Sources xmlns:b="http://schemas.openxmlformats.org/officeDocument/2006/bibliography" xmlns="http://schemas.openxmlformats.org/officeDocument/2006/bibliography" SelectedStyle="\APA.XSL" StyleName="APA"/>
+</file>
+
+<file path=customXml/item6.xml><?xml version="1.0" encoding="utf-8"?>
+<p:properties xmlns:p="http://schemas.microsoft.com/office/2006/metadata/properties" xmlns:xsi="http://www.w3.org/2001/XMLSchema-instance" xmlns:pc="http://schemas.microsoft.com/office/infopath/2007/PartnerControls">
+  <documentManagement/>
+</p:properties>
+</file>
+
 <file path=customXml/item7.xml><?xml version="1.0" encoding="utf-8"?>
-<?mso-contentType ?>
-<FormTemplates xmlns="http://schemas.microsoft.com/sharepoint/v3/contenttype/forms">
-  <Display>DocumentLibraryForm</Display>
-  <Edit>DocumentLibraryForm</Edit>
-  <New>DocumentLibraryForm</New>
-</FormTemplates>
+<b:Sources xmlns:b="http://schemas.openxmlformats.org/officeDocument/2006/bibliography" xmlns="http://schemas.openxmlformats.org/officeDocument/2006/bibliography" SelectedStyle="\APA.XSL" StyleName="APA"/>
 </file>
 
 <file path=customXml/itemProps1.xml><?xml version="1.0" encoding="utf-8"?>
-<ds:datastoreItem xmlns:ds="http://schemas.openxmlformats.org/officeDocument/2006/customXml" ds:itemID="{80BAD927-2F5B-4126-BC95-42E937ADF65C}">
+<ds:datastoreItem xmlns:ds="http://schemas.openxmlformats.org/officeDocument/2006/customXml" ds:itemID="{C25A4B22-728D-4546-8C41-88CFC9C6767F}">
   <ds:schemaRefs>
-    <ds:schemaRef ds:uri="http://schemas.openxmlformats.org/officeDocument/2006/bibliography"/>
+    <ds:schemaRef ds:uri="http://schemas.microsoft.com/sharepoint/v3/contenttype/forms"/>
   </ds:schemaRefs>
 </ds:datastoreItem>
 </file>
@@ -15719,7 +15719,7 @@
 </file>
 
 <file path=customXml/itemProps3.xml><?xml version="1.0" encoding="utf-8"?>
-<ds:datastoreItem xmlns:ds="http://schemas.openxmlformats.org/officeDocument/2006/customXml" ds:itemID="{2287EA74-21CA-4257-A416-36E12203EE57}">
+<ds:datastoreItem xmlns:ds="http://schemas.openxmlformats.org/officeDocument/2006/customXml" ds:itemID="{80BAD927-2F5B-4126-BC95-42E937ADF65C}">
   <ds:schemaRefs>
     <ds:schemaRef ds:uri="http://schemas.openxmlformats.org/officeDocument/2006/bibliography"/>
   </ds:schemaRefs>
@@ -15727,23 +15727,6 @@
 </file>
 
 <file path=customXml/itemProps4.xml><?xml version="1.0" encoding="utf-8"?>
-<ds:datastoreItem xmlns:ds="http://schemas.openxmlformats.org/officeDocument/2006/customXml" ds:itemID="{5F957A9B-0D92-459B-AC45-13365733178A}">
-  <ds:schemaRefs>
-    <ds:schemaRef ds:uri="http://schemas.microsoft.com/office/2006/metadata/properties"/>
-    <ds:schemaRef ds:uri="http://schemas.microsoft.com/office/infopath/2007/PartnerControls"/>
-  </ds:schemaRefs>
-</ds:datastoreItem>
-</file>
-
-<file path=customXml/itemProps5.xml><?xml version="1.0" encoding="utf-8"?>
-<ds:datastoreItem xmlns:ds="http://schemas.openxmlformats.org/officeDocument/2006/customXml" ds:itemID="{B49A5441-9F8E-4A71-A095-26AD66033B56}">
-  <ds:schemaRefs>
-    <ds:schemaRef ds:uri="http://schemas.openxmlformats.org/officeDocument/2006/bibliography"/>
-  </ds:schemaRefs>
-</ds:datastoreItem>
-</file>
-
-<file path=customXml/itemProps6.xml><?xml version="1.0" encoding="utf-8"?>
 <ds:datastoreItem xmlns:ds="http://schemas.openxmlformats.org/officeDocument/2006/customXml" ds:itemID="{1AE138E6-D560-4085-9339-84A6A473A1ED}">
   <ds:schemaRefs>
     <ds:schemaRef ds:uri="http://schemas.microsoft.com/office/2006/metadata/contentType"/>
@@ -15762,10 +15745,27 @@
 </ds:datastoreItem>
 </file>
 
+<file path=customXml/itemProps5.xml><?xml version="1.0" encoding="utf-8"?>
+<ds:datastoreItem xmlns:ds="http://schemas.openxmlformats.org/officeDocument/2006/customXml" ds:itemID="{B49A5441-9F8E-4A71-A095-26AD66033B56}">
+  <ds:schemaRefs>
+    <ds:schemaRef ds:uri="http://schemas.openxmlformats.org/officeDocument/2006/bibliography"/>
+  </ds:schemaRefs>
+</ds:datastoreItem>
+</file>
+
+<file path=customXml/itemProps6.xml><?xml version="1.0" encoding="utf-8"?>
+<ds:datastoreItem xmlns:ds="http://schemas.openxmlformats.org/officeDocument/2006/customXml" ds:itemID="{5F957A9B-0D92-459B-AC45-13365733178A}">
+  <ds:schemaRefs>
+    <ds:schemaRef ds:uri="http://schemas.microsoft.com/office/2006/metadata/properties"/>
+    <ds:schemaRef ds:uri="http://schemas.microsoft.com/office/infopath/2007/PartnerControls"/>
+  </ds:schemaRefs>
+</ds:datastoreItem>
+</file>
+
 <file path=customXml/itemProps7.xml><?xml version="1.0" encoding="utf-8"?>
-<ds:datastoreItem xmlns:ds="http://schemas.openxmlformats.org/officeDocument/2006/customXml" ds:itemID="{C25A4B22-728D-4546-8C41-88CFC9C6767F}">
+<ds:datastoreItem xmlns:ds="http://schemas.openxmlformats.org/officeDocument/2006/customXml" ds:itemID="{2287EA74-21CA-4257-A416-36E12203EE57}">
   <ds:schemaRefs>
-    <ds:schemaRef ds:uri="http://schemas.microsoft.com/sharepoint/v3/contenttype/forms"/>
+    <ds:schemaRef ds:uri="http://schemas.openxmlformats.org/officeDocument/2006/bibliography"/>
   </ds:schemaRefs>
 </ds:datastoreItem>
 </file>
</xml_diff>

<commit_message>
formal correction: fixed link from "guide" to "rules" on page 2
</commit_message>
<xml_diff>
--- a/raw/mock_exam/Mock-Exam-Answers-EN.docx
+++ b/raw/mock_exam/Mock-Exam-Answers-EN.docx
@@ -134,7 +134,7 @@
           <w:color w:val="333333"/>
           <w:lang w:val="en-US"/>
         </w:rPr>
-        <w:t>6</w:t>
+        <w:t>7</w:t>
       </w:r>
       <w:r>
         <w:rPr>
@@ -8385,8 +8385,12 @@
       </w:pPr>
     </w:p>
     <w:sectPr>
-      <w:headerReference w:type="default" r:id="rId14"/>
-      <w:footerReference w:type="default" r:id="rId15"/>
+      <w:headerReference w:type="even" r:id="rId14"/>
+      <w:headerReference w:type="default" r:id="rId15"/>
+      <w:footerReference w:type="even" r:id="rId16"/>
+      <w:footerReference w:type="default" r:id="rId17"/>
+      <w:headerReference w:type="first" r:id="rId18"/>
+      <w:footerReference w:type="first" r:id="rId19"/>
       <w:pgSz w:w="11906" w:h="16838" w:code="9"/>
       <w:pgMar w:top="2269" w:right="1021" w:bottom="1418" w:left="1191" w:header="720" w:footer="567" w:gutter="0"/>
       <w:cols w:space="708"/>
@@ -8419,6 +8423,16 @@
 </file>
 
 <file path=word/footer1.xml><?xml version="1.0" encoding="utf-8"?>
+<w:ftr xmlns:wpc="http://schemas.microsoft.com/office/word/2010/wordprocessingCanvas" xmlns:cx="http://schemas.microsoft.com/office/drawing/2014/chartex" xmlns:cx1="http://schemas.microsoft.com/office/drawing/2015/9/8/chartex" xmlns:cx2="http://schemas.microsoft.com/office/drawing/2015/10/21/chartex" xmlns:cx3="http://schemas.microsoft.com/office/drawing/2016/5/9/chartex" xmlns:cx4="http://schemas.microsoft.com/office/drawing/2016/5/10/chartex" xmlns:cx5="http://schemas.microsoft.com/office/drawing/2016/5/11/chartex" xmlns:cx6="http://schemas.microsoft.com/office/drawing/2016/5/12/chartex" xmlns:cx7="http://schemas.microsoft.com/office/drawing/2016/5/13/chartex" xmlns:cx8="http://schemas.microsoft.com/office/drawing/2016/5/14/chartex" xmlns:mc="http://schemas.openxmlformats.org/markup-compatibility/2006" xmlns:aink="http://schemas.microsoft.com/office/drawing/2016/ink" xmlns:am3d="http://schemas.microsoft.com/office/drawing/2017/model3d" xmlns:o="urn:schemas-microsoft-com:office:office" xmlns:r="http://schemas.openxmlformats.org/officeDocument/2006/relationships" xmlns:m="http://schemas.openxmlformats.org/officeDocument/2006/math" xmlns:v="urn:schemas-microsoft-com:vml" xmlns:wp14="http://schemas.microsoft.com/office/word/2010/wordprocessingDrawing" xmlns:wp="http://schemas.openxmlformats.org/drawingml/2006/wordprocessingDrawing" xmlns:w10="urn:schemas-microsoft-com:office:word" xmlns:w="http://schemas.openxmlformats.org/wordprocessingml/2006/main" xmlns:w14="http://schemas.microsoft.com/office/word/2010/wordml" xmlns:w15="http://schemas.microsoft.com/office/word/2012/wordml" xmlns:w16cex="http://schemas.microsoft.com/office/word/2018/wordml/cex" xmlns:w16cid="http://schemas.microsoft.com/office/word/2016/wordml/cid" xmlns:w16="http://schemas.microsoft.com/office/word/2018/wordml" xmlns:w16se="http://schemas.microsoft.com/office/word/2015/wordml/symex" xmlns:wpg="http://schemas.microsoft.com/office/word/2010/wordprocessingGroup" xmlns:wpi="http://schemas.microsoft.com/office/word/2010/wordprocessingInk" xmlns:wne="http://schemas.microsoft.com/office/word/2006/wordml" xmlns:wps="http://schemas.microsoft.com/office/word/2010/wordprocessingShape" mc:Ignorable="w14 w15 w16se w16cid w16 w16cex wp14">
+  <w:p>
+    <w:pPr>
+      <w:pStyle w:val="Fuzeile"/>
+    </w:pPr>
+  </w:p>
+</w:ftr>
+</file>
+
+<file path=word/footer2.xml><?xml version="1.0" encoding="utf-8"?>
 <w:ftr xmlns:wpc="http://schemas.microsoft.com/office/word/2010/wordprocessingCanvas" xmlns:cx="http://schemas.microsoft.com/office/drawing/2014/chartex" xmlns:cx1="http://schemas.microsoft.com/office/drawing/2015/9/8/chartex" xmlns:cx2="http://schemas.microsoft.com/office/drawing/2015/10/21/chartex" xmlns:cx3="http://schemas.microsoft.com/office/drawing/2016/5/9/chartex" xmlns:cx4="http://schemas.microsoft.com/office/drawing/2016/5/10/chartex" xmlns:cx5="http://schemas.microsoft.com/office/drawing/2016/5/11/chartex" xmlns:cx6="http://schemas.microsoft.com/office/drawing/2016/5/12/chartex" xmlns:cx7="http://schemas.microsoft.com/office/drawing/2016/5/13/chartex" xmlns:cx8="http://schemas.microsoft.com/office/drawing/2016/5/14/chartex" xmlns:mc="http://schemas.openxmlformats.org/markup-compatibility/2006" xmlns:aink="http://schemas.microsoft.com/office/drawing/2016/ink" xmlns:am3d="http://schemas.microsoft.com/office/drawing/2017/model3d" xmlns:o="urn:schemas-microsoft-com:office:office" xmlns:r="http://schemas.openxmlformats.org/officeDocument/2006/relationships" xmlns:m="http://schemas.openxmlformats.org/officeDocument/2006/math" xmlns:v="urn:schemas-microsoft-com:vml" xmlns:wp14="http://schemas.microsoft.com/office/word/2010/wordprocessingDrawing" xmlns:wp="http://schemas.openxmlformats.org/drawingml/2006/wordprocessingDrawing" xmlns:w10="urn:schemas-microsoft-com:office:word" xmlns:w="http://schemas.openxmlformats.org/wordprocessingml/2006/main" xmlns:w14="http://schemas.microsoft.com/office/word/2010/wordml" xmlns:w15="http://schemas.microsoft.com/office/word/2012/wordml" xmlns:w16cex="http://schemas.microsoft.com/office/word/2018/wordml/cex" xmlns:w16cid="http://schemas.microsoft.com/office/word/2016/wordml/cid" xmlns:w16="http://schemas.microsoft.com/office/word/2018/wordml" xmlns:w16se="http://schemas.microsoft.com/office/word/2015/wordml/symex" xmlns:wpg="http://schemas.microsoft.com/office/word/2010/wordprocessingGroup" xmlns:wpi="http://schemas.microsoft.com/office/word/2010/wordprocessingInk" xmlns:wne="http://schemas.microsoft.com/office/word/2006/wordml" xmlns:wps="http://schemas.microsoft.com/office/word/2010/wordprocessingShape" mc:Ignorable="w14 w15 w16se w16cid w16 w16cex wp14">
   <w:p>
     <w:pPr>
@@ -8826,7 +8840,7 @@
         <w:szCs w:val="16"/>
         <w:lang w:val="en-US"/>
       </w:rPr>
-      <w:t>6</w:t>
+      <w:t>7</w:t>
     </w:r>
     <w:r>
       <w:rPr>
@@ -8870,6 +8884,16 @@
 </w:ftr>
 </file>
 
+<file path=word/footer3.xml><?xml version="1.0" encoding="utf-8"?>
+<w:ftr xmlns:wpc="http://schemas.microsoft.com/office/word/2010/wordprocessingCanvas" xmlns:cx="http://schemas.microsoft.com/office/drawing/2014/chartex" xmlns:cx1="http://schemas.microsoft.com/office/drawing/2015/9/8/chartex" xmlns:cx2="http://schemas.microsoft.com/office/drawing/2015/10/21/chartex" xmlns:cx3="http://schemas.microsoft.com/office/drawing/2016/5/9/chartex" xmlns:cx4="http://schemas.microsoft.com/office/drawing/2016/5/10/chartex" xmlns:cx5="http://schemas.microsoft.com/office/drawing/2016/5/11/chartex" xmlns:cx6="http://schemas.microsoft.com/office/drawing/2016/5/12/chartex" xmlns:cx7="http://schemas.microsoft.com/office/drawing/2016/5/13/chartex" xmlns:cx8="http://schemas.microsoft.com/office/drawing/2016/5/14/chartex" xmlns:mc="http://schemas.openxmlformats.org/markup-compatibility/2006" xmlns:aink="http://schemas.microsoft.com/office/drawing/2016/ink" xmlns:am3d="http://schemas.microsoft.com/office/drawing/2017/model3d" xmlns:o="urn:schemas-microsoft-com:office:office" xmlns:r="http://schemas.openxmlformats.org/officeDocument/2006/relationships" xmlns:m="http://schemas.openxmlformats.org/officeDocument/2006/math" xmlns:v="urn:schemas-microsoft-com:vml" xmlns:wp14="http://schemas.microsoft.com/office/word/2010/wordprocessingDrawing" xmlns:wp="http://schemas.openxmlformats.org/drawingml/2006/wordprocessingDrawing" xmlns:w10="urn:schemas-microsoft-com:office:word" xmlns:w="http://schemas.openxmlformats.org/wordprocessingml/2006/main" xmlns:w14="http://schemas.microsoft.com/office/word/2010/wordml" xmlns:w15="http://schemas.microsoft.com/office/word/2012/wordml" xmlns:w16cex="http://schemas.microsoft.com/office/word/2018/wordml/cex" xmlns:w16cid="http://schemas.microsoft.com/office/word/2016/wordml/cid" xmlns:w16="http://schemas.microsoft.com/office/word/2018/wordml" xmlns:w16se="http://schemas.microsoft.com/office/word/2015/wordml/symex" xmlns:wpg="http://schemas.microsoft.com/office/word/2010/wordprocessingGroup" xmlns:wpi="http://schemas.microsoft.com/office/word/2010/wordprocessingInk" xmlns:wne="http://schemas.microsoft.com/office/word/2006/wordml" xmlns:wps="http://schemas.microsoft.com/office/word/2010/wordprocessingShape" mc:Ignorable="w14 w15 w16se w16cid w16 w16cex wp14">
+  <w:p>
+    <w:pPr>
+      <w:pStyle w:val="Fuzeile"/>
+    </w:pPr>
+  </w:p>
+</w:ftr>
+</file>
+
 <file path=word/footnotes.xml><?xml version="1.0" encoding="utf-8"?>
 <w:footnotes xmlns:wpc="http://schemas.microsoft.com/office/word/2010/wordprocessingCanvas" xmlns:cx="http://schemas.microsoft.com/office/drawing/2014/chartex" xmlns:cx1="http://schemas.microsoft.com/office/drawing/2015/9/8/chartex" xmlns:cx2="http://schemas.microsoft.com/office/drawing/2015/10/21/chartex" xmlns:cx3="http://schemas.microsoft.com/office/drawing/2016/5/9/chartex" xmlns:cx4="http://schemas.microsoft.com/office/drawing/2016/5/10/chartex" xmlns:cx5="http://schemas.microsoft.com/office/drawing/2016/5/11/chartex" xmlns:cx6="http://schemas.microsoft.com/office/drawing/2016/5/12/chartex" xmlns:cx7="http://schemas.microsoft.com/office/drawing/2016/5/13/chartex" xmlns:cx8="http://schemas.microsoft.com/office/drawing/2016/5/14/chartex" xmlns:mc="http://schemas.openxmlformats.org/markup-compatibility/2006" xmlns:aink="http://schemas.microsoft.com/office/drawing/2016/ink" xmlns:am3d="http://schemas.microsoft.com/office/drawing/2017/model3d" xmlns:o="urn:schemas-microsoft-com:office:office" xmlns:r="http://schemas.openxmlformats.org/officeDocument/2006/relationships" xmlns:m="http://schemas.openxmlformats.org/officeDocument/2006/math" xmlns:v="urn:schemas-microsoft-com:vml" xmlns:wp14="http://schemas.microsoft.com/office/word/2010/wordprocessingDrawing" xmlns:wp="http://schemas.openxmlformats.org/drawingml/2006/wordprocessingDrawing" xmlns:w10="urn:schemas-microsoft-com:office:word" xmlns:w="http://schemas.openxmlformats.org/wordprocessingml/2006/main" xmlns:w14="http://schemas.microsoft.com/office/word/2010/wordml" xmlns:w15="http://schemas.microsoft.com/office/word/2012/wordml" xmlns:w16cex="http://schemas.microsoft.com/office/word/2018/wordml/cex" xmlns:w16cid="http://schemas.microsoft.com/office/word/2016/wordml/cid" xmlns:w16="http://schemas.microsoft.com/office/word/2018/wordml" xmlns:w16se="http://schemas.microsoft.com/office/word/2015/wordml/symex" xmlns:wpg="http://schemas.microsoft.com/office/word/2010/wordprocessingGroup" xmlns:wpi="http://schemas.microsoft.com/office/word/2010/wordprocessingInk" xmlns:wne="http://schemas.microsoft.com/office/word/2006/wordml" xmlns:wps="http://schemas.microsoft.com/office/word/2010/wordprocessingShape" mc:Ignorable="w14 w15 w16se w16cid w16 w16cex wp14">
   <w:footnote w:type="separator" w:id="-1">
@@ -8894,6 +8918,16 @@
 
 <file path=word/header1.xml><?xml version="1.0" encoding="utf-8"?>
 <w:hdr xmlns:wpc="http://schemas.microsoft.com/office/word/2010/wordprocessingCanvas" xmlns:cx="http://schemas.microsoft.com/office/drawing/2014/chartex" xmlns:cx1="http://schemas.microsoft.com/office/drawing/2015/9/8/chartex" xmlns:cx2="http://schemas.microsoft.com/office/drawing/2015/10/21/chartex" xmlns:cx3="http://schemas.microsoft.com/office/drawing/2016/5/9/chartex" xmlns:cx4="http://schemas.microsoft.com/office/drawing/2016/5/10/chartex" xmlns:cx5="http://schemas.microsoft.com/office/drawing/2016/5/11/chartex" xmlns:cx6="http://schemas.microsoft.com/office/drawing/2016/5/12/chartex" xmlns:cx7="http://schemas.microsoft.com/office/drawing/2016/5/13/chartex" xmlns:cx8="http://schemas.microsoft.com/office/drawing/2016/5/14/chartex" xmlns:mc="http://schemas.openxmlformats.org/markup-compatibility/2006" xmlns:aink="http://schemas.microsoft.com/office/drawing/2016/ink" xmlns:am3d="http://schemas.microsoft.com/office/drawing/2017/model3d" xmlns:o="urn:schemas-microsoft-com:office:office" xmlns:r="http://schemas.openxmlformats.org/officeDocument/2006/relationships" xmlns:m="http://schemas.openxmlformats.org/officeDocument/2006/math" xmlns:v="urn:schemas-microsoft-com:vml" xmlns:wp14="http://schemas.microsoft.com/office/word/2010/wordprocessingDrawing" xmlns:wp="http://schemas.openxmlformats.org/drawingml/2006/wordprocessingDrawing" xmlns:w10="urn:schemas-microsoft-com:office:word" xmlns:w="http://schemas.openxmlformats.org/wordprocessingml/2006/main" xmlns:w14="http://schemas.microsoft.com/office/word/2010/wordml" xmlns:w15="http://schemas.microsoft.com/office/word/2012/wordml" xmlns:w16cex="http://schemas.microsoft.com/office/word/2018/wordml/cex" xmlns:w16cid="http://schemas.microsoft.com/office/word/2016/wordml/cid" xmlns:w16="http://schemas.microsoft.com/office/word/2018/wordml" xmlns:w16se="http://schemas.microsoft.com/office/word/2015/wordml/symex" xmlns:wpg="http://schemas.microsoft.com/office/word/2010/wordprocessingGroup" xmlns:wpi="http://schemas.microsoft.com/office/word/2010/wordprocessingInk" xmlns:wne="http://schemas.microsoft.com/office/word/2006/wordml" xmlns:wps="http://schemas.microsoft.com/office/word/2010/wordprocessingShape" mc:Ignorable="w14 w15 w16se w16cid w16 w16cex wp14">
+  <w:p>
+    <w:pPr>
+      <w:pStyle w:val="Kopfzeile"/>
+    </w:pPr>
+  </w:p>
+</w:hdr>
+</file>
+
+<file path=word/header2.xml><?xml version="1.0" encoding="utf-8"?>
+<w:hdr xmlns:wpc="http://schemas.microsoft.com/office/word/2010/wordprocessingCanvas" xmlns:cx="http://schemas.microsoft.com/office/drawing/2014/chartex" xmlns:cx1="http://schemas.microsoft.com/office/drawing/2015/9/8/chartex" xmlns:cx2="http://schemas.microsoft.com/office/drawing/2015/10/21/chartex" xmlns:cx3="http://schemas.microsoft.com/office/drawing/2016/5/9/chartex" xmlns:cx4="http://schemas.microsoft.com/office/drawing/2016/5/10/chartex" xmlns:cx5="http://schemas.microsoft.com/office/drawing/2016/5/11/chartex" xmlns:cx6="http://schemas.microsoft.com/office/drawing/2016/5/12/chartex" xmlns:cx7="http://schemas.microsoft.com/office/drawing/2016/5/13/chartex" xmlns:cx8="http://schemas.microsoft.com/office/drawing/2016/5/14/chartex" xmlns:mc="http://schemas.openxmlformats.org/markup-compatibility/2006" xmlns:aink="http://schemas.microsoft.com/office/drawing/2016/ink" xmlns:am3d="http://schemas.microsoft.com/office/drawing/2017/model3d" xmlns:o="urn:schemas-microsoft-com:office:office" xmlns:r="http://schemas.openxmlformats.org/officeDocument/2006/relationships" xmlns:m="http://schemas.openxmlformats.org/officeDocument/2006/math" xmlns:v="urn:schemas-microsoft-com:vml" xmlns:wp14="http://schemas.microsoft.com/office/word/2010/wordprocessingDrawing" xmlns:wp="http://schemas.openxmlformats.org/drawingml/2006/wordprocessingDrawing" xmlns:w10="urn:schemas-microsoft-com:office:word" xmlns:w="http://schemas.openxmlformats.org/wordprocessingml/2006/main" xmlns:w14="http://schemas.microsoft.com/office/word/2010/wordml" xmlns:w15="http://schemas.microsoft.com/office/word/2012/wordml" xmlns:w16cex="http://schemas.microsoft.com/office/word/2018/wordml/cex" xmlns:w16cid="http://schemas.microsoft.com/office/word/2016/wordml/cid" xmlns:w16="http://schemas.microsoft.com/office/word/2018/wordml" xmlns:w16se="http://schemas.microsoft.com/office/word/2015/wordml/symex" xmlns:wpg="http://schemas.microsoft.com/office/word/2010/wordprocessingGroup" xmlns:wpi="http://schemas.microsoft.com/office/word/2010/wordprocessingInk" xmlns:wne="http://schemas.microsoft.com/office/word/2006/wordml" xmlns:wps="http://schemas.microsoft.com/office/word/2010/wordprocessingShape" mc:Ignorable="w14 w15 w16se w16cid w16 w16cex wp14">
   <w:tbl>
     <w:tblPr>
       <w:tblW w:w="0" w:type="auto"/>
@@ -8904,8 +8938,8 @@
       <w:tblLook w:val="0000" w:firstRow="0" w:lastRow="0" w:firstColumn="0" w:lastColumn="0" w:noHBand="0" w:noVBand="0"/>
     </w:tblPr>
     <w:tblGrid>
-      <w:gridCol w:w="6557"/>
-      <w:gridCol w:w="3137"/>
+      <w:gridCol w:w="6565"/>
+      <w:gridCol w:w="3129"/>
     </w:tblGrid>
     <w:tr>
       <w:tc>
@@ -9016,12 +9050,20 @@
           <w:pPr>
             <w:tabs>
               <w:tab w:val="left" w:pos="2429"/>
+              <w:tab w:val="right" w:pos="6417"/>
             </w:tabs>
             <w:rPr>
               <w:sz w:val="34"/>
               <w:szCs w:val="34"/>
             </w:rPr>
           </w:pPr>
+          <w:r>
+            <w:rPr>
+              <w:sz w:val="34"/>
+              <w:szCs w:val="34"/>
+            </w:rPr>
+            <w:tab/>
+          </w:r>
           <w:r>
             <w:rPr>
               <w:sz w:val="34"/>
@@ -9122,6 +9164,16 @@
         <w:rFonts w:ascii="Arial" w:hAnsi="Arial" w:cs="Arial"/>
         <w:sz w:val="16"/>
       </w:rPr>
+    </w:pPr>
+  </w:p>
+</w:hdr>
+</file>
+
+<file path=word/header3.xml><?xml version="1.0" encoding="utf-8"?>
+<w:hdr xmlns:wpc="http://schemas.microsoft.com/office/word/2010/wordprocessingCanvas" xmlns:cx="http://schemas.microsoft.com/office/drawing/2014/chartex" xmlns:cx1="http://schemas.microsoft.com/office/drawing/2015/9/8/chartex" xmlns:cx2="http://schemas.microsoft.com/office/drawing/2015/10/21/chartex" xmlns:cx3="http://schemas.microsoft.com/office/drawing/2016/5/9/chartex" xmlns:cx4="http://schemas.microsoft.com/office/drawing/2016/5/10/chartex" xmlns:cx5="http://schemas.microsoft.com/office/drawing/2016/5/11/chartex" xmlns:cx6="http://schemas.microsoft.com/office/drawing/2016/5/12/chartex" xmlns:cx7="http://schemas.microsoft.com/office/drawing/2016/5/13/chartex" xmlns:cx8="http://schemas.microsoft.com/office/drawing/2016/5/14/chartex" xmlns:mc="http://schemas.openxmlformats.org/markup-compatibility/2006" xmlns:aink="http://schemas.microsoft.com/office/drawing/2016/ink" xmlns:am3d="http://schemas.microsoft.com/office/drawing/2017/model3d" xmlns:o="urn:schemas-microsoft-com:office:office" xmlns:r="http://schemas.openxmlformats.org/officeDocument/2006/relationships" xmlns:m="http://schemas.openxmlformats.org/officeDocument/2006/math" xmlns:v="urn:schemas-microsoft-com:vml" xmlns:wp14="http://schemas.microsoft.com/office/word/2010/wordprocessingDrawing" xmlns:wp="http://schemas.openxmlformats.org/drawingml/2006/wordprocessingDrawing" xmlns:w10="urn:schemas-microsoft-com:office:word" xmlns:w="http://schemas.openxmlformats.org/wordprocessingml/2006/main" xmlns:w14="http://schemas.microsoft.com/office/word/2010/wordml" xmlns:w15="http://schemas.microsoft.com/office/word/2012/wordml" xmlns:w16cex="http://schemas.microsoft.com/office/word/2018/wordml/cex" xmlns:w16cid="http://schemas.microsoft.com/office/word/2016/wordml/cid" xmlns:w16="http://schemas.microsoft.com/office/word/2018/wordml" xmlns:w16se="http://schemas.microsoft.com/office/word/2015/wordml/symex" xmlns:wpg="http://schemas.microsoft.com/office/word/2010/wordprocessingGroup" xmlns:wpi="http://schemas.microsoft.com/office/word/2010/wordprocessingInk" xmlns:wne="http://schemas.microsoft.com/office/word/2006/wordml" xmlns:wps="http://schemas.microsoft.com/office/word/2010/wordprocessingShape" mc:Ignorable="w14 w15 w16se w16cid w16 w16cex wp14">
+  <w:p>
+    <w:pPr>
+      <w:pStyle w:val="Kopfzeile"/>
     </w:pPr>
   </w:p>
 </w:hdr>
@@ -15455,6 +15507,10 @@
 </file>
 
 <file path=customXml/item1.xml><?xml version="1.0" encoding="utf-8"?>
+<b:Sources xmlns:b="http://schemas.openxmlformats.org/officeDocument/2006/bibliography" xmlns="http://schemas.openxmlformats.org/officeDocument/2006/bibliography" SelectedStyle="\APA.XSL" StyleName="APA"/>
+</file>
+
+<file path=customXml/item2.xml><?xml version="1.0" encoding="utf-8"?>
 <?mso-contentType ?>
 <FormTemplates xmlns="http://schemas.microsoft.com/sharepoint/v3/contenttype/forms">
   <Display>DocumentLibraryForm</Display>
@@ -15463,15 +15519,17 @@
 </FormTemplates>
 </file>
 
-<file path=customXml/item2.xml><?xml version="1.0" encoding="utf-8"?>
+<file path=customXml/item3.xml><?xml version="1.0" encoding="utf-8"?>
+<p:properties xmlns:p="http://schemas.microsoft.com/office/2006/metadata/properties" xmlns:xsi="http://www.w3.org/2001/XMLSchema-instance" xmlns:pc="http://schemas.microsoft.com/office/infopath/2007/PartnerControls">
+  <documentManagement/>
+</p:properties>
+</file>
+
+<file path=customXml/item4.xml><?xml version="1.0" encoding="utf-8"?>
 <b:Sources xmlns:b="http://schemas.openxmlformats.org/officeDocument/2006/bibliography" xmlns="http://schemas.openxmlformats.org/officeDocument/2006/bibliography" SelectedStyle="\APA.XSL" StyleName="APA"/>
 </file>
 
-<file path=customXml/item3.xml><?xml version="1.0" encoding="utf-8"?>
-<b:Sources xmlns:b="http://schemas.openxmlformats.org/officeDocument/2006/bibliography" xmlns="http://schemas.openxmlformats.org/officeDocument/2006/bibliography" SelectedStyle="\APA.XSL" StyleName="APA"/>
-</file>
-
-<file path=customXml/item4.xml><?xml version="1.0" encoding="utf-8"?>
+<file path=customXml/item5.xml><?xml version="1.0" encoding="utf-8"?>
 <ct:contentTypeSchema xmlns:ct="http://schemas.microsoft.com/office/2006/metadata/contentType" xmlns:ma="http://schemas.microsoft.com/office/2006/metadata/properties/metaAttributes" ct:_="" ma:_="" ma:contentTypeName="Dokument" ma:contentTypeID="0x0101008A91445496CF7245836D5B403B1B3D9D" ma:contentTypeVersion="12" ma:contentTypeDescription="Ein neues Dokument erstellen." ma:contentTypeScope="" ma:versionID="5196ab9d298bec00ec658eeb33d04f7b">
   <xsd:schema xmlns:xsd="http://www.w3.org/2001/XMLSchema" xmlns:xs="http://www.w3.org/2001/XMLSchema" xmlns:p="http://schemas.microsoft.com/office/2006/metadata/properties" xmlns:ns3="814032d5-8582-4412-9ef1-c32d0ab713c9" xmlns:ns4="315b142d-b22c-42dd-addf-9883f01299f4" targetNamespace="http://schemas.microsoft.com/office/2006/metadata/properties" ma:root="true" ma:fieldsID="3fd54ae5d4007f6aac05cd0e61ab1f7e" ns3:_="" ns4:_="">
     <xsd:import namespace="814032d5-8582-4412-9ef1-c32d0ab713c9"/>
@@ -15688,14 +15746,8 @@
 </ct:contentTypeSchema>
 </file>
 
-<file path=customXml/item5.xml><?xml version="1.0" encoding="utf-8"?>
+<file path=customXml/item6.xml><?xml version="1.0" encoding="utf-8"?>
 <b:Sources xmlns:b="http://schemas.openxmlformats.org/officeDocument/2006/bibliography" xmlns="http://schemas.openxmlformats.org/officeDocument/2006/bibliography" SelectedStyle="\APA.XSL" StyleName="APA"/>
-</file>
-
-<file path=customXml/item6.xml><?xml version="1.0" encoding="utf-8"?>
-<p:properties xmlns:p="http://schemas.microsoft.com/office/2006/metadata/properties" xmlns:xsi="http://www.w3.org/2001/XMLSchema-instance" xmlns:pc="http://schemas.microsoft.com/office/infopath/2007/PartnerControls">
-  <documentManagement/>
-</p:properties>
 </file>
 
 <file path=customXml/item7.xml><?xml version="1.0" encoding="utf-8"?>
@@ -15703,6 +15755,14 @@
 </file>
 
 <file path=customXml/itemProps1.xml><?xml version="1.0" encoding="utf-8"?>
+<ds:datastoreItem xmlns:ds="http://schemas.openxmlformats.org/officeDocument/2006/customXml" ds:itemID="{406AA43E-D8BB-4076-923F-6FC525F7C58D}">
+  <ds:schemaRefs>
+    <ds:schemaRef ds:uri="http://schemas.openxmlformats.org/officeDocument/2006/bibliography"/>
+  </ds:schemaRefs>
+</ds:datastoreItem>
+</file>
+
+<file path=customXml/itemProps2.xml><?xml version="1.0" encoding="utf-8"?>
 <ds:datastoreItem xmlns:ds="http://schemas.openxmlformats.org/officeDocument/2006/customXml" ds:itemID="{C25A4B22-728D-4546-8C41-88CFC9C6767F}">
   <ds:schemaRefs>
     <ds:schemaRef ds:uri="http://schemas.microsoft.com/sharepoint/v3/contenttype/forms"/>
@@ -15710,23 +15770,24 @@
 </ds:datastoreItem>
 </file>
 
-<file path=customXml/itemProps2.xml><?xml version="1.0" encoding="utf-8"?>
-<ds:datastoreItem xmlns:ds="http://schemas.openxmlformats.org/officeDocument/2006/customXml" ds:itemID="{406AA43E-D8BB-4076-923F-6FC525F7C58D}">
+<file path=customXml/itemProps3.xml><?xml version="1.0" encoding="utf-8"?>
+<ds:datastoreItem xmlns:ds="http://schemas.openxmlformats.org/officeDocument/2006/customXml" ds:itemID="{5F957A9B-0D92-459B-AC45-13365733178A}">
+  <ds:schemaRefs>
+    <ds:schemaRef ds:uri="http://schemas.microsoft.com/office/2006/metadata/properties"/>
+    <ds:schemaRef ds:uri="http://schemas.microsoft.com/office/infopath/2007/PartnerControls"/>
+  </ds:schemaRefs>
+</ds:datastoreItem>
+</file>
+
+<file path=customXml/itemProps4.xml><?xml version="1.0" encoding="utf-8"?>
+<ds:datastoreItem xmlns:ds="http://schemas.openxmlformats.org/officeDocument/2006/customXml" ds:itemID="{B49A5441-9F8E-4A71-A095-26AD66033B56}">
   <ds:schemaRefs>
     <ds:schemaRef ds:uri="http://schemas.openxmlformats.org/officeDocument/2006/bibliography"/>
   </ds:schemaRefs>
 </ds:datastoreItem>
 </file>
 
-<file path=customXml/itemProps3.xml><?xml version="1.0" encoding="utf-8"?>
-<ds:datastoreItem xmlns:ds="http://schemas.openxmlformats.org/officeDocument/2006/customXml" ds:itemID="{80BAD927-2F5B-4126-BC95-42E937ADF65C}">
-  <ds:schemaRefs>
-    <ds:schemaRef ds:uri="http://schemas.openxmlformats.org/officeDocument/2006/bibliography"/>
-  </ds:schemaRefs>
-</ds:datastoreItem>
-</file>
-
-<file path=customXml/itemProps4.xml><?xml version="1.0" encoding="utf-8"?>
+<file path=customXml/itemProps5.xml><?xml version="1.0" encoding="utf-8"?>
 <ds:datastoreItem xmlns:ds="http://schemas.openxmlformats.org/officeDocument/2006/customXml" ds:itemID="{1AE138E6-D560-4085-9339-84A6A473A1ED}">
   <ds:schemaRefs>
     <ds:schemaRef ds:uri="http://schemas.microsoft.com/office/2006/metadata/contentType"/>
@@ -15745,19 +15806,10 @@
 </ds:datastoreItem>
 </file>
 
-<file path=customXml/itemProps5.xml><?xml version="1.0" encoding="utf-8"?>
-<ds:datastoreItem xmlns:ds="http://schemas.openxmlformats.org/officeDocument/2006/customXml" ds:itemID="{B49A5441-9F8E-4A71-A095-26AD66033B56}">
+<file path=customXml/itemProps6.xml><?xml version="1.0" encoding="utf-8"?>
+<ds:datastoreItem xmlns:ds="http://schemas.openxmlformats.org/officeDocument/2006/customXml" ds:itemID="{80BAD927-2F5B-4126-BC95-42E937ADF65C}">
   <ds:schemaRefs>
     <ds:schemaRef ds:uri="http://schemas.openxmlformats.org/officeDocument/2006/bibliography"/>
-  </ds:schemaRefs>
-</ds:datastoreItem>
-</file>
-
-<file path=customXml/itemProps6.xml><?xml version="1.0" encoding="utf-8"?>
-<ds:datastoreItem xmlns:ds="http://schemas.openxmlformats.org/officeDocument/2006/customXml" ds:itemID="{5F957A9B-0D92-459B-AC45-13365733178A}">
-  <ds:schemaRefs>
-    <ds:schemaRef ds:uri="http://schemas.microsoft.com/office/2006/metadata/properties"/>
-    <ds:schemaRef ds:uri="http://schemas.microsoft.com/office/infopath/2007/PartnerControls"/>
   </ds:schemaRefs>
 </ds:datastoreItem>
 </file>

</xml_diff>

<commit_message>
fixed (hopefully) the PDF metadata, still rev7
</commit_message>
<xml_diff>
--- a/raw/mock_exam/Mock-Exam-Answers-EN.docx
+++ b/raw/mock_exam/Mock-Exam-Answers-EN.docx
@@ -15507,10 +15507,16 @@
 </file>
 
 <file path=customXml/item1.xml><?xml version="1.0" encoding="utf-8"?>
+<p:properties xmlns:p="http://schemas.microsoft.com/office/2006/metadata/properties" xmlns:xsi="http://www.w3.org/2001/XMLSchema-instance" xmlns:pc="http://schemas.microsoft.com/office/infopath/2007/PartnerControls">
+  <documentManagement/>
+</p:properties>
+</file>
+
+<file path=customXml/item2.xml><?xml version="1.0" encoding="utf-8"?>
 <b:Sources xmlns:b="http://schemas.openxmlformats.org/officeDocument/2006/bibliography" xmlns="http://schemas.openxmlformats.org/officeDocument/2006/bibliography" SelectedStyle="\APA.XSL" StyleName="APA"/>
 </file>
 
-<file path=customXml/item2.xml><?xml version="1.0" encoding="utf-8"?>
+<file path=customXml/item3.xml><?xml version="1.0" encoding="utf-8"?>
 <?mso-contentType ?>
 <FormTemplates xmlns="http://schemas.microsoft.com/sharepoint/v3/contenttype/forms">
   <Display>DocumentLibraryForm</Display>
@@ -15519,17 +15525,15 @@
 </FormTemplates>
 </file>
 
-<file path=customXml/item3.xml><?xml version="1.0" encoding="utf-8"?>
-<p:properties xmlns:p="http://schemas.microsoft.com/office/2006/metadata/properties" xmlns:xsi="http://www.w3.org/2001/XMLSchema-instance" xmlns:pc="http://schemas.microsoft.com/office/infopath/2007/PartnerControls">
-  <documentManagement/>
-</p:properties>
-</file>
-
 <file path=customXml/item4.xml><?xml version="1.0" encoding="utf-8"?>
 <b:Sources xmlns:b="http://schemas.openxmlformats.org/officeDocument/2006/bibliography" xmlns="http://schemas.openxmlformats.org/officeDocument/2006/bibliography" SelectedStyle="\APA.XSL" StyleName="APA"/>
 </file>
 
 <file path=customXml/item5.xml><?xml version="1.0" encoding="utf-8"?>
+<b:Sources xmlns:b="http://schemas.openxmlformats.org/officeDocument/2006/bibliography" xmlns="http://schemas.openxmlformats.org/officeDocument/2006/bibliography" SelectedStyle="\APA.XSL" StyleName="APA"/>
+</file>
+
+<file path=customXml/item6.xml><?xml version="1.0" encoding="utf-8"?>
 <ct:contentTypeSchema xmlns:ct="http://schemas.microsoft.com/office/2006/metadata/contentType" xmlns:ma="http://schemas.microsoft.com/office/2006/metadata/properties/metaAttributes" ct:_="" ma:_="" ma:contentTypeName="Dokument" ma:contentTypeID="0x0101008A91445496CF7245836D5B403B1B3D9D" ma:contentTypeVersion="12" ma:contentTypeDescription="Ein neues Dokument erstellen." ma:contentTypeScope="" ma:versionID="5196ab9d298bec00ec658eeb33d04f7b">
   <xsd:schema xmlns:xsd="http://www.w3.org/2001/XMLSchema" xmlns:xs="http://www.w3.org/2001/XMLSchema" xmlns:p="http://schemas.microsoft.com/office/2006/metadata/properties" xmlns:ns3="814032d5-8582-4412-9ef1-c32d0ab713c9" xmlns:ns4="315b142d-b22c-42dd-addf-9883f01299f4" targetNamespace="http://schemas.microsoft.com/office/2006/metadata/properties" ma:root="true" ma:fieldsID="3fd54ae5d4007f6aac05cd0e61ab1f7e" ns3:_="" ns4:_="">
     <xsd:import namespace="814032d5-8582-4412-9ef1-c32d0ab713c9"/>
@@ -15746,31 +15750,11 @@
 </ct:contentTypeSchema>
 </file>
 
-<file path=customXml/item6.xml><?xml version="1.0" encoding="utf-8"?>
-<b:Sources xmlns:b="http://schemas.openxmlformats.org/officeDocument/2006/bibliography" xmlns="http://schemas.openxmlformats.org/officeDocument/2006/bibliography" SelectedStyle="\APA.XSL" StyleName="APA"/>
-</file>
-
 <file path=customXml/item7.xml><?xml version="1.0" encoding="utf-8"?>
 <b:Sources xmlns:b="http://schemas.openxmlformats.org/officeDocument/2006/bibliography" xmlns="http://schemas.openxmlformats.org/officeDocument/2006/bibliography" SelectedStyle="\APA.XSL" StyleName="APA"/>
 </file>
 
 <file path=customXml/itemProps1.xml><?xml version="1.0" encoding="utf-8"?>
-<ds:datastoreItem xmlns:ds="http://schemas.openxmlformats.org/officeDocument/2006/customXml" ds:itemID="{406AA43E-D8BB-4076-923F-6FC525F7C58D}">
-  <ds:schemaRefs>
-    <ds:schemaRef ds:uri="http://schemas.openxmlformats.org/officeDocument/2006/bibliography"/>
-  </ds:schemaRefs>
-</ds:datastoreItem>
-</file>
-
-<file path=customXml/itemProps2.xml><?xml version="1.0" encoding="utf-8"?>
-<ds:datastoreItem xmlns:ds="http://schemas.openxmlformats.org/officeDocument/2006/customXml" ds:itemID="{C25A4B22-728D-4546-8C41-88CFC9C6767F}">
-  <ds:schemaRefs>
-    <ds:schemaRef ds:uri="http://schemas.microsoft.com/sharepoint/v3/contenttype/forms"/>
-  </ds:schemaRefs>
-</ds:datastoreItem>
-</file>
-
-<file path=customXml/itemProps3.xml><?xml version="1.0" encoding="utf-8"?>
 <ds:datastoreItem xmlns:ds="http://schemas.openxmlformats.org/officeDocument/2006/customXml" ds:itemID="{5F957A9B-0D92-459B-AC45-13365733178A}">
   <ds:schemaRefs>
     <ds:schemaRef ds:uri="http://schemas.microsoft.com/office/2006/metadata/properties"/>
@@ -15779,8 +15763,24 @@
 </ds:datastoreItem>
 </file>
 
+<file path=customXml/itemProps2.xml><?xml version="1.0" encoding="utf-8"?>
+<ds:datastoreItem xmlns:ds="http://schemas.openxmlformats.org/officeDocument/2006/customXml" ds:itemID="{2287EA74-21CA-4257-A416-36E12203EE57}">
+  <ds:schemaRefs>
+    <ds:schemaRef ds:uri="http://schemas.openxmlformats.org/officeDocument/2006/bibliography"/>
+  </ds:schemaRefs>
+</ds:datastoreItem>
+</file>
+
+<file path=customXml/itemProps3.xml><?xml version="1.0" encoding="utf-8"?>
+<ds:datastoreItem xmlns:ds="http://schemas.openxmlformats.org/officeDocument/2006/customXml" ds:itemID="{C25A4B22-728D-4546-8C41-88CFC9C6767F}">
+  <ds:schemaRefs>
+    <ds:schemaRef ds:uri="http://schemas.microsoft.com/sharepoint/v3/contenttype/forms"/>
+  </ds:schemaRefs>
+</ds:datastoreItem>
+</file>
+
 <file path=customXml/itemProps4.xml><?xml version="1.0" encoding="utf-8"?>
-<ds:datastoreItem xmlns:ds="http://schemas.openxmlformats.org/officeDocument/2006/customXml" ds:itemID="{B49A5441-9F8E-4A71-A095-26AD66033B56}">
+<ds:datastoreItem xmlns:ds="http://schemas.openxmlformats.org/officeDocument/2006/customXml" ds:itemID="{406AA43E-D8BB-4076-923F-6FC525F7C58D}">
   <ds:schemaRefs>
     <ds:schemaRef ds:uri="http://schemas.openxmlformats.org/officeDocument/2006/bibliography"/>
   </ds:schemaRefs>
@@ -15788,6 +15788,14 @@
 </file>
 
 <file path=customXml/itemProps5.xml><?xml version="1.0" encoding="utf-8"?>
+<ds:datastoreItem xmlns:ds="http://schemas.openxmlformats.org/officeDocument/2006/customXml" ds:itemID="{80BAD927-2F5B-4126-BC95-42E937ADF65C}">
+  <ds:schemaRefs>
+    <ds:schemaRef ds:uri="http://schemas.openxmlformats.org/officeDocument/2006/bibliography"/>
+  </ds:schemaRefs>
+</ds:datastoreItem>
+</file>
+
+<file path=customXml/itemProps6.xml><?xml version="1.0" encoding="utf-8"?>
 <ds:datastoreItem xmlns:ds="http://schemas.openxmlformats.org/officeDocument/2006/customXml" ds:itemID="{1AE138E6-D560-4085-9339-84A6A473A1ED}">
   <ds:schemaRefs>
     <ds:schemaRef ds:uri="http://schemas.microsoft.com/office/2006/metadata/contentType"/>
@@ -15806,16 +15814,8 @@
 </ds:datastoreItem>
 </file>
 
-<file path=customXml/itemProps6.xml><?xml version="1.0" encoding="utf-8"?>
-<ds:datastoreItem xmlns:ds="http://schemas.openxmlformats.org/officeDocument/2006/customXml" ds:itemID="{80BAD927-2F5B-4126-BC95-42E937ADF65C}">
-  <ds:schemaRefs>
-    <ds:schemaRef ds:uri="http://schemas.openxmlformats.org/officeDocument/2006/bibliography"/>
-  </ds:schemaRefs>
-</ds:datastoreItem>
-</file>
-
 <file path=customXml/itemProps7.xml><?xml version="1.0" encoding="utf-8"?>
-<ds:datastoreItem xmlns:ds="http://schemas.openxmlformats.org/officeDocument/2006/customXml" ds:itemID="{2287EA74-21CA-4257-A416-36E12203EE57}">
+<ds:datastoreItem xmlns:ds="http://schemas.openxmlformats.org/officeDocument/2006/customXml" ds:itemID="{B49A5441-9F8E-4A71-A095-26AD66033B56}">
   <ds:schemaRefs>
     <ds:schemaRef ds:uri="http://schemas.openxmlformats.org/officeDocument/2006/bibliography"/>
   </ds:schemaRefs>

</xml_diff>

<commit_message>
fixed jira FL-26, Q-17-13-02 concerning chief architect creates doc
</commit_message>
<xml_diff>
--- a/raw/mock_exam/Mock-Exam-Answers-EN.docx
+++ b/raw/mock_exam/Mock-Exam-Answers-EN.docx
@@ -134,7 +134,7 @@
           <w:color w:val="333333"/>
           <w:lang w:val="en-US"/>
         </w:rPr>
-        <w:t>7</w:t>
+        <w:t>8</w:t>
       </w:r>
       <w:r>
         <w:rPr>
@@ -158,7 +158,23 @@
           <w:color w:val="333333"/>
           <w:lang w:val="en-US"/>
         </w:rPr>
-        <w:t>based on Curriculum - Version V5.1-EN; January 2, 2020</w:t>
+        <w:t>based on Curriculum - Version V5.1-EN; January 2</w:t>
+      </w:r>
+      <w:r>
+        <w:rPr>
+          <w:rFonts w:ascii="Roboto" w:hAnsi="Roboto"/>
+          <w:color w:val="333333"/>
+          <w:lang w:val="en-US"/>
+        </w:rPr>
+        <w:t>0</w:t>
+      </w:r>
+      <w:r>
+        <w:rPr>
+          <w:rFonts w:ascii="Roboto" w:hAnsi="Roboto"/>
+          <w:color w:val="333333"/>
+          <w:lang w:val="en-US"/>
+        </w:rPr>
+        <w:t>, 2020</w:t>
       </w:r>
       <w:r>
         <w:rPr>
@@ -8840,7 +8856,7 @@
         <w:szCs w:val="16"/>
         <w:lang w:val="en-US"/>
       </w:rPr>
-      <w:t>7</w:t>
+      <w:t>8</w:t>
     </w:r>
     <w:r>
       <w:rPr>
@@ -15513,27 +15529,6 @@
 </file>
 
 <file path=customXml/item2.xml><?xml version="1.0" encoding="utf-8"?>
-<b:Sources xmlns:b="http://schemas.openxmlformats.org/officeDocument/2006/bibliography" xmlns="http://schemas.openxmlformats.org/officeDocument/2006/bibliography" SelectedStyle="\APA.XSL" StyleName="APA"/>
-</file>
-
-<file path=customXml/item3.xml><?xml version="1.0" encoding="utf-8"?>
-<?mso-contentType ?>
-<FormTemplates xmlns="http://schemas.microsoft.com/sharepoint/v3/contenttype/forms">
-  <Display>DocumentLibraryForm</Display>
-  <Edit>DocumentLibraryForm</Edit>
-  <New>DocumentLibraryForm</New>
-</FormTemplates>
-</file>
-
-<file path=customXml/item4.xml><?xml version="1.0" encoding="utf-8"?>
-<b:Sources xmlns:b="http://schemas.openxmlformats.org/officeDocument/2006/bibliography" xmlns="http://schemas.openxmlformats.org/officeDocument/2006/bibliography" SelectedStyle="\APA.XSL" StyleName="APA"/>
-</file>
-
-<file path=customXml/item5.xml><?xml version="1.0" encoding="utf-8"?>
-<b:Sources xmlns:b="http://schemas.openxmlformats.org/officeDocument/2006/bibliography" xmlns="http://schemas.openxmlformats.org/officeDocument/2006/bibliography" SelectedStyle="\APA.XSL" StyleName="APA"/>
-</file>
-
-<file path=customXml/item6.xml><?xml version="1.0" encoding="utf-8"?>
 <ct:contentTypeSchema xmlns:ct="http://schemas.microsoft.com/office/2006/metadata/contentType" xmlns:ma="http://schemas.microsoft.com/office/2006/metadata/properties/metaAttributes" ct:_="" ma:_="" ma:contentTypeName="Dokument" ma:contentTypeID="0x0101008A91445496CF7245836D5B403B1B3D9D" ma:contentTypeVersion="12" ma:contentTypeDescription="Ein neues Dokument erstellen." ma:contentTypeScope="" ma:versionID="5196ab9d298bec00ec658eeb33d04f7b">
   <xsd:schema xmlns:xsd="http://www.w3.org/2001/XMLSchema" xmlns:xs="http://www.w3.org/2001/XMLSchema" xmlns:p="http://schemas.microsoft.com/office/2006/metadata/properties" xmlns:ns3="814032d5-8582-4412-9ef1-c32d0ab713c9" xmlns:ns4="315b142d-b22c-42dd-addf-9883f01299f4" targetNamespace="http://schemas.microsoft.com/office/2006/metadata/properties" ma:root="true" ma:fieldsID="3fd54ae5d4007f6aac05cd0e61ab1f7e" ns3:_="" ns4:_="">
     <xsd:import namespace="814032d5-8582-4412-9ef1-c32d0ab713c9"/>
@@ -15750,6 +15745,27 @@
 </ct:contentTypeSchema>
 </file>
 
+<file path=customXml/item3.xml><?xml version="1.0" encoding="utf-8"?>
+<b:Sources xmlns:b="http://schemas.openxmlformats.org/officeDocument/2006/bibliography" xmlns="http://schemas.openxmlformats.org/officeDocument/2006/bibliography" SelectedStyle="\APA.XSL" StyleName="APA"/>
+</file>
+
+<file path=customXml/item4.xml><?xml version="1.0" encoding="utf-8"?>
+<b:Sources xmlns:b="http://schemas.openxmlformats.org/officeDocument/2006/bibliography" xmlns="http://schemas.openxmlformats.org/officeDocument/2006/bibliography" SelectedStyle="\APA.XSL" StyleName="APA"/>
+</file>
+
+<file path=customXml/item5.xml><?xml version="1.0" encoding="utf-8"?>
+<?mso-contentType ?>
+<FormTemplates xmlns="http://schemas.microsoft.com/sharepoint/v3/contenttype/forms">
+  <Display>DocumentLibraryForm</Display>
+  <Edit>DocumentLibraryForm</Edit>
+  <New>DocumentLibraryForm</New>
+</FormTemplates>
+</file>
+
+<file path=customXml/item6.xml><?xml version="1.0" encoding="utf-8"?>
+<b:Sources xmlns:b="http://schemas.openxmlformats.org/officeDocument/2006/bibliography" xmlns="http://schemas.openxmlformats.org/officeDocument/2006/bibliography" SelectedStyle="\APA.XSL" StyleName="APA"/>
+</file>
+
 <file path=customXml/item7.xml><?xml version="1.0" encoding="utf-8"?>
 <b:Sources xmlns:b="http://schemas.openxmlformats.org/officeDocument/2006/bibliography" xmlns="http://schemas.openxmlformats.org/officeDocument/2006/bibliography" SelectedStyle="\APA.XSL" StyleName="APA"/>
 </file>
@@ -15764,38 +15780,6 @@
 </file>
 
 <file path=customXml/itemProps2.xml><?xml version="1.0" encoding="utf-8"?>
-<ds:datastoreItem xmlns:ds="http://schemas.openxmlformats.org/officeDocument/2006/customXml" ds:itemID="{2287EA74-21CA-4257-A416-36E12203EE57}">
-  <ds:schemaRefs>
-    <ds:schemaRef ds:uri="http://schemas.openxmlformats.org/officeDocument/2006/bibliography"/>
-  </ds:schemaRefs>
-</ds:datastoreItem>
-</file>
-
-<file path=customXml/itemProps3.xml><?xml version="1.0" encoding="utf-8"?>
-<ds:datastoreItem xmlns:ds="http://schemas.openxmlformats.org/officeDocument/2006/customXml" ds:itemID="{C25A4B22-728D-4546-8C41-88CFC9C6767F}">
-  <ds:schemaRefs>
-    <ds:schemaRef ds:uri="http://schemas.microsoft.com/sharepoint/v3/contenttype/forms"/>
-  </ds:schemaRefs>
-</ds:datastoreItem>
-</file>
-
-<file path=customXml/itemProps4.xml><?xml version="1.0" encoding="utf-8"?>
-<ds:datastoreItem xmlns:ds="http://schemas.openxmlformats.org/officeDocument/2006/customXml" ds:itemID="{406AA43E-D8BB-4076-923F-6FC525F7C58D}">
-  <ds:schemaRefs>
-    <ds:schemaRef ds:uri="http://schemas.openxmlformats.org/officeDocument/2006/bibliography"/>
-  </ds:schemaRefs>
-</ds:datastoreItem>
-</file>
-
-<file path=customXml/itemProps5.xml><?xml version="1.0" encoding="utf-8"?>
-<ds:datastoreItem xmlns:ds="http://schemas.openxmlformats.org/officeDocument/2006/customXml" ds:itemID="{80BAD927-2F5B-4126-BC95-42E937ADF65C}">
-  <ds:schemaRefs>
-    <ds:schemaRef ds:uri="http://schemas.openxmlformats.org/officeDocument/2006/bibliography"/>
-  </ds:schemaRefs>
-</ds:datastoreItem>
-</file>
-
-<file path=customXml/itemProps6.xml><?xml version="1.0" encoding="utf-8"?>
 <ds:datastoreItem xmlns:ds="http://schemas.openxmlformats.org/officeDocument/2006/customXml" ds:itemID="{1AE138E6-D560-4085-9339-84A6A473A1ED}">
   <ds:schemaRefs>
     <ds:schemaRef ds:uri="http://schemas.microsoft.com/office/2006/metadata/contentType"/>
@@ -15814,10 +15798,42 @@
 </ds:datastoreItem>
 </file>
 
-<file path=customXml/itemProps7.xml><?xml version="1.0" encoding="utf-8"?>
+<file path=customXml/itemProps3.xml><?xml version="1.0" encoding="utf-8"?>
+<ds:datastoreItem xmlns:ds="http://schemas.openxmlformats.org/officeDocument/2006/customXml" ds:itemID="{80BAD927-2F5B-4126-BC95-42E937ADF65C}">
+  <ds:schemaRefs>
+    <ds:schemaRef ds:uri="http://schemas.openxmlformats.org/officeDocument/2006/bibliography"/>
+  </ds:schemaRefs>
+</ds:datastoreItem>
+</file>
+
+<file path=customXml/itemProps4.xml><?xml version="1.0" encoding="utf-8"?>
+<ds:datastoreItem xmlns:ds="http://schemas.openxmlformats.org/officeDocument/2006/customXml" ds:itemID="{406AA43E-D8BB-4076-923F-6FC525F7C58D}">
+  <ds:schemaRefs>
+    <ds:schemaRef ds:uri="http://schemas.openxmlformats.org/officeDocument/2006/bibliography"/>
+  </ds:schemaRefs>
+</ds:datastoreItem>
+</file>
+
+<file path=customXml/itemProps5.xml><?xml version="1.0" encoding="utf-8"?>
+<ds:datastoreItem xmlns:ds="http://schemas.openxmlformats.org/officeDocument/2006/customXml" ds:itemID="{C25A4B22-728D-4546-8C41-88CFC9C6767F}">
+  <ds:schemaRefs>
+    <ds:schemaRef ds:uri="http://schemas.microsoft.com/sharepoint/v3/contenttype/forms"/>
+  </ds:schemaRefs>
+</ds:datastoreItem>
+</file>
+
+<file path=customXml/itemProps6.xml><?xml version="1.0" encoding="utf-8"?>
 <ds:datastoreItem xmlns:ds="http://schemas.openxmlformats.org/officeDocument/2006/customXml" ds:itemID="{B49A5441-9F8E-4A71-A095-26AD66033B56}">
   <ds:schemaRefs>
     <ds:schemaRef ds:uri="http://schemas.openxmlformats.org/officeDocument/2006/bibliography"/>
   </ds:schemaRefs>
 </ds:datastoreItem>
+</file>
+
+<file path=customXml/itemProps7.xml><?xml version="1.0" encoding="utf-8"?>
+<ds:datastoreItem xmlns:ds="http://schemas.openxmlformats.org/officeDocument/2006/customXml" ds:itemID="{2287EA74-21CA-4257-A416-36E12203EE57}">
+  <ds:schemaRefs>
+    <ds:schemaRef ds:uri="http://schemas.openxmlformats.org/officeDocument/2006/bibliography"/>
+  </ds:schemaRefs>
+</ds:datastoreItem>
 </file>
</xml_diff>

<commit_message>
Q26 (20-04-14) made distractor WAY clearer by changing from "reduction" to "additional"
</commit_message>
<xml_diff>
--- a/raw/mock_exam/Mock-Exam-Answers-EN.docx
+++ b/raw/mock_exam/Mock-Exam-Answers-EN.docx
@@ -3980,7 +3980,15 @@
                 <w:color w:val="000000"/>
                 <w:szCs w:val="22"/>
               </w:rPr>
-              <w:t>a - Contained</w:t>
+              <w:t>a</w:t>
+            </w:r>
+            <w:r>
+              <w:rPr>
+                <w:rFonts w:ascii="Roboto" w:hAnsi="Roboto" w:cs="Calibri"/>
+                <w:color w:val="000000"/>
+                <w:szCs w:val="22"/>
+              </w:rPr>
+              <w:t>, b</w:t>
             </w:r>
           </w:p>
         </w:tc>
@@ -4063,14 +4071,6 @@
                 <w:szCs w:val="22"/>
               </w:rPr>
             </w:pPr>
-            <w:r>
-              <w:rPr>
-                <w:rFonts w:ascii="Roboto" w:hAnsi="Roboto" w:cs="Calibri"/>
-                <w:color w:val="000000"/>
-                <w:szCs w:val="22"/>
-              </w:rPr>
-              <w:t>b - Contained</w:t>
-            </w:r>
           </w:p>
         </w:tc>
         <w:tc>
@@ -4105,51 +4105,63 @@
           <w:tcPr>
             <w:tcW w:w="2122" w:type="dxa"/>
             <w:tcBorders>
-              <w:left w:val="single" w:sz="4" w:space="0" w:color="auto"/>
-              <w:right w:val="single" w:sz="4" w:space="0" w:color="auto"/>
-            </w:tcBorders>
-            <w:shd w:val="clear" w:color="auto" w:fill="auto"/>
-            <w:noWrap/>
-            <w:hideMark/>
-          </w:tcPr>
-          <w:p>
-            <w:pPr>
-              <w:spacing w:before="40" w:after="40"/>
-              <w:rPr>
-                <w:rFonts w:ascii="Roboto" w:hAnsi="Roboto" w:cs="Calibri"/>
-                <w:color w:val="000000"/>
-                <w:szCs w:val="22"/>
-              </w:rPr>
-            </w:pPr>
+              <w:top w:val="single" w:sz="4" w:space="0" w:color="auto"/>
+              <w:left w:val="single" w:sz="4" w:space="0" w:color="auto"/>
+              <w:bottom w:val="single" w:sz="4" w:space="0" w:color="000000"/>
+              <w:right w:val="single" w:sz="4" w:space="0" w:color="auto"/>
+            </w:tcBorders>
+            <w:shd w:val="clear" w:color="auto" w:fill="auto"/>
+            <w:noWrap/>
+            <w:hideMark/>
+          </w:tcPr>
+          <w:p>
+            <w:pPr>
+              <w:spacing w:before="40" w:after="40"/>
+              <w:rPr>
+                <w:rFonts w:ascii="Roboto" w:hAnsi="Roboto" w:cs="Calibri"/>
+                <w:color w:val="000000"/>
+                <w:szCs w:val="22"/>
+              </w:rPr>
+            </w:pPr>
+            <w:r>
+              <w:rPr>
+                <w:rFonts w:ascii="Roboto" w:hAnsi="Roboto" w:cs="Calibri"/>
+                <w:color w:val="000000"/>
+                <w:szCs w:val="22"/>
+              </w:rPr>
+              <w:t>Question 20:</w:t>
+            </w:r>
           </w:p>
         </w:tc>
         <w:tc>
           <w:tcPr>
             <w:tcW w:w="2976" w:type="dxa"/>
             <w:tcBorders>
-              <w:left w:val="single" w:sz="4" w:space="0" w:color="auto"/>
-              <w:right w:val="single" w:sz="4" w:space="0" w:color="auto"/>
-            </w:tcBorders>
-            <w:shd w:val="clear" w:color="auto" w:fill="auto"/>
-            <w:noWrap/>
-            <w:hideMark/>
-          </w:tcPr>
-          <w:p>
-            <w:pPr>
-              <w:spacing w:before="40" w:after="40"/>
-              <w:rPr>
-                <w:rFonts w:ascii="Roboto" w:hAnsi="Roboto" w:cs="Calibri"/>
-                <w:color w:val="000000"/>
-                <w:szCs w:val="22"/>
-              </w:rPr>
-            </w:pPr>
-            <w:r>
-              <w:rPr>
-                <w:rFonts w:ascii="Roboto" w:hAnsi="Roboto" w:cs="Calibri"/>
-                <w:color w:val="000000"/>
-                <w:szCs w:val="22"/>
-              </w:rPr>
-              <w:t>c - Avoided</w:t>
+              <w:top w:val="single" w:sz="4" w:space="0" w:color="auto"/>
+              <w:left w:val="nil"/>
+              <w:bottom w:val="nil"/>
+              <w:right w:val="single" w:sz="4" w:space="0" w:color="auto"/>
+            </w:tcBorders>
+            <w:shd w:val="clear" w:color="auto" w:fill="auto"/>
+            <w:noWrap/>
+            <w:hideMark/>
+          </w:tcPr>
+          <w:p>
+            <w:pPr>
+              <w:spacing w:before="40" w:after="40"/>
+              <w:rPr>
+                <w:rFonts w:ascii="Roboto" w:hAnsi="Roboto" w:cs="Calibri"/>
+                <w:color w:val="000000"/>
+                <w:szCs w:val="22"/>
+              </w:rPr>
+            </w:pPr>
+            <w:r>
+              <w:rPr>
+                <w:rFonts w:ascii="Roboto" w:hAnsi="Roboto" w:cs="Calibri"/>
+                <w:color w:val="000000"/>
+                <w:szCs w:val="22"/>
+              </w:rPr>
+              <w:t>b, c</w:t>
             </w:r>
           </w:p>
         </w:tc>
@@ -4157,22 +4169,32 @@
           <w:tcPr>
             <w:tcW w:w="1985" w:type="dxa"/>
             <w:tcBorders>
-              <w:left w:val="single" w:sz="4" w:space="0" w:color="auto"/>
-              <w:right w:val="single" w:sz="4" w:space="0" w:color="auto"/>
-            </w:tcBorders>
-            <w:shd w:val="clear" w:color="auto" w:fill="auto"/>
-            <w:noWrap/>
-            <w:hideMark/>
-          </w:tcPr>
-          <w:p>
-            <w:pPr>
-              <w:spacing w:before="40" w:after="40"/>
-              <w:rPr>
-                <w:rFonts w:ascii="Roboto" w:hAnsi="Roboto" w:cs="Calibri"/>
-                <w:color w:val="000000"/>
-                <w:szCs w:val="22"/>
-              </w:rPr>
-            </w:pPr>
+              <w:top w:val="single" w:sz="4" w:space="0" w:color="auto"/>
+              <w:left w:val="single" w:sz="4" w:space="0" w:color="auto"/>
+              <w:bottom w:val="single" w:sz="4" w:space="0" w:color="000000"/>
+              <w:right w:val="single" w:sz="4" w:space="0" w:color="auto"/>
+            </w:tcBorders>
+            <w:shd w:val="clear" w:color="auto" w:fill="auto"/>
+            <w:noWrap/>
+            <w:hideMark/>
+          </w:tcPr>
+          <w:p>
+            <w:pPr>
+              <w:spacing w:before="40" w:after="40"/>
+              <w:rPr>
+                <w:rFonts w:ascii="Roboto" w:hAnsi="Roboto" w:cs="Calibri"/>
+                <w:color w:val="000000"/>
+                <w:szCs w:val="22"/>
+              </w:rPr>
+            </w:pPr>
+            <w:r>
+              <w:rPr>
+                <w:rFonts w:ascii="Roboto" w:hAnsi="Roboto" w:cs="Calibri"/>
+                <w:color w:val="000000"/>
+                <w:szCs w:val="22"/>
+              </w:rPr>
+              <w:t>1</w:t>
+            </w:r>
           </w:p>
         </w:tc>
       </w:tr>
@@ -4185,53 +4207,63 @@
           <w:tcPr>
             <w:tcW w:w="2122" w:type="dxa"/>
             <w:tcBorders>
-              <w:left w:val="single" w:sz="4" w:space="0" w:color="auto"/>
-              <w:bottom w:val="single" w:sz="4" w:space="0" w:color="auto"/>
-              <w:right w:val="single" w:sz="4" w:space="0" w:color="auto"/>
-            </w:tcBorders>
-            <w:shd w:val="clear" w:color="auto" w:fill="auto"/>
-            <w:noWrap/>
-            <w:hideMark/>
-          </w:tcPr>
-          <w:p>
-            <w:pPr>
-              <w:spacing w:before="40" w:after="40"/>
-              <w:rPr>
-                <w:rFonts w:ascii="Roboto" w:hAnsi="Roboto" w:cs="Calibri"/>
-                <w:color w:val="000000"/>
-                <w:szCs w:val="22"/>
-              </w:rPr>
-            </w:pPr>
+              <w:top w:val="single" w:sz="4" w:space="0" w:color="auto"/>
+              <w:left w:val="single" w:sz="4" w:space="0" w:color="auto"/>
+              <w:bottom w:val="single" w:sz="4" w:space="0" w:color="000000"/>
+              <w:right w:val="single" w:sz="4" w:space="0" w:color="auto"/>
+            </w:tcBorders>
+            <w:shd w:val="clear" w:color="auto" w:fill="auto"/>
+            <w:noWrap/>
+            <w:hideMark/>
+          </w:tcPr>
+          <w:p>
+            <w:pPr>
+              <w:spacing w:before="40" w:after="40"/>
+              <w:rPr>
+                <w:rFonts w:ascii="Roboto" w:hAnsi="Roboto" w:cs="Calibri"/>
+                <w:color w:val="000000"/>
+                <w:szCs w:val="22"/>
+              </w:rPr>
+            </w:pPr>
+            <w:r>
+              <w:rPr>
+                <w:rFonts w:ascii="Roboto" w:hAnsi="Roboto" w:cs="Calibri"/>
+                <w:color w:val="000000"/>
+                <w:szCs w:val="22"/>
+              </w:rPr>
+              <w:t>Question 21:</w:t>
+            </w:r>
           </w:p>
         </w:tc>
         <w:tc>
           <w:tcPr>
             <w:tcW w:w="2976" w:type="dxa"/>
             <w:tcBorders>
-              <w:left w:val="single" w:sz="4" w:space="0" w:color="auto"/>
-              <w:bottom w:val="single" w:sz="4" w:space="0" w:color="auto"/>
-              <w:right w:val="single" w:sz="4" w:space="0" w:color="auto"/>
-            </w:tcBorders>
-            <w:shd w:val="clear" w:color="auto" w:fill="auto"/>
-            <w:noWrap/>
-            <w:hideMark/>
-          </w:tcPr>
-          <w:p>
-            <w:pPr>
-              <w:spacing w:before="40" w:after="40"/>
-              <w:rPr>
-                <w:rFonts w:ascii="Roboto" w:hAnsi="Roboto" w:cs="Calibri"/>
-                <w:color w:val="000000"/>
-                <w:szCs w:val="22"/>
-              </w:rPr>
-            </w:pPr>
-            <w:r>
-              <w:rPr>
-                <w:rFonts w:ascii="Roboto" w:hAnsi="Roboto" w:cs="Calibri"/>
-                <w:color w:val="000000"/>
-                <w:szCs w:val="22"/>
-              </w:rPr>
-              <w:t>d - Avoided</w:t>
+              <w:top w:val="single" w:sz="4" w:space="0" w:color="auto"/>
+              <w:left w:val="nil"/>
+              <w:bottom w:val="nil"/>
+              <w:right w:val="single" w:sz="4" w:space="0" w:color="auto"/>
+            </w:tcBorders>
+            <w:shd w:val="clear" w:color="auto" w:fill="auto"/>
+            <w:noWrap/>
+            <w:hideMark/>
+          </w:tcPr>
+          <w:p>
+            <w:pPr>
+              <w:spacing w:before="40" w:after="40"/>
+              <w:rPr>
+                <w:rFonts w:ascii="Roboto" w:hAnsi="Roboto" w:cs="Calibri"/>
+                <w:color w:val="000000"/>
+                <w:szCs w:val="22"/>
+              </w:rPr>
+            </w:pPr>
+            <w:r>
+              <w:rPr>
+                <w:rFonts w:ascii="Roboto" w:hAnsi="Roboto" w:cs="Calibri"/>
+                <w:color w:val="000000"/>
+                <w:szCs w:val="22"/>
+              </w:rPr>
+              <w:t>a, b, c</w:t>
             </w:r>
           </w:p>
         </w:tc>
@@ -4239,23 +4271,32 @@
           <w:tcPr>
             <w:tcW w:w="1985" w:type="dxa"/>
             <w:tcBorders>
-              <w:left w:val="single" w:sz="4" w:space="0" w:color="auto"/>
-              <w:bottom w:val="single" w:sz="4" w:space="0" w:color="auto"/>
-              <w:right w:val="single" w:sz="4" w:space="0" w:color="auto"/>
-            </w:tcBorders>
-            <w:shd w:val="clear" w:color="auto" w:fill="auto"/>
-            <w:noWrap/>
-            <w:hideMark/>
-          </w:tcPr>
-          <w:p>
-            <w:pPr>
-              <w:spacing w:before="40" w:after="40"/>
-              <w:rPr>
-                <w:rFonts w:ascii="Roboto" w:hAnsi="Roboto" w:cs="Calibri"/>
-                <w:color w:val="000000"/>
-                <w:szCs w:val="22"/>
-              </w:rPr>
-            </w:pPr>
+              <w:top w:val="single" w:sz="4" w:space="0" w:color="auto"/>
+              <w:left w:val="single" w:sz="4" w:space="0" w:color="auto"/>
+              <w:bottom w:val="single" w:sz="4" w:space="0" w:color="000000"/>
+              <w:right w:val="single" w:sz="4" w:space="0" w:color="auto"/>
+            </w:tcBorders>
+            <w:shd w:val="clear" w:color="auto" w:fill="auto"/>
+            <w:noWrap/>
+            <w:hideMark/>
+          </w:tcPr>
+          <w:p>
+            <w:pPr>
+              <w:spacing w:before="40" w:after="40"/>
+              <w:rPr>
+                <w:rFonts w:ascii="Roboto" w:hAnsi="Roboto" w:cs="Calibri"/>
+                <w:color w:val="000000"/>
+                <w:szCs w:val="22"/>
+              </w:rPr>
+            </w:pPr>
+            <w:r>
+              <w:rPr>
+                <w:rFonts w:ascii="Roboto" w:hAnsi="Roboto" w:cs="Calibri"/>
+                <w:color w:val="000000"/>
+                <w:szCs w:val="22"/>
+              </w:rPr>
+              <w:t>1</w:t>
+            </w:r>
           </w:p>
         </w:tc>
       </w:tr>
@@ -4292,7 +4333,7 @@
                 <w:color w:val="000000"/>
                 <w:szCs w:val="22"/>
               </w:rPr>
-              <w:t>Question 20:</w:t>
+              <w:t>Question 22:</w:t>
             </w:r>
           </w:p>
         </w:tc>
@@ -4324,7 +4365,7 @@
                 <w:color w:val="000000"/>
                 <w:szCs w:val="22"/>
               </w:rPr>
-              <w:t>b, c</w:t>
+              <w:t>b</w:t>
             </w:r>
           </w:p>
         </w:tc>
@@ -4394,7 +4435,7 @@
                 <w:color w:val="000000"/>
                 <w:szCs w:val="22"/>
               </w:rPr>
-              <w:t>Question 21:</w:t>
+              <w:t>Question 23:</w:t>
             </w:r>
           </w:p>
         </w:tc>
@@ -4426,7 +4467,7 @@
                 <w:color w:val="000000"/>
                 <w:szCs w:val="22"/>
               </w:rPr>
-              <w:t>a, b, c</w:t>
+              <w:t>b</w:t>
             </w:r>
           </w:p>
         </w:tc>
@@ -4474,29 +4515,29 @@
             <w:tcBorders>
               <w:top w:val="single" w:sz="4" w:space="0" w:color="auto"/>
               <w:left w:val="single" w:sz="4" w:space="0" w:color="auto"/>
-              <w:bottom w:val="single" w:sz="4" w:space="0" w:color="000000"/>
-              <w:right w:val="single" w:sz="4" w:space="0" w:color="auto"/>
-            </w:tcBorders>
-            <w:shd w:val="clear" w:color="auto" w:fill="auto"/>
-            <w:noWrap/>
-            <w:hideMark/>
-          </w:tcPr>
-          <w:p>
-            <w:pPr>
-              <w:spacing w:before="40" w:after="40"/>
-              <w:rPr>
-                <w:rFonts w:ascii="Roboto" w:hAnsi="Roboto" w:cs="Calibri"/>
-                <w:color w:val="000000"/>
-                <w:szCs w:val="22"/>
-              </w:rPr>
-            </w:pPr>
-            <w:r>
-              <w:rPr>
-                <w:rFonts w:ascii="Roboto" w:hAnsi="Roboto" w:cs="Calibri"/>
-                <w:color w:val="000000"/>
-                <w:szCs w:val="22"/>
-              </w:rPr>
-              <w:t>Question 22:</w:t>
+              <w:bottom w:val="single" w:sz="4" w:space="0" w:color="auto"/>
+              <w:right w:val="single" w:sz="4" w:space="0" w:color="auto"/>
+            </w:tcBorders>
+            <w:shd w:val="clear" w:color="auto" w:fill="auto"/>
+            <w:noWrap/>
+            <w:hideMark/>
+          </w:tcPr>
+          <w:p>
+            <w:pPr>
+              <w:spacing w:before="40" w:after="40"/>
+              <w:rPr>
+                <w:rFonts w:ascii="Roboto" w:hAnsi="Roboto" w:cs="Calibri"/>
+                <w:color w:val="000000"/>
+                <w:szCs w:val="22"/>
+              </w:rPr>
+            </w:pPr>
+            <w:r>
+              <w:rPr>
+                <w:rFonts w:ascii="Roboto" w:hAnsi="Roboto" w:cs="Calibri"/>
+                <w:color w:val="000000"/>
+                <w:szCs w:val="22"/>
+              </w:rPr>
+              <w:t>Question 24:</w:t>
             </w:r>
           </w:p>
         </w:tc>
@@ -4506,29 +4547,29 @@
             <w:tcBorders>
               <w:top w:val="single" w:sz="4" w:space="0" w:color="auto"/>
               <w:left w:val="nil"/>
-              <w:bottom w:val="nil"/>
-              <w:right w:val="single" w:sz="4" w:space="0" w:color="auto"/>
-            </w:tcBorders>
-            <w:shd w:val="clear" w:color="auto" w:fill="auto"/>
-            <w:noWrap/>
-            <w:hideMark/>
-          </w:tcPr>
-          <w:p>
-            <w:pPr>
-              <w:spacing w:before="40" w:after="40"/>
-              <w:rPr>
-                <w:rFonts w:ascii="Roboto" w:hAnsi="Roboto" w:cs="Calibri"/>
-                <w:color w:val="000000"/>
-                <w:szCs w:val="22"/>
-              </w:rPr>
-            </w:pPr>
-            <w:r>
-              <w:rPr>
-                <w:rFonts w:ascii="Roboto" w:hAnsi="Roboto" w:cs="Calibri"/>
-                <w:color w:val="000000"/>
-                <w:szCs w:val="22"/>
-              </w:rPr>
-              <w:t>b</w:t>
+              <w:bottom w:val="single" w:sz="4" w:space="0" w:color="auto"/>
+              <w:right w:val="single" w:sz="4" w:space="0" w:color="auto"/>
+            </w:tcBorders>
+            <w:shd w:val="clear" w:color="auto" w:fill="auto"/>
+            <w:noWrap/>
+            <w:hideMark/>
+          </w:tcPr>
+          <w:p>
+            <w:pPr>
+              <w:spacing w:before="40" w:after="40"/>
+              <w:rPr>
+                <w:rFonts w:ascii="Roboto" w:hAnsi="Roboto" w:cs="Calibri"/>
+                <w:color w:val="000000"/>
+                <w:szCs w:val="22"/>
+              </w:rPr>
+            </w:pPr>
+            <w:r>
+              <w:rPr>
+                <w:rFonts w:ascii="Roboto" w:hAnsi="Roboto" w:cs="Calibri"/>
+                <w:color w:val="000000"/>
+                <w:szCs w:val="22"/>
+              </w:rPr>
+              <w:t>c</w:t>
             </w:r>
           </w:p>
         </w:tc>
@@ -4538,7 +4579,7 @@
             <w:tcBorders>
               <w:top w:val="single" w:sz="4" w:space="0" w:color="auto"/>
               <w:left w:val="single" w:sz="4" w:space="0" w:color="auto"/>
-              <w:bottom w:val="single" w:sz="4" w:space="0" w:color="000000"/>
+              <w:bottom w:val="single" w:sz="4" w:space="0" w:color="auto"/>
               <w:right w:val="single" w:sz="4" w:space="0" w:color="auto"/>
             </w:tcBorders>
             <w:shd w:val="clear" w:color="auto" w:fill="auto"/>
@@ -4576,29 +4617,28 @@
             <w:tcBorders>
               <w:top w:val="single" w:sz="4" w:space="0" w:color="auto"/>
               <w:left w:val="single" w:sz="4" w:space="0" w:color="auto"/>
-              <w:bottom w:val="single" w:sz="4" w:space="0" w:color="000000"/>
-              <w:right w:val="single" w:sz="4" w:space="0" w:color="auto"/>
-            </w:tcBorders>
-            <w:shd w:val="clear" w:color="auto" w:fill="auto"/>
-            <w:noWrap/>
-            <w:hideMark/>
-          </w:tcPr>
-          <w:p>
-            <w:pPr>
-              <w:spacing w:before="40" w:after="40"/>
-              <w:rPr>
-                <w:rFonts w:ascii="Roboto" w:hAnsi="Roboto" w:cs="Calibri"/>
-                <w:color w:val="000000"/>
-                <w:szCs w:val="22"/>
-              </w:rPr>
-            </w:pPr>
-            <w:r>
-              <w:rPr>
-                <w:rFonts w:ascii="Roboto" w:hAnsi="Roboto" w:cs="Calibri"/>
-                <w:color w:val="000000"/>
-                <w:szCs w:val="22"/>
-              </w:rPr>
-              <w:t>Question 23:</w:t>
+              <w:right w:val="single" w:sz="4" w:space="0" w:color="auto"/>
+            </w:tcBorders>
+            <w:shd w:val="clear" w:color="auto" w:fill="auto"/>
+            <w:noWrap/>
+            <w:hideMark/>
+          </w:tcPr>
+          <w:p>
+            <w:pPr>
+              <w:spacing w:before="40" w:after="40"/>
+              <w:rPr>
+                <w:rFonts w:ascii="Roboto" w:hAnsi="Roboto" w:cs="Calibri"/>
+                <w:color w:val="000000"/>
+                <w:szCs w:val="22"/>
+              </w:rPr>
+            </w:pPr>
+            <w:r>
+              <w:rPr>
+                <w:rFonts w:ascii="Roboto" w:hAnsi="Roboto" w:cs="Calibri"/>
+                <w:color w:val="000000"/>
+                <w:szCs w:val="22"/>
+              </w:rPr>
+              <w:t>Question 25:</w:t>
             </w:r>
           </w:p>
         </w:tc>
@@ -4607,30 +4647,29 @@
             <w:tcW w:w="2976" w:type="dxa"/>
             <w:tcBorders>
               <w:top w:val="single" w:sz="4" w:space="0" w:color="auto"/>
-              <w:left w:val="nil"/>
-              <w:bottom w:val="nil"/>
-              <w:right w:val="single" w:sz="4" w:space="0" w:color="auto"/>
-            </w:tcBorders>
-            <w:shd w:val="clear" w:color="auto" w:fill="auto"/>
-            <w:noWrap/>
-            <w:hideMark/>
-          </w:tcPr>
-          <w:p>
-            <w:pPr>
-              <w:spacing w:before="40" w:after="40"/>
-              <w:rPr>
-                <w:rFonts w:ascii="Roboto" w:hAnsi="Roboto" w:cs="Calibri"/>
-                <w:color w:val="000000"/>
-                <w:szCs w:val="22"/>
-              </w:rPr>
-            </w:pPr>
-            <w:r>
-              <w:rPr>
-                <w:rFonts w:ascii="Roboto" w:hAnsi="Roboto" w:cs="Calibri"/>
-                <w:color w:val="000000"/>
-                <w:szCs w:val="22"/>
-              </w:rPr>
-              <w:t>b</w:t>
+              <w:left w:val="single" w:sz="4" w:space="0" w:color="auto"/>
+              <w:right w:val="single" w:sz="4" w:space="0" w:color="auto"/>
+            </w:tcBorders>
+            <w:shd w:val="clear" w:color="auto" w:fill="auto"/>
+            <w:noWrap/>
+            <w:hideMark/>
+          </w:tcPr>
+          <w:p>
+            <w:pPr>
+              <w:spacing w:before="40" w:after="40"/>
+              <w:rPr>
+                <w:rFonts w:ascii="Roboto" w:hAnsi="Roboto" w:cs="Calibri"/>
+                <w:color w:val="000000"/>
+                <w:szCs w:val="22"/>
+              </w:rPr>
+            </w:pPr>
+            <w:r>
+              <w:rPr>
+                <w:rFonts w:ascii="Roboto" w:hAnsi="Roboto" w:cs="Calibri"/>
+                <w:color w:val="000000"/>
+                <w:szCs w:val="22"/>
+              </w:rPr>
+              <w:t>a - Tight coupling</w:t>
             </w:r>
           </w:p>
         </w:tc>
@@ -4640,7 +4679,6 @@
             <w:tcBorders>
               <w:top w:val="single" w:sz="4" w:space="0" w:color="auto"/>
               <w:left w:val="single" w:sz="4" w:space="0" w:color="auto"/>
-              <w:bottom w:val="single" w:sz="4" w:space="0" w:color="000000"/>
               <w:right w:val="single" w:sz="4" w:space="0" w:color="auto"/>
             </w:tcBorders>
             <w:shd w:val="clear" w:color="auto" w:fill="auto"/>
@@ -4676,63 +4714,51 @@
           <w:tcPr>
             <w:tcW w:w="2122" w:type="dxa"/>
             <w:tcBorders>
-              <w:top w:val="single" w:sz="4" w:space="0" w:color="auto"/>
-              <w:left w:val="single" w:sz="4" w:space="0" w:color="auto"/>
-              <w:bottom w:val="single" w:sz="4" w:space="0" w:color="auto"/>
-              <w:right w:val="single" w:sz="4" w:space="0" w:color="auto"/>
-            </w:tcBorders>
-            <w:shd w:val="clear" w:color="auto" w:fill="auto"/>
-            <w:noWrap/>
-            <w:hideMark/>
-          </w:tcPr>
-          <w:p>
-            <w:pPr>
-              <w:spacing w:before="40" w:after="40"/>
-              <w:rPr>
-                <w:rFonts w:ascii="Roboto" w:hAnsi="Roboto" w:cs="Calibri"/>
-                <w:color w:val="000000"/>
-                <w:szCs w:val="22"/>
-              </w:rPr>
-            </w:pPr>
-            <w:r>
-              <w:rPr>
-                <w:rFonts w:ascii="Roboto" w:hAnsi="Roboto" w:cs="Calibri"/>
-                <w:color w:val="000000"/>
-                <w:szCs w:val="22"/>
-              </w:rPr>
-              <w:t>Question 24:</w:t>
-            </w:r>
+              <w:left w:val="single" w:sz="4" w:space="0" w:color="auto"/>
+              <w:right w:val="single" w:sz="4" w:space="0" w:color="auto"/>
+            </w:tcBorders>
+            <w:shd w:val="clear" w:color="auto" w:fill="auto"/>
+            <w:noWrap/>
+            <w:hideMark/>
+          </w:tcPr>
+          <w:p>
+            <w:pPr>
+              <w:spacing w:before="40" w:after="40"/>
+              <w:rPr>
+                <w:rFonts w:ascii="Roboto" w:hAnsi="Roboto" w:cs="Calibri"/>
+                <w:color w:val="000000"/>
+                <w:szCs w:val="22"/>
+              </w:rPr>
+            </w:pPr>
           </w:p>
         </w:tc>
         <w:tc>
           <w:tcPr>
             <w:tcW w:w="2976" w:type="dxa"/>
             <w:tcBorders>
-              <w:top w:val="single" w:sz="4" w:space="0" w:color="auto"/>
-              <w:left w:val="nil"/>
-              <w:bottom w:val="single" w:sz="4" w:space="0" w:color="auto"/>
-              <w:right w:val="single" w:sz="4" w:space="0" w:color="auto"/>
-            </w:tcBorders>
-            <w:shd w:val="clear" w:color="auto" w:fill="auto"/>
-            <w:noWrap/>
-            <w:hideMark/>
-          </w:tcPr>
-          <w:p>
-            <w:pPr>
-              <w:spacing w:before="40" w:after="40"/>
-              <w:rPr>
-                <w:rFonts w:ascii="Roboto" w:hAnsi="Roboto" w:cs="Calibri"/>
-                <w:color w:val="000000"/>
-                <w:szCs w:val="22"/>
-              </w:rPr>
-            </w:pPr>
-            <w:r>
-              <w:rPr>
-                <w:rFonts w:ascii="Roboto" w:hAnsi="Roboto" w:cs="Calibri"/>
-                <w:color w:val="000000"/>
-                <w:szCs w:val="22"/>
-              </w:rPr>
-              <w:t>c</w:t>
+              <w:left w:val="single" w:sz="4" w:space="0" w:color="auto"/>
+              <w:right w:val="single" w:sz="4" w:space="0" w:color="auto"/>
+            </w:tcBorders>
+            <w:shd w:val="clear" w:color="auto" w:fill="auto"/>
+            <w:noWrap/>
+            <w:hideMark/>
+          </w:tcPr>
+          <w:p>
+            <w:pPr>
+              <w:spacing w:before="40" w:after="40"/>
+              <w:rPr>
+                <w:rFonts w:ascii="Roboto" w:hAnsi="Roboto" w:cs="Calibri"/>
+                <w:color w:val="000000"/>
+                <w:szCs w:val="22"/>
+              </w:rPr>
+            </w:pPr>
+            <w:r>
+              <w:rPr>
+                <w:rFonts w:ascii="Roboto" w:hAnsi="Roboto" w:cs="Calibri"/>
+                <w:color w:val="000000"/>
+                <w:szCs w:val="22"/>
+              </w:rPr>
+              <w:t>b - Tight coupling</w:t>
             </w:r>
           </w:p>
         </w:tc>
@@ -4740,32 +4766,22 @@
           <w:tcPr>
             <w:tcW w:w="1985" w:type="dxa"/>
             <w:tcBorders>
-              <w:top w:val="single" w:sz="4" w:space="0" w:color="auto"/>
-              <w:left w:val="single" w:sz="4" w:space="0" w:color="auto"/>
-              <w:bottom w:val="single" w:sz="4" w:space="0" w:color="auto"/>
-              <w:right w:val="single" w:sz="4" w:space="0" w:color="auto"/>
-            </w:tcBorders>
-            <w:shd w:val="clear" w:color="auto" w:fill="auto"/>
-            <w:noWrap/>
-            <w:hideMark/>
-          </w:tcPr>
-          <w:p>
-            <w:pPr>
-              <w:spacing w:before="40" w:after="40"/>
-              <w:rPr>
-                <w:rFonts w:ascii="Roboto" w:hAnsi="Roboto" w:cs="Calibri"/>
-                <w:color w:val="000000"/>
-                <w:szCs w:val="22"/>
-              </w:rPr>
-            </w:pPr>
-            <w:r>
-              <w:rPr>
-                <w:rFonts w:ascii="Roboto" w:hAnsi="Roboto" w:cs="Calibri"/>
-                <w:color w:val="000000"/>
-                <w:szCs w:val="22"/>
-              </w:rPr>
-              <w:t>1</w:t>
-            </w:r>
+              <w:left w:val="single" w:sz="4" w:space="0" w:color="auto"/>
+              <w:right w:val="single" w:sz="4" w:space="0" w:color="auto"/>
+            </w:tcBorders>
+            <w:shd w:val="clear" w:color="auto" w:fill="auto"/>
+            <w:noWrap/>
+            <w:hideMark/>
+          </w:tcPr>
+          <w:p>
+            <w:pPr>
+              <w:spacing w:before="40" w:after="40"/>
+              <w:rPr>
+                <w:rFonts w:ascii="Roboto" w:hAnsi="Roboto" w:cs="Calibri"/>
+                <w:color w:val="000000"/>
+                <w:szCs w:val="22"/>
+              </w:rPr>
+            </w:pPr>
           </w:p>
         </w:tc>
       </w:tr>
@@ -4778,61 +4794,51 @@
           <w:tcPr>
             <w:tcW w:w="2122" w:type="dxa"/>
             <w:tcBorders>
-              <w:top w:val="single" w:sz="4" w:space="0" w:color="auto"/>
-              <w:left w:val="single" w:sz="4" w:space="0" w:color="auto"/>
-              <w:right w:val="single" w:sz="4" w:space="0" w:color="auto"/>
-            </w:tcBorders>
-            <w:shd w:val="clear" w:color="auto" w:fill="auto"/>
-            <w:noWrap/>
-            <w:hideMark/>
-          </w:tcPr>
-          <w:p>
-            <w:pPr>
-              <w:spacing w:before="40" w:after="40"/>
-              <w:rPr>
-                <w:rFonts w:ascii="Roboto" w:hAnsi="Roboto" w:cs="Calibri"/>
-                <w:color w:val="000000"/>
-                <w:szCs w:val="22"/>
-              </w:rPr>
-            </w:pPr>
-            <w:r>
-              <w:rPr>
-                <w:rFonts w:ascii="Roboto" w:hAnsi="Roboto" w:cs="Calibri"/>
-                <w:color w:val="000000"/>
-                <w:szCs w:val="22"/>
-              </w:rPr>
-              <w:t>Question 25:</w:t>
-            </w:r>
+              <w:left w:val="single" w:sz="4" w:space="0" w:color="auto"/>
+              <w:right w:val="single" w:sz="4" w:space="0" w:color="auto"/>
+            </w:tcBorders>
+            <w:shd w:val="clear" w:color="auto" w:fill="auto"/>
+            <w:noWrap/>
+            <w:hideMark/>
+          </w:tcPr>
+          <w:p>
+            <w:pPr>
+              <w:spacing w:before="40" w:after="40"/>
+              <w:rPr>
+                <w:rFonts w:ascii="Roboto" w:hAnsi="Roboto" w:cs="Calibri"/>
+                <w:color w:val="000000"/>
+                <w:szCs w:val="22"/>
+              </w:rPr>
+            </w:pPr>
           </w:p>
         </w:tc>
         <w:tc>
           <w:tcPr>
             <w:tcW w:w="2976" w:type="dxa"/>
             <w:tcBorders>
-              <w:top w:val="single" w:sz="4" w:space="0" w:color="auto"/>
-              <w:left w:val="single" w:sz="4" w:space="0" w:color="auto"/>
-              <w:right w:val="single" w:sz="4" w:space="0" w:color="auto"/>
-            </w:tcBorders>
-            <w:shd w:val="clear" w:color="auto" w:fill="auto"/>
-            <w:noWrap/>
-            <w:hideMark/>
-          </w:tcPr>
-          <w:p>
-            <w:pPr>
-              <w:spacing w:before="40" w:after="40"/>
-              <w:rPr>
-                <w:rFonts w:ascii="Roboto" w:hAnsi="Roboto" w:cs="Calibri"/>
-                <w:color w:val="000000"/>
-                <w:szCs w:val="22"/>
-              </w:rPr>
-            </w:pPr>
-            <w:r>
-              <w:rPr>
-                <w:rFonts w:ascii="Roboto" w:hAnsi="Roboto" w:cs="Calibri"/>
-                <w:color w:val="000000"/>
-                <w:szCs w:val="22"/>
-              </w:rPr>
-              <w:t>a - Tight coupling</w:t>
+              <w:left w:val="single" w:sz="4" w:space="0" w:color="auto"/>
+              <w:right w:val="single" w:sz="4" w:space="0" w:color="auto"/>
+            </w:tcBorders>
+            <w:shd w:val="clear" w:color="auto" w:fill="auto"/>
+            <w:noWrap/>
+            <w:hideMark/>
+          </w:tcPr>
+          <w:p>
+            <w:pPr>
+              <w:spacing w:before="40" w:after="40"/>
+              <w:rPr>
+                <w:rFonts w:ascii="Roboto" w:hAnsi="Roboto" w:cs="Calibri"/>
+                <w:color w:val="000000"/>
+                <w:szCs w:val="22"/>
+              </w:rPr>
+            </w:pPr>
+            <w:r>
+              <w:rPr>
+                <w:rFonts w:ascii="Roboto" w:hAnsi="Roboto" w:cs="Calibri"/>
+                <w:color w:val="000000"/>
+                <w:szCs w:val="22"/>
+              </w:rPr>
+              <w:t>c - Tight coupling</w:t>
             </w:r>
           </w:p>
         </w:tc>
@@ -4840,31 +4846,22 @@
           <w:tcPr>
             <w:tcW w:w="1985" w:type="dxa"/>
             <w:tcBorders>
-              <w:top w:val="single" w:sz="4" w:space="0" w:color="auto"/>
-              <w:left w:val="single" w:sz="4" w:space="0" w:color="auto"/>
-              <w:right w:val="single" w:sz="4" w:space="0" w:color="auto"/>
-            </w:tcBorders>
-            <w:shd w:val="clear" w:color="auto" w:fill="auto"/>
-            <w:noWrap/>
-            <w:hideMark/>
-          </w:tcPr>
-          <w:p>
-            <w:pPr>
-              <w:spacing w:before="40" w:after="40"/>
-              <w:rPr>
-                <w:rFonts w:ascii="Roboto" w:hAnsi="Roboto" w:cs="Calibri"/>
-                <w:color w:val="000000"/>
-                <w:szCs w:val="22"/>
-              </w:rPr>
-            </w:pPr>
-            <w:r>
-              <w:rPr>
-                <w:rFonts w:ascii="Roboto" w:hAnsi="Roboto" w:cs="Calibri"/>
-                <w:color w:val="000000"/>
-                <w:szCs w:val="22"/>
-              </w:rPr>
-              <w:t>1</w:t>
-            </w:r>
+              <w:left w:val="single" w:sz="4" w:space="0" w:color="auto"/>
+              <w:right w:val="single" w:sz="4" w:space="0" w:color="auto"/>
+            </w:tcBorders>
+            <w:shd w:val="clear" w:color="auto" w:fill="auto"/>
+            <w:noWrap/>
+            <w:hideMark/>
+          </w:tcPr>
+          <w:p>
+            <w:pPr>
+              <w:spacing w:before="40" w:after="40"/>
+              <w:rPr>
+                <w:rFonts w:ascii="Roboto" w:hAnsi="Roboto" w:cs="Calibri"/>
+                <w:color w:val="000000"/>
+                <w:szCs w:val="22"/>
+              </w:rPr>
+            </w:pPr>
           </w:p>
         </w:tc>
       </w:tr>
@@ -4878,6 +4875,7 @@
             <w:tcW w:w="2122" w:type="dxa"/>
             <w:tcBorders>
               <w:left w:val="single" w:sz="4" w:space="0" w:color="auto"/>
+              <w:bottom w:val="single" w:sz="4" w:space="0" w:color="000000"/>
               <w:right w:val="single" w:sz="4" w:space="0" w:color="auto"/>
             </w:tcBorders>
             <w:shd w:val="clear" w:color="auto" w:fill="auto"/>
@@ -4899,29 +4897,30 @@
           <w:tcPr>
             <w:tcW w:w="2976" w:type="dxa"/>
             <w:tcBorders>
-              <w:left w:val="single" w:sz="4" w:space="0" w:color="auto"/>
-              <w:right w:val="single" w:sz="4" w:space="0" w:color="auto"/>
-            </w:tcBorders>
-            <w:shd w:val="clear" w:color="auto" w:fill="auto"/>
-            <w:noWrap/>
-            <w:hideMark/>
-          </w:tcPr>
-          <w:p>
-            <w:pPr>
-              <w:spacing w:before="40" w:after="40"/>
-              <w:rPr>
-                <w:rFonts w:ascii="Roboto" w:hAnsi="Roboto" w:cs="Calibri"/>
-                <w:color w:val="000000"/>
-                <w:szCs w:val="22"/>
-              </w:rPr>
-            </w:pPr>
-            <w:r>
-              <w:rPr>
-                <w:rFonts w:ascii="Roboto" w:hAnsi="Roboto" w:cs="Calibri"/>
-                <w:color w:val="000000"/>
-                <w:szCs w:val="22"/>
-              </w:rPr>
-              <w:t>b - Tight coupling</w:t>
+              <w:left w:val="nil"/>
+              <w:bottom w:val="single" w:sz="4" w:space="0" w:color="auto"/>
+              <w:right w:val="single" w:sz="4" w:space="0" w:color="auto"/>
+            </w:tcBorders>
+            <w:shd w:val="clear" w:color="auto" w:fill="auto"/>
+            <w:noWrap/>
+            <w:hideMark/>
+          </w:tcPr>
+          <w:p>
+            <w:pPr>
+              <w:spacing w:before="40" w:after="40"/>
+              <w:rPr>
+                <w:rFonts w:ascii="Roboto" w:hAnsi="Roboto" w:cs="Calibri"/>
+                <w:color w:val="000000"/>
+                <w:szCs w:val="22"/>
+              </w:rPr>
+            </w:pPr>
+            <w:r>
+              <w:rPr>
+                <w:rFonts w:ascii="Roboto" w:hAnsi="Roboto" w:cs="Calibri"/>
+                <w:color w:val="000000"/>
+                <w:szCs w:val="22"/>
+              </w:rPr>
+              <w:t>d - Loose coupling</w:t>
             </w:r>
           </w:p>
         </w:tc>
@@ -4930,6 +4929,7 @@
             <w:tcW w:w="1985" w:type="dxa"/>
             <w:tcBorders>
               <w:left w:val="single" w:sz="4" w:space="0" w:color="auto"/>
+              <w:bottom w:val="single" w:sz="4" w:space="0" w:color="auto"/>
               <w:right w:val="single" w:sz="4" w:space="0" w:color="auto"/>
             </w:tcBorders>
             <w:shd w:val="clear" w:color="auto" w:fill="auto"/>
@@ -4957,51 +4957,63 @@
           <w:tcPr>
             <w:tcW w:w="2122" w:type="dxa"/>
             <w:tcBorders>
-              <w:left w:val="single" w:sz="4" w:space="0" w:color="auto"/>
-              <w:right w:val="single" w:sz="4" w:space="0" w:color="auto"/>
-            </w:tcBorders>
-            <w:shd w:val="clear" w:color="auto" w:fill="auto"/>
-            <w:noWrap/>
-            <w:hideMark/>
-          </w:tcPr>
-          <w:p>
-            <w:pPr>
-              <w:spacing w:before="40" w:after="40"/>
-              <w:rPr>
-                <w:rFonts w:ascii="Roboto" w:hAnsi="Roboto" w:cs="Calibri"/>
-                <w:color w:val="000000"/>
-                <w:szCs w:val="22"/>
-              </w:rPr>
-            </w:pPr>
+              <w:top w:val="single" w:sz="4" w:space="0" w:color="auto"/>
+              <w:left w:val="single" w:sz="4" w:space="0" w:color="auto"/>
+              <w:bottom w:val="single" w:sz="4" w:space="0" w:color="auto"/>
+              <w:right w:val="single" w:sz="4" w:space="0" w:color="auto"/>
+            </w:tcBorders>
+            <w:shd w:val="clear" w:color="auto" w:fill="auto"/>
+            <w:noWrap/>
+            <w:hideMark/>
+          </w:tcPr>
+          <w:p>
+            <w:pPr>
+              <w:spacing w:before="40" w:after="40"/>
+              <w:rPr>
+                <w:rFonts w:ascii="Roboto" w:hAnsi="Roboto" w:cs="Calibri"/>
+                <w:color w:val="000000"/>
+                <w:szCs w:val="22"/>
+              </w:rPr>
+            </w:pPr>
+            <w:r>
+              <w:rPr>
+                <w:rFonts w:ascii="Roboto" w:hAnsi="Roboto" w:cs="Calibri"/>
+                <w:color w:val="000000"/>
+                <w:szCs w:val="22"/>
+              </w:rPr>
+              <w:t>Question 26:</w:t>
+            </w:r>
           </w:p>
         </w:tc>
         <w:tc>
           <w:tcPr>
             <w:tcW w:w="2976" w:type="dxa"/>
             <w:tcBorders>
-              <w:left w:val="single" w:sz="4" w:space="0" w:color="auto"/>
-              <w:right w:val="single" w:sz="4" w:space="0" w:color="auto"/>
-            </w:tcBorders>
-            <w:shd w:val="clear" w:color="auto" w:fill="auto"/>
-            <w:noWrap/>
-            <w:hideMark/>
-          </w:tcPr>
-          <w:p>
-            <w:pPr>
-              <w:spacing w:before="40" w:after="40"/>
-              <w:rPr>
-                <w:rFonts w:ascii="Roboto" w:hAnsi="Roboto" w:cs="Calibri"/>
-                <w:color w:val="000000"/>
-                <w:szCs w:val="22"/>
-              </w:rPr>
-            </w:pPr>
-            <w:r>
-              <w:rPr>
-                <w:rFonts w:ascii="Roboto" w:hAnsi="Roboto" w:cs="Calibri"/>
-                <w:color w:val="000000"/>
-                <w:szCs w:val="22"/>
-              </w:rPr>
-              <w:t>c - Tight coupling</w:t>
+              <w:top w:val="single" w:sz="4" w:space="0" w:color="auto"/>
+              <w:left w:val="nil"/>
+              <w:bottom w:val="single" w:sz="4" w:space="0" w:color="auto"/>
+              <w:right w:val="single" w:sz="4" w:space="0" w:color="auto"/>
+            </w:tcBorders>
+            <w:shd w:val="clear" w:color="auto" w:fill="auto"/>
+            <w:noWrap/>
+            <w:hideMark/>
+          </w:tcPr>
+          <w:p>
+            <w:pPr>
+              <w:spacing w:before="40" w:after="40"/>
+              <w:rPr>
+                <w:rFonts w:ascii="Roboto" w:hAnsi="Roboto" w:cs="Calibri"/>
+                <w:color w:val="000000"/>
+                <w:szCs w:val="22"/>
+              </w:rPr>
+            </w:pPr>
+            <w:r>
+              <w:rPr>
+                <w:rFonts w:ascii="Roboto" w:hAnsi="Roboto" w:cs="Calibri"/>
+                <w:color w:val="000000"/>
+                <w:szCs w:val="22"/>
+              </w:rPr>
+              <w:t>b, c</w:t>
             </w:r>
           </w:p>
         </w:tc>
@@ -5009,22 +5021,32 @@
           <w:tcPr>
             <w:tcW w:w="1985" w:type="dxa"/>
             <w:tcBorders>
-              <w:left w:val="single" w:sz="4" w:space="0" w:color="auto"/>
-              <w:right w:val="single" w:sz="4" w:space="0" w:color="auto"/>
-            </w:tcBorders>
-            <w:shd w:val="clear" w:color="auto" w:fill="auto"/>
-            <w:noWrap/>
-            <w:hideMark/>
-          </w:tcPr>
-          <w:p>
-            <w:pPr>
-              <w:spacing w:before="40" w:after="40"/>
-              <w:rPr>
-                <w:rFonts w:ascii="Roboto" w:hAnsi="Roboto" w:cs="Calibri"/>
-                <w:color w:val="000000"/>
-                <w:szCs w:val="22"/>
-              </w:rPr>
-            </w:pPr>
+              <w:top w:val="single" w:sz="4" w:space="0" w:color="auto"/>
+              <w:left w:val="single" w:sz="4" w:space="0" w:color="auto"/>
+              <w:bottom w:val="single" w:sz="4" w:space="0" w:color="auto"/>
+              <w:right w:val="single" w:sz="4" w:space="0" w:color="auto"/>
+            </w:tcBorders>
+            <w:shd w:val="clear" w:color="auto" w:fill="auto"/>
+            <w:noWrap/>
+            <w:hideMark/>
+          </w:tcPr>
+          <w:p>
+            <w:pPr>
+              <w:spacing w:before="40" w:after="40"/>
+              <w:rPr>
+                <w:rFonts w:ascii="Roboto" w:hAnsi="Roboto" w:cs="Calibri"/>
+                <w:color w:val="000000"/>
+                <w:szCs w:val="22"/>
+              </w:rPr>
+            </w:pPr>
+            <w:r>
+              <w:rPr>
+                <w:rFonts w:ascii="Roboto" w:hAnsi="Roboto" w:cs="Calibri"/>
+                <w:color w:val="000000"/>
+                <w:szCs w:val="22"/>
+              </w:rPr>
+              <w:t>2</w:t>
+            </w:r>
           </w:p>
         </w:tc>
       </w:tr>
@@ -5037,53 +5059,61 @@
           <w:tcPr>
             <w:tcW w:w="2122" w:type="dxa"/>
             <w:tcBorders>
-              <w:left w:val="single" w:sz="4" w:space="0" w:color="auto"/>
-              <w:bottom w:val="single" w:sz="4" w:space="0" w:color="000000"/>
-              <w:right w:val="single" w:sz="4" w:space="0" w:color="auto"/>
-            </w:tcBorders>
-            <w:shd w:val="clear" w:color="auto" w:fill="auto"/>
-            <w:noWrap/>
-            <w:hideMark/>
-          </w:tcPr>
-          <w:p>
-            <w:pPr>
-              <w:spacing w:before="40" w:after="40"/>
-              <w:rPr>
-                <w:rFonts w:ascii="Roboto" w:hAnsi="Roboto" w:cs="Calibri"/>
-                <w:color w:val="000000"/>
-                <w:szCs w:val="22"/>
-              </w:rPr>
-            </w:pPr>
+              <w:top w:val="single" w:sz="4" w:space="0" w:color="auto"/>
+              <w:left w:val="single" w:sz="4" w:space="0" w:color="auto"/>
+              <w:right w:val="single" w:sz="4" w:space="0" w:color="auto"/>
+            </w:tcBorders>
+            <w:shd w:val="clear" w:color="auto" w:fill="auto"/>
+            <w:noWrap/>
+            <w:hideMark/>
+          </w:tcPr>
+          <w:p>
+            <w:pPr>
+              <w:spacing w:before="40" w:after="40"/>
+              <w:rPr>
+                <w:rFonts w:ascii="Roboto" w:hAnsi="Roboto" w:cs="Calibri"/>
+                <w:color w:val="000000"/>
+                <w:szCs w:val="22"/>
+              </w:rPr>
+            </w:pPr>
+            <w:r>
+              <w:rPr>
+                <w:rFonts w:ascii="Roboto" w:hAnsi="Roboto" w:cs="Calibri"/>
+                <w:color w:val="000000"/>
+                <w:szCs w:val="22"/>
+              </w:rPr>
+              <w:t>Question 27:</w:t>
+            </w:r>
           </w:p>
         </w:tc>
         <w:tc>
           <w:tcPr>
             <w:tcW w:w="2976" w:type="dxa"/>
             <w:tcBorders>
-              <w:left w:val="nil"/>
-              <w:bottom w:val="single" w:sz="4" w:space="0" w:color="auto"/>
-              <w:right w:val="single" w:sz="4" w:space="0" w:color="auto"/>
-            </w:tcBorders>
-            <w:shd w:val="clear" w:color="auto" w:fill="auto"/>
-            <w:noWrap/>
-            <w:hideMark/>
-          </w:tcPr>
-          <w:p>
-            <w:pPr>
-              <w:spacing w:before="40" w:after="40"/>
-              <w:rPr>
-                <w:rFonts w:ascii="Roboto" w:hAnsi="Roboto" w:cs="Calibri"/>
-                <w:color w:val="000000"/>
-                <w:szCs w:val="22"/>
-              </w:rPr>
-            </w:pPr>
-            <w:r>
-              <w:rPr>
-                <w:rFonts w:ascii="Roboto" w:hAnsi="Roboto" w:cs="Calibri"/>
-                <w:color w:val="000000"/>
-                <w:szCs w:val="22"/>
-              </w:rPr>
-              <w:t>d - Loose coupling</w:t>
+              <w:top w:val="single" w:sz="4" w:space="0" w:color="auto"/>
+              <w:left w:val="single" w:sz="4" w:space="0" w:color="auto"/>
+              <w:right w:val="single" w:sz="4" w:space="0" w:color="auto"/>
+            </w:tcBorders>
+            <w:shd w:val="clear" w:color="auto" w:fill="auto"/>
+            <w:noWrap/>
+            <w:hideMark/>
+          </w:tcPr>
+          <w:p>
+            <w:pPr>
+              <w:spacing w:before="40" w:after="40"/>
+              <w:rPr>
+                <w:rFonts w:ascii="Roboto" w:hAnsi="Roboto" w:cs="Calibri"/>
+                <w:color w:val="000000"/>
+                <w:szCs w:val="22"/>
+              </w:rPr>
+            </w:pPr>
+            <w:r>
+              <w:rPr>
+                <w:rFonts w:ascii="Roboto" w:hAnsi="Roboto" w:cs="Calibri"/>
+                <w:color w:val="000000"/>
+                <w:szCs w:val="22"/>
+              </w:rPr>
+              <w:t>a - True</w:t>
             </w:r>
           </w:p>
         </w:tc>
@@ -5091,23 +5121,31 @@
           <w:tcPr>
             <w:tcW w:w="1985" w:type="dxa"/>
             <w:tcBorders>
-              <w:left w:val="single" w:sz="4" w:space="0" w:color="auto"/>
-              <w:bottom w:val="single" w:sz="4" w:space="0" w:color="auto"/>
-              <w:right w:val="single" w:sz="4" w:space="0" w:color="auto"/>
-            </w:tcBorders>
-            <w:shd w:val="clear" w:color="auto" w:fill="auto"/>
-            <w:noWrap/>
-            <w:hideMark/>
-          </w:tcPr>
-          <w:p>
-            <w:pPr>
-              <w:spacing w:before="40" w:after="40"/>
-              <w:rPr>
-                <w:rFonts w:ascii="Roboto" w:hAnsi="Roboto" w:cs="Calibri"/>
-                <w:color w:val="000000"/>
-                <w:szCs w:val="22"/>
-              </w:rPr>
-            </w:pPr>
+              <w:top w:val="single" w:sz="4" w:space="0" w:color="auto"/>
+              <w:left w:val="single" w:sz="4" w:space="0" w:color="auto"/>
+              <w:right w:val="single" w:sz="4" w:space="0" w:color="auto"/>
+            </w:tcBorders>
+            <w:shd w:val="clear" w:color="auto" w:fill="auto"/>
+            <w:noWrap/>
+            <w:hideMark/>
+          </w:tcPr>
+          <w:p>
+            <w:pPr>
+              <w:spacing w:before="40" w:after="40"/>
+              <w:rPr>
+                <w:rFonts w:ascii="Roboto" w:hAnsi="Roboto" w:cs="Calibri"/>
+                <w:color w:val="000000"/>
+                <w:szCs w:val="22"/>
+              </w:rPr>
+            </w:pPr>
+            <w:r>
+              <w:rPr>
+                <w:rFonts w:ascii="Roboto" w:hAnsi="Roboto" w:cs="Calibri"/>
+                <w:color w:val="000000"/>
+                <w:szCs w:val="22"/>
+              </w:rPr>
+              <w:t>2</w:t>
+            </w:r>
           </w:p>
         </w:tc>
       </w:tr>
@@ -5120,63 +5158,51 @@
           <w:tcPr>
             <w:tcW w:w="2122" w:type="dxa"/>
             <w:tcBorders>
-              <w:top w:val="single" w:sz="4" w:space="0" w:color="auto"/>
-              <w:left w:val="single" w:sz="4" w:space="0" w:color="auto"/>
-              <w:bottom w:val="single" w:sz="4" w:space="0" w:color="auto"/>
-              <w:right w:val="single" w:sz="4" w:space="0" w:color="auto"/>
-            </w:tcBorders>
-            <w:shd w:val="clear" w:color="auto" w:fill="auto"/>
-            <w:noWrap/>
-            <w:hideMark/>
-          </w:tcPr>
-          <w:p>
-            <w:pPr>
-              <w:spacing w:before="40" w:after="40"/>
-              <w:rPr>
-                <w:rFonts w:ascii="Roboto" w:hAnsi="Roboto" w:cs="Calibri"/>
-                <w:color w:val="000000"/>
-                <w:szCs w:val="22"/>
-              </w:rPr>
-            </w:pPr>
-            <w:r>
-              <w:rPr>
-                <w:rFonts w:ascii="Roboto" w:hAnsi="Roboto" w:cs="Calibri"/>
-                <w:color w:val="000000"/>
-                <w:szCs w:val="22"/>
-              </w:rPr>
-              <w:t>Question 26:</w:t>
-            </w:r>
+              <w:left w:val="single" w:sz="4" w:space="0" w:color="auto"/>
+              <w:right w:val="single" w:sz="4" w:space="0" w:color="auto"/>
+            </w:tcBorders>
+            <w:shd w:val="clear" w:color="auto" w:fill="auto"/>
+            <w:noWrap/>
+            <w:hideMark/>
+          </w:tcPr>
+          <w:p>
+            <w:pPr>
+              <w:spacing w:before="40" w:after="40"/>
+              <w:rPr>
+                <w:rFonts w:ascii="Roboto" w:hAnsi="Roboto" w:cs="Calibri"/>
+                <w:color w:val="000000"/>
+                <w:szCs w:val="22"/>
+              </w:rPr>
+            </w:pPr>
           </w:p>
         </w:tc>
         <w:tc>
           <w:tcPr>
             <w:tcW w:w="2976" w:type="dxa"/>
             <w:tcBorders>
-              <w:top w:val="single" w:sz="4" w:space="0" w:color="auto"/>
-              <w:left w:val="nil"/>
-              <w:bottom w:val="single" w:sz="4" w:space="0" w:color="auto"/>
-              <w:right w:val="single" w:sz="4" w:space="0" w:color="auto"/>
-            </w:tcBorders>
-            <w:shd w:val="clear" w:color="auto" w:fill="auto"/>
-            <w:noWrap/>
-            <w:hideMark/>
-          </w:tcPr>
-          <w:p>
-            <w:pPr>
-              <w:spacing w:before="40" w:after="40"/>
-              <w:rPr>
-                <w:rFonts w:ascii="Roboto" w:hAnsi="Roboto" w:cs="Calibri"/>
-                <w:color w:val="000000"/>
-                <w:szCs w:val="22"/>
-              </w:rPr>
-            </w:pPr>
-            <w:r>
-              <w:rPr>
-                <w:rFonts w:ascii="Roboto" w:hAnsi="Roboto" w:cs="Calibri"/>
-                <w:color w:val="000000"/>
-                <w:szCs w:val="22"/>
-              </w:rPr>
-              <w:t>b, c</w:t>
+              <w:left w:val="single" w:sz="4" w:space="0" w:color="auto"/>
+              <w:right w:val="single" w:sz="4" w:space="0" w:color="auto"/>
+            </w:tcBorders>
+            <w:shd w:val="clear" w:color="auto" w:fill="auto"/>
+            <w:noWrap/>
+            <w:hideMark/>
+          </w:tcPr>
+          <w:p>
+            <w:pPr>
+              <w:spacing w:before="40" w:after="40"/>
+              <w:rPr>
+                <w:rFonts w:ascii="Roboto" w:hAnsi="Roboto" w:cs="Calibri"/>
+                <w:color w:val="000000"/>
+                <w:szCs w:val="22"/>
+              </w:rPr>
+            </w:pPr>
+            <w:r>
+              <w:rPr>
+                <w:rFonts w:ascii="Roboto" w:hAnsi="Roboto" w:cs="Calibri"/>
+                <w:color w:val="000000"/>
+                <w:szCs w:val="22"/>
+              </w:rPr>
+              <w:t>b - False</w:t>
             </w:r>
           </w:p>
         </w:tc>
@@ -5184,32 +5210,22 @@
           <w:tcPr>
             <w:tcW w:w="1985" w:type="dxa"/>
             <w:tcBorders>
-              <w:top w:val="single" w:sz="4" w:space="0" w:color="auto"/>
-              <w:left w:val="single" w:sz="4" w:space="0" w:color="auto"/>
-              <w:bottom w:val="single" w:sz="4" w:space="0" w:color="auto"/>
-              <w:right w:val="single" w:sz="4" w:space="0" w:color="auto"/>
-            </w:tcBorders>
-            <w:shd w:val="clear" w:color="auto" w:fill="auto"/>
-            <w:noWrap/>
-            <w:hideMark/>
-          </w:tcPr>
-          <w:p>
-            <w:pPr>
-              <w:spacing w:before="40" w:after="40"/>
-              <w:rPr>
-                <w:rFonts w:ascii="Roboto" w:hAnsi="Roboto" w:cs="Calibri"/>
-                <w:color w:val="000000"/>
-                <w:szCs w:val="22"/>
-              </w:rPr>
-            </w:pPr>
-            <w:r>
-              <w:rPr>
-                <w:rFonts w:ascii="Roboto" w:hAnsi="Roboto" w:cs="Calibri"/>
-                <w:color w:val="000000"/>
-                <w:szCs w:val="22"/>
-              </w:rPr>
-              <w:t>2</w:t>
-            </w:r>
+              <w:left w:val="single" w:sz="4" w:space="0" w:color="auto"/>
+              <w:right w:val="single" w:sz="4" w:space="0" w:color="auto"/>
+            </w:tcBorders>
+            <w:shd w:val="clear" w:color="auto" w:fill="auto"/>
+            <w:noWrap/>
+            <w:hideMark/>
+          </w:tcPr>
+          <w:p>
+            <w:pPr>
+              <w:spacing w:before="40" w:after="40"/>
+              <w:rPr>
+                <w:rFonts w:ascii="Roboto" w:hAnsi="Roboto" w:cs="Calibri"/>
+                <w:color w:val="000000"/>
+                <w:szCs w:val="22"/>
+              </w:rPr>
+            </w:pPr>
           </w:p>
         </w:tc>
       </w:tr>
@@ -5222,61 +5238,51 @@
           <w:tcPr>
             <w:tcW w:w="2122" w:type="dxa"/>
             <w:tcBorders>
-              <w:top w:val="single" w:sz="4" w:space="0" w:color="auto"/>
-              <w:left w:val="single" w:sz="4" w:space="0" w:color="auto"/>
-              <w:right w:val="single" w:sz="4" w:space="0" w:color="auto"/>
-            </w:tcBorders>
-            <w:shd w:val="clear" w:color="auto" w:fill="auto"/>
-            <w:noWrap/>
-            <w:hideMark/>
-          </w:tcPr>
-          <w:p>
-            <w:pPr>
-              <w:spacing w:before="40" w:after="40"/>
-              <w:rPr>
-                <w:rFonts w:ascii="Roboto" w:hAnsi="Roboto" w:cs="Calibri"/>
-                <w:color w:val="000000"/>
-                <w:szCs w:val="22"/>
-              </w:rPr>
-            </w:pPr>
-            <w:r>
-              <w:rPr>
-                <w:rFonts w:ascii="Roboto" w:hAnsi="Roboto" w:cs="Calibri"/>
-                <w:color w:val="000000"/>
-                <w:szCs w:val="22"/>
-              </w:rPr>
-              <w:t>Question 27:</w:t>
-            </w:r>
+              <w:left w:val="single" w:sz="4" w:space="0" w:color="auto"/>
+              <w:right w:val="single" w:sz="4" w:space="0" w:color="auto"/>
+            </w:tcBorders>
+            <w:shd w:val="clear" w:color="auto" w:fill="auto"/>
+            <w:noWrap/>
+            <w:hideMark/>
+          </w:tcPr>
+          <w:p>
+            <w:pPr>
+              <w:spacing w:before="40" w:after="40"/>
+              <w:rPr>
+                <w:rFonts w:ascii="Roboto" w:hAnsi="Roboto" w:cs="Calibri"/>
+                <w:color w:val="000000"/>
+                <w:szCs w:val="22"/>
+              </w:rPr>
+            </w:pPr>
           </w:p>
         </w:tc>
         <w:tc>
           <w:tcPr>
             <w:tcW w:w="2976" w:type="dxa"/>
             <w:tcBorders>
-              <w:top w:val="single" w:sz="4" w:space="0" w:color="auto"/>
-              <w:left w:val="single" w:sz="4" w:space="0" w:color="auto"/>
-              <w:right w:val="single" w:sz="4" w:space="0" w:color="auto"/>
-            </w:tcBorders>
-            <w:shd w:val="clear" w:color="auto" w:fill="auto"/>
-            <w:noWrap/>
-            <w:hideMark/>
-          </w:tcPr>
-          <w:p>
-            <w:pPr>
-              <w:spacing w:before="40" w:after="40"/>
-              <w:rPr>
-                <w:rFonts w:ascii="Roboto" w:hAnsi="Roboto" w:cs="Calibri"/>
-                <w:color w:val="000000"/>
-                <w:szCs w:val="22"/>
-              </w:rPr>
-            </w:pPr>
-            <w:r>
-              <w:rPr>
-                <w:rFonts w:ascii="Roboto" w:hAnsi="Roboto" w:cs="Calibri"/>
-                <w:color w:val="000000"/>
-                <w:szCs w:val="22"/>
-              </w:rPr>
-              <w:t>a - True</w:t>
+              <w:left w:val="single" w:sz="4" w:space="0" w:color="auto"/>
+              <w:right w:val="single" w:sz="4" w:space="0" w:color="auto"/>
+            </w:tcBorders>
+            <w:shd w:val="clear" w:color="auto" w:fill="auto"/>
+            <w:noWrap/>
+            <w:hideMark/>
+          </w:tcPr>
+          <w:p>
+            <w:pPr>
+              <w:spacing w:before="40" w:after="40"/>
+              <w:rPr>
+                <w:rFonts w:ascii="Roboto" w:hAnsi="Roboto" w:cs="Calibri"/>
+                <w:color w:val="000000"/>
+                <w:szCs w:val="22"/>
+              </w:rPr>
+            </w:pPr>
+            <w:r>
+              <w:rPr>
+                <w:rFonts w:ascii="Roboto" w:hAnsi="Roboto" w:cs="Calibri"/>
+                <w:color w:val="000000"/>
+                <w:szCs w:val="22"/>
+              </w:rPr>
+              <w:t>c - False</w:t>
             </w:r>
           </w:p>
         </w:tc>
@@ -5284,31 +5290,22 @@
           <w:tcPr>
             <w:tcW w:w="1985" w:type="dxa"/>
             <w:tcBorders>
-              <w:top w:val="single" w:sz="4" w:space="0" w:color="auto"/>
-              <w:left w:val="single" w:sz="4" w:space="0" w:color="auto"/>
-              <w:right w:val="single" w:sz="4" w:space="0" w:color="auto"/>
-            </w:tcBorders>
-            <w:shd w:val="clear" w:color="auto" w:fill="auto"/>
-            <w:noWrap/>
-            <w:hideMark/>
-          </w:tcPr>
-          <w:p>
-            <w:pPr>
-              <w:spacing w:before="40" w:after="40"/>
-              <w:rPr>
-                <w:rFonts w:ascii="Roboto" w:hAnsi="Roboto" w:cs="Calibri"/>
-                <w:color w:val="000000"/>
-                <w:szCs w:val="22"/>
-              </w:rPr>
-            </w:pPr>
-            <w:r>
-              <w:rPr>
-                <w:rFonts w:ascii="Roboto" w:hAnsi="Roboto" w:cs="Calibri"/>
-                <w:color w:val="000000"/>
-                <w:szCs w:val="22"/>
-              </w:rPr>
-              <w:t>2</w:t>
-            </w:r>
+              <w:left w:val="single" w:sz="4" w:space="0" w:color="auto"/>
+              <w:right w:val="single" w:sz="4" w:space="0" w:color="auto"/>
+            </w:tcBorders>
+            <w:shd w:val="clear" w:color="auto" w:fill="auto"/>
+            <w:noWrap/>
+            <w:hideMark/>
+          </w:tcPr>
+          <w:p>
+            <w:pPr>
+              <w:spacing w:before="40" w:after="40"/>
+              <w:rPr>
+                <w:rFonts w:ascii="Roboto" w:hAnsi="Roboto" w:cs="Calibri"/>
+                <w:color w:val="000000"/>
+                <w:szCs w:val="22"/>
+              </w:rPr>
+            </w:pPr>
           </w:p>
         </w:tc>
       </w:tr>
@@ -5322,6 +5319,7 @@
             <w:tcW w:w="2122" w:type="dxa"/>
             <w:tcBorders>
               <w:left w:val="single" w:sz="4" w:space="0" w:color="auto"/>
+              <w:bottom w:val="single" w:sz="4" w:space="0" w:color="auto"/>
               <w:right w:val="single" w:sz="4" w:space="0" w:color="auto"/>
             </w:tcBorders>
             <w:shd w:val="clear" w:color="auto" w:fill="auto"/>
@@ -5344,28 +5342,29 @@
             <w:tcW w:w="2976" w:type="dxa"/>
             <w:tcBorders>
               <w:left w:val="single" w:sz="4" w:space="0" w:color="auto"/>
-              <w:right w:val="single" w:sz="4" w:space="0" w:color="auto"/>
-            </w:tcBorders>
-            <w:shd w:val="clear" w:color="auto" w:fill="auto"/>
-            <w:noWrap/>
-            <w:hideMark/>
-          </w:tcPr>
-          <w:p>
-            <w:pPr>
-              <w:spacing w:before="40" w:after="40"/>
-              <w:rPr>
-                <w:rFonts w:ascii="Roboto" w:hAnsi="Roboto" w:cs="Calibri"/>
-                <w:color w:val="000000"/>
-                <w:szCs w:val="22"/>
-              </w:rPr>
-            </w:pPr>
-            <w:r>
-              <w:rPr>
-                <w:rFonts w:ascii="Roboto" w:hAnsi="Roboto" w:cs="Calibri"/>
-                <w:color w:val="000000"/>
-                <w:szCs w:val="22"/>
-              </w:rPr>
-              <w:t>b - False</w:t>
+              <w:bottom w:val="single" w:sz="4" w:space="0" w:color="auto"/>
+              <w:right w:val="single" w:sz="4" w:space="0" w:color="auto"/>
+            </w:tcBorders>
+            <w:shd w:val="clear" w:color="auto" w:fill="auto"/>
+            <w:noWrap/>
+            <w:hideMark/>
+          </w:tcPr>
+          <w:p>
+            <w:pPr>
+              <w:spacing w:before="40" w:after="40"/>
+              <w:rPr>
+                <w:rFonts w:ascii="Roboto" w:hAnsi="Roboto" w:cs="Calibri"/>
+                <w:color w:val="000000"/>
+                <w:szCs w:val="22"/>
+              </w:rPr>
+            </w:pPr>
+            <w:r>
+              <w:rPr>
+                <w:rFonts w:ascii="Roboto" w:hAnsi="Roboto" w:cs="Calibri"/>
+                <w:color w:val="000000"/>
+                <w:szCs w:val="22"/>
+              </w:rPr>
+              <w:t>d - False</w:t>
             </w:r>
           </w:p>
         </w:tc>
@@ -5374,6 +5373,7 @@
             <w:tcW w:w="1985" w:type="dxa"/>
             <w:tcBorders>
               <w:left w:val="single" w:sz="4" w:space="0" w:color="auto"/>
+              <w:bottom w:val="single" w:sz="4" w:space="0" w:color="auto"/>
               <w:right w:val="single" w:sz="4" w:space="0" w:color="auto"/>
             </w:tcBorders>
             <w:shd w:val="clear" w:color="auto" w:fill="auto"/>
@@ -5401,51 +5401,61 @@
           <w:tcPr>
             <w:tcW w:w="2122" w:type="dxa"/>
             <w:tcBorders>
-              <w:left w:val="single" w:sz="4" w:space="0" w:color="auto"/>
-              <w:right w:val="single" w:sz="4" w:space="0" w:color="auto"/>
-            </w:tcBorders>
-            <w:shd w:val="clear" w:color="auto" w:fill="auto"/>
-            <w:noWrap/>
-            <w:hideMark/>
-          </w:tcPr>
-          <w:p>
-            <w:pPr>
-              <w:spacing w:before="40" w:after="40"/>
-              <w:rPr>
-                <w:rFonts w:ascii="Roboto" w:hAnsi="Roboto" w:cs="Calibri"/>
-                <w:color w:val="000000"/>
-                <w:szCs w:val="22"/>
-              </w:rPr>
-            </w:pPr>
+              <w:top w:val="single" w:sz="4" w:space="0" w:color="auto"/>
+              <w:left w:val="single" w:sz="4" w:space="0" w:color="auto"/>
+              <w:right w:val="single" w:sz="4" w:space="0" w:color="auto"/>
+            </w:tcBorders>
+            <w:shd w:val="clear" w:color="auto" w:fill="auto"/>
+            <w:noWrap/>
+            <w:hideMark/>
+          </w:tcPr>
+          <w:p>
+            <w:pPr>
+              <w:spacing w:before="40" w:after="40"/>
+              <w:rPr>
+                <w:rFonts w:ascii="Roboto" w:hAnsi="Roboto" w:cs="Calibri"/>
+                <w:color w:val="000000"/>
+                <w:szCs w:val="22"/>
+              </w:rPr>
+            </w:pPr>
+            <w:r>
+              <w:rPr>
+                <w:rFonts w:ascii="Roboto" w:hAnsi="Roboto" w:cs="Calibri"/>
+                <w:color w:val="000000"/>
+                <w:szCs w:val="22"/>
+              </w:rPr>
+              <w:t>Question 28:</w:t>
+            </w:r>
           </w:p>
         </w:tc>
         <w:tc>
           <w:tcPr>
             <w:tcW w:w="2976" w:type="dxa"/>
             <w:tcBorders>
-              <w:left w:val="single" w:sz="4" w:space="0" w:color="auto"/>
-              <w:right w:val="single" w:sz="4" w:space="0" w:color="auto"/>
-            </w:tcBorders>
-            <w:shd w:val="clear" w:color="auto" w:fill="auto"/>
-            <w:noWrap/>
-            <w:hideMark/>
-          </w:tcPr>
-          <w:p>
-            <w:pPr>
-              <w:spacing w:before="40" w:after="40"/>
-              <w:rPr>
-                <w:rFonts w:ascii="Roboto" w:hAnsi="Roboto" w:cs="Calibri"/>
-                <w:color w:val="000000"/>
-                <w:szCs w:val="22"/>
-              </w:rPr>
-            </w:pPr>
-            <w:r>
-              <w:rPr>
-                <w:rFonts w:ascii="Roboto" w:hAnsi="Roboto" w:cs="Calibri"/>
-                <w:color w:val="000000"/>
-                <w:szCs w:val="22"/>
-              </w:rPr>
-              <w:t>c - False</w:t>
+              <w:top w:val="single" w:sz="4" w:space="0" w:color="auto"/>
+              <w:left w:val="single" w:sz="4" w:space="0" w:color="auto"/>
+              <w:right w:val="single" w:sz="4" w:space="0" w:color="auto"/>
+            </w:tcBorders>
+            <w:shd w:val="clear" w:color="auto" w:fill="auto"/>
+            <w:noWrap/>
+            <w:hideMark/>
+          </w:tcPr>
+          <w:p>
+            <w:pPr>
+              <w:spacing w:before="40" w:after="40"/>
+              <w:rPr>
+                <w:rFonts w:ascii="Roboto" w:hAnsi="Roboto" w:cs="Calibri"/>
+                <w:color w:val="000000"/>
+                <w:szCs w:val="22"/>
+              </w:rPr>
+            </w:pPr>
+            <w:r>
+              <w:rPr>
+                <w:rFonts w:ascii="Roboto" w:hAnsi="Roboto" w:cs="Calibri"/>
+                <w:color w:val="000000"/>
+                <w:szCs w:val="22"/>
+              </w:rPr>
+              <w:t>a - False</w:t>
             </w:r>
           </w:p>
         </w:tc>
@@ -5453,22 +5463,31 @@
           <w:tcPr>
             <w:tcW w:w="1985" w:type="dxa"/>
             <w:tcBorders>
-              <w:left w:val="single" w:sz="4" w:space="0" w:color="auto"/>
-              <w:right w:val="single" w:sz="4" w:space="0" w:color="auto"/>
-            </w:tcBorders>
-            <w:shd w:val="clear" w:color="auto" w:fill="auto"/>
-            <w:noWrap/>
-            <w:hideMark/>
-          </w:tcPr>
-          <w:p>
-            <w:pPr>
-              <w:spacing w:before="40" w:after="40"/>
-              <w:rPr>
-                <w:rFonts w:ascii="Roboto" w:hAnsi="Roboto" w:cs="Calibri"/>
-                <w:color w:val="000000"/>
-                <w:szCs w:val="22"/>
-              </w:rPr>
-            </w:pPr>
+              <w:top w:val="single" w:sz="4" w:space="0" w:color="auto"/>
+              <w:left w:val="single" w:sz="4" w:space="0" w:color="auto"/>
+              <w:right w:val="single" w:sz="4" w:space="0" w:color="auto"/>
+            </w:tcBorders>
+            <w:shd w:val="clear" w:color="auto" w:fill="auto"/>
+            <w:noWrap/>
+            <w:hideMark/>
+          </w:tcPr>
+          <w:p>
+            <w:pPr>
+              <w:spacing w:before="40" w:after="40"/>
+              <w:rPr>
+                <w:rFonts w:ascii="Roboto" w:hAnsi="Roboto" w:cs="Calibri"/>
+                <w:color w:val="000000"/>
+                <w:szCs w:val="22"/>
+              </w:rPr>
+            </w:pPr>
+            <w:r>
+              <w:rPr>
+                <w:rFonts w:ascii="Roboto" w:hAnsi="Roboto" w:cs="Calibri"/>
+                <w:color w:val="000000"/>
+                <w:szCs w:val="22"/>
+              </w:rPr>
+              <w:t>2</w:t>
+            </w:r>
           </w:p>
         </w:tc>
       </w:tr>
@@ -5482,7 +5501,6 @@
             <w:tcW w:w="2122" w:type="dxa"/>
             <w:tcBorders>
               <w:left w:val="single" w:sz="4" w:space="0" w:color="auto"/>
-              <w:bottom w:val="single" w:sz="4" w:space="0" w:color="auto"/>
               <w:right w:val="single" w:sz="4" w:space="0" w:color="auto"/>
             </w:tcBorders>
             <w:shd w:val="clear" w:color="auto" w:fill="auto"/>
@@ -5505,29 +5523,28 @@
             <w:tcW w:w="2976" w:type="dxa"/>
             <w:tcBorders>
               <w:left w:val="single" w:sz="4" w:space="0" w:color="auto"/>
-              <w:bottom w:val="single" w:sz="4" w:space="0" w:color="auto"/>
-              <w:right w:val="single" w:sz="4" w:space="0" w:color="auto"/>
-            </w:tcBorders>
-            <w:shd w:val="clear" w:color="auto" w:fill="auto"/>
-            <w:noWrap/>
-            <w:hideMark/>
-          </w:tcPr>
-          <w:p>
-            <w:pPr>
-              <w:spacing w:before="40" w:after="40"/>
-              <w:rPr>
-                <w:rFonts w:ascii="Roboto" w:hAnsi="Roboto" w:cs="Calibri"/>
-                <w:color w:val="000000"/>
-                <w:szCs w:val="22"/>
-              </w:rPr>
-            </w:pPr>
-            <w:r>
-              <w:rPr>
-                <w:rFonts w:ascii="Roboto" w:hAnsi="Roboto" w:cs="Calibri"/>
-                <w:color w:val="000000"/>
-                <w:szCs w:val="22"/>
-              </w:rPr>
-              <w:t>d - False</w:t>
+              <w:right w:val="single" w:sz="4" w:space="0" w:color="auto"/>
+            </w:tcBorders>
+            <w:shd w:val="clear" w:color="auto" w:fill="auto"/>
+            <w:noWrap/>
+            <w:hideMark/>
+          </w:tcPr>
+          <w:p>
+            <w:pPr>
+              <w:spacing w:before="40" w:after="40"/>
+              <w:rPr>
+                <w:rFonts w:ascii="Roboto" w:hAnsi="Roboto" w:cs="Calibri"/>
+                <w:color w:val="000000"/>
+                <w:szCs w:val="22"/>
+              </w:rPr>
+            </w:pPr>
+            <w:r>
+              <w:rPr>
+                <w:rFonts w:ascii="Roboto" w:hAnsi="Roboto" w:cs="Calibri"/>
+                <w:color w:val="000000"/>
+                <w:szCs w:val="22"/>
+              </w:rPr>
+              <w:t>b - False</w:t>
             </w:r>
           </w:p>
         </w:tc>
@@ -5536,7 +5553,6 @@
             <w:tcW w:w="1985" w:type="dxa"/>
             <w:tcBorders>
               <w:left w:val="single" w:sz="4" w:space="0" w:color="auto"/>
-              <w:bottom w:val="single" w:sz="4" w:space="0" w:color="auto"/>
               <w:right w:val="single" w:sz="4" w:space="0" w:color="auto"/>
             </w:tcBorders>
             <w:shd w:val="clear" w:color="auto" w:fill="auto"/>
@@ -5564,61 +5580,51 @@
           <w:tcPr>
             <w:tcW w:w="2122" w:type="dxa"/>
             <w:tcBorders>
-              <w:top w:val="single" w:sz="4" w:space="0" w:color="auto"/>
-              <w:left w:val="single" w:sz="4" w:space="0" w:color="auto"/>
-              <w:right w:val="single" w:sz="4" w:space="0" w:color="auto"/>
-            </w:tcBorders>
-            <w:shd w:val="clear" w:color="auto" w:fill="auto"/>
-            <w:noWrap/>
-            <w:hideMark/>
-          </w:tcPr>
-          <w:p>
-            <w:pPr>
-              <w:spacing w:before="40" w:after="40"/>
-              <w:rPr>
-                <w:rFonts w:ascii="Roboto" w:hAnsi="Roboto" w:cs="Calibri"/>
-                <w:color w:val="000000"/>
-                <w:szCs w:val="22"/>
-              </w:rPr>
-            </w:pPr>
-            <w:r>
-              <w:rPr>
-                <w:rFonts w:ascii="Roboto" w:hAnsi="Roboto" w:cs="Calibri"/>
-                <w:color w:val="000000"/>
-                <w:szCs w:val="22"/>
-              </w:rPr>
-              <w:t>Question 28:</w:t>
-            </w:r>
+              <w:left w:val="single" w:sz="4" w:space="0" w:color="auto"/>
+              <w:right w:val="single" w:sz="4" w:space="0" w:color="auto"/>
+            </w:tcBorders>
+            <w:shd w:val="clear" w:color="auto" w:fill="auto"/>
+            <w:noWrap/>
+            <w:hideMark/>
+          </w:tcPr>
+          <w:p>
+            <w:pPr>
+              <w:spacing w:before="40" w:after="40"/>
+              <w:rPr>
+                <w:rFonts w:ascii="Roboto" w:hAnsi="Roboto" w:cs="Calibri"/>
+                <w:color w:val="000000"/>
+                <w:szCs w:val="22"/>
+              </w:rPr>
+            </w:pPr>
           </w:p>
         </w:tc>
         <w:tc>
           <w:tcPr>
             <w:tcW w:w="2976" w:type="dxa"/>
             <w:tcBorders>
-              <w:top w:val="single" w:sz="4" w:space="0" w:color="auto"/>
-              <w:left w:val="single" w:sz="4" w:space="0" w:color="auto"/>
-              <w:right w:val="single" w:sz="4" w:space="0" w:color="auto"/>
-            </w:tcBorders>
-            <w:shd w:val="clear" w:color="auto" w:fill="auto"/>
-            <w:noWrap/>
-            <w:hideMark/>
-          </w:tcPr>
-          <w:p>
-            <w:pPr>
-              <w:spacing w:before="40" w:after="40"/>
-              <w:rPr>
-                <w:rFonts w:ascii="Roboto" w:hAnsi="Roboto" w:cs="Calibri"/>
-                <w:color w:val="000000"/>
-                <w:szCs w:val="22"/>
-              </w:rPr>
-            </w:pPr>
-            <w:r>
-              <w:rPr>
-                <w:rFonts w:ascii="Roboto" w:hAnsi="Roboto" w:cs="Calibri"/>
-                <w:color w:val="000000"/>
-                <w:szCs w:val="22"/>
-              </w:rPr>
-              <w:t>a - False</w:t>
+              <w:left w:val="single" w:sz="4" w:space="0" w:color="auto"/>
+              <w:right w:val="single" w:sz="4" w:space="0" w:color="auto"/>
+            </w:tcBorders>
+            <w:shd w:val="clear" w:color="auto" w:fill="auto"/>
+            <w:noWrap/>
+            <w:hideMark/>
+          </w:tcPr>
+          <w:p>
+            <w:pPr>
+              <w:spacing w:before="40" w:after="40"/>
+              <w:rPr>
+                <w:rFonts w:ascii="Roboto" w:hAnsi="Roboto" w:cs="Calibri"/>
+                <w:color w:val="000000"/>
+                <w:szCs w:val="22"/>
+              </w:rPr>
+            </w:pPr>
+            <w:r>
+              <w:rPr>
+                <w:rFonts w:ascii="Roboto" w:hAnsi="Roboto" w:cs="Calibri"/>
+                <w:color w:val="000000"/>
+                <w:szCs w:val="22"/>
+              </w:rPr>
+              <w:t>c - True</w:t>
             </w:r>
           </w:p>
         </w:tc>
@@ -5626,31 +5632,22 @@
           <w:tcPr>
             <w:tcW w:w="1985" w:type="dxa"/>
             <w:tcBorders>
-              <w:top w:val="single" w:sz="4" w:space="0" w:color="auto"/>
-              <w:left w:val="single" w:sz="4" w:space="0" w:color="auto"/>
-              <w:right w:val="single" w:sz="4" w:space="0" w:color="auto"/>
-            </w:tcBorders>
-            <w:shd w:val="clear" w:color="auto" w:fill="auto"/>
-            <w:noWrap/>
-            <w:hideMark/>
-          </w:tcPr>
-          <w:p>
-            <w:pPr>
-              <w:spacing w:before="40" w:after="40"/>
-              <w:rPr>
-                <w:rFonts w:ascii="Roboto" w:hAnsi="Roboto" w:cs="Calibri"/>
-                <w:color w:val="000000"/>
-                <w:szCs w:val="22"/>
-              </w:rPr>
-            </w:pPr>
-            <w:r>
-              <w:rPr>
-                <w:rFonts w:ascii="Roboto" w:hAnsi="Roboto" w:cs="Calibri"/>
-                <w:color w:val="000000"/>
-                <w:szCs w:val="22"/>
-              </w:rPr>
-              <w:t>2</w:t>
-            </w:r>
+              <w:left w:val="single" w:sz="4" w:space="0" w:color="auto"/>
+              <w:right w:val="single" w:sz="4" w:space="0" w:color="auto"/>
+            </w:tcBorders>
+            <w:shd w:val="clear" w:color="auto" w:fill="auto"/>
+            <w:noWrap/>
+            <w:hideMark/>
+          </w:tcPr>
+          <w:p>
+            <w:pPr>
+              <w:spacing w:before="40" w:after="40"/>
+              <w:rPr>
+                <w:rFonts w:ascii="Roboto" w:hAnsi="Roboto" w:cs="Calibri"/>
+                <w:color w:val="000000"/>
+                <w:szCs w:val="22"/>
+              </w:rPr>
+            </w:pPr>
           </w:p>
         </w:tc>
       </w:tr>
@@ -5664,6 +5661,7 @@
             <w:tcW w:w="2122" w:type="dxa"/>
             <w:tcBorders>
               <w:left w:val="single" w:sz="4" w:space="0" w:color="auto"/>
+              <w:bottom w:val="single" w:sz="4" w:space="0" w:color="auto"/>
               <w:right w:val="single" w:sz="4" w:space="0" w:color="auto"/>
             </w:tcBorders>
             <w:shd w:val="clear" w:color="auto" w:fill="auto"/>
@@ -5686,28 +5684,29 @@
             <w:tcW w:w="2976" w:type="dxa"/>
             <w:tcBorders>
               <w:left w:val="single" w:sz="4" w:space="0" w:color="auto"/>
-              <w:right w:val="single" w:sz="4" w:space="0" w:color="auto"/>
-            </w:tcBorders>
-            <w:shd w:val="clear" w:color="auto" w:fill="auto"/>
-            <w:noWrap/>
-            <w:hideMark/>
-          </w:tcPr>
-          <w:p>
-            <w:pPr>
-              <w:spacing w:before="40" w:after="40"/>
-              <w:rPr>
-                <w:rFonts w:ascii="Roboto" w:hAnsi="Roboto" w:cs="Calibri"/>
-                <w:color w:val="000000"/>
-                <w:szCs w:val="22"/>
-              </w:rPr>
-            </w:pPr>
-            <w:r>
-              <w:rPr>
-                <w:rFonts w:ascii="Roboto" w:hAnsi="Roboto" w:cs="Calibri"/>
-                <w:color w:val="000000"/>
-                <w:szCs w:val="22"/>
-              </w:rPr>
-              <w:t>b - False</w:t>
+              <w:bottom w:val="single" w:sz="4" w:space="0" w:color="auto"/>
+              <w:right w:val="single" w:sz="4" w:space="0" w:color="auto"/>
+            </w:tcBorders>
+            <w:shd w:val="clear" w:color="auto" w:fill="auto"/>
+            <w:noWrap/>
+            <w:hideMark/>
+          </w:tcPr>
+          <w:p>
+            <w:pPr>
+              <w:spacing w:before="40" w:after="40"/>
+              <w:rPr>
+                <w:rFonts w:ascii="Roboto" w:hAnsi="Roboto" w:cs="Calibri"/>
+                <w:color w:val="000000"/>
+                <w:szCs w:val="22"/>
+              </w:rPr>
+            </w:pPr>
+            <w:r>
+              <w:rPr>
+                <w:rFonts w:ascii="Roboto" w:hAnsi="Roboto" w:cs="Calibri"/>
+                <w:color w:val="000000"/>
+                <w:szCs w:val="22"/>
+              </w:rPr>
+              <w:t>d - True</w:t>
             </w:r>
           </w:p>
         </w:tc>
@@ -5716,6 +5715,7 @@
             <w:tcW w:w="1985" w:type="dxa"/>
             <w:tcBorders>
               <w:left w:val="single" w:sz="4" w:space="0" w:color="auto"/>
+              <w:bottom w:val="single" w:sz="4" w:space="0" w:color="auto"/>
               <w:right w:val="single" w:sz="4" w:space="0" w:color="auto"/>
             </w:tcBorders>
             <w:shd w:val="clear" w:color="auto" w:fill="auto"/>
@@ -5743,51 +5743,63 @@
           <w:tcPr>
             <w:tcW w:w="2122" w:type="dxa"/>
             <w:tcBorders>
-              <w:left w:val="single" w:sz="4" w:space="0" w:color="auto"/>
-              <w:right w:val="single" w:sz="4" w:space="0" w:color="auto"/>
-            </w:tcBorders>
-            <w:shd w:val="clear" w:color="auto" w:fill="auto"/>
-            <w:noWrap/>
-            <w:hideMark/>
-          </w:tcPr>
-          <w:p>
-            <w:pPr>
-              <w:spacing w:before="40" w:after="40"/>
-              <w:rPr>
-                <w:rFonts w:ascii="Roboto" w:hAnsi="Roboto" w:cs="Calibri"/>
-                <w:color w:val="000000"/>
-                <w:szCs w:val="22"/>
-              </w:rPr>
-            </w:pPr>
+              <w:top w:val="single" w:sz="4" w:space="0" w:color="auto"/>
+              <w:left w:val="single" w:sz="4" w:space="0" w:color="auto"/>
+              <w:bottom w:val="single" w:sz="4" w:space="0" w:color="000000"/>
+              <w:right w:val="single" w:sz="4" w:space="0" w:color="auto"/>
+            </w:tcBorders>
+            <w:shd w:val="clear" w:color="auto" w:fill="auto"/>
+            <w:noWrap/>
+            <w:hideMark/>
+          </w:tcPr>
+          <w:p>
+            <w:pPr>
+              <w:spacing w:before="40" w:after="40"/>
+              <w:rPr>
+                <w:rFonts w:ascii="Roboto" w:hAnsi="Roboto" w:cs="Calibri"/>
+                <w:color w:val="000000"/>
+                <w:szCs w:val="22"/>
+              </w:rPr>
+            </w:pPr>
+            <w:r>
+              <w:rPr>
+                <w:rFonts w:ascii="Roboto" w:hAnsi="Roboto" w:cs="Calibri"/>
+                <w:color w:val="000000"/>
+                <w:szCs w:val="22"/>
+              </w:rPr>
+              <w:t>Question 29:</w:t>
+            </w:r>
           </w:p>
         </w:tc>
         <w:tc>
           <w:tcPr>
             <w:tcW w:w="2976" w:type="dxa"/>
             <w:tcBorders>
-              <w:left w:val="single" w:sz="4" w:space="0" w:color="auto"/>
-              <w:right w:val="single" w:sz="4" w:space="0" w:color="auto"/>
-            </w:tcBorders>
-            <w:shd w:val="clear" w:color="auto" w:fill="auto"/>
-            <w:noWrap/>
-            <w:hideMark/>
-          </w:tcPr>
-          <w:p>
-            <w:pPr>
-              <w:spacing w:before="40" w:after="40"/>
-              <w:rPr>
-                <w:rFonts w:ascii="Roboto" w:hAnsi="Roboto" w:cs="Calibri"/>
-                <w:color w:val="000000"/>
-                <w:szCs w:val="22"/>
-              </w:rPr>
-            </w:pPr>
-            <w:r>
-              <w:rPr>
-                <w:rFonts w:ascii="Roboto" w:hAnsi="Roboto" w:cs="Calibri"/>
-                <w:color w:val="000000"/>
-                <w:szCs w:val="22"/>
-              </w:rPr>
-              <w:t>c - True</w:t>
+              <w:top w:val="single" w:sz="4" w:space="0" w:color="auto"/>
+              <w:left w:val="nil"/>
+              <w:bottom w:val="nil"/>
+              <w:right w:val="single" w:sz="4" w:space="0" w:color="auto"/>
+            </w:tcBorders>
+            <w:shd w:val="clear" w:color="auto" w:fill="auto"/>
+            <w:noWrap/>
+            <w:hideMark/>
+          </w:tcPr>
+          <w:p>
+            <w:pPr>
+              <w:spacing w:before="40" w:after="40"/>
+              <w:rPr>
+                <w:rFonts w:ascii="Roboto" w:hAnsi="Roboto" w:cs="Calibri"/>
+                <w:color w:val="000000"/>
+                <w:szCs w:val="22"/>
+              </w:rPr>
+            </w:pPr>
+            <w:r>
+              <w:rPr>
+                <w:rFonts w:ascii="Roboto" w:hAnsi="Roboto" w:cs="Calibri"/>
+                <w:color w:val="000000"/>
+                <w:szCs w:val="22"/>
+              </w:rPr>
+              <w:t>c, d</w:t>
             </w:r>
           </w:p>
         </w:tc>
@@ -5795,22 +5807,32 @@
           <w:tcPr>
             <w:tcW w:w="1985" w:type="dxa"/>
             <w:tcBorders>
-              <w:left w:val="single" w:sz="4" w:space="0" w:color="auto"/>
-              <w:right w:val="single" w:sz="4" w:space="0" w:color="auto"/>
-            </w:tcBorders>
-            <w:shd w:val="clear" w:color="auto" w:fill="auto"/>
-            <w:noWrap/>
-            <w:hideMark/>
-          </w:tcPr>
-          <w:p>
-            <w:pPr>
-              <w:spacing w:before="40" w:after="40"/>
-              <w:rPr>
-                <w:rFonts w:ascii="Roboto" w:hAnsi="Roboto" w:cs="Calibri"/>
-                <w:color w:val="000000"/>
-                <w:szCs w:val="22"/>
-              </w:rPr>
-            </w:pPr>
+              <w:top w:val="single" w:sz="4" w:space="0" w:color="auto"/>
+              <w:left w:val="single" w:sz="4" w:space="0" w:color="auto"/>
+              <w:bottom w:val="single" w:sz="4" w:space="0" w:color="000000"/>
+              <w:right w:val="single" w:sz="4" w:space="0" w:color="auto"/>
+            </w:tcBorders>
+            <w:shd w:val="clear" w:color="auto" w:fill="auto"/>
+            <w:noWrap/>
+            <w:hideMark/>
+          </w:tcPr>
+          <w:p>
+            <w:pPr>
+              <w:spacing w:before="40" w:after="40"/>
+              <w:rPr>
+                <w:rFonts w:ascii="Roboto" w:hAnsi="Roboto" w:cs="Calibri"/>
+                <w:color w:val="000000"/>
+                <w:szCs w:val="22"/>
+              </w:rPr>
+            </w:pPr>
+            <w:r>
+              <w:rPr>
+                <w:rFonts w:ascii="Roboto" w:hAnsi="Roboto" w:cs="Calibri"/>
+                <w:color w:val="000000"/>
+                <w:szCs w:val="22"/>
+              </w:rPr>
+              <w:t>1</w:t>
+            </w:r>
           </w:p>
         </w:tc>
       </w:tr>
@@ -5823,53 +5845,63 @@
           <w:tcPr>
             <w:tcW w:w="2122" w:type="dxa"/>
             <w:tcBorders>
-              <w:left w:val="single" w:sz="4" w:space="0" w:color="auto"/>
-              <w:bottom w:val="single" w:sz="4" w:space="0" w:color="auto"/>
-              <w:right w:val="single" w:sz="4" w:space="0" w:color="auto"/>
-            </w:tcBorders>
-            <w:shd w:val="clear" w:color="auto" w:fill="auto"/>
-            <w:noWrap/>
-            <w:hideMark/>
-          </w:tcPr>
-          <w:p>
-            <w:pPr>
-              <w:spacing w:before="40" w:after="40"/>
-              <w:rPr>
-                <w:rFonts w:ascii="Roboto" w:hAnsi="Roboto" w:cs="Calibri"/>
-                <w:color w:val="000000"/>
-                <w:szCs w:val="22"/>
-              </w:rPr>
-            </w:pPr>
+              <w:top w:val="single" w:sz="4" w:space="0" w:color="auto"/>
+              <w:left w:val="single" w:sz="4" w:space="0" w:color="auto"/>
+              <w:bottom w:val="single" w:sz="4" w:space="0" w:color="000000"/>
+              <w:right w:val="single" w:sz="4" w:space="0" w:color="auto"/>
+            </w:tcBorders>
+            <w:shd w:val="clear" w:color="auto" w:fill="auto"/>
+            <w:noWrap/>
+            <w:hideMark/>
+          </w:tcPr>
+          <w:p>
+            <w:pPr>
+              <w:spacing w:before="40" w:after="40"/>
+              <w:rPr>
+                <w:rFonts w:ascii="Roboto" w:hAnsi="Roboto" w:cs="Calibri"/>
+                <w:color w:val="000000"/>
+                <w:szCs w:val="22"/>
+              </w:rPr>
+            </w:pPr>
+            <w:r>
+              <w:rPr>
+                <w:rFonts w:ascii="Roboto" w:hAnsi="Roboto" w:cs="Calibri"/>
+                <w:color w:val="000000"/>
+                <w:szCs w:val="22"/>
+              </w:rPr>
+              <w:t>Question 30:</w:t>
+            </w:r>
           </w:p>
         </w:tc>
         <w:tc>
           <w:tcPr>
             <w:tcW w:w="2976" w:type="dxa"/>
             <w:tcBorders>
-              <w:left w:val="single" w:sz="4" w:space="0" w:color="auto"/>
-              <w:bottom w:val="single" w:sz="4" w:space="0" w:color="auto"/>
-              <w:right w:val="single" w:sz="4" w:space="0" w:color="auto"/>
-            </w:tcBorders>
-            <w:shd w:val="clear" w:color="auto" w:fill="auto"/>
-            <w:noWrap/>
-            <w:hideMark/>
-          </w:tcPr>
-          <w:p>
-            <w:pPr>
-              <w:spacing w:before="40" w:after="40"/>
-              <w:rPr>
-                <w:rFonts w:ascii="Roboto" w:hAnsi="Roboto" w:cs="Calibri"/>
-                <w:color w:val="000000"/>
-                <w:szCs w:val="22"/>
-              </w:rPr>
-            </w:pPr>
-            <w:r>
-              <w:rPr>
-                <w:rFonts w:ascii="Roboto" w:hAnsi="Roboto" w:cs="Calibri"/>
-                <w:color w:val="000000"/>
-                <w:szCs w:val="22"/>
-              </w:rPr>
-              <w:t>d - True</w:t>
+              <w:top w:val="single" w:sz="4" w:space="0" w:color="auto"/>
+              <w:left w:val="nil"/>
+              <w:bottom w:val="nil"/>
+              <w:right w:val="single" w:sz="4" w:space="0" w:color="auto"/>
+            </w:tcBorders>
+            <w:shd w:val="clear" w:color="auto" w:fill="auto"/>
+            <w:noWrap/>
+            <w:hideMark/>
+          </w:tcPr>
+          <w:p>
+            <w:pPr>
+              <w:spacing w:before="40" w:after="40"/>
+              <w:rPr>
+                <w:rFonts w:ascii="Roboto" w:hAnsi="Roboto" w:cs="Calibri"/>
+                <w:color w:val="000000"/>
+                <w:szCs w:val="22"/>
+              </w:rPr>
+            </w:pPr>
+            <w:r>
+              <w:rPr>
+                <w:rFonts w:ascii="Roboto" w:hAnsi="Roboto" w:cs="Calibri"/>
+                <w:color w:val="000000"/>
+                <w:szCs w:val="22"/>
+              </w:rPr>
+              <w:t>a, e</w:t>
             </w:r>
           </w:p>
         </w:tc>
@@ -5877,23 +5909,32 @@
           <w:tcPr>
             <w:tcW w:w="1985" w:type="dxa"/>
             <w:tcBorders>
-              <w:left w:val="single" w:sz="4" w:space="0" w:color="auto"/>
-              <w:bottom w:val="single" w:sz="4" w:space="0" w:color="auto"/>
-              <w:right w:val="single" w:sz="4" w:space="0" w:color="auto"/>
-            </w:tcBorders>
-            <w:shd w:val="clear" w:color="auto" w:fill="auto"/>
-            <w:noWrap/>
-            <w:hideMark/>
-          </w:tcPr>
-          <w:p>
-            <w:pPr>
-              <w:spacing w:before="40" w:after="40"/>
-              <w:rPr>
-                <w:rFonts w:ascii="Roboto" w:hAnsi="Roboto" w:cs="Calibri"/>
-                <w:color w:val="000000"/>
-                <w:szCs w:val="22"/>
-              </w:rPr>
-            </w:pPr>
+              <w:top w:val="single" w:sz="4" w:space="0" w:color="auto"/>
+              <w:left w:val="single" w:sz="4" w:space="0" w:color="auto"/>
+              <w:bottom w:val="single" w:sz="4" w:space="0" w:color="000000"/>
+              <w:right w:val="single" w:sz="4" w:space="0" w:color="auto"/>
+            </w:tcBorders>
+            <w:shd w:val="clear" w:color="auto" w:fill="auto"/>
+            <w:noWrap/>
+            <w:hideMark/>
+          </w:tcPr>
+          <w:p>
+            <w:pPr>
+              <w:spacing w:before="40" w:after="40"/>
+              <w:rPr>
+                <w:rFonts w:ascii="Roboto" w:hAnsi="Roboto" w:cs="Calibri"/>
+                <w:color w:val="000000"/>
+                <w:szCs w:val="22"/>
+              </w:rPr>
+            </w:pPr>
+            <w:r>
+              <w:rPr>
+                <w:rFonts w:ascii="Roboto" w:hAnsi="Roboto" w:cs="Calibri"/>
+                <w:color w:val="000000"/>
+                <w:szCs w:val="22"/>
+              </w:rPr>
+              <w:t>1</w:t>
+            </w:r>
           </w:p>
         </w:tc>
       </w:tr>
@@ -5908,210 +5949,6 @@
             <w:tcBorders>
               <w:top w:val="single" w:sz="4" w:space="0" w:color="auto"/>
               <w:left w:val="single" w:sz="4" w:space="0" w:color="auto"/>
-              <w:bottom w:val="single" w:sz="4" w:space="0" w:color="000000"/>
-              <w:right w:val="single" w:sz="4" w:space="0" w:color="auto"/>
-            </w:tcBorders>
-            <w:shd w:val="clear" w:color="auto" w:fill="auto"/>
-            <w:noWrap/>
-            <w:hideMark/>
-          </w:tcPr>
-          <w:p>
-            <w:pPr>
-              <w:spacing w:before="40" w:after="40"/>
-              <w:rPr>
-                <w:rFonts w:ascii="Roboto" w:hAnsi="Roboto" w:cs="Calibri"/>
-                <w:color w:val="000000"/>
-                <w:szCs w:val="22"/>
-              </w:rPr>
-            </w:pPr>
-            <w:r>
-              <w:rPr>
-                <w:rFonts w:ascii="Roboto" w:hAnsi="Roboto" w:cs="Calibri"/>
-                <w:color w:val="000000"/>
-                <w:szCs w:val="22"/>
-              </w:rPr>
-              <w:t>Question 29:</w:t>
-            </w:r>
-          </w:p>
-        </w:tc>
-        <w:tc>
-          <w:tcPr>
-            <w:tcW w:w="2976" w:type="dxa"/>
-            <w:tcBorders>
-              <w:top w:val="single" w:sz="4" w:space="0" w:color="auto"/>
-              <w:left w:val="nil"/>
-              <w:bottom w:val="nil"/>
-              <w:right w:val="single" w:sz="4" w:space="0" w:color="auto"/>
-            </w:tcBorders>
-            <w:shd w:val="clear" w:color="auto" w:fill="auto"/>
-            <w:noWrap/>
-            <w:hideMark/>
-          </w:tcPr>
-          <w:p>
-            <w:pPr>
-              <w:spacing w:before="40" w:after="40"/>
-              <w:rPr>
-                <w:rFonts w:ascii="Roboto" w:hAnsi="Roboto" w:cs="Calibri"/>
-                <w:color w:val="000000"/>
-                <w:szCs w:val="22"/>
-              </w:rPr>
-            </w:pPr>
-            <w:r>
-              <w:rPr>
-                <w:rFonts w:ascii="Roboto" w:hAnsi="Roboto" w:cs="Calibri"/>
-                <w:color w:val="000000"/>
-                <w:szCs w:val="22"/>
-              </w:rPr>
-              <w:t>c, d</w:t>
-            </w:r>
-          </w:p>
-        </w:tc>
-        <w:tc>
-          <w:tcPr>
-            <w:tcW w:w="1985" w:type="dxa"/>
-            <w:tcBorders>
-              <w:top w:val="single" w:sz="4" w:space="0" w:color="auto"/>
-              <w:left w:val="single" w:sz="4" w:space="0" w:color="auto"/>
-              <w:bottom w:val="single" w:sz="4" w:space="0" w:color="000000"/>
-              <w:right w:val="single" w:sz="4" w:space="0" w:color="auto"/>
-            </w:tcBorders>
-            <w:shd w:val="clear" w:color="auto" w:fill="auto"/>
-            <w:noWrap/>
-            <w:hideMark/>
-          </w:tcPr>
-          <w:p>
-            <w:pPr>
-              <w:spacing w:before="40" w:after="40"/>
-              <w:rPr>
-                <w:rFonts w:ascii="Roboto" w:hAnsi="Roboto" w:cs="Calibri"/>
-                <w:color w:val="000000"/>
-                <w:szCs w:val="22"/>
-              </w:rPr>
-            </w:pPr>
-            <w:r>
-              <w:rPr>
-                <w:rFonts w:ascii="Roboto" w:hAnsi="Roboto" w:cs="Calibri"/>
-                <w:color w:val="000000"/>
-                <w:szCs w:val="22"/>
-              </w:rPr>
-              <w:t>1</w:t>
-            </w:r>
-          </w:p>
-        </w:tc>
-      </w:tr>
-      <w:tr>
-        <w:trPr>
-          <w:trHeight w:val="360"/>
-          <w:jc w:val="center"/>
-        </w:trPr>
-        <w:tc>
-          <w:tcPr>
-            <w:tcW w:w="2122" w:type="dxa"/>
-            <w:tcBorders>
-              <w:top w:val="single" w:sz="4" w:space="0" w:color="auto"/>
-              <w:left w:val="single" w:sz="4" w:space="0" w:color="auto"/>
-              <w:bottom w:val="single" w:sz="4" w:space="0" w:color="000000"/>
-              <w:right w:val="single" w:sz="4" w:space="0" w:color="auto"/>
-            </w:tcBorders>
-            <w:shd w:val="clear" w:color="auto" w:fill="auto"/>
-            <w:noWrap/>
-            <w:hideMark/>
-          </w:tcPr>
-          <w:p>
-            <w:pPr>
-              <w:spacing w:before="40" w:after="40"/>
-              <w:rPr>
-                <w:rFonts w:ascii="Roboto" w:hAnsi="Roboto" w:cs="Calibri"/>
-                <w:color w:val="000000"/>
-                <w:szCs w:val="22"/>
-              </w:rPr>
-            </w:pPr>
-            <w:r>
-              <w:rPr>
-                <w:rFonts w:ascii="Roboto" w:hAnsi="Roboto" w:cs="Calibri"/>
-                <w:color w:val="000000"/>
-                <w:szCs w:val="22"/>
-              </w:rPr>
-              <w:t>Question 30:</w:t>
-            </w:r>
-          </w:p>
-        </w:tc>
-        <w:tc>
-          <w:tcPr>
-            <w:tcW w:w="2976" w:type="dxa"/>
-            <w:tcBorders>
-              <w:top w:val="single" w:sz="4" w:space="0" w:color="auto"/>
-              <w:left w:val="nil"/>
-              <w:bottom w:val="nil"/>
-              <w:right w:val="single" w:sz="4" w:space="0" w:color="auto"/>
-            </w:tcBorders>
-            <w:shd w:val="clear" w:color="auto" w:fill="auto"/>
-            <w:noWrap/>
-            <w:hideMark/>
-          </w:tcPr>
-          <w:p>
-            <w:pPr>
-              <w:spacing w:before="40" w:after="40"/>
-              <w:rPr>
-                <w:rFonts w:ascii="Roboto" w:hAnsi="Roboto" w:cs="Calibri"/>
-                <w:color w:val="000000"/>
-                <w:szCs w:val="22"/>
-              </w:rPr>
-            </w:pPr>
-            <w:r>
-              <w:rPr>
-                <w:rFonts w:ascii="Roboto" w:hAnsi="Roboto" w:cs="Calibri"/>
-                <w:color w:val="000000"/>
-                <w:szCs w:val="22"/>
-              </w:rPr>
-              <w:t>a, e</w:t>
-            </w:r>
-          </w:p>
-        </w:tc>
-        <w:tc>
-          <w:tcPr>
-            <w:tcW w:w="1985" w:type="dxa"/>
-            <w:tcBorders>
-              <w:top w:val="single" w:sz="4" w:space="0" w:color="auto"/>
-              <w:left w:val="single" w:sz="4" w:space="0" w:color="auto"/>
-              <w:bottom w:val="single" w:sz="4" w:space="0" w:color="000000"/>
-              <w:right w:val="single" w:sz="4" w:space="0" w:color="auto"/>
-            </w:tcBorders>
-            <w:shd w:val="clear" w:color="auto" w:fill="auto"/>
-            <w:noWrap/>
-            <w:hideMark/>
-          </w:tcPr>
-          <w:p>
-            <w:pPr>
-              <w:spacing w:before="40" w:after="40"/>
-              <w:rPr>
-                <w:rFonts w:ascii="Roboto" w:hAnsi="Roboto" w:cs="Calibri"/>
-                <w:color w:val="000000"/>
-                <w:szCs w:val="22"/>
-              </w:rPr>
-            </w:pPr>
-            <w:r>
-              <w:rPr>
-                <w:rFonts w:ascii="Roboto" w:hAnsi="Roboto" w:cs="Calibri"/>
-                <w:color w:val="000000"/>
-                <w:szCs w:val="22"/>
-              </w:rPr>
-              <w:t>1</w:t>
-            </w:r>
-          </w:p>
-        </w:tc>
-      </w:tr>
-      <w:tr>
-        <w:trPr>
-          <w:trHeight w:val="360"/>
-          <w:jc w:val="center"/>
-        </w:trPr>
-        <w:tc>
-          <w:tcPr>
-            <w:tcW w:w="2122" w:type="dxa"/>
-            <w:tcBorders>
-              <w:top w:val="single" w:sz="4" w:space="0" w:color="auto"/>
-              <w:left w:val="single" w:sz="4" w:space="0" w:color="auto"/>
               <w:bottom w:val="single" w:sz="4" w:space="0" w:color="auto"/>
               <w:right w:val="single" w:sz="4" w:space="0" w:color="auto"/>
             </w:tcBorders>
@@ -6204,6 +6041,32 @@
         </w:tc>
       </w:tr>
     </w:tbl>
+    <w:p>
+      <w:pPr>
+        <w:rPr>
+          <w:rFonts w:ascii="Roboto" w:hAnsi="Roboto"/>
+          <w:color w:val="000000" w:themeColor="text1"/>
+          <w:szCs w:val="22"/>
+        </w:rPr>
+      </w:pPr>
+    </w:p>
+    <w:p>
+      <w:pPr>
+        <w:rPr>
+          <w:rFonts w:ascii="Roboto" w:hAnsi="Roboto"/>
+          <w:color w:val="000000" w:themeColor="text1"/>
+          <w:szCs w:val="22"/>
+        </w:rPr>
+      </w:pPr>
+      <w:r>
+        <w:rPr>
+          <w:rFonts w:ascii="Roboto" w:hAnsi="Roboto"/>
+          <w:color w:val="000000" w:themeColor="text1"/>
+          <w:szCs w:val="22"/>
+        </w:rPr>
+        <w:br w:type="page"/>
+      </w:r>
+    </w:p>
     <w:p>
       <w:pPr>
         <w:rPr>
@@ -6267,7 +6130,6 @@
                 <w:color w:val="000000"/>
                 <w:szCs w:val="22"/>
               </w:rPr>
-              <w:lastRenderedPageBreak/>
               <w:t>Question No.</w:t>
             </w:r>
           </w:p>
@@ -8401,12 +8263,8 @@
       </w:pPr>
     </w:p>
     <w:sectPr>
-      <w:headerReference w:type="even" r:id="rId14"/>
-      <w:headerReference w:type="default" r:id="rId15"/>
-      <w:footerReference w:type="even" r:id="rId16"/>
-      <w:footerReference w:type="default" r:id="rId17"/>
-      <w:headerReference w:type="first" r:id="rId18"/>
-      <w:footerReference w:type="first" r:id="rId19"/>
+      <w:headerReference w:type="default" r:id="rId14"/>
+      <w:footerReference w:type="default" r:id="rId15"/>
       <w:pgSz w:w="11906" w:h="16838" w:code="9"/>
       <w:pgMar w:top="2269" w:right="1021" w:bottom="1418" w:left="1191" w:header="720" w:footer="567" w:gutter="0"/>
       <w:cols w:space="708"/>
@@ -8439,16 +8297,6 @@
 </file>
 
 <file path=word/footer1.xml><?xml version="1.0" encoding="utf-8"?>
-<w:ftr xmlns:wpc="http://schemas.microsoft.com/office/word/2010/wordprocessingCanvas" xmlns:cx="http://schemas.microsoft.com/office/drawing/2014/chartex" xmlns:cx1="http://schemas.microsoft.com/office/drawing/2015/9/8/chartex" xmlns:cx2="http://schemas.microsoft.com/office/drawing/2015/10/21/chartex" xmlns:cx3="http://schemas.microsoft.com/office/drawing/2016/5/9/chartex" xmlns:cx4="http://schemas.microsoft.com/office/drawing/2016/5/10/chartex" xmlns:cx5="http://schemas.microsoft.com/office/drawing/2016/5/11/chartex" xmlns:cx6="http://schemas.microsoft.com/office/drawing/2016/5/12/chartex" xmlns:cx7="http://schemas.microsoft.com/office/drawing/2016/5/13/chartex" xmlns:cx8="http://schemas.microsoft.com/office/drawing/2016/5/14/chartex" xmlns:mc="http://schemas.openxmlformats.org/markup-compatibility/2006" xmlns:aink="http://schemas.microsoft.com/office/drawing/2016/ink" xmlns:am3d="http://schemas.microsoft.com/office/drawing/2017/model3d" xmlns:o="urn:schemas-microsoft-com:office:office" xmlns:r="http://schemas.openxmlformats.org/officeDocument/2006/relationships" xmlns:m="http://schemas.openxmlformats.org/officeDocument/2006/math" xmlns:v="urn:schemas-microsoft-com:vml" xmlns:wp14="http://schemas.microsoft.com/office/word/2010/wordprocessingDrawing" xmlns:wp="http://schemas.openxmlformats.org/drawingml/2006/wordprocessingDrawing" xmlns:w10="urn:schemas-microsoft-com:office:word" xmlns:w="http://schemas.openxmlformats.org/wordprocessingml/2006/main" xmlns:w14="http://schemas.microsoft.com/office/word/2010/wordml" xmlns:w15="http://schemas.microsoft.com/office/word/2012/wordml" xmlns:w16cex="http://schemas.microsoft.com/office/word/2018/wordml/cex" xmlns:w16cid="http://schemas.microsoft.com/office/word/2016/wordml/cid" xmlns:w16="http://schemas.microsoft.com/office/word/2018/wordml" xmlns:w16se="http://schemas.microsoft.com/office/word/2015/wordml/symex" xmlns:wpg="http://schemas.microsoft.com/office/word/2010/wordprocessingGroup" xmlns:wpi="http://schemas.microsoft.com/office/word/2010/wordprocessingInk" xmlns:wne="http://schemas.microsoft.com/office/word/2006/wordml" xmlns:wps="http://schemas.microsoft.com/office/word/2010/wordprocessingShape" mc:Ignorable="w14 w15 w16se w16cid w16 w16cex wp14">
-  <w:p>
-    <w:pPr>
-      <w:pStyle w:val="Fuzeile"/>
-    </w:pPr>
-  </w:p>
-</w:ftr>
-</file>
-
-<file path=word/footer2.xml><?xml version="1.0" encoding="utf-8"?>
 <w:ftr xmlns:wpc="http://schemas.microsoft.com/office/word/2010/wordprocessingCanvas" xmlns:cx="http://schemas.microsoft.com/office/drawing/2014/chartex" xmlns:cx1="http://schemas.microsoft.com/office/drawing/2015/9/8/chartex" xmlns:cx2="http://schemas.microsoft.com/office/drawing/2015/10/21/chartex" xmlns:cx3="http://schemas.microsoft.com/office/drawing/2016/5/9/chartex" xmlns:cx4="http://schemas.microsoft.com/office/drawing/2016/5/10/chartex" xmlns:cx5="http://schemas.microsoft.com/office/drawing/2016/5/11/chartex" xmlns:cx6="http://schemas.microsoft.com/office/drawing/2016/5/12/chartex" xmlns:cx7="http://schemas.microsoft.com/office/drawing/2016/5/13/chartex" xmlns:cx8="http://schemas.microsoft.com/office/drawing/2016/5/14/chartex" xmlns:mc="http://schemas.openxmlformats.org/markup-compatibility/2006" xmlns:aink="http://schemas.microsoft.com/office/drawing/2016/ink" xmlns:am3d="http://schemas.microsoft.com/office/drawing/2017/model3d" xmlns:o="urn:schemas-microsoft-com:office:office" xmlns:r="http://schemas.openxmlformats.org/officeDocument/2006/relationships" xmlns:m="http://schemas.openxmlformats.org/officeDocument/2006/math" xmlns:v="urn:schemas-microsoft-com:vml" xmlns:wp14="http://schemas.microsoft.com/office/word/2010/wordprocessingDrawing" xmlns:wp="http://schemas.openxmlformats.org/drawingml/2006/wordprocessingDrawing" xmlns:w10="urn:schemas-microsoft-com:office:word" xmlns:w="http://schemas.openxmlformats.org/wordprocessingml/2006/main" xmlns:w14="http://schemas.microsoft.com/office/word/2010/wordml" xmlns:w15="http://schemas.microsoft.com/office/word/2012/wordml" xmlns:w16cex="http://schemas.microsoft.com/office/word/2018/wordml/cex" xmlns:w16cid="http://schemas.microsoft.com/office/word/2016/wordml/cid" xmlns:w16="http://schemas.microsoft.com/office/word/2018/wordml" xmlns:w16se="http://schemas.microsoft.com/office/word/2015/wordml/symex" xmlns:wpg="http://schemas.microsoft.com/office/word/2010/wordprocessingGroup" xmlns:wpi="http://schemas.microsoft.com/office/word/2010/wordprocessingInk" xmlns:wne="http://schemas.microsoft.com/office/word/2006/wordml" xmlns:wps="http://schemas.microsoft.com/office/word/2010/wordprocessingShape" mc:Ignorable="w14 w15 w16se w16cid w16 w16cex wp14">
   <w:p>
     <w:pPr>
@@ -8900,16 +8748,6 @@
 </w:ftr>
 </file>
 
-<file path=word/footer3.xml><?xml version="1.0" encoding="utf-8"?>
-<w:ftr xmlns:wpc="http://schemas.microsoft.com/office/word/2010/wordprocessingCanvas" xmlns:cx="http://schemas.microsoft.com/office/drawing/2014/chartex" xmlns:cx1="http://schemas.microsoft.com/office/drawing/2015/9/8/chartex" xmlns:cx2="http://schemas.microsoft.com/office/drawing/2015/10/21/chartex" xmlns:cx3="http://schemas.microsoft.com/office/drawing/2016/5/9/chartex" xmlns:cx4="http://schemas.microsoft.com/office/drawing/2016/5/10/chartex" xmlns:cx5="http://schemas.microsoft.com/office/drawing/2016/5/11/chartex" xmlns:cx6="http://schemas.microsoft.com/office/drawing/2016/5/12/chartex" xmlns:cx7="http://schemas.microsoft.com/office/drawing/2016/5/13/chartex" xmlns:cx8="http://schemas.microsoft.com/office/drawing/2016/5/14/chartex" xmlns:mc="http://schemas.openxmlformats.org/markup-compatibility/2006" xmlns:aink="http://schemas.microsoft.com/office/drawing/2016/ink" xmlns:am3d="http://schemas.microsoft.com/office/drawing/2017/model3d" xmlns:o="urn:schemas-microsoft-com:office:office" xmlns:r="http://schemas.openxmlformats.org/officeDocument/2006/relationships" xmlns:m="http://schemas.openxmlformats.org/officeDocument/2006/math" xmlns:v="urn:schemas-microsoft-com:vml" xmlns:wp14="http://schemas.microsoft.com/office/word/2010/wordprocessingDrawing" xmlns:wp="http://schemas.openxmlformats.org/drawingml/2006/wordprocessingDrawing" xmlns:w10="urn:schemas-microsoft-com:office:word" xmlns:w="http://schemas.openxmlformats.org/wordprocessingml/2006/main" xmlns:w14="http://schemas.microsoft.com/office/word/2010/wordml" xmlns:w15="http://schemas.microsoft.com/office/word/2012/wordml" xmlns:w16cex="http://schemas.microsoft.com/office/word/2018/wordml/cex" xmlns:w16cid="http://schemas.microsoft.com/office/word/2016/wordml/cid" xmlns:w16="http://schemas.microsoft.com/office/word/2018/wordml" xmlns:w16se="http://schemas.microsoft.com/office/word/2015/wordml/symex" xmlns:wpg="http://schemas.microsoft.com/office/word/2010/wordprocessingGroup" xmlns:wpi="http://schemas.microsoft.com/office/word/2010/wordprocessingInk" xmlns:wne="http://schemas.microsoft.com/office/word/2006/wordml" xmlns:wps="http://schemas.microsoft.com/office/word/2010/wordprocessingShape" mc:Ignorable="w14 w15 w16se w16cid w16 w16cex wp14">
-  <w:p>
-    <w:pPr>
-      <w:pStyle w:val="Fuzeile"/>
-    </w:pPr>
-  </w:p>
-</w:ftr>
-</file>
-
 <file path=word/footnotes.xml><?xml version="1.0" encoding="utf-8"?>
 <w:footnotes xmlns:wpc="http://schemas.microsoft.com/office/word/2010/wordprocessingCanvas" xmlns:cx="http://schemas.microsoft.com/office/drawing/2014/chartex" xmlns:cx1="http://schemas.microsoft.com/office/drawing/2015/9/8/chartex" xmlns:cx2="http://schemas.microsoft.com/office/drawing/2015/10/21/chartex" xmlns:cx3="http://schemas.microsoft.com/office/drawing/2016/5/9/chartex" xmlns:cx4="http://schemas.microsoft.com/office/drawing/2016/5/10/chartex" xmlns:cx5="http://schemas.microsoft.com/office/drawing/2016/5/11/chartex" xmlns:cx6="http://schemas.microsoft.com/office/drawing/2016/5/12/chartex" xmlns:cx7="http://schemas.microsoft.com/office/drawing/2016/5/13/chartex" xmlns:cx8="http://schemas.microsoft.com/office/drawing/2016/5/14/chartex" xmlns:mc="http://schemas.openxmlformats.org/markup-compatibility/2006" xmlns:aink="http://schemas.microsoft.com/office/drawing/2016/ink" xmlns:am3d="http://schemas.microsoft.com/office/drawing/2017/model3d" xmlns:o="urn:schemas-microsoft-com:office:office" xmlns:r="http://schemas.openxmlformats.org/officeDocument/2006/relationships" xmlns:m="http://schemas.openxmlformats.org/officeDocument/2006/math" xmlns:v="urn:schemas-microsoft-com:vml" xmlns:wp14="http://schemas.microsoft.com/office/word/2010/wordprocessingDrawing" xmlns:wp="http://schemas.openxmlformats.org/drawingml/2006/wordprocessingDrawing" xmlns:w10="urn:schemas-microsoft-com:office:word" xmlns:w="http://schemas.openxmlformats.org/wordprocessingml/2006/main" xmlns:w14="http://schemas.microsoft.com/office/word/2010/wordml" xmlns:w15="http://schemas.microsoft.com/office/word/2012/wordml" xmlns:w16cex="http://schemas.microsoft.com/office/word/2018/wordml/cex" xmlns:w16cid="http://schemas.microsoft.com/office/word/2016/wordml/cid" xmlns:w16="http://schemas.microsoft.com/office/word/2018/wordml" xmlns:w16se="http://schemas.microsoft.com/office/word/2015/wordml/symex" xmlns:wpg="http://schemas.microsoft.com/office/word/2010/wordprocessingGroup" xmlns:wpi="http://schemas.microsoft.com/office/word/2010/wordprocessingInk" xmlns:wne="http://schemas.microsoft.com/office/word/2006/wordml" xmlns:wps="http://schemas.microsoft.com/office/word/2010/wordprocessingShape" mc:Ignorable="w14 w15 w16se w16cid w16 w16cex wp14">
   <w:footnote w:type="separator" w:id="-1">
@@ -8933,16 +8771,6 @@
 </file>
 
 <file path=word/header1.xml><?xml version="1.0" encoding="utf-8"?>
-<w:hdr xmlns:wpc="http://schemas.microsoft.com/office/word/2010/wordprocessingCanvas" xmlns:cx="http://schemas.microsoft.com/office/drawing/2014/chartex" xmlns:cx1="http://schemas.microsoft.com/office/drawing/2015/9/8/chartex" xmlns:cx2="http://schemas.microsoft.com/office/drawing/2015/10/21/chartex" xmlns:cx3="http://schemas.microsoft.com/office/drawing/2016/5/9/chartex" xmlns:cx4="http://schemas.microsoft.com/office/drawing/2016/5/10/chartex" xmlns:cx5="http://schemas.microsoft.com/office/drawing/2016/5/11/chartex" xmlns:cx6="http://schemas.microsoft.com/office/drawing/2016/5/12/chartex" xmlns:cx7="http://schemas.microsoft.com/office/drawing/2016/5/13/chartex" xmlns:cx8="http://schemas.microsoft.com/office/drawing/2016/5/14/chartex" xmlns:mc="http://schemas.openxmlformats.org/markup-compatibility/2006" xmlns:aink="http://schemas.microsoft.com/office/drawing/2016/ink" xmlns:am3d="http://schemas.microsoft.com/office/drawing/2017/model3d" xmlns:o="urn:schemas-microsoft-com:office:office" xmlns:r="http://schemas.openxmlformats.org/officeDocument/2006/relationships" xmlns:m="http://schemas.openxmlformats.org/officeDocument/2006/math" xmlns:v="urn:schemas-microsoft-com:vml" xmlns:wp14="http://schemas.microsoft.com/office/word/2010/wordprocessingDrawing" xmlns:wp="http://schemas.openxmlformats.org/drawingml/2006/wordprocessingDrawing" xmlns:w10="urn:schemas-microsoft-com:office:word" xmlns:w="http://schemas.openxmlformats.org/wordprocessingml/2006/main" xmlns:w14="http://schemas.microsoft.com/office/word/2010/wordml" xmlns:w15="http://schemas.microsoft.com/office/word/2012/wordml" xmlns:w16cex="http://schemas.microsoft.com/office/word/2018/wordml/cex" xmlns:w16cid="http://schemas.microsoft.com/office/word/2016/wordml/cid" xmlns:w16="http://schemas.microsoft.com/office/word/2018/wordml" xmlns:w16se="http://schemas.microsoft.com/office/word/2015/wordml/symex" xmlns:wpg="http://schemas.microsoft.com/office/word/2010/wordprocessingGroup" xmlns:wpi="http://schemas.microsoft.com/office/word/2010/wordprocessingInk" xmlns:wne="http://schemas.microsoft.com/office/word/2006/wordml" xmlns:wps="http://schemas.microsoft.com/office/word/2010/wordprocessingShape" mc:Ignorable="w14 w15 w16se w16cid w16 w16cex wp14">
-  <w:p>
-    <w:pPr>
-      <w:pStyle w:val="Kopfzeile"/>
-    </w:pPr>
-  </w:p>
-</w:hdr>
-</file>
-
-<file path=word/header2.xml><?xml version="1.0" encoding="utf-8"?>
 <w:hdr xmlns:wpc="http://schemas.microsoft.com/office/word/2010/wordprocessingCanvas" xmlns:cx="http://schemas.microsoft.com/office/drawing/2014/chartex" xmlns:cx1="http://schemas.microsoft.com/office/drawing/2015/9/8/chartex" xmlns:cx2="http://schemas.microsoft.com/office/drawing/2015/10/21/chartex" xmlns:cx3="http://schemas.microsoft.com/office/drawing/2016/5/9/chartex" xmlns:cx4="http://schemas.microsoft.com/office/drawing/2016/5/10/chartex" xmlns:cx5="http://schemas.microsoft.com/office/drawing/2016/5/11/chartex" xmlns:cx6="http://schemas.microsoft.com/office/drawing/2016/5/12/chartex" xmlns:cx7="http://schemas.microsoft.com/office/drawing/2016/5/13/chartex" xmlns:cx8="http://schemas.microsoft.com/office/drawing/2016/5/14/chartex" xmlns:mc="http://schemas.openxmlformats.org/markup-compatibility/2006" xmlns:aink="http://schemas.microsoft.com/office/drawing/2016/ink" xmlns:am3d="http://schemas.microsoft.com/office/drawing/2017/model3d" xmlns:o="urn:schemas-microsoft-com:office:office" xmlns:r="http://schemas.openxmlformats.org/officeDocument/2006/relationships" xmlns:m="http://schemas.openxmlformats.org/officeDocument/2006/math" xmlns:v="urn:schemas-microsoft-com:vml" xmlns:wp14="http://schemas.microsoft.com/office/word/2010/wordprocessingDrawing" xmlns:wp="http://schemas.openxmlformats.org/drawingml/2006/wordprocessingDrawing" xmlns:w10="urn:schemas-microsoft-com:office:word" xmlns:w="http://schemas.openxmlformats.org/wordprocessingml/2006/main" xmlns:w14="http://schemas.microsoft.com/office/word/2010/wordml" xmlns:w15="http://schemas.microsoft.com/office/word/2012/wordml" xmlns:w16cex="http://schemas.microsoft.com/office/word/2018/wordml/cex" xmlns:w16cid="http://schemas.microsoft.com/office/word/2016/wordml/cid" xmlns:w16="http://schemas.microsoft.com/office/word/2018/wordml" xmlns:w16se="http://schemas.microsoft.com/office/word/2015/wordml/symex" xmlns:wpg="http://schemas.microsoft.com/office/word/2010/wordprocessingGroup" xmlns:wpi="http://schemas.microsoft.com/office/word/2010/wordprocessingInk" xmlns:wne="http://schemas.microsoft.com/office/word/2006/wordml" xmlns:wps="http://schemas.microsoft.com/office/word/2010/wordprocessingShape" mc:Ignorable="w14 w15 w16se w16cid w16 w16cex wp14">
   <w:tbl>
     <w:tblPr>
@@ -9180,16 +9008,6 @@
         <w:rFonts w:ascii="Arial" w:hAnsi="Arial" w:cs="Arial"/>
         <w:sz w:val="16"/>
       </w:rPr>
-    </w:pPr>
-  </w:p>
-</w:hdr>
-</file>
-
-<file path=word/header3.xml><?xml version="1.0" encoding="utf-8"?>
-<w:hdr xmlns:wpc="http://schemas.microsoft.com/office/word/2010/wordprocessingCanvas" xmlns:cx="http://schemas.microsoft.com/office/drawing/2014/chartex" xmlns:cx1="http://schemas.microsoft.com/office/drawing/2015/9/8/chartex" xmlns:cx2="http://schemas.microsoft.com/office/drawing/2015/10/21/chartex" xmlns:cx3="http://schemas.microsoft.com/office/drawing/2016/5/9/chartex" xmlns:cx4="http://schemas.microsoft.com/office/drawing/2016/5/10/chartex" xmlns:cx5="http://schemas.microsoft.com/office/drawing/2016/5/11/chartex" xmlns:cx6="http://schemas.microsoft.com/office/drawing/2016/5/12/chartex" xmlns:cx7="http://schemas.microsoft.com/office/drawing/2016/5/13/chartex" xmlns:cx8="http://schemas.microsoft.com/office/drawing/2016/5/14/chartex" xmlns:mc="http://schemas.openxmlformats.org/markup-compatibility/2006" xmlns:aink="http://schemas.microsoft.com/office/drawing/2016/ink" xmlns:am3d="http://schemas.microsoft.com/office/drawing/2017/model3d" xmlns:o="urn:schemas-microsoft-com:office:office" xmlns:r="http://schemas.openxmlformats.org/officeDocument/2006/relationships" xmlns:m="http://schemas.openxmlformats.org/officeDocument/2006/math" xmlns:v="urn:schemas-microsoft-com:vml" xmlns:wp14="http://schemas.microsoft.com/office/word/2010/wordprocessingDrawing" xmlns:wp="http://schemas.openxmlformats.org/drawingml/2006/wordprocessingDrawing" xmlns:w10="urn:schemas-microsoft-com:office:word" xmlns:w="http://schemas.openxmlformats.org/wordprocessingml/2006/main" xmlns:w14="http://schemas.microsoft.com/office/word/2010/wordml" xmlns:w15="http://schemas.microsoft.com/office/word/2012/wordml" xmlns:w16cex="http://schemas.microsoft.com/office/word/2018/wordml/cex" xmlns:w16cid="http://schemas.microsoft.com/office/word/2016/wordml/cid" xmlns:w16="http://schemas.microsoft.com/office/word/2018/wordml" xmlns:w16se="http://schemas.microsoft.com/office/word/2015/wordml/symex" xmlns:wpg="http://schemas.microsoft.com/office/word/2010/wordprocessingGroup" xmlns:wpi="http://schemas.microsoft.com/office/word/2010/wordprocessingInk" xmlns:wne="http://schemas.microsoft.com/office/word/2006/wordml" xmlns:wps="http://schemas.microsoft.com/office/word/2010/wordprocessingShape" mc:Ignorable="w14 w15 w16se w16cid w16 w16cex wp14">
-  <w:p>
-    <w:pPr>
-      <w:pStyle w:val="Kopfzeile"/>
     </w:pPr>
   </w:p>
 </w:hdr>

</xml_diff>

<commit_message>
bumped up version to 2021.1-EN-rev1
</commit_message>
<xml_diff>
--- a/raw/mock_exam/Mock-Exam-Answers-EN.docx
+++ b/raw/mock_exam/Mock-Exam-Answers-EN.docx
@@ -126,7 +126,7 @@
           <w:color w:val="333333"/>
           <w:lang w:val="en-US"/>
         </w:rPr>
-        <w:t>Document version: 2020.1-EN-rev</w:t>
+        <w:t>Document version: 202</w:t>
       </w:r>
       <w:r>
         <w:rPr>
@@ -134,7 +134,7 @@
           <w:color w:val="333333"/>
           <w:lang w:val="en-US"/>
         </w:rPr>
-        <w:t>8</w:t>
+        <w:t>1</w:t>
       </w:r>
       <w:r>
         <w:rPr>
@@ -142,7 +142,15 @@
           <w:color w:val="333333"/>
           <w:lang w:val="en-US"/>
         </w:rPr>
-        <w:t>,</w:t>
+        <w:t>.1-EN-rev</w:t>
+      </w:r>
+      <w:r>
+        <w:rPr>
+          <w:rFonts w:ascii="Roboto" w:hAnsi="Roboto"/>
+          <w:color w:val="333333"/>
+          <w:lang w:val="en-US"/>
+        </w:rPr>
+        <w:t>1, January 20, 2021</w:t>
       </w:r>
       <w:r>
         <w:rPr>
@@ -158,7 +166,7 @@
           <w:color w:val="333333"/>
           <w:lang w:val="en-US"/>
         </w:rPr>
-        <w:t>based on Curriculum - Version V5.1-EN; January 2</w:t>
+        <w:t>based on Curriculum - Version V</w:t>
       </w:r>
       <w:r>
         <w:rPr>
@@ -166,7 +174,7 @@
           <w:color w:val="333333"/>
           <w:lang w:val="en-US"/>
         </w:rPr>
-        <w:t>0</w:t>
+        <w:t>2019.2</w:t>
       </w:r>
       <w:r>
         <w:rPr>
@@ -174,7 +182,7 @@
           <w:color w:val="333333"/>
           <w:lang w:val="en-US"/>
         </w:rPr>
-        <w:t>, 2020</w:t>
+        <w:t>-EN</w:t>
       </w:r>
       <w:r>
         <w:rPr>
@@ -8263,8 +8271,12 @@
       </w:pPr>
     </w:p>
     <w:sectPr>
-      <w:headerReference w:type="default" r:id="rId14"/>
-      <w:footerReference w:type="default" r:id="rId15"/>
+      <w:headerReference w:type="even" r:id="rId14"/>
+      <w:headerReference w:type="default" r:id="rId15"/>
+      <w:footerReference w:type="even" r:id="rId16"/>
+      <w:footerReference w:type="default" r:id="rId17"/>
+      <w:headerReference w:type="first" r:id="rId18"/>
+      <w:footerReference w:type="first" r:id="rId19"/>
       <w:pgSz w:w="11906" w:h="16838" w:code="9"/>
       <w:pgMar w:top="2269" w:right="1021" w:bottom="1418" w:left="1191" w:header="720" w:footer="567" w:gutter="0"/>
       <w:cols w:space="708"/>
@@ -8297,6 +8309,16 @@
 </file>
 
 <file path=word/footer1.xml><?xml version="1.0" encoding="utf-8"?>
+<w:ftr xmlns:wpc="http://schemas.microsoft.com/office/word/2010/wordprocessingCanvas" xmlns:cx="http://schemas.microsoft.com/office/drawing/2014/chartex" xmlns:cx1="http://schemas.microsoft.com/office/drawing/2015/9/8/chartex" xmlns:cx2="http://schemas.microsoft.com/office/drawing/2015/10/21/chartex" xmlns:cx3="http://schemas.microsoft.com/office/drawing/2016/5/9/chartex" xmlns:cx4="http://schemas.microsoft.com/office/drawing/2016/5/10/chartex" xmlns:cx5="http://schemas.microsoft.com/office/drawing/2016/5/11/chartex" xmlns:cx6="http://schemas.microsoft.com/office/drawing/2016/5/12/chartex" xmlns:cx7="http://schemas.microsoft.com/office/drawing/2016/5/13/chartex" xmlns:cx8="http://schemas.microsoft.com/office/drawing/2016/5/14/chartex" xmlns:mc="http://schemas.openxmlformats.org/markup-compatibility/2006" xmlns:aink="http://schemas.microsoft.com/office/drawing/2016/ink" xmlns:am3d="http://schemas.microsoft.com/office/drawing/2017/model3d" xmlns:o="urn:schemas-microsoft-com:office:office" xmlns:r="http://schemas.openxmlformats.org/officeDocument/2006/relationships" xmlns:m="http://schemas.openxmlformats.org/officeDocument/2006/math" xmlns:v="urn:schemas-microsoft-com:vml" xmlns:wp14="http://schemas.microsoft.com/office/word/2010/wordprocessingDrawing" xmlns:wp="http://schemas.openxmlformats.org/drawingml/2006/wordprocessingDrawing" xmlns:w10="urn:schemas-microsoft-com:office:word" xmlns:w="http://schemas.openxmlformats.org/wordprocessingml/2006/main" xmlns:w14="http://schemas.microsoft.com/office/word/2010/wordml" xmlns:w15="http://schemas.microsoft.com/office/word/2012/wordml" xmlns:w16cex="http://schemas.microsoft.com/office/word/2018/wordml/cex" xmlns:w16cid="http://schemas.microsoft.com/office/word/2016/wordml/cid" xmlns:w16="http://schemas.microsoft.com/office/word/2018/wordml" xmlns:w16se="http://schemas.microsoft.com/office/word/2015/wordml/symex" xmlns:wpg="http://schemas.microsoft.com/office/word/2010/wordprocessingGroup" xmlns:wpi="http://schemas.microsoft.com/office/word/2010/wordprocessingInk" xmlns:wne="http://schemas.microsoft.com/office/word/2006/wordml" xmlns:wps="http://schemas.microsoft.com/office/word/2010/wordprocessingShape" mc:Ignorable="w14 w15 w16se w16cid w16 w16cex wp14">
+  <w:p>
+    <w:pPr>
+      <w:pStyle w:val="Fuzeile"/>
+    </w:pPr>
+  </w:p>
+</w:ftr>
+</file>
+
+<file path=word/footer2.xml><?xml version="1.0" encoding="utf-8"?>
 <w:ftr xmlns:wpc="http://schemas.microsoft.com/office/word/2010/wordprocessingCanvas" xmlns:cx="http://schemas.microsoft.com/office/drawing/2014/chartex" xmlns:cx1="http://schemas.microsoft.com/office/drawing/2015/9/8/chartex" xmlns:cx2="http://schemas.microsoft.com/office/drawing/2015/10/21/chartex" xmlns:cx3="http://schemas.microsoft.com/office/drawing/2016/5/9/chartex" xmlns:cx4="http://schemas.microsoft.com/office/drawing/2016/5/10/chartex" xmlns:cx5="http://schemas.microsoft.com/office/drawing/2016/5/11/chartex" xmlns:cx6="http://schemas.microsoft.com/office/drawing/2016/5/12/chartex" xmlns:cx7="http://schemas.microsoft.com/office/drawing/2016/5/13/chartex" xmlns:cx8="http://schemas.microsoft.com/office/drawing/2016/5/14/chartex" xmlns:mc="http://schemas.openxmlformats.org/markup-compatibility/2006" xmlns:aink="http://schemas.microsoft.com/office/drawing/2016/ink" xmlns:am3d="http://schemas.microsoft.com/office/drawing/2017/model3d" xmlns:o="urn:schemas-microsoft-com:office:office" xmlns:r="http://schemas.openxmlformats.org/officeDocument/2006/relationships" xmlns:m="http://schemas.openxmlformats.org/officeDocument/2006/math" xmlns:v="urn:schemas-microsoft-com:vml" xmlns:wp14="http://schemas.microsoft.com/office/word/2010/wordprocessingDrawing" xmlns:wp="http://schemas.openxmlformats.org/drawingml/2006/wordprocessingDrawing" xmlns:w10="urn:schemas-microsoft-com:office:word" xmlns:w="http://schemas.openxmlformats.org/wordprocessingml/2006/main" xmlns:w14="http://schemas.microsoft.com/office/word/2010/wordml" xmlns:w15="http://schemas.microsoft.com/office/word/2012/wordml" xmlns:w16cex="http://schemas.microsoft.com/office/word/2018/wordml/cex" xmlns:w16cid="http://schemas.microsoft.com/office/word/2016/wordml/cid" xmlns:w16="http://schemas.microsoft.com/office/word/2018/wordml" xmlns:w16se="http://schemas.microsoft.com/office/word/2015/wordml/symex" xmlns:wpg="http://schemas.microsoft.com/office/word/2010/wordprocessingGroup" xmlns:wpi="http://schemas.microsoft.com/office/word/2010/wordprocessingInk" xmlns:wne="http://schemas.microsoft.com/office/word/2006/wordml" xmlns:wps="http://schemas.microsoft.com/office/word/2010/wordprocessingShape" mc:Ignorable="w14 w15 w16se w16cid w16 w16cex wp14">
   <w:p>
     <w:pPr>
@@ -8695,7 +8717,7 @@
         <w:szCs w:val="16"/>
         <w:lang w:val="en-US"/>
       </w:rPr>
-      <w:t>2020.1-EN-rev</w:t>
+      <w:t>202</w:t>
     </w:r>
     <w:r>
       <w:rPr>
@@ -8704,7 +8726,25 @@
         <w:szCs w:val="16"/>
         <w:lang w:val="en-US"/>
       </w:rPr>
-      <w:t>8</w:t>
+      <w:t>1</w:t>
+    </w:r>
+    <w:r>
+      <w:rPr>
+        <w:rFonts w:ascii="Roboto" w:hAnsi="Roboto"/>
+        <w:sz w:val="16"/>
+        <w:szCs w:val="16"/>
+        <w:lang w:val="en-US"/>
+      </w:rPr>
+      <w:t>.1-EN-rev</w:t>
+    </w:r>
+    <w:r>
+      <w:rPr>
+        <w:rFonts w:ascii="Roboto" w:hAnsi="Roboto"/>
+        <w:sz w:val="16"/>
+        <w:szCs w:val="16"/>
+        <w:lang w:val="en-US"/>
+      </w:rPr>
+      <w:t>1</w:t>
     </w:r>
     <w:r>
       <w:rPr>
@@ -8748,6 +8788,16 @@
 </w:ftr>
 </file>
 
+<file path=word/footer3.xml><?xml version="1.0" encoding="utf-8"?>
+<w:ftr xmlns:wpc="http://schemas.microsoft.com/office/word/2010/wordprocessingCanvas" xmlns:cx="http://schemas.microsoft.com/office/drawing/2014/chartex" xmlns:cx1="http://schemas.microsoft.com/office/drawing/2015/9/8/chartex" xmlns:cx2="http://schemas.microsoft.com/office/drawing/2015/10/21/chartex" xmlns:cx3="http://schemas.microsoft.com/office/drawing/2016/5/9/chartex" xmlns:cx4="http://schemas.microsoft.com/office/drawing/2016/5/10/chartex" xmlns:cx5="http://schemas.microsoft.com/office/drawing/2016/5/11/chartex" xmlns:cx6="http://schemas.microsoft.com/office/drawing/2016/5/12/chartex" xmlns:cx7="http://schemas.microsoft.com/office/drawing/2016/5/13/chartex" xmlns:cx8="http://schemas.microsoft.com/office/drawing/2016/5/14/chartex" xmlns:mc="http://schemas.openxmlformats.org/markup-compatibility/2006" xmlns:aink="http://schemas.microsoft.com/office/drawing/2016/ink" xmlns:am3d="http://schemas.microsoft.com/office/drawing/2017/model3d" xmlns:o="urn:schemas-microsoft-com:office:office" xmlns:r="http://schemas.openxmlformats.org/officeDocument/2006/relationships" xmlns:m="http://schemas.openxmlformats.org/officeDocument/2006/math" xmlns:v="urn:schemas-microsoft-com:vml" xmlns:wp14="http://schemas.microsoft.com/office/word/2010/wordprocessingDrawing" xmlns:wp="http://schemas.openxmlformats.org/drawingml/2006/wordprocessingDrawing" xmlns:w10="urn:schemas-microsoft-com:office:word" xmlns:w="http://schemas.openxmlformats.org/wordprocessingml/2006/main" xmlns:w14="http://schemas.microsoft.com/office/word/2010/wordml" xmlns:w15="http://schemas.microsoft.com/office/word/2012/wordml" xmlns:w16cex="http://schemas.microsoft.com/office/word/2018/wordml/cex" xmlns:w16cid="http://schemas.microsoft.com/office/word/2016/wordml/cid" xmlns:w16="http://schemas.microsoft.com/office/word/2018/wordml" xmlns:w16se="http://schemas.microsoft.com/office/word/2015/wordml/symex" xmlns:wpg="http://schemas.microsoft.com/office/word/2010/wordprocessingGroup" xmlns:wpi="http://schemas.microsoft.com/office/word/2010/wordprocessingInk" xmlns:wne="http://schemas.microsoft.com/office/word/2006/wordml" xmlns:wps="http://schemas.microsoft.com/office/word/2010/wordprocessingShape" mc:Ignorable="w14 w15 w16se w16cid w16 w16cex wp14">
+  <w:p>
+    <w:pPr>
+      <w:pStyle w:val="Fuzeile"/>
+    </w:pPr>
+  </w:p>
+</w:ftr>
+</file>
+
 <file path=word/footnotes.xml><?xml version="1.0" encoding="utf-8"?>
 <w:footnotes xmlns:wpc="http://schemas.microsoft.com/office/word/2010/wordprocessingCanvas" xmlns:cx="http://schemas.microsoft.com/office/drawing/2014/chartex" xmlns:cx1="http://schemas.microsoft.com/office/drawing/2015/9/8/chartex" xmlns:cx2="http://schemas.microsoft.com/office/drawing/2015/10/21/chartex" xmlns:cx3="http://schemas.microsoft.com/office/drawing/2016/5/9/chartex" xmlns:cx4="http://schemas.microsoft.com/office/drawing/2016/5/10/chartex" xmlns:cx5="http://schemas.microsoft.com/office/drawing/2016/5/11/chartex" xmlns:cx6="http://schemas.microsoft.com/office/drawing/2016/5/12/chartex" xmlns:cx7="http://schemas.microsoft.com/office/drawing/2016/5/13/chartex" xmlns:cx8="http://schemas.microsoft.com/office/drawing/2016/5/14/chartex" xmlns:mc="http://schemas.openxmlformats.org/markup-compatibility/2006" xmlns:aink="http://schemas.microsoft.com/office/drawing/2016/ink" xmlns:am3d="http://schemas.microsoft.com/office/drawing/2017/model3d" xmlns:o="urn:schemas-microsoft-com:office:office" xmlns:r="http://schemas.openxmlformats.org/officeDocument/2006/relationships" xmlns:m="http://schemas.openxmlformats.org/officeDocument/2006/math" xmlns:v="urn:schemas-microsoft-com:vml" xmlns:wp14="http://schemas.microsoft.com/office/word/2010/wordprocessingDrawing" xmlns:wp="http://schemas.openxmlformats.org/drawingml/2006/wordprocessingDrawing" xmlns:w10="urn:schemas-microsoft-com:office:word" xmlns:w="http://schemas.openxmlformats.org/wordprocessingml/2006/main" xmlns:w14="http://schemas.microsoft.com/office/word/2010/wordml" xmlns:w15="http://schemas.microsoft.com/office/word/2012/wordml" xmlns:w16cex="http://schemas.microsoft.com/office/word/2018/wordml/cex" xmlns:w16cid="http://schemas.microsoft.com/office/word/2016/wordml/cid" xmlns:w16="http://schemas.microsoft.com/office/word/2018/wordml" xmlns:w16se="http://schemas.microsoft.com/office/word/2015/wordml/symex" xmlns:wpg="http://schemas.microsoft.com/office/word/2010/wordprocessingGroup" xmlns:wpi="http://schemas.microsoft.com/office/word/2010/wordprocessingInk" xmlns:wne="http://schemas.microsoft.com/office/word/2006/wordml" xmlns:wps="http://schemas.microsoft.com/office/word/2010/wordprocessingShape" mc:Ignorable="w14 w15 w16se w16cid w16 w16cex wp14">
   <w:footnote w:type="separator" w:id="-1">
@@ -8771,6 +8821,16 @@
 </file>
 
 <file path=word/header1.xml><?xml version="1.0" encoding="utf-8"?>
+<w:hdr xmlns:wpc="http://schemas.microsoft.com/office/word/2010/wordprocessingCanvas" xmlns:cx="http://schemas.microsoft.com/office/drawing/2014/chartex" xmlns:cx1="http://schemas.microsoft.com/office/drawing/2015/9/8/chartex" xmlns:cx2="http://schemas.microsoft.com/office/drawing/2015/10/21/chartex" xmlns:cx3="http://schemas.microsoft.com/office/drawing/2016/5/9/chartex" xmlns:cx4="http://schemas.microsoft.com/office/drawing/2016/5/10/chartex" xmlns:cx5="http://schemas.microsoft.com/office/drawing/2016/5/11/chartex" xmlns:cx6="http://schemas.microsoft.com/office/drawing/2016/5/12/chartex" xmlns:cx7="http://schemas.microsoft.com/office/drawing/2016/5/13/chartex" xmlns:cx8="http://schemas.microsoft.com/office/drawing/2016/5/14/chartex" xmlns:mc="http://schemas.openxmlformats.org/markup-compatibility/2006" xmlns:aink="http://schemas.microsoft.com/office/drawing/2016/ink" xmlns:am3d="http://schemas.microsoft.com/office/drawing/2017/model3d" xmlns:o="urn:schemas-microsoft-com:office:office" xmlns:r="http://schemas.openxmlformats.org/officeDocument/2006/relationships" xmlns:m="http://schemas.openxmlformats.org/officeDocument/2006/math" xmlns:v="urn:schemas-microsoft-com:vml" xmlns:wp14="http://schemas.microsoft.com/office/word/2010/wordprocessingDrawing" xmlns:wp="http://schemas.openxmlformats.org/drawingml/2006/wordprocessingDrawing" xmlns:w10="urn:schemas-microsoft-com:office:word" xmlns:w="http://schemas.openxmlformats.org/wordprocessingml/2006/main" xmlns:w14="http://schemas.microsoft.com/office/word/2010/wordml" xmlns:w15="http://schemas.microsoft.com/office/word/2012/wordml" xmlns:w16cex="http://schemas.microsoft.com/office/word/2018/wordml/cex" xmlns:w16cid="http://schemas.microsoft.com/office/word/2016/wordml/cid" xmlns:w16="http://schemas.microsoft.com/office/word/2018/wordml" xmlns:w16se="http://schemas.microsoft.com/office/word/2015/wordml/symex" xmlns:wpg="http://schemas.microsoft.com/office/word/2010/wordprocessingGroup" xmlns:wpi="http://schemas.microsoft.com/office/word/2010/wordprocessingInk" xmlns:wne="http://schemas.microsoft.com/office/word/2006/wordml" xmlns:wps="http://schemas.microsoft.com/office/word/2010/wordprocessingShape" mc:Ignorable="w14 w15 w16se w16cid w16 w16cex wp14">
+  <w:p>
+    <w:pPr>
+      <w:pStyle w:val="Kopfzeile"/>
+    </w:pPr>
+  </w:p>
+</w:hdr>
+</file>
+
+<file path=word/header2.xml><?xml version="1.0" encoding="utf-8"?>
 <w:hdr xmlns:wpc="http://schemas.microsoft.com/office/word/2010/wordprocessingCanvas" xmlns:cx="http://schemas.microsoft.com/office/drawing/2014/chartex" xmlns:cx1="http://schemas.microsoft.com/office/drawing/2015/9/8/chartex" xmlns:cx2="http://schemas.microsoft.com/office/drawing/2015/10/21/chartex" xmlns:cx3="http://schemas.microsoft.com/office/drawing/2016/5/9/chartex" xmlns:cx4="http://schemas.microsoft.com/office/drawing/2016/5/10/chartex" xmlns:cx5="http://schemas.microsoft.com/office/drawing/2016/5/11/chartex" xmlns:cx6="http://schemas.microsoft.com/office/drawing/2016/5/12/chartex" xmlns:cx7="http://schemas.microsoft.com/office/drawing/2016/5/13/chartex" xmlns:cx8="http://schemas.microsoft.com/office/drawing/2016/5/14/chartex" xmlns:mc="http://schemas.openxmlformats.org/markup-compatibility/2006" xmlns:aink="http://schemas.microsoft.com/office/drawing/2016/ink" xmlns:am3d="http://schemas.microsoft.com/office/drawing/2017/model3d" xmlns:o="urn:schemas-microsoft-com:office:office" xmlns:r="http://schemas.openxmlformats.org/officeDocument/2006/relationships" xmlns:m="http://schemas.openxmlformats.org/officeDocument/2006/math" xmlns:v="urn:schemas-microsoft-com:vml" xmlns:wp14="http://schemas.microsoft.com/office/word/2010/wordprocessingDrawing" xmlns:wp="http://schemas.openxmlformats.org/drawingml/2006/wordprocessingDrawing" xmlns:w10="urn:schemas-microsoft-com:office:word" xmlns:w="http://schemas.openxmlformats.org/wordprocessingml/2006/main" xmlns:w14="http://schemas.microsoft.com/office/word/2010/wordml" xmlns:w15="http://schemas.microsoft.com/office/word/2012/wordml" xmlns:w16cex="http://schemas.microsoft.com/office/word/2018/wordml/cex" xmlns:w16cid="http://schemas.microsoft.com/office/word/2016/wordml/cid" xmlns:w16="http://schemas.microsoft.com/office/word/2018/wordml" xmlns:w16se="http://schemas.microsoft.com/office/word/2015/wordml/symex" xmlns:wpg="http://schemas.microsoft.com/office/word/2010/wordprocessingGroup" xmlns:wpi="http://schemas.microsoft.com/office/word/2010/wordprocessingInk" xmlns:wne="http://schemas.microsoft.com/office/word/2006/wordml" xmlns:wps="http://schemas.microsoft.com/office/word/2010/wordprocessingShape" mc:Ignorable="w14 w15 w16se w16cid w16 w16cex wp14">
   <w:tbl>
     <w:tblPr>
@@ -9008,6 +9068,16 @@
         <w:rFonts w:ascii="Arial" w:hAnsi="Arial" w:cs="Arial"/>
         <w:sz w:val="16"/>
       </w:rPr>
+    </w:pPr>
+  </w:p>
+</w:hdr>
+</file>
+
+<file path=word/header3.xml><?xml version="1.0" encoding="utf-8"?>
+<w:hdr xmlns:wpc="http://schemas.microsoft.com/office/word/2010/wordprocessingCanvas" xmlns:cx="http://schemas.microsoft.com/office/drawing/2014/chartex" xmlns:cx1="http://schemas.microsoft.com/office/drawing/2015/9/8/chartex" xmlns:cx2="http://schemas.microsoft.com/office/drawing/2015/10/21/chartex" xmlns:cx3="http://schemas.microsoft.com/office/drawing/2016/5/9/chartex" xmlns:cx4="http://schemas.microsoft.com/office/drawing/2016/5/10/chartex" xmlns:cx5="http://schemas.microsoft.com/office/drawing/2016/5/11/chartex" xmlns:cx6="http://schemas.microsoft.com/office/drawing/2016/5/12/chartex" xmlns:cx7="http://schemas.microsoft.com/office/drawing/2016/5/13/chartex" xmlns:cx8="http://schemas.microsoft.com/office/drawing/2016/5/14/chartex" xmlns:mc="http://schemas.openxmlformats.org/markup-compatibility/2006" xmlns:aink="http://schemas.microsoft.com/office/drawing/2016/ink" xmlns:am3d="http://schemas.microsoft.com/office/drawing/2017/model3d" xmlns:o="urn:schemas-microsoft-com:office:office" xmlns:r="http://schemas.openxmlformats.org/officeDocument/2006/relationships" xmlns:m="http://schemas.openxmlformats.org/officeDocument/2006/math" xmlns:v="urn:schemas-microsoft-com:vml" xmlns:wp14="http://schemas.microsoft.com/office/word/2010/wordprocessingDrawing" xmlns:wp="http://schemas.openxmlformats.org/drawingml/2006/wordprocessingDrawing" xmlns:w10="urn:schemas-microsoft-com:office:word" xmlns:w="http://schemas.openxmlformats.org/wordprocessingml/2006/main" xmlns:w14="http://schemas.microsoft.com/office/word/2010/wordml" xmlns:w15="http://schemas.microsoft.com/office/word/2012/wordml" xmlns:w16cex="http://schemas.microsoft.com/office/word/2018/wordml/cex" xmlns:w16cid="http://schemas.microsoft.com/office/word/2016/wordml/cid" xmlns:w16="http://schemas.microsoft.com/office/word/2018/wordml" xmlns:w16se="http://schemas.microsoft.com/office/word/2015/wordml/symex" xmlns:wpg="http://schemas.microsoft.com/office/word/2010/wordprocessingGroup" xmlns:wpi="http://schemas.microsoft.com/office/word/2010/wordprocessingInk" xmlns:wne="http://schemas.microsoft.com/office/word/2006/wordml" xmlns:wps="http://schemas.microsoft.com/office/word/2010/wordprocessingShape" mc:Ignorable="w14 w15 w16se w16cid w16 w16cex wp14">
+  <w:p>
+    <w:pPr>
+      <w:pStyle w:val="Kopfzeile"/>
     </w:pPr>
   </w:p>
 </w:hdr>
@@ -15341,9 +15411,7 @@
 </file>
 
 <file path=customXml/item1.xml><?xml version="1.0" encoding="utf-8"?>
-<p:properties xmlns:p="http://schemas.microsoft.com/office/2006/metadata/properties" xmlns:xsi="http://www.w3.org/2001/XMLSchema-instance" xmlns:pc="http://schemas.microsoft.com/office/infopath/2007/PartnerControls">
-  <documentManagement/>
-</p:properties>
+<b:Sources xmlns:b="http://schemas.openxmlformats.org/officeDocument/2006/bibliography" xmlns="http://schemas.openxmlformats.org/officeDocument/2006/bibliography" SelectedStyle="\APA.XSL" StyleName="APA"/>
 </file>
 
 <file path=customXml/item2.xml><?xml version="1.0" encoding="utf-8"?>
@@ -15564,7 +15632,9 @@
 </file>
 
 <file path=customXml/item3.xml><?xml version="1.0" encoding="utf-8"?>
-<b:Sources xmlns:b="http://schemas.openxmlformats.org/officeDocument/2006/bibliography" xmlns="http://schemas.openxmlformats.org/officeDocument/2006/bibliography" SelectedStyle="\APA.XSL" StyleName="APA"/>
+<p:properties xmlns:p="http://schemas.microsoft.com/office/2006/metadata/properties" xmlns:xsi="http://www.w3.org/2001/XMLSchema-instance" xmlns:pc="http://schemas.microsoft.com/office/infopath/2007/PartnerControls">
+  <documentManagement/>
+</p:properties>
 </file>
 
 <file path=customXml/item4.xml><?xml version="1.0" encoding="utf-8"?>
@@ -15589,10 +15659,9 @@
 </file>
 
 <file path=customXml/itemProps1.xml><?xml version="1.0" encoding="utf-8"?>
-<ds:datastoreItem xmlns:ds="http://schemas.openxmlformats.org/officeDocument/2006/customXml" ds:itemID="{5F957A9B-0D92-459B-AC45-13365733178A}">
+<ds:datastoreItem xmlns:ds="http://schemas.openxmlformats.org/officeDocument/2006/customXml" ds:itemID="{2287EA74-21CA-4257-A416-36E12203EE57}">
   <ds:schemaRefs>
-    <ds:schemaRef ds:uri="http://schemas.microsoft.com/office/2006/metadata/properties"/>
-    <ds:schemaRef ds:uri="http://schemas.microsoft.com/office/infopath/2007/PartnerControls"/>
+    <ds:schemaRef ds:uri="http://schemas.openxmlformats.org/officeDocument/2006/bibliography"/>
   </ds:schemaRefs>
 </ds:datastoreItem>
 </file>
@@ -15617,15 +15686,16 @@
 </file>
 
 <file path=customXml/itemProps3.xml><?xml version="1.0" encoding="utf-8"?>
-<ds:datastoreItem xmlns:ds="http://schemas.openxmlformats.org/officeDocument/2006/customXml" ds:itemID="{80BAD927-2F5B-4126-BC95-42E937ADF65C}">
+<ds:datastoreItem xmlns:ds="http://schemas.openxmlformats.org/officeDocument/2006/customXml" ds:itemID="{5F957A9B-0D92-459B-AC45-13365733178A}">
   <ds:schemaRefs>
-    <ds:schemaRef ds:uri="http://schemas.openxmlformats.org/officeDocument/2006/bibliography"/>
+    <ds:schemaRef ds:uri="http://schemas.microsoft.com/office/2006/metadata/properties"/>
+    <ds:schemaRef ds:uri="http://schemas.microsoft.com/office/infopath/2007/PartnerControls"/>
   </ds:schemaRefs>
 </ds:datastoreItem>
 </file>
 
 <file path=customXml/itemProps4.xml><?xml version="1.0" encoding="utf-8"?>
-<ds:datastoreItem xmlns:ds="http://schemas.openxmlformats.org/officeDocument/2006/customXml" ds:itemID="{406AA43E-D8BB-4076-923F-6FC525F7C58D}">
+<ds:datastoreItem xmlns:ds="http://schemas.openxmlformats.org/officeDocument/2006/customXml" ds:itemID="{B49A5441-9F8E-4A71-A095-26AD66033B56}">
   <ds:schemaRefs>
     <ds:schemaRef ds:uri="http://schemas.openxmlformats.org/officeDocument/2006/bibliography"/>
   </ds:schemaRefs>
@@ -15641,7 +15711,7 @@
 </file>
 
 <file path=customXml/itemProps6.xml><?xml version="1.0" encoding="utf-8"?>
-<ds:datastoreItem xmlns:ds="http://schemas.openxmlformats.org/officeDocument/2006/customXml" ds:itemID="{B49A5441-9F8E-4A71-A095-26AD66033B56}">
+<ds:datastoreItem xmlns:ds="http://schemas.openxmlformats.org/officeDocument/2006/customXml" ds:itemID="{406AA43E-D8BB-4076-923F-6FC525F7C58D}">
   <ds:schemaRefs>
     <ds:schemaRef ds:uri="http://schemas.openxmlformats.org/officeDocument/2006/bibliography"/>
   </ds:schemaRefs>
@@ -15649,7 +15719,7 @@
 </file>
 
 <file path=customXml/itemProps7.xml><?xml version="1.0" encoding="utf-8"?>
-<ds:datastoreItem xmlns:ds="http://schemas.openxmlformats.org/officeDocument/2006/customXml" ds:itemID="{2287EA74-21CA-4257-A416-36E12203EE57}">
+<ds:datastoreItem xmlns:ds="http://schemas.openxmlformats.org/officeDocument/2006/customXml" ds:itemID="{80BAD927-2F5B-4126-BC95-42E937ADF65C}">
   <ds:schemaRefs>
     <ds:schemaRef ds:uri="http://schemas.openxmlformats.org/officeDocument/2006/bibliography"/>
   </ds:schemaRefs>

</xml_diff>

<commit_message>
Neue Revisionsnummer und PDF Dateien
</commit_message>
<xml_diff>
--- a/raw/mock_exam/Mock-Exam-Answers-EN.docx
+++ b/raw/mock_exam/Mock-Exam-Answers-EN.docx
@@ -151,7 +151,7 @@
           <w:color w:val="333333"/>
           <w:lang w:val="en-US"/>
         </w:rPr>
-        <w:t>.1-EN-rev</w:t>
+        <w:t>.1</w:t>
       </w:r>
       <w:r>
         <w:rPr>
@@ -159,7 +159,23 @@
           <w:color w:val="333333"/>
           <w:lang w:val="en-US"/>
         </w:rPr>
-        <w:t>1, January 20, 2021</w:t>
+        <w:t>-EN-rev</w:t>
+      </w:r>
+      <w:r>
+        <w:rPr>
+          <w:rFonts w:ascii="Roboto" w:hAnsi="Roboto"/>
+          <w:color w:val="333333"/>
+          <w:lang w:val="en-US"/>
+        </w:rPr>
+        <w:t>5</w:t>
+      </w:r>
+      <w:r>
+        <w:rPr>
+          <w:rFonts w:ascii="Roboto" w:hAnsi="Roboto"/>
+          <w:color w:val="333333"/>
+          <w:lang w:val="en-US"/>
+        </w:rPr>
+        <w:t>, January 20, 2021</w:t>
       </w:r>
       <w:r>
         <w:rPr>
@@ -255,7 +271,29 @@
                 <w:color w:val="000000"/>
                 <w:szCs w:val="22"/>
               </w:rPr>
-              <w:t>Question No.</w:t>
+              <w:t xml:space="preserve">Question </w:t>
+            </w:r>
+            <w:proofErr w:type="spellStart"/>
+            <w:r>
+              <w:rPr>
+                <w:rFonts w:ascii="Roboto" w:hAnsi="Roboto" w:cs="Calibri"/>
+                <w:b/>
+                <w:bCs/>
+                <w:color w:val="000000"/>
+                <w:szCs w:val="22"/>
+              </w:rPr>
+              <w:t>No</w:t>
+            </w:r>
+            <w:proofErr w:type="spellEnd"/>
+            <w:r>
+              <w:rPr>
+                <w:rFonts w:ascii="Roboto" w:hAnsi="Roboto" w:cs="Calibri"/>
+                <w:b/>
+                <w:bCs/>
+                <w:color w:val="000000"/>
+                <w:szCs w:val="22"/>
+              </w:rPr>
+              <w:t>.</w:t>
             </w:r>
           </w:p>
         </w:tc>
@@ -284,6 +322,7 @@
                 <w:szCs w:val="22"/>
               </w:rPr>
             </w:pPr>
+            <w:proofErr w:type="spellStart"/>
             <w:r>
               <w:rPr>
                 <w:rFonts w:ascii="Roboto" w:hAnsi="Roboto" w:cs="Calibri"/>
@@ -292,7 +331,40 @@
                 <w:color w:val="000000"/>
                 <w:szCs w:val="22"/>
               </w:rPr>
-              <w:t>Correct Answer(s)</w:t>
+              <w:t>Correct</w:t>
+            </w:r>
+            <w:proofErr w:type="spellEnd"/>
+            <w:r>
+              <w:rPr>
+                <w:rFonts w:ascii="Roboto" w:hAnsi="Roboto" w:cs="Calibri"/>
+                <w:b/>
+                <w:bCs/>
+                <w:color w:val="000000"/>
+                <w:szCs w:val="22"/>
+              </w:rPr>
+              <w:t xml:space="preserve"> </w:t>
+            </w:r>
+            <w:proofErr w:type="spellStart"/>
+            <w:r>
+              <w:rPr>
+                <w:rFonts w:ascii="Roboto" w:hAnsi="Roboto" w:cs="Calibri"/>
+                <w:b/>
+                <w:bCs/>
+                <w:color w:val="000000"/>
+                <w:szCs w:val="22"/>
+              </w:rPr>
+              <w:t>Answer</w:t>
+            </w:r>
+            <w:proofErr w:type="spellEnd"/>
+            <w:r>
+              <w:rPr>
+                <w:rFonts w:ascii="Roboto" w:hAnsi="Roboto" w:cs="Calibri"/>
+                <w:b/>
+                <w:bCs/>
+                <w:color w:val="000000"/>
+                <w:szCs w:val="22"/>
+              </w:rPr>
+              <w:t>(s)</w:t>
             </w:r>
           </w:p>
         </w:tc>
@@ -724,8 +796,18 @@
                 <w:color w:val="000000"/>
                 <w:szCs w:val="22"/>
               </w:rPr>
-              <w:t>a - Appropriate</w:t>
-            </w:r>
+              <w:t xml:space="preserve">a - </w:t>
+            </w:r>
+            <w:proofErr w:type="spellStart"/>
+            <w:r>
+              <w:rPr>
+                <w:rFonts w:ascii="Roboto" w:hAnsi="Roboto" w:cs="Calibri"/>
+                <w:color w:val="000000"/>
+                <w:szCs w:val="22"/>
+              </w:rPr>
+              <w:t>Appropriate</w:t>
+            </w:r>
+            <w:proofErr w:type="spellEnd"/>
           </w:p>
         </w:tc>
         <w:tc>
@@ -819,8 +901,18 @@
                 <w:color w:val="000000"/>
                 <w:szCs w:val="22"/>
               </w:rPr>
-              <w:t>b - Appropriate</w:t>
-            </w:r>
+              <w:t xml:space="preserve">b - </w:t>
+            </w:r>
+            <w:proofErr w:type="spellStart"/>
+            <w:r>
+              <w:rPr>
+                <w:rFonts w:ascii="Roboto" w:hAnsi="Roboto" w:cs="Calibri"/>
+                <w:color w:val="000000"/>
+                <w:szCs w:val="22"/>
+              </w:rPr>
+              <w:t>Appropriate</w:t>
+            </w:r>
+            <w:proofErr w:type="spellEnd"/>
           </w:p>
         </w:tc>
         <w:tc>
@@ -905,8 +997,18 @@
                 <w:color w:val="000000"/>
                 <w:szCs w:val="22"/>
               </w:rPr>
-              <w:t>c - Not Appropriate</w:t>
-            </w:r>
+              <w:t xml:space="preserve">c - Not </w:t>
+            </w:r>
+            <w:proofErr w:type="spellStart"/>
+            <w:r>
+              <w:rPr>
+                <w:rFonts w:ascii="Roboto" w:hAnsi="Roboto" w:cs="Calibri"/>
+                <w:color w:val="000000"/>
+                <w:szCs w:val="22"/>
+              </w:rPr>
+              <w:t>Appropriate</w:t>
+            </w:r>
+            <w:proofErr w:type="spellEnd"/>
           </w:p>
         </w:tc>
         <w:tc>
@@ -1441,8 +1543,18 @@
                 <w:color w:val="000000"/>
                 <w:szCs w:val="22"/>
               </w:rPr>
-              <w:t xml:space="preserve"> False</w:t>
-            </w:r>
+              <w:t xml:space="preserve"> </w:t>
+            </w:r>
+            <w:proofErr w:type="spellStart"/>
+            <w:r>
+              <w:rPr>
+                <w:rFonts w:ascii="Roboto" w:hAnsi="Roboto" w:cs="Calibri"/>
+                <w:color w:val="000000"/>
+                <w:szCs w:val="22"/>
+              </w:rPr>
+              <w:t>False</w:t>
+            </w:r>
+            <w:proofErr w:type="spellEnd"/>
           </w:p>
         </w:tc>
         <w:tc>
@@ -1527,8 +1639,18 @@
                 <w:color w:val="000000"/>
                 <w:szCs w:val="22"/>
               </w:rPr>
-              <w:t>d - False</w:t>
-            </w:r>
+              <w:t xml:space="preserve">d - </w:t>
+            </w:r>
+            <w:proofErr w:type="spellStart"/>
+            <w:r>
+              <w:rPr>
+                <w:rFonts w:ascii="Roboto" w:hAnsi="Roboto" w:cs="Calibri"/>
+                <w:color w:val="000000"/>
+                <w:szCs w:val="22"/>
+              </w:rPr>
+              <w:t>False</w:t>
+            </w:r>
+            <w:proofErr w:type="spellEnd"/>
           </w:p>
         </w:tc>
         <w:tc>
@@ -1983,8 +2105,18 @@
                 <w:color w:val="000000"/>
                 <w:szCs w:val="22"/>
               </w:rPr>
-              <w:t>c - False</w:t>
-            </w:r>
+              <w:t xml:space="preserve">c - </w:t>
+            </w:r>
+            <w:proofErr w:type="spellStart"/>
+            <w:r>
+              <w:rPr>
+                <w:rFonts w:ascii="Roboto" w:hAnsi="Roboto" w:cs="Calibri"/>
+                <w:color w:val="000000"/>
+                <w:szCs w:val="22"/>
+              </w:rPr>
+              <w:t>False</w:t>
+            </w:r>
+            <w:proofErr w:type="spellEnd"/>
           </w:p>
         </w:tc>
         <w:tc>
@@ -2377,8 +2509,18 @@
                 <w:color w:val="000000"/>
                 <w:szCs w:val="22"/>
               </w:rPr>
-              <w:t>b - False</w:t>
-            </w:r>
+              <w:t xml:space="preserve">b - </w:t>
+            </w:r>
+            <w:proofErr w:type="spellStart"/>
+            <w:r>
+              <w:rPr>
+                <w:rFonts w:ascii="Roboto" w:hAnsi="Roboto" w:cs="Calibri"/>
+                <w:color w:val="000000"/>
+                <w:szCs w:val="22"/>
+              </w:rPr>
+              <w:t>False</w:t>
+            </w:r>
+            <w:proofErr w:type="spellEnd"/>
           </w:p>
         </w:tc>
         <w:tc>
@@ -2739,8 +2881,18 @@
                 <w:color w:val="000000"/>
                 <w:szCs w:val="22"/>
               </w:rPr>
-              <w:t>b - False</w:t>
-            </w:r>
+              <w:t xml:space="preserve">b - </w:t>
+            </w:r>
+            <w:proofErr w:type="spellStart"/>
+            <w:r>
+              <w:rPr>
+                <w:rFonts w:ascii="Roboto" w:hAnsi="Roboto" w:cs="Calibri"/>
+                <w:color w:val="000000"/>
+                <w:szCs w:val="22"/>
+              </w:rPr>
+              <w:t>False</w:t>
+            </w:r>
+            <w:proofErr w:type="spellEnd"/>
           </w:p>
         </w:tc>
         <w:tc>
@@ -2825,8 +2977,18 @@
                 <w:color w:val="000000"/>
                 <w:szCs w:val="22"/>
               </w:rPr>
-              <w:t>c - False</w:t>
-            </w:r>
+              <w:t xml:space="preserve">c - </w:t>
+            </w:r>
+            <w:proofErr w:type="spellStart"/>
+            <w:r>
+              <w:rPr>
+                <w:rFonts w:ascii="Roboto" w:hAnsi="Roboto" w:cs="Calibri"/>
+                <w:color w:val="000000"/>
+                <w:szCs w:val="22"/>
+              </w:rPr>
+              <w:t>False</w:t>
+            </w:r>
+            <w:proofErr w:type="spellEnd"/>
           </w:p>
         </w:tc>
         <w:tc>
@@ -2911,8 +3073,18 @@
                 <w:color w:val="000000"/>
                 <w:szCs w:val="22"/>
               </w:rPr>
-              <w:t>d - False</w:t>
-            </w:r>
+              <w:t xml:space="preserve">d - </w:t>
+            </w:r>
+            <w:proofErr w:type="spellStart"/>
+            <w:r>
+              <w:rPr>
+                <w:rFonts w:ascii="Roboto" w:hAnsi="Roboto" w:cs="Calibri"/>
+                <w:color w:val="000000"/>
+                <w:szCs w:val="22"/>
+              </w:rPr>
+              <w:t>False</w:t>
+            </w:r>
+            <w:proofErr w:type="spellEnd"/>
           </w:p>
         </w:tc>
         <w:tc>
@@ -3038,7 +3210,27 @@
                 <w:szCs w:val="22"/>
               </w:rPr>
               <w:lastRenderedPageBreak/>
-              <w:t>Question No.</w:t>
+              <w:t xml:space="preserve">Question </w:t>
+            </w:r>
+            <w:proofErr w:type="spellStart"/>
+            <w:r>
+              <w:rPr>
+                <w:rFonts w:ascii="Roboto" w:hAnsi="Roboto" w:cs="Calibri"/>
+                <w:b/>
+                <w:bCs/>
+                <w:szCs w:val="22"/>
+              </w:rPr>
+              <w:t>No</w:t>
+            </w:r>
+            <w:proofErr w:type="spellEnd"/>
+            <w:r>
+              <w:rPr>
+                <w:rFonts w:ascii="Roboto" w:hAnsi="Roboto" w:cs="Calibri"/>
+                <w:b/>
+                <w:bCs/>
+                <w:szCs w:val="22"/>
+              </w:rPr>
+              <w:t>.</w:t>
             </w:r>
           </w:p>
         </w:tc>
@@ -3065,6 +3257,7 @@
                 <w:szCs w:val="22"/>
               </w:rPr>
             </w:pPr>
+            <w:proofErr w:type="spellStart"/>
             <w:r>
               <w:rPr>
                 <w:rFonts w:ascii="Roboto" w:hAnsi="Roboto" w:cs="Calibri"/>
@@ -3072,7 +3265,37 @@
                 <w:bCs/>
                 <w:szCs w:val="22"/>
               </w:rPr>
-              <w:t>Correct Answer(s)</w:t>
+              <w:t>Correct</w:t>
+            </w:r>
+            <w:proofErr w:type="spellEnd"/>
+            <w:r>
+              <w:rPr>
+                <w:rFonts w:ascii="Roboto" w:hAnsi="Roboto" w:cs="Calibri"/>
+                <w:b/>
+                <w:bCs/>
+                <w:szCs w:val="22"/>
+              </w:rPr>
+              <w:t xml:space="preserve"> </w:t>
+            </w:r>
+            <w:proofErr w:type="spellStart"/>
+            <w:r>
+              <w:rPr>
+                <w:rFonts w:ascii="Roboto" w:hAnsi="Roboto" w:cs="Calibri"/>
+                <w:b/>
+                <w:bCs/>
+                <w:szCs w:val="22"/>
+              </w:rPr>
+              <w:t>Answer</w:t>
+            </w:r>
+            <w:proofErr w:type="spellEnd"/>
+            <w:r>
+              <w:rPr>
+                <w:rFonts w:ascii="Roboto" w:hAnsi="Roboto" w:cs="Calibri"/>
+                <w:b/>
+                <w:bCs/>
+                <w:szCs w:val="22"/>
+              </w:rPr>
+              <w:t>(s)</w:t>
             </w:r>
           </w:p>
         </w:tc>
@@ -3370,8 +3593,18 @@
                 <w:color w:val="000000"/>
                 <w:szCs w:val="22"/>
               </w:rPr>
-              <w:t>c - False</w:t>
-            </w:r>
+              <w:t xml:space="preserve">c - </w:t>
+            </w:r>
+            <w:proofErr w:type="spellStart"/>
+            <w:r>
+              <w:rPr>
+                <w:rFonts w:ascii="Roboto" w:hAnsi="Roboto" w:cs="Calibri"/>
+                <w:color w:val="000000"/>
+                <w:szCs w:val="22"/>
+              </w:rPr>
+              <w:t>False</w:t>
+            </w:r>
+            <w:proofErr w:type="spellEnd"/>
           </w:p>
         </w:tc>
         <w:tc>
@@ -3452,8 +3685,18 @@
                 <w:color w:val="000000"/>
                 <w:szCs w:val="22"/>
               </w:rPr>
-              <w:t>d - False</w:t>
-            </w:r>
+              <w:t xml:space="preserve">d - </w:t>
+            </w:r>
+            <w:proofErr w:type="spellStart"/>
+            <w:r>
+              <w:rPr>
+                <w:rFonts w:ascii="Roboto" w:hAnsi="Roboto" w:cs="Calibri"/>
+                <w:color w:val="000000"/>
+                <w:szCs w:val="22"/>
+              </w:rPr>
+              <w:t>False</w:t>
+            </w:r>
+            <w:proofErr w:type="spellEnd"/>
           </w:p>
         </w:tc>
         <w:tc>
@@ -4640,8 +4883,36 @@
                 <w:color w:val="000000"/>
                 <w:szCs w:val="22"/>
               </w:rPr>
-              <w:t>a - Tight coupling</w:t>
-            </w:r>
+              <w:t xml:space="preserve">a - </w:t>
+            </w:r>
+            <w:proofErr w:type="spellStart"/>
+            <w:r>
+              <w:rPr>
+                <w:rFonts w:ascii="Roboto" w:hAnsi="Roboto" w:cs="Calibri"/>
+                <w:color w:val="000000"/>
+                <w:szCs w:val="22"/>
+              </w:rPr>
+              <w:t>Tight</w:t>
+            </w:r>
+            <w:proofErr w:type="spellEnd"/>
+            <w:r>
+              <w:rPr>
+                <w:rFonts w:ascii="Roboto" w:hAnsi="Roboto" w:cs="Calibri"/>
+                <w:color w:val="000000"/>
+                <w:szCs w:val="22"/>
+              </w:rPr>
+              <w:t xml:space="preserve"> </w:t>
+            </w:r>
+            <w:proofErr w:type="spellStart"/>
+            <w:r>
+              <w:rPr>
+                <w:rFonts w:ascii="Roboto" w:hAnsi="Roboto" w:cs="Calibri"/>
+                <w:color w:val="000000"/>
+                <w:szCs w:val="22"/>
+              </w:rPr>
+              <w:t>coupling</w:t>
+            </w:r>
+            <w:proofErr w:type="spellEnd"/>
           </w:p>
         </w:tc>
         <w:tc>
@@ -4729,8 +5000,36 @@
                 <w:color w:val="000000"/>
                 <w:szCs w:val="22"/>
               </w:rPr>
-              <w:t>b - Tight coupling</w:t>
-            </w:r>
+              <w:t xml:space="preserve">b - </w:t>
+            </w:r>
+            <w:proofErr w:type="spellStart"/>
+            <w:r>
+              <w:rPr>
+                <w:rFonts w:ascii="Roboto" w:hAnsi="Roboto" w:cs="Calibri"/>
+                <w:color w:val="000000"/>
+                <w:szCs w:val="22"/>
+              </w:rPr>
+              <w:t>Tight</w:t>
+            </w:r>
+            <w:proofErr w:type="spellEnd"/>
+            <w:r>
+              <w:rPr>
+                <w:rFonts w:ascii="Roboto" w:hAnsi="Roboto" w:cs="Calibri"/>
+                <w:color w:val="000000"/>
+                <w:szCs w:val="22"/>
+              </w:rPr>
+              <w:t xml:space="preserve"> </w:t>
+            </w:r>
+            <w:proofErr w:type="spellStart"/>
+            <w:r>
+              <w:rPr>
+                <w:rFonts w:ascii="Roboto" w:hAnsi="Roboto" w:cs="Calibri"/>
+                <w:color w:val="000000"/>
+                <w:szCs w:val="22"/>
+              </w:rPr>
+              <w:t>coupling</w:t>
+            </w:r>
+            <w:proofErr w:type="spellEnd"/>
           </w:p>
         </w:tc>
         <w:tc>
@@ -4809,8 +5108,36 @@
                 <w:color w:val="000000"/>
                 <w:szCs w:val="22"/>
               </w:rPr>
-              <w:t>c - Tight coupling</w:t>
-            </w:r>
+              <w:t xml:space="preserve">c - </w:t>
+            </w:r>
+            <w:proofErr w:type="spellStart"/>
+            <w:r>
+              <w:rPr>
+                <w:rFonts w:ascii="Roboto" w:hAnsi="Roboto" w:cs="Calibri"/>
+                <w:color w:val="000000"/>
+                <w:szCs w:val="22"/>
+              </w:rPr>
+              <w:t>Tight</w:t>
+            </w:r>
+            <w:proofErr w:type="spellEnd"/>
+            <w:r>
+              <w:rPr>
+                <w:rFonts w:ascii="Roboto" w:hAnsi="Roboto" w:cs="Calibri"/>
+                <w:color w:val="000000"/>
+                <w:szCs w:val="22"/>
+              </w:rPr>
+              <w:t xml:space="preserve"> </w:t>
+            </w:r>
+            <w:proofErr w:type="spellStart"/>
+            <w:r>
+              <w:rPr>
+                <w:rFonts w:ascii="Roboto" w:hAnsi="Roboto" w:cs="Calibri"/>
+                <w:color w:val="000000"/>
+                <w:szCs w:val="22"/>
+              </w:rPr>
+              <w:t>coupling</w:t>
+            </w:r>
+            <w:proofErr w:type="spellEnd"/>
           </w:p>
         </w:tc>
         <w:tc>
@@ -4891,8 +5218,18 @@
                 <w:color w:val="000000"/>
                 <w:szCs w:val="22"/>
               </w:rPr>
-              <w:t>d - Loose coupling</w:t>
-            </w:r>
+              <w:t xml:space="preserve">d - Loose </w:t>
+            </w:r>
+            <w:proofErr w:type="spellStart"/>
+            <w:r>
+              <w:rPr>
+                <w:rFonts w:ascii="Roboto" w:hAnsi="Roboto" w:cs="Calibri"/>
+                <w:color w:val="000000"/>
+                <w:szCs w:val="22"/>
+              </w:rPr>
+              <w:t>coupling</w:t>
+            </w:r>
+            <w:proofErr w:type="spellEnd"/>
           </w:p>
         </w:tc>
         <w:tc>
@@ -5173,8 +5510,18 @@
                 <w:color w:val="000000"/>
                 <w:szCs w:val="22"/>
               </w:rPr>
-              <w:t>b - False</w:t>
-            </w:r>
+              <w:t xml:space="preserve">b - </w:t>
+            </w:r>
+            <w:proofErr w:type="spellStart"/>
+            <w:r>
+              <w:rPr>
+                <w:rFonts w:ascii="Roboto" w:hAnsi="Roboto" w:cs="Calibri"/>
+                <w:color w:val="000000"/>
+                <w:szCs w:val="22"/>
+              </w:rPr>
+              <w:t>False</w:t>
+            </w:r>
+            <w:proofErr w:type="spellEnd"/>
           </w:p>
         </w:tc>
         <w:tc>
@@ -5253,8 +5600,18 @@
                 <w:color w:val="000000"/>
                 <w:szCs w:val="22"/>
               </w:rPr>
-              <w:t>c - False</w:t>
-            </w:r>
+              <w:t xml:space="preserve">c - </w:t>
+            </w:r>
+            <w:proofErr w:type="spellStart"/>
+            <w:r>
+              <w:rPr>
+                <w:rFonts w:ascii="Roboto" w:hAnsi="Roboto" w:cs="Calibri"/>
+                <w:color w:val="000000"/>
+                <w:szCs w:val="22"/>
+              </w:rPr>
+              <w:t>False</w:t>
+            </w:r>
+            <w:proofErr w:type="spellEnd"/>
           </w:p>
         </w:tc>
         <w:tc>
@@ -5335,8 +5692,18 @@
                 <w:color w:val="000000"/>
                 <w:szCs w:val="22"/>
               </w:rPr>
-              <w:t>d - False</w:t>
-            </w:r>
+              <w:t xml:space="preserve">d - </w:t>
+            </w:r>
+            <w:proofErr w:type="spellStart"/>
+            <w:r>
+              <w:rPr>
+                <w:rFonts w:ascii="Roboto" w:hAnsi="Roboto" w:cs="Calibri"/>
+                <w:color w:val="000000"/>
+                <w:szCs w:val="22"/>
+              </w:rPr>
+              <w:t>False</w:t>
+            </w:r>
+            <w:proofErr w:type="spellEnd"/>
           </w:p>
         </w:tc>
         <w:tc>
@@ -5426,8 +5793,18 @@
                 <w:color w:val="000000"/>
                 <w:szCs w:val="22"/>
               </w:rPr>
-              <w:t>a - False</w:t>
-            </w:r>
+              <w:t xml:space="preserve">a - </w:t>
+            </w:r>
+            <w:proofErr w:type="spellStart"/>
+            <w:r>
+              <w:rPr>
+                <w:rFonts w:ascii="Roboto" w:hAnsi="Roboto" w:cs="Calibri"/>
+                <w:color w:val="000000"/>
+                <w:szCs w:val="22"/>
+              </w:rPr>
+              <w:t>False</w:t>
+            </w:r>
+            <w:proofErr w:type="spellEnd"/>
           </w:p>
         </w:tc>
         <w:tc>
@@ -5515,8 +5892,18 @@
                 <w:color w:val="000000"/>
                 <w:szCs w:val="22"/>
               </w:rPr>
-              <w:t>b - False</w:t>
-            </w:r>
+              <w:t xml:space="preserve">b - </w:t>
+            </w:r>
+            <w:proofErr w:type="spellStart"/>
+            <w:r>
+              <w:rPr>
+                <w:rFonts w:ascii="Roboto" w:hAnsi="Roboto" w:cs="Calibri"/>
+                <w:color w:val="000000"/>
+                <w:szCs w:val="22"/>
+              </w:rPr>
+              <w:t>False</w:t>
+            </w:r>
+            <w:proofErr w:type="spellEnd"/>
           </w:p>
         </w:tc>
         <w:tc>
@@ -6101,7 +6488,29 @@
                 <w:color w:val="000000"/>
                 <w:szCs w:val="22"/>
               </w:rPr>
-              <w:t>Question No.</w:t>
+              <w:t xml:space="preserve">Question </w:t>
+            </w:r>
+            <w:proofErr w:type="spellStart"/>
+            <w:r>
+              <w:rPr>
+                <w:rFonts w:ascii="Roboto" w:hAnsi="Roboto" w:cs="Calibri"/>
+                <w:b/>
+                <w:bCs/>
+                <w:color w:val="000000"/>
+                <w:szCs w:val="22"/>
+              </w:rPr>
+              <w:t>No</w:t>
+            </w:r>
+            <w:proofErr w:type="spellEnd"/>
+            <w:r>
+              <w:rPr>
+                <w:rFonts w:ascii="Roboto" w:hAnsi="Roboto" w:cs="Calibri"/>
+                <w:b/>
+                <w:bCs/>
+                <w:color w:val="000000"/>
+                <w:szCs w:val="22"/>
+              </w:rPr>
+              <w:t>.</w:t>
             </w:r>
           </w:p>
         </w:tc>
@@ -6130,6 +6539,7 @@
                 <w:szCs w:val="22"/>
               </w:rPr>
             </w:pPr>
+            <w:proofErr w:type="spellStart"/>
             <w:r>
               <w:rPr>
                 <w:rFonts w:ascii="Roboto" w:hAnsi="Roboto" w:cs="Calibri"/>
@@ -6138,7 +6548,40 @@
                 <w:color w:val="000000"/>
                 <w:szCs w:val="22"/>
               </w:rPr>
-              <w:t>Correct Answer(s)</w:t>
+              <w:t>Correct</w:t>
+            </w:r>
+            <w:proofErr w:type="spellEnd"/>
+            <w:r>
+              <w:rPr>
+                <w:rFonts w:ascii="Roboto" w:hAnsi="Roboto" w:cs="Calibri"/>
+                <w:b/>
+                <w:bCs/>
+                <w:color w:val="000000"/>
+                <w:szCs w:val="22"/>
+              </w:rPr>
+              <w:t xml:space="preserve"> </w:t>
+            </w:r>
+            <w:proofErr w:type="spellStart"/>
+            <w:r>
+              <w:rPr>
+                <w:rFonts w:ascii="Roboto" w:hAnsi="Roboto" w:cs="Calibri"/>
+                <w:b/>
+                <w:bCs/>
+                <w:color w:val="000000"/>
+                <w:szCs w:val="22"/>
+              </w:rPr>
+              <w:t>Answer</w:t>
+            </w:r>
+            <w:proofErr w:type="spellEnd"/>
+            <w:r>
+              <w:rPr>
+                <w:rFonts w:ascii="Roboto" w:hAnsi="Roboto" w:cs="Calibri"/>
+                <w:b/>
+                <w:bCs/>
+                <w:color w:val="000000"/>
+                <w:szCs w:val="22"/>
+              </w:rPr>
+              <w:t>(s)</w:t>
             </w:r>
           </w:p>
         </w:tc>
@@ -6524,8 +6967,18 @@
                 <w:color w:val="000000"/>
                 <w:szCs w:val="22"/>
               </w:rPr>
-              <w:t xml:space="preserve"> False</w:t>
-            </w:r>
+              <w:t xml:space="preserve"> </w:t>
+            </w:r>
+            <w:proofErr w:type="spellStart"/>
+            <w:r>
+              <w:rPr>
+                <w:rFonts w:ascii="Roboto" w:hAnsi="Roboto" w:cs="Calibri"/>
+                <w:color w:val="000000"/>
+                <w:szCs w:val="22"/>
+              </w:rPr>
+              <w:t>False</w:t>
+            </w:r>
+            <w:proofErr w:type="spellEnd"/>
           </w:p>
         </w:tc>
         <w:tc>
@@ -6645,8 +7098,18 @@
                 <w:color w:val="000000"/>
                 <w:szCs w:val="22"/>
               </w:rPr>
-              <w:t>e - False</w:t>
-            </w:r>
+              <w:t xml:space="preserve">e - </w:t>
+            </w:r>
+            <w:proofErr w:type="spellStart"/>
+            <w:r>
+              <w:rPr>
+                <w:rFonts w:ascii="Roboto" w:hAnsi="Roboto" w:cs="Calibri"/>
+                <w:color w:val="000000"/>
+                <w:szCs w:val="22"/>
+              </w:rPr>
+              <w:t>False</w:t>
+            </w:r>
+            <w:proofErr w:type="spellEnd"/>
           </w:p>
         </w:tc>
         <w:tc>
@@ -6853,8 +7316,18 @@
                 <w:color w:val="000000"/>
                 <w:szCs w:val="22"/>
               </w:rPr>
-              <w:t>b - False</w:t>
-            </w:r>
+              <w:t xml:space="preserve">b - </w:t>
+            </w:r>
+            <w:proofErr w:type="spellStart"/>
+            <w:r>
+              <w:rPr>
+                <w:rFonts w:ascii="Roboto" w:hAnsi="Roboto" w:cs="Calibri"/>
+                <w:color w:val="000000"/>
+                <w:szCs w:val="22"/>
+              </w:rPr>
+              <w:t>False</w:t>
+            </w:r>
+            <w:proofErr w:type="spellEnd"/>
           </w:p>
         </w:tc>
         <w:tc>
@@ -7157,6 +7630,7 @@
               </w:rPr>
               <w:t xml:space="preserve">a - </w:t>
             </w:r>
+            <w:proofErr w:type="spellStart"/>
             <w:r>
               <w:rPr>
                 <w:rFonts w:ascii="Roboto" w:hAnsi="Roboto" w:cs="Calibri"/>
@@ -7165,6 +7639,7 @@
               </w:rPr>
               <w:t>Typical</w:t>
             </w:r>
+            <w:proofErr w:type="spellEnd"/>
           </w:p>
         </w:tc>
         <w:tc>
@@ -7277,6 +7752,7 @@
               </w:rPr>
               <w:t xml:space="preserve"> </w:t>
             </w:r>
+            <w:proofErr w:type="spellStart"/>
             <w:r>
               <w:rPr>
                 <w:rFonts w:ascii="Roboto" w:hAnsi="Roboto" w:cs="Calibri"/>
@@ -7285,6 +7761,7 @@
               </w:rPr>
               <w:t>Atypical</w:t>
             </w:r>
+            <w:proofErr w:type="spellEnd"/>
           </w:p>
         </w:tc>
         <w:tc>
@@ -7372,6 +7849,7 @@
               </w:rPr>
               <w:t xml:space="preserve">c - </w:t>
             </w:r>
+            <w:proofErr w:type="spellStart"/>
             <w:r>
               <w:rPr>
                 <w:rFonts w:ascii="Roboto" w:hAnsi="Roboto" w:cs="Calibri"/>
@@ -7380,6 +7858,7 @@
               </w:rPr>
               <w:t>Typical</w:t>
             </w:r>
+            <w:proofErr w:type="spellEnd"/>
           </w:p>
         </w:tc>
         <w:tc>
@@ -7543,8 +8022,9 @@
                 <w:szCs w:val="22"/>
                 <w:lang w:val="en-US"/>
               </w:rPr>
-              <w:t xml:space="preserve"> - </w:t>
-            </w:r>
+              <w:t xml:space="preserve"> </w:t>
+            </w:r>
+            <w:proofErr w:type="gramStart"/>
             <w:r>
               <w:rPr>
                 <w:rFonts w:ascii="Roboto" w:hAnsi="Roboto" w:cs="Calibri"/>
@@ -7552,8 +8032,18 @@
                 <w:szCs w:val="22"/>
                 <w:lang w:val="en-US"/>
               </w:rPr>
+              <w:t xml:space="preserve">- </w:t>
+            </w:r>
+            <w:r>
+              <w:rPr>
+                <w:rFonts w:ascii="Roboto" w:hAnsi="Roboto" w:cs="Calibri"/>
+                <w:color w:val="000000"/>
+                <w:szCs w:val="22"/>
+                <w:lang w:val="en-US"/>
+              </w:rPr>
               <w:t xml:space="preserve"> Atypical</w:t>
             </w:r>
+            <w:proofErr w:type="gramEnd"/>
           </w:p>
         </w:tc>
         <w:tc>
@@ -7665,8 +8155,18 @@
                 <w:color w:val="000000"/>
                 <w:szCs w:val="22"/>
               </w:rPr>
-              <w:t>a - Not conflicting</w:t>
-            </w:r>
+              <w:t xml:space="preserve">a - Not </w:t>
+            </w:r>
+            <w:proofErr w:type="spellStart"/>
+            <w:r>
+              <w:rPr>
+                <w:rFonts w:ascii="Roboto" w:hAnsi="Roboto" w:cs="Calibri"/>
+                <w:color w:val="000000"/>
+                <w:szCs w:val="22"/>
+              </w:rPr>
+              <w:t>conflicting</w:t>
+            </w:r>
+            <w:proofErr w:type="spellEnd"/>
           </w:p>
         </w:tc>
         <w:tc>
@@ -7761,8 +8261,18 @@
                 <w:color w:val="000000"/>
                 <w:szCs w:val="22"/>
               </w:rPr>
-              <w:t>b - Conflicting</w:t>
-            </w:r>
+              <w:t xml:space="preserve">b - </w:t>
+            </w:r>
+            <w:proofErr w:type="spellStart"/>
+            <w:r>
+              <w:rPr>
+                <w:rFonts w:ascii="Roboto" w:hAnsi="Roboto" w:cs="Calibri"/>
+                <w:color w:val="000000"/>
+                <w:szCs w:val="22"/>
+              </w:rPr>
+              <w:t>Conflicting</w:t>
+            </w:r>
+            <w:proofErr w:type="spellEnd"/>
           </w:p>
         </w:tc>
         <w:tc>
@@ -7848,8 +8358,18 @@
                 <w:color w:val="000000"/>
                 <w:szCs w:val="22"/>
               </w:rPr>
-              <w:t>c - Conflicting</w:t>
-            </w:r>
+              <w:t xml:space="preserve">c - </w:t>
+            </w:r>
+            <w:proofErr w:type="spellStart"/>
+            <w:r>
+              <w:rPr>
+                <w:rFonts w:ascii="Roboto" w:hAnsi="Roboto" w:cs="Calibri"/>
+                <w:color w:val="000000"/>
+                <w:szCs w:val="22"/>
+              </w:rPr>
+              <w:t>Conflicting</w:t>
+            </w:r>
+            <w:proofErr w:type="spellEnd"/>
           </w:p>
         </w:tc>
         <w:tc>
@@ -7935,8 +8455,18 @@
                 <w:color w:val="000000"/>
                 <w:szCs w:val="22"/>
               </w:rPr>
-              <w:t>d - Not conflicting</w:t>
-            </w:r>
+              <w:t xml:space="preserve">d - Not </w:t>
+            </w:r>
+            <w:proofErr w:type="spellStart"/>
+            <w:r>
+              <w:rPr>
+                <w:rFonts w:ascii="Roboto" w:hAnsi="Roboto" w:cs="Calibri"/>
+                <w:color w:val="000000"/>
+                <w:szCs w:val="22"/>
+              </w:rPr>
+              <w:t>conflicting</w:t>
+            </w:r>
+            <w:proofErr w:type="spellEnd"/>
           </w:p>
         </w:tc>
         <w:tc>
@@ -8654,12 +9184,14 @@
                                 </w:rPr>
                                 <w:t xml:space="preserve"> </w:t>
                               </w:r>
+                              <w:proofErr w:type="spellStart"/>
                               <w:r>
                                 <w:rPr>
                                   <w:rFonts w:ascii="Roboto" w:hAnsi="Roboto"/>
                                 </w:rPr>
                                 <w:t>of</w:t>
                               </w:r>
+                              <w:proofErr w:type="spellEnd"/>
                               <w:r>
                                 <w:rPr>
                                   <w:rFonts w:ascii="Roboto" w:hAnsi="Roboto"/>
@@ -8933,7 +9465,7 @@
         <w:szCs w:val="16"/>
         <w:lang w:val="en-US"/>
       </w:rPr>
-      <w:t>1</w:t>
+      <w:t>5</w:t>
     </w:r>
     <w:r>
       <w:rPr>
@@ -15612,9 +16144,7 @@
 </file>
 
 <file path=customXml/item1.xml><?xml version="1.0" encoding="utf-8"?>
-<p:properties xmlns:p="http://schemas.microsoft.com/office/2006/metadata/properties" xmlns:xsi="http://www.w3.org/2001/XMLSchema-instance" xmlns:pc="http://schemas.microsoft.com/office/infopath/2007/PartnerControls">
-  <documentManagement/>
-</p:properties>
+<b:Sources xmlns:b="http://schemas.openxmlformats.org/officeDocument/2006/bibliography" xmlns="http://schemas.openxmlformats.org/officeDocument/2006/bibliography" SelectedStyle="\APA.XSL" StyleName="APA"/>
 </file>
 
 <file path=customXml/item2.xml><?xml version="1.0" encoding="utf-8"?>
@@ -15843,10 +16373,6 @@
 </file>
 
 <file path=customXml/item5.xml><?xml version="1.0" encoding="utf-8"?>
-<b:Sources xmlns:b="http://schemas.openxmlformats.org/officeDocument/2006/bibliography" xmlns="http://schemas.openxmlformats.org/officeDocument/2006/bibliography" SelectedStyle="\APA.XSL" StyleName="APA"/>
-</file>
-
-<file path=customXml/item6.xml><?xml version="1.0" encoding="utf-8"?>
 <?mso-contentType ?>
 <FormTemplates xmlns="http://schemas.microsoft.com/sharepoint/v3/contenttype/forms">
   <Display>DocumentLibraryForm</Display>
@@ -15855,21 +16381,26 @@
 </FormTemplates>
 </file>
 
+<file path=customXml/item6.xml><?xml version="1.0" encoding="utf-8"?>
+<p:properties xmlns:p="http://schemas.microsoft.com/office/2006/metadata/properties" xmlns:xsi="http://www.w3.org/2001/XMLSchema-instance" xmlns:pc="http://schemas.microsoft.com/office/infopath/2007/PartnerControls">
+  <documentManagement/>
+</p:properties>
+</file>
+
 <file path=customXml/item7.xml><?xml version="1.0" encoding="utf-8"?>
 <b:Sources xmlns:b="http://schemas.openxmlformats.org/officeDocument/2006/bibliography" xmlns="http://schemas.openxmlformats.org/officeDocument/2006/bibliography" SelectedStyle="\APA.XSL" StyleName="APA"/>
 </file>
 
 <file path=customXml/itemProps1.xml><?xml version="1.0" encoding="utf-8"?>
-<ds:datastoreItem xmlns:ds="http://schemas.openxmlformats.org/officeDocument/2006/customXml" ds:itemID="{5F957A9B-0D92-459B-AC45-13365733178A}">
+<ds:datastoreItem xmlns:ds="http://schemas.openxmlformats.org/officeDocument/2006/customXml" ds:itemID="{2287EA74-21CA-4257-A416-36E12203EE57}">
   <ds:schemaRefs>
-    <ds:schemaRef ds:uri="http://schemas.microsoft.com/office/2006/metadata/properties"/>
-    <ds:schemaRef ds:uri="http://schemas.microsoft.com/office/infopath/2007/PartnerControls"/>
+    <ds:schemaRef ds:uri="http://schemas.openxmlformats.org/officeDocument/2006/bibliography"/>
   </ds:schemaRefs>
 </ds:datastoreItem>
 </file>
 
 <file path=customXml/itemProps2.xml><?xml version="1.0" encoding="utf-8"?>
-<ds:datastoreItem xmlns:ds="http://schemas.openxmlformats.org/officeDocument/2006/customXml" ds:itemID="{80BAD927-2F5B-4126-BC95-42E937ADF65C}">
+<ds:datastoreItem xmlns:ds="http://schemas.openxmlformats.org/officeDocument/2006/customXml" ds:itemID="{B49A5441-9F8E-4A71-A095-26AD66033B56}">
   <ds:schemaRefs>
     <ds:schemaRef ds:uri="http://schemas.openxmlformats.org/officeDocument/2006/bibliography"/>
   </ds:schemaRefs>
@@ -15896,7 +16427,7 @@
 </file>
 
 <file path=customXml/itemProps4.xml><?xml version="1.0" encoding="utf-8"?>
-<ds:datastoreItem xmlns:ds="http://schemas.openxmlformats.org/officeDocument/2006/customXml" ds:itemID="{2287EA74-21CA-4257-A416-36E12203EE57}">
+<ds:datastoreItem xmlns:ds="http://schemas.openxmlformats.org/officeDocument/2006/customXml" ds:itemID="{406AA43E-D8BB-4076-923F-6FC525F7C58D}">
   <ds:schemaRefs>
     <ds:schemaRef ds:uri="http://schemas.openxmlformats.org/officeDocument/2006/bibliography"/>
   </ds:schemaRefs>
@@ -15904,14 +16435,6 @@
 </file>
 
 <file path=customXml/itemProps5.xml><?xml version="1.0" encoding="utf-8"?>
-<ds:datastoreItem xmlns:ds="http://schemas.openxmlformats.org/officeDocument/2006/customXml" ds:itemID="{406AA43E-D8BB-4076-923F-6FC525F7C58D}">
-  <ds:schemaRefs>
-    <ds:schemaRef ds:uri="http://schemas.openxmlformats.org/officeDocument/2006/bibliography"/>
-  </ds:schemaRefs>
-</ds:datastoreItem>
-</file>
-
-<file path=customXml/itemProps6.xml><?xml version="1.0" encoding="utf-8"?>
 <ds:datastoreItem xmlns:ds="http://schemas.openxmlformats.org/officeDocument/2006/customXml" ds:itemID="{C25A4B22-728D-4546-8C41-88CFC9C6767F}">
   <ds:schemaRefs>
     <ds:schemaRef ds:uri="http://schemas.microsoft.com/sharepoint/v3/contenttype/forms"/>
@@ -15919,8 +16442,17 @@
 </ds:datastoreItem>
 </file>
 
+<file path=customXml/itemProps6.xml><?xml version="1.0" encoding="utf-8"?>
+<ds:datastoreItem xmlns:ds="http://schemas.openxmlformats.org/officeDocument/2006/customXml" ds:itemID="{5F957A9B-0D92-459B-AC45-13365733178A}">
+  <ds:schemaRefs>
+    <ds:schemaRef ds:uri="http://schemas.microsoft.com/office/2006/metadata/properties"/>
+    <ds:schemaRef ds:uri="http://schemas.microsoft.com/office/infopath/2007/PartnerControls"/>
+  </ds:schemaRefs>
+</ds:datastoreItem>
+</file>
+
 <file path=customXml/itemProps7.xml><?xml version="1.0" encoding="utf-8"?>
-<ds:datastoreItem xmlns:ds="http://schemas.openxmlformats.org/officeDocument/2006/customXml" ds:itemID="{B49A5441-9F8E-4A71-A095-26AD66033B56}">
+<ds:datastoreItem xmlns:ds="http://schemas.openxmlformats.org/officeDocument/2006/customXml" ds:itemID="{80BAD927-2F5B-4126-BC95-42E937ADF65C}">
   <ds:schemaRefs>
     <ds:schemaRef ds:uri="http://schemas.openxmlformats.org/officeDocument/2006/bibliography"/>
   </ds:schemaRefs>

</xml_diff>

<commit_message>
Antwort bei Frage 12 raus genommen
</commit_message>
<xml_diff>
--- a/raw/mock_exam/Mock-Exam-Answers-EN.docx
+++ b/raw/mock_exam/Mock-Exam-Answers-EN.docx
@@ -115,7 +115,7 @@
     </w:p>
     <w:p>
       <w:pPr>
-        <w:pStyle w:val="BodyText"/>
+        <w:pStyle w:val="Textkrper"/>
         <w:spacing w:before="93"/>
         <w:ind w:left="219" w:right="220"/>
         <w:jc w:val="center"/>
@@ -167,7 +167,7 @@
           <w:color w:val="333333"/>
           <w:lang w:val="en-US"/>
         </w:rPr>
-        <w:t>5</w:t>
+        <w:t>6</w:t>
       </w:r>
       <w:r>
         <w:rPr>
@@ -2356,7 +2356,6 @@
         <w:tc>
           <w:tcPr>
             <w:tcW w:w="2122" w:type="dxa"/>
-            <w:vMerge w:val="restart"/>
             <w:tcBorders>
               <w:top w:val="nil"/>
               <w:left w:val="single" w:sz="4" w:space="0" w:color="auto"/>
@@ -2414,14 +2413,13 @@
                 <w:color w:val="000000"/>
                 <w:szCs w:val="22"/>
               </w:rPr>
-              <w:t>a - True</w:t>
+              <w:t>-</w:t>
             </w:r>
           </w:p>
         </w:tc>
         <w:tc>
           <w:tcPr>
             <w:tcW w:w="2070" w:type="dxa"/>
-            <w:vMerge w:val="restart"/>
             <w:tcBorders>
               <w:top w:val="nil"/>
               <w:left w:val="single" w:sz="4" w:space="0" w:color="auto"/>
@@ -2441,14 +2439,6 @@
                 <w:szCs w:val="22"/>
               </w:rPr>
             </w:pPr>
-            <w:r>
-              <w:rPr>
-                <w:rFonts w:ascii="Roboto" w:hAnsi="Roboto" w:cs="Calibri"/>
-                <w:color w:val="000000"/>
-                <w:szCs w:val="22"/>
-              </w:rPr>
-              <w:t>2</w:t>
-            </w:r>
           </w:p>
         </w:tc>
       </w:tr>
@@ -2460,32 +2450,41 @@
         <w:tc>
           <w:tcPr>
             <w:tcW w:w="2122" w:type="dxa"/>
-            <w:vMerge/>
+            <w:vMerge w:val="restart"/>
             <w:tcBorders>
               <w:top w:val="nil"/>
               <w:left w:val="single" w:sz="4" w:space="0" w:color="auto"/>
               <w:bottom w:val="single" w:sz="4" w:space="0" w:color="000000"/>
               <w:right w:val="single" w:sz="4" w:space="0" w:color="auto"/>
             </w:tcBorders>
-            <w:vAlign w:val="center"/>
-            <w:hideMark/>
-          </w:tcPr>
-          <w:p>
-            <w:pPr>
-              <w:spacing w:before="40" w:after="40"/>
-              <w:rPr>
-                <w:rFonts w:ascii="Roboto" w:hAnsi="Roboto" w:cs="Calibri"/>
-                <w:color w:val="000000"/>
-                <w:szCs w:val="22"/>
-              </w:rPr>
-            </w:pPr>
+            <w:shd w:val="clear" w:color="auto" w:fill="auto"/>
+            <w:noWrap/>
+            <w:hideMark/>
+          </w:tcPr>
+          <w:p>
+            <w:pPr>
+              <w:spacing w:before="40" w:after="40"/>
+              <w:rPr>
+                <w:rFonts w:ascii="Roboto" w:hAnsi="Roboto" w:cs="Calibri"/>
+                <w:color w:val="000000"/>
+                <w:szCs w:val="22"/>
+              </w:rPr>
+            </w:pPr>
+            <w:r>
+              <w:rPr>
+                <w:rFonts w:ascii="Roboto" w:hAnsi="Roboto" w:cs="Calibri"/>
+                <w:color w:val="000000"/>
+                <w:szCs w:val="22"/>
+              </w:rPr>
+              <w:t>Question 13:</w:t>
+            </w:r>
           </w:p>
         </w:tc>
         <w:tc>
           <w:tcPr>
             <w:tcW w:w="2891" w:type="dxa"/>
             <w:tcBorders>
-              <w:top w:val="nil"/>
+              <w:top w:val="single" w:sz="4" w:space="0" w:color="auto"/>
               <w:left w:val="nil"/>
               <w:bottom w:val="nil"/>
               <w:right w:val="single" w:sz="4" w:space="0" w:color="auto"/>
@@ -2509,42 +2508,41 @@
                 <w:color w:val="000000"/>
                 <w:szCs w:val="22"/>
               </w:rPr>
-              <w:t xml:space="preserve">b - </w:t>
-            </w:r>
-            <w:proofErr w:type="spellStart"/>
-            <w:r>
-              <w:rPr>
-                <w:rFonts w:ascii="Roboto" w:hAnsi="Roboto" w:cs="Calibri"/>
-                <w:color w:val="000000"/>
-                <w:szCs w:val="22"/>
-              </w:rPr>
-              <w:t>False</w:t>
-            </w:r>
-            <w:proofErr w:type="spellEnd"/>
+              <w:t>a - True</w:t>
+            </w:r>
           </w:p>
         </w:tc>
         <w:tc>
           <w:tcPr>
             <w:tcW w:w="2070" w:type="dxa"/>
-            <w:vMerge/>
+            <w:vMerge w:val="restart"/>
             <w:tcBorders>
               <w:top w:val="nil"/>
               <w:left w:val="single" w:sz="4" w:space="0" w:color="auto"/>
               <w:bottom w:val="single" w:sz="4" w:space="0" w:color="000000"/>
               <w:right w:val="single" w:sz="4" w:space="0" w:color="auto"/>
             </w:tcBorders>
-            <w:vAlign w:val="center"/>
-            <w:hideMark/>
-          </w:tcPr>
-          <w:p>
-            <w:pPr>
-              <w:spacing w:before="40" w:after="40"/>
-              <w:rPr>
-                <w:rFonts w:ascii="Roboto" w:hAnsi="Roboto" w:cs="Calibri"/>
-                <w:color w:val="000000"/>
-                <w:szCs w:val="22"/>
-              </w:rPr>
-            </w:pPr>
+            <w:shd w:val="clear" w:color="auto" w:fill="auto"/>
+            <w:noWrap/>
+            <w:hideMark/>
+          </w:tcPr>
+          <w:p>
+            <w:pPr>
+              <w:spacing w:before="40" w:after="40"/>
+              <w:rPr>
+                <w:rFonts w:ascii="Roboto" w:hAnsi="Roboto" w:cs="Calibri"/>
+                <w:color w:val="000000"/>
+                <w:szCs w:val="22"/>
+              </w:rPr>
+            </w:pPr>
+            <w:r>
+              <w:rPr>
+                <w:rFonts w:ascii="Roboto" w:hAnsi="Roboto" w:cs="Calibri"/>
+                <w:color w:val="000000"/>
+                <w:szCs w:val="22"/>
+              </w:rPr>
+              <w:t>1</w:t>
+            </w:r>
           </w:p>
         </w:tc>
       </w:tr>
@@ -2605,8 +2603,18 @@
                 <w:color w:val="000000"/>
                 <w:szCs w:val="22"/>
               </w:rPr>
-              <w:t>c - True</w:t>
-            </w:r>
+              <w:t xml:space="preserve">b - </w:t>
+            </w:r>
+            <w:proofErr w:type="spellStart"/>
+            <w:r>
+              <w:rPr>
+                <w:rFonts w:ascii="Roboto" w:hAnsi="Roboto" w:cs="Calibri"/>
+                <w:color w:val="000000"/>
+                <w:szCs w:val="22"/>
+              </w:rPr>
+              <w:t>False</w:t>
+            </w:r>
+            <w:proofErr w:type="spellEnd"/>
           </w:p>
         </w:tc>
         <w:tc>
@@ -2691,8 +2699,18 @@
                 <w:color w:val="000000"/>
                 <w:szCs w:val="22"/>
               </w:rPr>
-              <w:t>d - True</w:t>
-            </w:r>
+              <w:t xml:space="preserve">c - </w:t>
+            </w:r>
+            <w:proofErr w:type="spellStart"/>
+            <w:r>
+              <w:rPr>
+                <w:rFonts w:ascii="Roboto" w:hAnsi="Roboto" w:cs="Calibri"/>
+                <w:color w:val="000000"/>
+                <w:szCs w:val="22"/>
+              </w:rPr>
+              <w:t>False</w:t>
+            </w:r>
+            <w:proofErr w:type="spellEnd"/>
           </w:p>
         </w:tc>
         <w:tc>
@@ -2728,375 +2746,79 @@
         <w:tc>
           <w:tcPr>
             <w:tcW w:w="2122" w:type="dxa"/>
-            <w:vMerge w:val="restart"/>
+            <w:vMerge/>
             <w:tcBorders>
               <w:top w:val="nil"/>
               <w:left w:val="single" w:sz="4" w:space="0" w:color="auto"/>
               <w:bottom w:val="single" w:sz="4" w:space="0" w:color="000000"/>
               <w:right w:val="single" w:sz="4" w:space="0" w:color="auto"/>
             </w:tcBorders>
-            <w:shd w:val="clear" w:color="auto" w:fill="auto"/>
-            <w:noWrap/>
-            <w:hideMark/>
-          </w:tcPr>
-          <w:p>
-            <w:pPr>
-              <w:spacing w:before="40" w:after="40"/>
-              <w:rPr>
-                <w:rFonts w:ascii="Roboto" w:hAnsi="Roboto" w:cs="Calibri"/>
-                <w:color w:val="000000"/>
-                <w:szCs w:val="22"/>
-              </w:rPr>
-            </w:pPr>
-            <w:r>
-              <w:rPr>
-                <w:rFonts w:ascii="Roboto" w:hAnsi="Roboto" w:cs="Calibri"/>
-                <w:color w:val="000000"/>
-                <w:szCs w:val="22"/>
-              </w:rPr>
-              <w:t>Question 13:</w:t>
-            </w:r>
+            <w:vAlign w:val="center"/>
+            <w:hideMark/>
+          </w:tcPr>
+          <w:p>
+            <w:pPr>
+              <w:spacing w:before="40" w:after="40"/>
+              <w:rPr>
+                <w:rFonts w:ascii="Roboto" w:hAnsi="Roboto" w:cs="Calibri"/>
+                <w:color w:val="000000"/>
+                <w:szCs w:val="22"/>
+              </w:rPr>
+            </w:pPr>
           </w:p>
         </w:tc>
         <w:tc>
           <w:tcPr>
             <w:tcW w:w="2891" w:type="dxa"/>
             <w:tcBorders>
-              <w:top w:val="single" w:sz="4" w:space="0" w:color="auto"/>
+              <w:top w:val="nil"/>
               <w:left w:val="nil"/>
-              <w:bottom w:val="nil"/>
-              <w:right w:val="single" w:sz="4" w:space="0" w:color="auto"/>
-            </w:tcBorders>
-            <w:shd w:val="clear" w:color="auto" w:fill="auto"/>
-            <w:noWrap/>
-            <w:hideMark/>
-          </w:tcPr>
-          <w:p>
-            <w:pPr>
-              <w:spacing w:before="40" w:after="40"/>
-              <w:rPr>
-                <w:rFonts w:ascii="Roboto" w:hAnsi="Roboto" w:cs="Calibri"/>
-                <w:color w:val="000000"/>
-                <w:szCs w:val="22"/>
-              </w:rPr>
-            </w:pPr>
-            <w:r>
-              <w:rPr>
-                <w:rFonts w:ascii="Roboto" w:hAnsi="Roboto" w:cs="Calibri"/>
-                <w:color w:val="000000"/>
-                <w:szCs w:val="22"/>
-              </w:rPr>
-              <w:t>a - True</w:t>
-            </w:r>
+              <w:bottom w:val="single" w:sz="4" w:space="0" w:color="auto"/>
+              <w:right w:val="single" w:sz="4" w:space="0" w:color="auto"/>
+            </w:tcBorders>
+            <w:shd w:val="clear" w:color="auto" w:fill="auto"/>
+            <w:noWrap/>
+            <w:hideMark/>
+          </w:tcPr>
+          <w:p>
+            <w:pPr>
+              <w:spacing w:before="40" w:after="40"/>
+              <w:rPr>
+                <w:rFonts w:ascii="Roboto" w:hAnsi="Roboto" w:cs="Calibri"/>
+                <w:color w:val="000000"/>
+                <w:szCs w:val="22"/>
+              </w:rPr>
+            </w:pPr>
+            <w:r>
+              <w:rPr>
+                <w:rFonts w:ascii="Roboto" w:hAnsi="Roboto" w:cs="Calibri"/>
+                <w:color w:val="000000"/>
+                <w:szCs w:val="22"/>
+              </w:rPr>
+              <w:t xml:space="preserve">d - </w:t>
+            </w:r>
+            <w:proofErr w:type="spellStart"/>
+            <w:r>
+              <w:rPr>
+                <w:rFonts w:ascii="Roboto" w:hAnsi="Roboto" w:cs="Calibri"/>
+                <w:color w:val="000000"/>
+                <w:szCs w:val="22"/>
+              </w:rPr>
+              <w:t>False</w:t>
+            </w:r>
+            <w:proofErr w:type="spellEnd"/>
           </w:p>
         </w:tc>
         <w:tc>
           <w:tcPr>
             <w:tcW w:w="2070" w:type="dxa"/>
-            <w:vMerge w:val="restart"/>
+            <w:vMerge/>
             <w:tcBorders>
               <w:top w:val="nil"/>
               <w:left w:val="single" w:sz="4" w:space="0" w:color="auto"/>
               <w:bottom w:val="single" w:sz="4" w:space="0" w:color="000000"/>
               <w:right w:val="single" w:sz="4" w:space="0" w:color="auto"/>
             </w:tcBorders>
-            <w:shd w:val="clear" w:color="auto" w:fill="auto"/>
-            <w:noWrap/>
-            <w:hideMark/>
-          </w:tcPr>
-          <w:p>
-            <w:pPr>
-              <w:spacing w:before="40" w:after="40"/>
-              <w:rPr>
-                <w:rFonts w:ascii="Roboto" w:hAnsi="Roboto" w:cs="Calibri"/>
-                <w:color w:val="000000"/>
-                <w:szCs w:val="22"/>
-              </w:rPr>
-            </w:pPr>
-            <w:r>
-              <w:rPr>
-                <w:rFonts w:ascii="Roboto" w:hAnsi="Roboto" w:cs="Calibri"/>
-                <w:color w:val="000000"/>
-                <w:szCs w:val="22"/>
-              </w:rPr>
-              <w:t>1</w:t>
-            </w:r>
-          </w:p>
-        </w:tc>
-      </w:tr>
-      <w:tr>
-        <w:trPr>
-          <w:trHeight w:val="360"/>
-          <w:jc w:val="center"/>
-        </w:trPr>
-        <w:tc>
-          <w:tcPr>
-            <w:tcW w:w="2122" w:type="dxa"/>
-            <w:vMerge/>
-            <w:tcBorders>
-              <w:top w:val="nil"/>
-              <w:left w:val="single" w:sz="4" w:space="0" w:color="auto"/>
-              <w:bottom w:val="single" w:sz="4" w:space="0" w:color="000000"/>
-              <w:right w:val="single" w:sz="4" w:space="0" w:color="auto"/>
-            </w:tcBorders>
-            <w:vAlign w:val="center"/>
-            <w:hideMark/>
-          </w:tcPr>
-          <w:p>
-            <w:pPr>
-              <w:spacing w:before="40" w:after="40"/>
-              <w:rPr>
-                <w:rFonts w:ascii="Roboto" w:hAnsi="Roboto" w:cs="Calibri"/>
-                <w:color w:val="000000"/>
-                <w:szCs w:val="22"/>
-              </w:rPr>
-            </w:pPr>
-          </w:p>
-        </w:tc>
-        <w:tc>
-          <w:tcPr>
-            <w:tcW w:w="2891" w:type="dxa"/>
-            <w:tcBorders>
-              <w:top w:val="nil"/>
-              <w:left w:val="nil"/>
-              <w:bottom w:val="nil"/>
-              <w:right w:val="single" w:sz="4" w:space="0" w:color="auto"/>
-            </w:tcBorders>
-            <w:shd w:val="clear" w:color="auto" w:fill="auto"/>
-            <w:noWrap/>
-            <w:hideMark/>
-          </w:tcPr>
-          <w:p>
-            <w:pPr>
-              <w:spacing w:before="40" w:after="40"/>
-              <w:rPr>
-                <w:rFonts w:ascii="Roboto" w:hAnsi="Roboto" w:cs="Calibri"/>
-                <w:color w:val="000000"/>
-                <w:szCs w:val="22"/>
-              </w:rPr>
-            </w:pPr>
-            <w:r>
-              <w:rPr>
-                <w:rFonts w:ascii="Roboto" w:hAnsi="Roboto" w:cs="Calibri"/>
-                <w:color w:val="000000"/>
-                <w:szCs w:val="22"/>
-              </w:rPr>
-              <w:t xml:space="preserve">b - </w:t>
-            </w:r>
-            <w:proofErr w:type="spellStart"/>
-            <w:r>
-              <w:rPr>
-                <w:rFonts w:ascii="Roboto" w:hAnsi="Roboto" w:cs="Calibri"/>
-                <w:color w:val="000000"/>
-                <w:szCs w:val="22"/>
-              </w:rPr>
-              <w:t>False</w:t>
-            </w:r>
-            <w:proofErr w:type="spellEnd"/>
-          </w:p>
-        </w:tc>
-        <w:tc>
-          <w:tcPr>
-            <w:tcW w:w="2070" w:type="dxa"/>
-            <w:vMerge/>
-            <w:tcBorders>
-              <w:top w:val="nil"/>
-              <w:left w:val="single" w:sz="4" w:space="0" w:color="auto"/>
-              <w:bottom w:val="single" w:sz="4" w:space="0" w:color="000000"/>
-              <w:right w:val="single" w:sz="4" w:space="0" w:color="auto"/>
-            </w:tcBorders>
-            <w:vAlign w:val="center"/>
-            <w:hideMark/>
-          </w:tcPr>
-          <w:p>
-            <w:pPr>
-              <w:spacing w:before="40" w:after="40"/>
-              <w:rPr>
-                <w:rFonts w:ascii="Roboto" w:hAnsi="Roboto" w:cs="Calibri"/>
-                <w:color w:val="000000"/>
-                <w:szCs w:val="22"/>
-              </w:rPr>
-            </w:pPr>
-          </w:p>
-        </w:tc>
-      </w:tr>
-      <w:tr>
-        <w:trPr>
-          <w:trHeight w:val="360"/>
-          <w:jc w:val="center"/>
-        </w:trPr>
-        <w:tc>
-          <w:tcPr>
-            <w:tcW w:w="2122" w:type="dxa"/>
-            <w:vMerge/>
-            <w:tcBorders>
-              <w:top w:val="nil"/>
-              <w:left w:val="single" w:sz="4" w:space="0" w:color="auto"/>
-              <w:bottom w:val="single" w:sz="4" w:space="0" w:color="000000"/>
-              <w:right w:val="single" w:sz="4" w:space="0" w:color="auto"/>
-            </w:tcBorders>
-            <w:vAlign w:val="center"/>
-            <w:hideMark/>
-          </w:tcPr>
-          <w:p>
-            <w:pPr>
-              <w:spacing w:before="40" w:after="40"/>
-              <w:rPr>
-                <w:rFonts w:ascii="Roboto" w:hAnsi="Roboto" w:cs="Calibri"/>
-                <w:color w:val="000000"/>
-                <w:szCs w:val="22"/>
-              </w:rPr>
-            </w:pPr>
-          </w:p>
-        </w:tc>
-        <w:tc>
-          <w:tcPr>
-            <w:tcW w:w="2891" w:type="dxa"/>
-            <w:tcBorders>
-              <w:top w:val="nil"/>
-              <w:left w:val="nil"/>
-              <w:bottom w:val="nil"/>
-              <w:right w:val="single" w:sz="4" w:space="0" w:color="auto"/>
-            </w:tcBorders>
-            <w:shd w:val="clear" w:color="auto" w:fill="auto"/>
-            <w:noWrap/>
-            <w:hideMark/>
-          </w:tcPr>
-          <w:p>
-            <w:pPr>
-              <w:spacing w:before="40" w:after="40"/>
-              <w:rPr>
-                <w:rFonts w:ascii="Roboto" w:hAnsi="Roboto" w:cs="Calibri"/>
-                <w:color w:val="000000"/>
-                <w:szCs w:val="22"/>
-              </w:rPr>
-            </w:pPr>
-            <w:r>
-              <w:rPr>
-                <w:rFonts w:ascii="Roboto" w:hAnsi="Roboto" w:cs="Calibri"/>
-                <w:color w:val="000000"/>
-                <w:szCs w:val="22"/>
-              </w:rPr>
-              <w:t xml:space="preserve">c - </w:t>
-            </w:r>
-            <w:proofErr w:type="spellStart"/>
-            <w:r>
-              <w:rPr>
-                <w:rFonts w:ascii="Roboto" w:hAnsi="Roboto" w:cs="Calibri"/>
-                <w:color w:val="000000"/>
-                <w:szCs w:val="22"/>
-              </w:rPr>
-              <w:t>False</w:t>
-            </w:r>
-            <w:proofErr w:type="spellEnd"/>
-          </w:p>
-        </w:tc>
-        <w:tc>
-          <w:tcPr>
-            <w:tcW w:w="2070" w:type="dxa"/>
-            <w:vMerge/>
-            <w:tcBorders>
-              <w:top w:val="nil"/>
-              <w:left w:val="single" w:sz="4" w:space="0" w:color="auto"/>
-              <w:bottom w:val="single" w:sz="4" w:space="0" w:color="000000"/>
-              <w:right w:val="single" w:sz="4" w:space="0" w:color="auto"/>
-            </w:tcBorders>
-            <w:vAlign w:val="center"/>
-            <w:hideMark/>
-          </w:tcPr>
-          <w:p>
-            <w:pPr>
-              <w:spacing w:before="40" w:after="40"/>
-              <w:rPr>
-                <w:rFonts w:ascii="Roboto" w:hAnsi="Roboto" w:cs="Calibri"/>
-                <w:color w:val="000000"/>
-                <w:szCs w:val="22"/>
-              </w:rPr>
-            </w:pPr>
-          </w:p>
-        </w:tc>
-      </w:tr>
-      <w:tr>
-        <w:trPr>
-          <w:trHeight w:val="360"/>
-          <w:jc w:val="center"/>
-        </w:trPr>
-        <w:tc>
-          <w:tcPr>
-            <w:tcW w:w="2122" w:type="dxa"/>
-            <w:vMerge/>
-            <w:tcBorders>
-              <w:top w:val="nil"/>
-              <w:left w:val="single" w:sz="4" w:space="0" w:color="auto"/>
-              <w:bottom w:val="single" w:sz="4" w:space="0" w:color="000000"/>
-              <w:right w:val="single" w:sz="4" w:space="0" w:color="auto"/>
-            </w:tcBorders>
-            <w:vAlign w:val="center"/>
-            <w:hideMark/>
-          </w:tcPr>
-          <w:p>
-            <w:pPr>
-              <w:spacing w:before="40" w:after="40"/>
-              <w:rPr>
-                <w:rFonts w:ascii="Roboto" w:hAnsi="Roboto" w:cs="Calibri"/>
-                <w:color w:val="000000"/>
-                <w:szCs w:val="22"/>
-              </w:rPr>
-            </w:pPr>
-          </w:p>
-        </w:tc>
-        <w:tc>
-          <w:tcPr>
-            <w:tcW w:w="2891" w:type="dxa"/>
-            <w:tcBorders>
-              <w:top w:val="nil"/>
-              <w:left w:val="nil"/>
-              <w:bottom w:val="single" w:sz="4" w:space="0" w:color="auto"/>
-              <w:right w:val="single" w:sz="4" w:space="0" w:color="auto"/>
-            </w:tcBorders>
-            <w:shd w:val="clear" w:color="auto" w:fill="auto"/>
-            <w:noWrap/>
-            <w:hideMark/>
-          </w:tcPr>
-          <w:p>
-            <w:pPr>
-              <w:spacing w:before="40" w:after="40"/>
-              <w:rPr>
-                <w:rFonts w:ascii="Roboto" w:hAnsi="Roboto" w:cs="Calibri"/>
-                <w:color w:val="000000"/>
-                <w:szCs w:val="22"/>
-              </w:rPr>
-            </w:pPr>
-            <w:r>
-              <w:rPr>
-                <w:rFonts w:ascii="Roboto" w:hAnsi="Roboto" w:cs="Calibri"/>
-                <w:color w:val="000000"/>
-                <w:szCs w:val="22"/>
-              </w:rPr>
-              <w:t xml:space="preserve">d - </w:t>
-            </w:r>
-            <w:proofErr w:type="spellStart"/>
-            <w:r>
-              <w:rPr>
-                <w:rFonts w:ascii="Roboto" w:hAnsi="Roboto" w:cs="Calibri"/>
-                <w:color w:val="000000"/>
-                <w:szCs w:val="22"/>
-              </w:rPr>
-              <w:t>False</w:t>
-            </w:r>
-            <w:proofErr w:type="spellEnd"/>
-          </w:p>
-        </w:tc>
-        <w:tc>
-          <w:tcPr>
-            <w:tcW w:w="2070" w:type="dxa"/>
-            <w:vMerge/>
-            <w:tcBorders>
-              <w:top w:val="nil"/>
-              <w:left w:val="single" w:sz="4" w:space="0" w:color="auto"/>
-              <w:bottom w:val="single" w:sz="4" w:space="0" w:color="000000"/>
-              <w:right w:val="single" w:sz="4" w:space="0" w:color="auto"/>
-            </w:tcBorders>
             <w:vAlign w:val="center"/>
             <w:hideMark/>
           </w:tcPr>
@@ -3115,7 +2837,7 @@
     </w:tbl>
     <w:p>
       <w:pPr>
-        <w:pStyle w:val="BodyText"/>
+        <w:pStyle w:val="Textkrper"/>
         <w:tabs>
           <w:tab w:val="left" w:pos="538"/>
         </w:tabs>
@@ -3129,6 +2851,51 @@
           <w:sz w:val="22"/>
           <w:szCs w:val="22"/>
           <w:lang w:val="de-DE"/>
+        </w:rPr>
+      </w:pPr>
+    </w:p>
+    <w:p>
+      <w:pPr>
+        <w:rPr>
+          <w:rFonts w:ascii="Roboto" w:hAnsi="Roboto"/>
+          <w:color w:val="000000" w:themeColor="text1"/>
+          <w:szCs w:val="22"/>
+        </w:rPr>
+      </w:pPr>
+    </w:p>
+    <w:p>
+      <w:pPr>
+        <w:rPr>
+          <w:rFonts w:ascii="Roboto" w:hAnsi="Roboto"/>
+          <w:color w:val="000000" w:themeColor="text1"/>
+          <w:szCs w:val="22"/>
+        </w:rPr>
+      </w:pPr>
+    </w:p>
+    <w:p>
+      <w:pPr>
+        <w:rPr>
+          <w:rFonts w:ascii="Roboto" w:hAnsi="Roboto"/>
+          <w:color w:val="000000" w:themeColor="text1"/>
+          <w:szCs w:val="22"/>
+        </w:rPr>
+      </w:pPr>
+    </w:p>
+    <w:p>
+      <w:pPr>
+        <w:rPr>
+          <w:rFonts w:ascii="Roboto" w:hAnsi="Roboto"/>
+          <w:color w:val="000000" w:themeColor="text1"/>
+          <w:szCs w:val="22"/>
+        </w:rPr>
+      </w:pPr>
+    </w:p>
+    <w:p>
+      <w:pPr>
+        <w:rPr>
+          <w:rFonts w:ascii="Roboto" w:hAnsi="Roboto"/>
+          <w:color w:val="000000" w:themeColor="text1"/>
+          <w:szCs w:val="22"/>
         </w:rPr>
       </w:pPr>
     </w:p>
@@ -8990,12 +8757,8 @@
       </w:pPr>
     </w:p>
     <w:sectPr>
-      <w:headerReference w:type="even" r:id="rId14"/>
-      <w:headerReference w:type="default" r:id="rId15"/>
-      <w:footerReference w:type="even" r:id="rId16"/>
-      <w:footerReference w:type="default" r:id="rId17"/>
-      <w:headerReference w:type="first" r:id="rId18"/>
-      <w:footerReference w:type="first" r:id="rId19"/>
+      <w:headerReference w:type="default" r:id="rId14"/>
+      <w:footerReference w:type="default" r:id="rId15"/>
       <w:pgSz w:w="11906" w:h="16838" w:code="9"/>
       <w:pgMar w:top="2269" w:right="1021" w:bottom="1418" w:left="1191" w:header="720" w:footer="567" w:gutter="0"/>
       <w:cols w:space="708"/>
@@ -9031,17 +8794,7 @@
 <w:ftr xmlns:wpc="http://schemas.microsoft.com/office/word/2010/wordprocessingCanvas" xmlns:cx="http://schemas.microsoft.com/office/drawing/2014/chartex" xmlns:cx1="http://schemas.microsoft.com/office/drawing/2015/9/8/chartex" xmlns:cx2="http://schemas.microsoft.com/office/drawing/2015/10/21/chartex" xmlns:cx3="http://schemas.microsoft.com/office/drawing/2016/5/9/chartex" xmlns:cx4="http://schemas.microsoft.com/office/drawing/2016/5/10/chartex" xmlns:cx5="http://schemas.microsoft.com/office/drawing/2016/5/11/chartex" xmlns:cx6="http://schemas.microsoft.com/office/drawing/2016/5/12/chartex" xmlns:cx7="http://schemas.microsoft.com/office/drawing/2016/5/13/chartex" xmlns:cx8="http://schemas.microsoft.com/office/drawing/2016/5/14/chartex" xmlns:mc="http://schemas.openxmlformats.org/markup-compatibility/2006" xmlns:aink="http://schemas.microsoft.com/office/drawing/2016/ink" xmlns:am3d="http://schemas.microsoft.com/office/drawing/2017/model3d" xmlns:o="urn:schemas-microsoft-com:office:office" xmlns:r="http://schemas.openxmlformats.org/officeDocument/2006/relationships" xmlns:m="http://schemas.openxmlformats.org/officeDocument/2006/math" xmlns:v="urn:schemas-microsoft-com:vml" xmlns:wp14="http://schemas.microsoft.com/office/word/2010/wordprocessingDrawing" xmlns:wp="http://schemas.openxmlformats.org/drawingml/2006/wordprocessingDrawing" xmlns:w10="urn:schemas-microsoft-com:office:word" xmlns:w="http://schemas.openxmlformats.org/wordprocessingml/2006/main" xmlns:w14="http://schemas.microsoft.com/office/word/2010/wordml" xmlns:w15="http://schemas.microsoft.com/office/word/2012/wordml" xmlns:w16cex="http://schemas.microsoft.com/office/word/2018/wordml/cex" xmlns:w16cid="http://schemas.microsoft.com/office/word/2016/wordml/cid" xmlns:w16="http://schemas.microsoft.com/office/word/2018/wordml" xmlns:w16se="http://schemas.microsoft.com/office/word/2015/wordml/symex" xmlns:wpg="http://schemas.microsoft.com/office/word/2010/wordprocessingGroup" xmlns:wpi="http://schemas.microsoft.com/office/word/2010/wordprocessingInk" xmlns:wne="http://schemas.microsoft.com/office/word/2006/wordml" xmlns:wps="http://schemas.microsoft.com/office/word/2010/wordprocessingShape" mc:Ignorable="w14 w15 w16se w16cid w16 w16cex wp14">
   <w:p>
     <w:pPr>
-      <w:pStyle w:val="Footer"/>
-    </w:pPr>
-  </w:p>
-</w:ftr>
-</file>
-
-<file path=word/footer2.xml><?xml version="1.0" encoding="utf-8"?>
-<w:ftr xmlns:wpc="http://schemas.microsoft.com/office/word/2010/wordprocessingCanvas" xmlns:cx="http://schemas.microsoft.com/office/drawing/2014/chartex" xmlns:cx1="http://schemas.microsoft.com/office/drawing/2015/9/8/chartex" xmlns:cx2="http://schemas.microsoft.com/office/drawing/2015/10/21/chartex" xmlns:cx3="http://schemas.microsoft.com/office/drawing/2016/5/9/chartex" xmlns:cx4="http://schemas.microsoft.com/office/drawing/2016/5/10/chartex" xmlns:cx5="http://schemas.microsoft.com/office/drawing/2016/5/11/chartex" xmlns:cx6="http://schemas.microsoft.com/office/drawing/2016/5/12/chartex" xmlns:cx7="http://schemas.microsoft.com/office/drawing/2016/5/13/chartex" xmlns:cx8="http://schemas.microsoft.com/office/drawing/2016/5/14/chartex" xmlns:mc="http://schemas.openxmlformats.org/markup-compatibility/2006" xmlns:aink="http://schemas.microsoft.com/office/drawing/2016/ink" xmlns:am3d="http://schemas.microsoft.com/office/drawing/2017/model3d" xmlns:o="urn:schemas-microsoft-com:office:office" xmlns:r="http://schemas.openxmlformats.org/officeDocument/2006/relationships" xmlns:m="http://schemas.openxmlformats.org/officeDocument/2006/math" xmlns:v="urn:schemas-microsoft-com:vml" xmlns:wp14="http://schemas.microsoft.com/office/word/2010/wordprocessingDrawing" xmlns:wp="http://schemas.openxmlformats.org/drawingml/2006/wordprocessingDrawing" xmlns:w10="urn:schemas-microsoft-com:office:word" xmlns:w="http://schemas.openxmlformats.org/wordprocessingml/2006/main" xmlns:w14="http://schemas.microsoft.com/office/word/2010/wordml" xmlns:w15="http://schemas.microsoft.com/office/word/2012/wordml" xmlns:w16cex="http://schemas.microsoft.com/office/word/2018/wordml/cex" xmlns:w16cid="http://schemas.microsoft.com/office/word/2016/wordml/cid" xmlns:w16="http://schemas.microsoft.com/office/word/2018/wordml" xmlns:w16se="http://schemas.microsoft.com/office/word/2015/wordml/symex" xmlns:wpg="http://schemas.microsoft.com/office/word/2010/wordprocessingGroup" xmlns:wpi="http://schemas.microsoft.com/office/word/2010/wordprocessingInk" xmlns:wne="http://schemas.microsoft.com/office/word/2006/wordml" xmlns:wps="http://schemas.microsoft.com/office/word/2010/wordprocessingShape" mc:Ignorable="w14 w15 w16se w16cid w16 w16cex wp14">
-  <w:p>
-    <w:pPr>
-      <w:pStyle w:val="Footer"/>
+      <w:pStyle w:val="Fuzeile"/>
       <w:spacing w:line="360" w:lineRule="auto"/>
       <w:rPr>
         <w:rFonts w:ascii="Roboto" w:hAnsi="Roboto"/>
@@ -9465,16 +9218,7 @@
         <w:szCs w:val="16"/>
         <w:lang w:val="en-US"/>
       </w:rPr>
-      <w:t>5</w:t>
-    </w:r>
-    <w:r>
-      <w:rPr>
-        <w:rFonts w:ascii="Roboto" w:hAnsi="Roboto"/>
-        <w:sz w:val="16"/>
-        <w:szCs w:val="16"/>
-        <w:lang w:val="en-US"/>
-      </w:rPr>
-      <w:t xml:space="preserve"> </w:t>
+      <w:t>6</w:t>
     </w:r>
     <w:r>
       <w:rPr>
@@ -9509,16 +9253,6 @@
 </w:ftr>
 </file>
 
-<file path=word/footer3.xml><?xml version="1.0" encoding="utf-8"?>
-<w:ftr xmlns:wpc="http://schemas.microsoft.com/office/word/2010/wordprocessingCanvas" xmlns:cx="http://schemas.microsoft.com/office/drawing/2014/chartex" xmlns:cx1="http://schemas.microsoft.com/office/drawing/2015/9/8/chartex" xmlns:cx2="http://schemas.microsoft.com/office/drawing/2015/10/21/chartex" xmlns:cx3="http://schemas.microsoft.com/office/drawing/2016/5/9/chartex" xmlns:cx4="http://schemas.microsoft.com/office/drawing/2016/5/10/chartex" xmlns:cx5="http://schemas.microsoft.com/office/drawing/2016/5/11/chartex" xmlns:cx6="http://schemas.microsoft.com/office/drawing/2016/5/12/chartex" xmlns:cx7="http://schemas.microsoft.com/office/drawing/2016/5/13/chartex" xmlns:cx8="http://schemas.microsoft.com/office/drawing/2016/5/14/chartex" xmlns:mc="http://schemas.openxmlformats.org/markup-compatibility/2006" xmlns:aink="http://schemas.microsoft.com/office/drawing/2016/ink" xmlns:am3d="http://schemas.microsoft.com/office/drawing/2017/model3d" xmlns:o="urn:schemas-microsoft-com:office:office" xmlns:r="http://schemas.openxmlformats.org/officeDocument/2006/relationships" xmlns:m="http://schemas.openxmlformats.org/officeDocument/2006/math" xmlns:v="urn:schemas-microsoft-com:vml" xmlns:wp14="http://schemas.microsoft.com/office/word/2010/wordprocessingDrawing" xmlns:wp="http://schemas.openxmlformats.org/drawingml/2006/wordprocessingDrawing" xmlns:w10="urn:schemas-microsoft-com:office:word" xmlns:w="http://schemas.openxmlformats.org/wordprocessingml/2006/main" xmlns:w14="http://schemas.microsoft.com/office/word/2010/wordml" xmlns:w15="http://schemas.microsoft.com/office/word/2012/wordml" xmlns:w16cex="http://schemas.microsoft.com/office/word/2018/wordml/cex" xmlns:w16cid="http://schemas.microsoft.com/office/word/2016/wordml/cid" xmlns:w16="http://schemas.microsoft.com/office/word/2018/wordml" xmlns:w16se="http://schemas.microsoft.com/office/word/2015/wordml/symex" xmlns:wpg="http://schemas.microsoft.com/office/word/2010/wordprocessingGroup" xmlns:wpi="http://schemas.microsoft.com/office/word/2010/wordprocessingInk" xmlns:wne="http://schemas.microsoft.com/office/word/2006/wordml" xmlns:wps="http://schemas.microsoft.com/office/word/2010/wordprocessingShape" mc:Ignorable="w14 w15 w16se w16cid w16 w16cex wp14">
-  <w:p>
-    <w:pPr>
-      <w:pStyle w:val="Footer"/>
-    </w:pPr>
-  </w:p>
-</w:ftr>
-</file>
-
 <file path=word/footnotes.xml><?xml version="1.0" encoding="utf-8"?>
 <w:footnotes xmlns:wpc="http://schemas.microsoft.com/office/word/2010/wordprocessingCanvas" xmlns:cx="http://schemas.microsoft.com/office/drawing/2014/chartex" xmlns:cx1="http://schemas.microsoft.com/office/drawing/2015/9/8/chartex" xmlns:cx2="http://schemas.microsoft.com/office/drawing/2015/10/21/chartex" xmlns:cx3="http://schemas.microsoft.com/office/drawing/2016/5/9/chartex" xmlns:cx4="http://schemas.microsoft.com/office/drawing/2016/5/10/chartex" xmlns:cx5="http://schemas.microsoft.com/office/drawing/2016/5/11/chartex" xmlns:cx6="http://schemas.microsoft.com/office/drawing/2016/5/12/chartex" xmlns:cx7="http://schemas.microsoft.com/office/drawing/2016/5/13/chartex" xmlns:cx8="http://schemas.microsoft.com/office/drawing/2016/5/14/chartex" xmlns:mc="http://schemas.openxmlformats.org/markup-compatibility/2006" xmlns:aink="http://schemas.microsoft.com/office/drawing/2016/ink" xmlns:am3d="http://schemas.microsoft.com/office/drawing/2017/model3d" xmlns:o="urn:schemas-microsoft-com:office:office" xmlns:r="http://schemas.openxmlformats.org/officeDocument/2006/relationships" xmlns:m="http://schemas.openxmlformats.org/officeDocument/2006/math" xmlns:v="urn:schemas-microsoft-com:vml" xmlns:wp14="http://schemas.microsoft.com/office/word/2010/wordprocessingDrawing" xmlns:wp="http://schemas.openxmlformats.org/drawingml/2006/wordprocessingDrawing" xmlns:w10="urn:schemas-microsoft-com:office:word" xmlns:w="http://schemas.openxmlformats.org/wordprocessingml/2006/main" xmlns:w14="http://schemas.microsoft.com/office/word/2010/wordml" xmlns:w15="http://schemas.microsoft.com/office/word/2012/wordml" xmlns:w16cex="http://schemas.microsoft.com/office/word/2018/wordml/cex" xmlns:w16cid="http://schemas.microsoft.com/office/word/2016/wordml/cid" xmlns:w16="http://schemas.microsoft.com/office/word/2018/wordml" xmlns:w16se="http://schemas.microsoft.com/office/word/2015/wordml/symex" xmlns:wpg="http://schemas.microsoft.com/office/word/2010/wordprocessingGroup" xmlns:wpi="http://schemas.microsoft.com/office/word/2010/wordprocessingInk" xmlns:wne="http://schemas.microsoft.com/office/word/2006/wordml" xmlns:wps="http://schemas.microsoft.com/office/word/2010/wordprocessingShape" mc:Ignorable="w14 w15 w16se w16cid w16 w16cex wp14">
   <w:footnote w:type="separator" w:id="-1">
@@ -9543,16 +9277,6 @@
 
 <file path=word/header1.xml><?xml version="1.0" encoding="utf-8"?>
 <w:hdr xmlns:wpc="http://schemas.microsoft.com/office/word/2010/wordprocessingCanvas" xmlns:cx="http://schemas.microsoft.com/office/drawing/2014/chartex" xmlns:cx1="http://schemas.microsoft.com/office/drawing/2015/9/8/chartex" xmlns:cx2="http://schemas.microsoft.com/office/drawing/2015/10/21/chartex" xmlns:cx3="http://schemas.microsoft.com/office/drawing/2016/5/9/chartex" xmlns:cx4="http://schemas.microsoft.com/office/drawing/2016/5/10/chartex" xmlns:cx5="http://schemas.microsoft.com/office/drawing/2016/5/11/chartex" xmlns:cx6="http://schemas.microsoft.com/office/drawing/2016/5/12/chartex" xmlns:cx7="http://schemas.microsoft.com/office/drawing/2016/5/13/chartex" xmlns:cx8="http://schemas.microsoft.com/office/drawing/2016/5/14/chartex" xmlns:mc="http://schemas.openxmlformats.org/markup-compatibility/2006" xmlns:aink="http://schemas.microsoft.com/office/drawing/2016/ink" xmlns:am3d="http://schemas.microsoft.com/office/drawing/2017/model3d" xmlns:o="urn:schemas-microsoft-com:office:office" xmlns:r="http://schemas.openxmlformats.org/officeDocument/2006/relationships" xmlns:m="http://schemas.openxmlformats.org/officeDocument/2006/math" xmlns:v="urn:schemas-microsoft-com:vml" xmlns:wp14="http://schemas.microsoft.com/office/word/2010/wordprocessingDrawing" xmlns:wp="http://schemas.openxmlformats.org/drawingml/2006/wordprocessingDrawing" xmlns:w10="urn:schemas-microsoft-com:office:word" xmlns:w="http://schemas.openxmlformats.org/wordprocessingml/2006/main" xmlns:w14="http://schemas.microsoft.com/office/word/2010/wordml" xmlns:w15="http://schemas.microsoft.com/office/word/2012/wordml" xmlns:w16cex="http://schemas.microsoft.com/office/word/2018/wordml/cex" xmlns:w16cid="http://schemas.microsoft.com/office/word/2016/wordml/cid" xmlns:w16="http://schemas.microsoft.com/office/word/2018/wordml" xmlns:w16se="http://schemas.microsoft.com/office/word/2015/wordml/symex" xmlns:wpg="http://schemas.microsoft.com/office/word/2010/wordprocessingGroup" xmlns:wpi="http://schemas.microsoft.com/office/word/2010/wordprocessingInk" xmlns:wne="http://schemas.microsoft.com/office/word/2006/wordml" xmlns:wps="http://schemas.microsoft.com/office/word/2010/wordprocessingShape" mc:Ignorable="w14 w15 w16se w16cid w16 w16cex wp14">
-  <w:p>
-    <w:pPr>
-      <w:pStyle w:val="Header"/>
-    </w:pPr>
-  </w:p>
-</w:hdr>
-</file>
-
-<file path=word/header2.xml><?xml version="1.0" encoding="utf-8"?>
-<w:hdr xmlns:wpc="http://schemas.microsoft.com/office/word/2010/wordprocessingCanvas" xmlns:cx="http://schemas.microsoft.com/office/drawing/2014/chartex" xmlns:cx1="http://schemas.microsoft.com/office/drawing/2015/9/8/chartex" xmlns:cx2="http://schemas.microsoft.com/office/drawing/2015/10/21/chartex" xmlns:cx3="http://schemas.microsoft.com/office/drawing/2016/5/9/chartex" xmlns:cx4="http://schemas.microsoft.com/office/drawing/2016/5/10/chartex" xmlns:cx5="http://schemas.microsoft.com/office/drawing/2016/5/11/chartex" xmlns:cx6="http://schemas.microsoft.com/office/drawing/2016/5/12/chartex" xmlns:cx7="http://schemas.microsoft.com/office/drawing/2016/5/13/chartex" xmlns:cx8="http://schemas.microsoft.com/office/drawing/2016/5/14/chartex" xmlns:mc="http://schemas.openxmlformats.org/markup-compatibility/2006" xmlns:aink="http://schemas.microsoft.com/office/drawing/2016/ink" xmlns:am3d="http://schemas.microsoft.com/office/drawing/2017/model3d" xmlns:o="urn:schemas-microsoft-com:office:office" xmlns:r="http://schemas.openxmlformats.org/officeDocument/2006/relationships" xmlns:m="http://schemas.openxmlformats.org/officeDocument/2006/math" xmlns:v="urn:schemas-microsoft-com:vml" xmlns:wp14="http://schemas.microsoft.com/office/word/2010/wordprocessingDrawing" xmlns:wp="http://schemas.openxmlformats.org/drawingml/2006/wordprocessingDrawing" xmlns:w10="urn:schemas-microsoft-com:office:word" xmlns:w="http://schemas.openxmlformats.org/wordprocessingml/2006/main" xmlns:w14="http://schemas.microsoft.com/office/word/2010/wordml" xmlns:w15="http://schemas.microsoft.com/office/word/2012/wordml" xmlns:w16cex="http://schemas.microsoft.com/office/word/2018/wordml/cex" xmlns:w16cid="http://schemas.microsoft.com/office/word/2016/wordml/cid" xmlns:w16="http://schemas.microsoft.com/office/word/2018/wordml" xmlns:w16se="http://schemas.microsoft.com/office/word/2015/wordml/symex" xmlns:wpg="http://schemas.microsoft.com/office/word/2010/wordprocessingGroup" xmlns:wpi="http://schemas.microsoft.com/office/word/2010/wordprocessingInk" xmlns:wne="http://schemas.microsoft.com/office/word/2006/wordml" xmlns:wps="http://schemas.microsoft.com/office/word/2010/wordprocessingShape" mc:Ignorable="w14 w15 w16se w16cid w16 w16cex wp14">
   <w:tbl>
     <w:tblPr>
       <w:tblW w:w="0" w:type="auto"/>
@@ -9573,7 +9297,7 @@
         </w:tcPr>
         <w:p>
           <w:pPr>
-            <w:pStyle w:val="Header"/>
+            <w:pStyle w:val="Kopfzeile"/>
             <w:tabs>
               <w:tab w:val="clear" w:pos="9072"/>
               <w:tab w:val="right" w:pos="9900"/>
@@ -9581,7 +9305,7 @@
             <w:spacing w:before="360"/>
             <w:ind w:right="-35"/>
             <w:rPr>
-              <w:rStyle w:val="PageNumber"/>
+              <w:rStyle w:val="Seitenzahl"/>
               <w:rFonts w:ascii="Roboto" w:hAnsi="Roboto" w:cs="Arial"/>
               <w:color w:val="215868" w:themeColor="accent5" w:themeShade="80"/>
               <w:sz w:val="34"/>
@@ -9591,7 +9315,7 @@
           </w:pPr>
           <w:r>
             <w:rPr>
-              <w:rStyle w:val="PageNumber"/>
+              <w:rStyle w:val="Seitenzahl"/>
               <w:rFonts w:ascii="Roboto" w:hAnsi="Roboto" w:cs="Arial"/>
               <w:color w:val="215868" w:themeColor="accent5" w:themeShade="80"/>
               <w:sz w:val="34"/>
@@ -9602,7 +9326,7 @@
           </w:r>
           <w:r>
             <w:rPr>
-              <w:rStyle w:val="PageNumber"/>
+              <w:rStyle w:val="Seitenzahl"/>
               <w:rFonts w:ascii="Roboto" w:hAnsi="Roboto" w:cs="Arial"/>
               <w:color w:val="215868" w:themeColor="accent5" w:themeShade="80"/>
               <w:sz w:val="34"/>
@@ -9614,7 +9338,7 @@
           </w:r>
           <w:r>
             <w:rPr>
-              <w:rStyle w:val="PageNumber"/>
+              <w:rStyle w:val="Seitenzahl"/>
               <w:rFonts w:ascii="Roboto" w:hAnsi="Roboto" w:cs="Arial"/>
               <w:color w:val="215868" w:themeColor="accent5" w:themeShade="80"/>
               <w:sz w:val="34"/>
@@ -9625,7 +9349,7 @@
           </w:r>
           <w:r>
             <w:rPr>
-              <w:rStyle w:val="PageNumber"/>
+              <w:rStyle w:val="Seitenzahl"/>
               <w:rFonts w:ascii="Roboto" w:hAnsi="Roboto" w:cs="Arial"/>
               <w:color w:val="215868" w:themeColor="accent5" w:themeShade="80"/>
               <w:sz w:val="34"/>
@@ -9637,7 +9361,7 @@
           </w:r>
           <w:r>
             <w:rPr>
-              <w:rStyle w:val="PageNumber"/>
+              <w:rStyle w:val="Seitenzahl"/>
               <w:rFonts w:ascii="Roboto" w:hAnsi="Roboto" w:cs="Arial"/>
               <w:color w:val="215868" w:themeColor="accent5" w:themeShade="80"/>
               <w:sz w:val="34"/>
@@ -9648,7 +9372,7 @@
           </w:r>
           <w:r>
             <w:rPr>
-              <w:rStyle w:val="PageNumber"/>
+              <w:rStyle w:val="Seitenzahl"/>
               <w:rFonts w:ascii="Roboto" w:hAnsi="Roboto" w:cs="Arial"/>
               <w:color w:val="215868" w:themeColor="accent5" w:themeShade="80"/>
               <w:sz w:val="34"/>
@@ -9659,7 +9383,7 @@
           </w:r>
           <w:r>
             <w:rPr>
-              <w:rStyle w:val="PageNumber"/>
+              <w:rStyle w:val="Seitenzahl"/>
               <w:rFonts w:ascii="Roboto" w:hAnsi="Roboto" w:cs="Arial"/>
               <w:color w:val="215868" w:themeColor="accent5" w:themeShade="80"/>
               <w:sz w:val="34"/>
@@ -9670,7 +9394,7 @@
           </w:r>
           <w:r>
             <w:rPr>
-              <w:rStyle w:val="PageNumber"/>
+              <w:rStyle w:val="Seitenzahl"/>
               <w:rFonts w:ascii="Roboto" w:hAnsi="Roboto" w:cs="Arial"/>
               <w:color w:val="215868" w:themeColor="accent5" w:themeShade="80"/>
               <w:sz w:val="34"/>
@@ -9716,7 +9440,7 @@
         </w:tcPr>
         <w:p>
           <w:pPr>
-            <w:pStyle w:val="Header"/>
+            <w:pStyle w:val="Kopfzeile"/>
             <w:tabs>
               <w:tab w:val="clear" w:pos="9072"/>
               <w:tab w:val="right" w:pos="9900"/>
@@ -9724,7 +9448,7 @@
             <w:spacing w:after="120"/>
             <w:jc w:val="right"/>
             <w:rPr>
-              <w:rStyle w:val="PageNumber"/>
+              <w:rStyle w:val="Seitenzahl"/>
               <w:rFonts w:ascii="Arial" w:hAnsi="Arial" w:cs="Arial"/>
               <w:sz w:val="16"/>
             </w:rPr>
@@ -9790,7 +9514,7 @@
   </w:tbl>
   <w:p>
     <w:pPr>
-      <w:pStyle w:val="Header"/>
+      <w:pStyle w:val="Kopfzeile"/>
       <w:tabs>
         <w:tab w:val="clear" w:pos="9072"/>
         <w:tab w:val="right" w:pos="9900"/>
@@ -9806,16 +9530,6 @@
 </w:hdr>
 </file>
 
-<file path=word/header3.xml><?xml version="1.0" encoding="utf-8"?>
-<w:hdr xmlns:wpc="http://schemas.microsoft.com/office/word/2010/wordprocessingCanvas" xmlns:cx="http://schemas.microsoft.com/office/drawing/2014/chartex" xmlns:cx1="http://schemas.microsoft.com/office/drawing/2015/9/8/chartex" xmlns:cx2="http://schemas.microsoft.com/office/drawing/2015/10/21/chartex" xmlns:cx3="http://schemas.microsoft.com/office/drawing/2016/5/9/chartex" xmlns:cx4="http://schemas.microsoft.com/office/drawing/2016/5/10/chartex" xmlns:cx5="http://schemas.microsoft.com/office/drawing/2016/5/11/chartex" xmlns:cx6="http://schemas.microsoft.com/office/drawing/2016/5/12/chartex" xmlns:cx7="http://schemas.microsoft.com/office/drawing/2016/5/13/chartex" xmlns:cx8="http://schemas.microsoft.com/office/drawing/2016/5/14/chartex" xmlns:mc="http://schemas.openxmlformats.org/markup-compatibility/2006" xmlns:aink="http://schemas.microsoft.com/office/drawing/2016/ink" xmlns:am3d="http://schemas.microsoft.com/office/drawing/2017/model3d" xmlns:o="urn:schemas-microsoft-com:office:office" xmlns:r="http://schemas.openxmlformats.org/officeDocument/2006/relationships" xmlns:m="http://schemas.openxmlformats.org/officeDocument/2006/math" xmlns:v="urn:schemas-microsoft-com:vml" xmlns:wp14="http://schemas.microsoft.com/office/word/2010/wordprocessingDrawing" xmlns:wp="http://schemas.openxmlformats.org/drawingml/2006/wordprocessingDrawing" xmlns:w10="urn:schemas-microsoft-com:office:word" xmlns:w="http://schemas.openxmlformats.org/wordprocessingml/2006/main" xmlns:w14="http://schemas.microsoft.com/office/word/2010/wordml" xmlns:w15="http://schemas.microsoft.com/office/word/2012/wordml" xmlns:w16cex="http://schemas.microsoft.com/office/word/2018/wordml/cex" xmlns:w16cid="http://schemas.microsoft.com/office/word/2016/wordml/cid" xmlns:w16="http://schemas.microsoft.com/office/word/2018/wordml" xmlns:w16se="http://schemas.microsoft.com/office/word/2015/wordml/symex" xmlns:wpg="http://schemas.microsoft.com/office/word/2010/wordprocessingGroup" xmlns:wpi="http://schemas.microsoft.com/office/word/2010/wordprocessingInk" xmlns:wne="http://schemas.microsoft.com/office/word/2006/wordml" xmlns:wps="http://schemas.microsoft.com/office/word/2010/wordprocessingShape" mc:Ignorable="w14 w15 w16se w16cid w16 w16cex wp14">
-  <w:p>
-    <w:pPr>
-      <w:pStyle w:val="Header"/>
-    </w:pPr>
-  </w:p>
-</w:hdr>
-</file>
-
 <file path=word/numbering.xml><?xml version="1.0" encoding="utf-8"?>
 <w:numbering xmlns:wpc="http://schemas.microsoft.com/office/word/2010/wordprocessingCanvas" xmlns:cx="http://schemas.microsoft.com/office/drawing/2014/chartex" xmlns:cx1="http://schemas.microsoft.com/office/drawing/2015/9/8/chartex" xmlns:cx2="http://schemas.microsoft.com/office/drawing/2015/10/21/chartex" xmlns:cx3="http://schemas.microsoft.com/office/drawing/2016/5/9/chartex" xmlns:cx4="http://schemas.microsoft.com/office/drawing/2016/5/10/chartex" xmlns:cx5="http://schemas.microsoft.com/office/drawing/2016/5/11/chartex" xmlns:cx6="http://schemas.microsoft.com/office/drawing/2016/5/12/chartex" xmlns:cx7="http://schemas.microsoft.com/office/drawing/2016/5/13/chartex" xmlns:cx8="http://schemas.microsoft.com/office/drawing/2016/5/14/chartex" xmlns:mc="http://schemas.openxmlformats.org/markup-compatibility/2006" xmlns:aink="http://schemas.microsoft.com/office/drawing/2016/ink" xmlns:am3d="http://schemas.microsoft.com/office/drawing/2017/model3d" xmlns:o="urn:schemas-microsoft-com:office:office" xmlns:r="http://schemas.openxmlformats.org/officeDocument/2006/relationships" xmlns:m="http://schemas.openxmlformats.org/officeDocument/2006/math" xmlns:v="urn:schemas-microsoft-com:vml" xmlns:wp14="http://schemas.microsoft.com/office/word/2010/wordprocessingDrawing" xmlns:wp="http://schemas.openxmlformats.org/drawingml/2006/wordprocessingDrawing" xmlns:w10="urn:schemas-microsoft-com:office:word" xmlns:w="http://schemas.openxmlformats.org/wordprocessingml/2006/main" xmlns:w14="http://schemas.microsoft.com/office/word/2010/wordml" xmlns:w15="http://schemas.microsoft.com/office/word/2012/wordml" xmlns:w16cex="http://schemas.microsoft.com/office/word/2018/wordml/cex" xmlns:w16cid="http://schemas.microsoft.com/office/word/2016/wordml/cid" xmlns:w16="http://schemas.microsoft.com/office/word/2018/wordml" xmlns:w16se="http://schemas.microsoft.com/office/word/2015/wordml/symex" xmlns:wpg="http://schemas.microsoft.com/office/word/2010/wordprocessingGroup" xmlns:wpi="http://schemas.microsoft.com/office/word/2010/wordprocessingInk" xmlns:wne="http://schemas.microsoft.com/office/word/2006/wordml" xmlns:wps="http://schemas.microsoft.com/office/word/2010/wordprocessingShape" mc:Ignorable="w14 w15 w16se w16cid w16 w16cex wp14">
   <w:abstractNum w:abstractNumId="0" w15:restartNumberingAfterBreak="0">
@@ -12544,7 +12258,7 @@
     <w:lvl w:ilvl="0">
       <w:start w:val="1"/>
       <w:numFmt w:val="decimal"/>
-      <w:pStyle w:val="Heading7"/>
+      <w:pStyle w:val="berschrift7"/>
       <w:lvlText w:val="%1"/>
       <w:lvlJc w:val="left"/>
       <w:pPr>
@@ -12575,7 +12289,7 @@
     <w:lvl w:ilvl="2">
       <w:start w:val="1"/>
       <w:numFmt w:val="decimal"/>
-      <w:pStyle w:val="Heading3"/>
+      <w:pStyle w:val="berschrift3"/>
       <w:lvlText w:val="%1.%2.%3"/>
       <w:lvlJc w:val="left"/>
       <w:pPr>
@@ -15055,7 +14769,7 @@
     <w:lsdException w:name="Unresolved Mention" w:semiHidden="1" w:unhideWhenUsed="1"/>
     <w:lsdException w:name="Smart Link" w:semiHidden="1" w:unhideWhenUsed="1"/>
   </w:latentStyles>
-  <w:style w:type="paragraph" w:default="1" w:styleId="Normal">
+  <w:style w:type="paragraph" w:default="1" w:styleId="Standard">
     <w:name w:val="Normal"/>
     <w:qFormat/>
     <w:rsid w:val="00725432"/>
@@ -15064,10 +14778,10 @@
       <w:szCs w:val="24"/>
     </w:rPr>
   </w:style>
-  <w:style w:type="paragraph" w:styleId="Heading1">
+  <w:style w:type="paragraph" w:styleId="berschrift1">
     <w:name w:val="heading 1"/>
-    <w:basedOn w:val="Normal"/>
-    <w:next w:val="Normal"/>
+    <w:basedOn w:val="Standard"/>
+    <w:next w:val="Standard"/>
     <w:uiPriority w:val="9"/>
     <w:qFormat/>
     <w:rsid w:val="00725432"/>
@@ -15083,11 +14797,11 @@
       <w:szCs w:val="20"/>
     </w:rPr>
   </w:style>
-  <w:style w:type="paragraph" w:styleId="Heading2">
+  <w:style w:type="paragraph" w:styleId="berschrift2">
     <w:name w:val="heading 2"/>
-    <w:basedOn w:val="Normal"/>
-    <w:next w:val="Normal"/>
-    <w:link w:val="Heading2Char"/>
+    <w:basedOn w:val="Standard"/>
+    <w:next w:val="Standard"/>
+    <w:link w:val="berschrift2Zchn"/>
     <w:qFormat/>
     <w:rsid w:val="00725432"/>
     <w:pPr>
@@ -15103,10 +14817,10 @@
       <w:szCs w:val="16"/>
     </w:rPr>
   </w:style>
-  <w:style w:type="paragraph" w:styleId="Heading3">
+  <w:style w:type="paragraph" w:styleId="berschrift3">
     <w:name w:val="heading 3"/>
-    <w:basedOn w:val="Normal"/>
-    <w:next w:val="Normal"/>
+    <w:basedOn w:val="Standard"/>
+    <w:next w:val="Standard"/>
     <w:qFormat/>
     <w:rsid w:val="00725432"/>
     <w:pPr>
@@ -15123,10 +14837,10 @@
       <w:sz w:val="20"/>
     </w:rPr>
   </w:style>
-  <w:style w:type="paragraph" w:styleId="Heading4">
+  <w:style w:type="paragraph" w:styleId="berschrift4">
     <w:name w:val="heading 4"/>
-    <w:basedOn w:val="Normal"/>
-    <w:next w:val="Normal"/>
+    <w:basedOn w:val="Standard"/>
+    <w:next w:val="Standard"/>
     <w:qFormat/>
     <w:rsid w:val="00725432"/>
     <w:pPr>
@@ -15144,10 +14858,10 @@
       <w:lang w:val="en-GB"/>
     </w:rPr>
   </w:style>
-  <w:style w:type="paragraph" w:styleId="Heading5">
+  <w:style w:type="paragraph" w:styleId="berschrift5">
     <w:name w:val="heading 5"/>
-    <w:basedOn w:val="Normal"/>
-    <w:next w:val="Normal"/>
+    <w:basedOn w:val="Standard"/>
+    <w:next w:val="Standard"/>
     <w:qFormat/>
     <w:rsid w:val="00725432"/>
     <w:pPr>
@@ -15162,10 +14876,10 @@
       <w:sz w:val="16"/>
     </w:rPr>
   </w:style>
-  <w:style w:type="paragraph" w:styleId="Heading6">
+  <w:style w:type="paragraph" w:styleId="berschrift6">
     <w:name w:val="heading 6"/>
-    <w:basedOn w:val="Normal"/>
-    <w:next w:val="Normal"/>
+    <w:basedOn w:val="Standard"/>
+    <w:next w:val="Standard"/>
     <w:qFormat/>
     <w:rsid w:val="00725432"/>
     <w:pPr>
@@ -15179,10 +14893,10 @@
       <w:sz w:val="16"/>
     </w:rPr>
   </w:style>
-  <w:style w:type="paragraph" w:styleId="Heading7">
+  <w:style w:type="paragraph" w:styleId="berschrift7">
     <w:name w:val="heading 7"/>
-    <w:basedOn w:val="Normal"/>
-    <w:next w:val="Normal"/>
+    <w:basedOn w:val="Standard"/>
+    <w:next w:val="Standard"/>
     <w:qFormat/>
     <w:rsid w:val="00725432"/>
     <w:pPr>
@@ -15200,10 +14914,10 @@
       <w:sz w:val="16"/>
     </w:rPr>
   </w:style>
-  <w:style w:type="paragraph" w:styleId="Heading8">
+  <w:style w:type="paragraph" w:styleId="berschrift8">
     <w:name w:val="heading 8"/>
-    <w:basedOn w:val="Normal"/>
-    <w:next w:val="Normal"/>
+    <w:basedOn w:val="Standard"/>
+    <w:next w:val="Standard"/>
     <w:qFormat/>
     <w:rsid w:val="00725432"/>
     <w:pPr>
@@ -15218,10 +14932,10 @@
       <w:sz w:val="16"/>
     </w:rPr>
   </w:style>
-  <w:style w:type="paragraph" w:styleId="Heading9">
+  <w:style w:type="paragraph" w:styleId="berschrift9">
     <w:name w:val="heading 9"/>
-    <w:basedOn w:val="Normal"/>
-    <w:next w:val="Normal"/>
+    <w:basedOn w:val="Standard"/>
+    <w:next w:val="Standard"/>
     <w:qFormat/>
     <w:rsid w:val="00725432"/>
     <w:pPr>
@@ -15236,13 +14950,13 @@
       <w:szCs w:val="20"/>
     </w:rPr>
   </w:style>
-  <w:style w:type="character" w:default="1" w:styleId="DefaultParagraphFont">
+  <w:style w:type="character" w:default="1" w:styleId="Absatz-Standardschriftart">
     <w:name w:val="Default Paragraph Font"/>
     <w:uiPriority w:val="1"/>
     <w:semiHidden/>
     <w:unhideWhenUsed/>
   </w:style>
-  <w:style w:type="table" w:default="1" w:styleId="TableNormal">
+  <w:style w:type="table" w:default="1" w:styleId="NormaleTabelle">
     <w:name w:val="Normal Table"/>
     <w:uiPriority w:val="99"/>
     <w:semiHidden/>
@@ -15257,15 +14971,15 @@
       </w:tblCellMar>
     </w:tblPr>
   </w:style>
-  <w:style w:type="numbering" w:default="1" w:styleId="NoList">
+  <w:style w:type="numbering" w:default="1" w:styleId="KeineListe">
     <w:name w:val="No List"/>
     <w:uiPriority w:val="99"/>
     <w:semiHidden/>
     <w:unhideWhenUsed/>
   </w:style>
-  <w:style w:type="paragraph" w:styleId="BalloonText">
+  <w:style w:type="paragraph" w:styleId="Sprechblasentext">
     <w:name w:val="Balloon Text"/>
-    <w:basedOn w:val="Normal"/>
+    <w:basedOn w:val="Standard"/>
     <w:semiHidden/>
     <w:rsid w:val="00725432"/>
     <w:rPr>
@@ -15274,9 +14988,9 @@
       <w:szCs w:val="16"/>
     </w:rPr>
   </w:style>
-  <w:style w:type="paragraph" w:styleId="BodyTextIndent">
+  <w:style w:type="paragraph" w:styleId="Textkrper-Zeileneinzug">
     <w:name w:val="Body Text Indent"/>
-    <w:basedOn w:val="Normal"/>
+    <w:basedOn w:val="Standard"/>
     <w:semiHidden/>
     <w:rsid w:val="00725432"/>
     <w:pPr>
@@ -15288,10 +15002,10 @@
       <w:szCs w:val="20"/>
     </w:rPr>
   </w:style>
-  <w:style w:type="paragraph" w:styleId="BodyText">
+  <w:style w:type="paragraph" w:styleId="Textkrper">
     <w:name w:val="Body Text"/>
-    <w:basedOn w:val="Normal"/>
-    <w:link w:val="BodyTextChar"/>
+    <w:basedOn w:val="Standard"/>
+    <w:link w:val="TextkrperZchn"/>
     <w:semiHidden/>
     <w:rsid w:val="00725432"/>
     <w:rPr>
@@ -15303,11 +15017,11 @@
       <w:lang w:val="en-GB"/>
     </w:rPr>
   </w:style>
-  <w:style w:type="paragraph" w:styleId="Header">
+  <w:style w:type="paragraph" w:styleId="Kopfzeile">
     <w:name w:val="header"/>
     <w:aliases w:val="und Fußzeile"/>
-    <w:basedOn w:val="Normal"/>
-    <w:link w:val="HeaderChar"/>
+    <w:basedOn w:val="Standard"/>
+    <w:link w:val="KopfzeileZchn"/>
     <w:rsid w:val="00725432"/>
     <w:pPr>
       <w:tabs>
@@ -15316,10 +15030,10 @@
       </w:tabs>
     </w:pPr>
   </w:style>
-  <w:style w:type="paragraph" w:styleId="Footer">
+  <w:style w:type="paragraph" w:styleId="Fuzeile">
     <w:name w:val="footer"/>
-    <w:basedOn w:val="Normal"/>
-    <w:link w:val="FooterChar"/>
+    <w:basedOn w:val="Standard"/>
+    <w:link w:val="FuzeileZchn"/>
     <w:uiPriority w:val="99"/>
     <w:rsid w:val="00725432"/>
     <w:pPr>
@@ -15338,7 +15052,7 @@
       <w:u w:val="single"/>
     </w:rPr>
   </w:style>
-  <w:style w:type="character" w:styleId="CommentReference">
+  <w:style w:type="character" w:styleId="Kommentarzeichen">
     <w:name w:val="annotation reference"/>
     <w:uiPriority w:val="99"/>
     <w:semiHidden/>
@@ -15348,9 +15062,9 @@
       <w:szCs w:val="16"/>
     </w:rPr>
   </w:style>
-  <w:style w:type="paragraph" w:styleId="CommentText">
+  <w:style w:type="paragraph" w:styleId="Kommentartext">
     <w:name w:val="annotation text"/>
-    <w:basedOn w:val="Normal"/>
+    <w:basedOn w:val="Standard"/>
     <w:semiHidden/>
     <w:rsid w:val="00725432"/>
     <w:rPr>
@@ -15358,10 +15072,10 @@
       <w:szCs w:val="20"/>
     </w:rPr>
   </w:style>
-  <w:style w:type="paragraph" w:styleId="CommentSubject">
+  <w:style w:type="paragraph" w:styleId="Kommentarthema">
     <w:name w:val="annotation subject"/>
-    <w:basedOn w:val="CommentText"/>
-    <w:next w:val="CommentText"/>
+    <w:basedOn w:val="Kommentartext"/>
+    <w:next w:val="Kommentartext"/>
     <w:semiHidden/>
     <w:rsid w:val="00725432"/>
     <w:rPr>
@@ -15369,9 +15083,9 @@
       <w:bCs/>
     </w:rPr>
   </w:style>
-  <w:style w:type="paragraph" w:styleId="BlockText">
+  <w:style w:type="paragraph" w:styleId="Blocktext">
     <w:name w:val="Block Text"/>
-    <w:basedOn w:val="Normal"/>
+    <w:basedOn w:val="Standard"/>
     <w:semiHidden/>
     <w:rsid w:val="00725432"/>
     <w:pPr>
@@ -15387,7 +15101,7 @@
       <w:szCs w:val="16"/>
     </w:rPr>
   </w:style>
-  <w:style w:type="character" w:styleId="FollowedHyperlink">
+  <w:style w:type="character" w:styleId="BesuchterLink">
     <w:name w:val="FollowedHyperlink"/>
     <w:semiHidden/>
     <w:rsid w:val="00725432"/>
@@ -15396,10 +15110,10 @@
       <w:u w:val="single"/>
     </w:rPr>
   </w:style>
-  <w:style w:type="paragraph" w:styleId="MacroText">
+  <w:style w:type="paragraph" w:styleId="Makrotext">
     <w:name w:val="macro"/>
     <w:aliases w:val="Programmiersprache"/>
-    <w:next w:val="Normal"/>
+    <w:next w:val="Standard"/>
     <w:semiHidden/>
     <w:rsid w:val="00725432"/>
     <w:pPr>
@@ -15419,9 +15133,9 @@
       <w:rFonts w:ascii="Courier New" w:hAnsi="Courier New"/>
     </w:rPr>
   </w:style>
-  <w:style w:type="paragraph" w:styleId="BodyText2">
+  <w:style w:type="paragraph" w:styleId="Textkrper2">
     <w:name w:val="Body Text 2"/>
-    <w:basedOn w:val="Normal"/>
+    <w:basedOn w:val="Standard"/>
     <w:semiHidden/>
     <w:rsid w:val="00725432"/>
     <w:rPr>
@@ -15429,15 +15143,15 @@
       <w:sz w:val="14"/>
     </w:rPr>
   </w:style>
-  <w:style w:type="character" w:styleId="PageNumber">
+  <w:style w:type="character" w:styleId="Seitenzahl">
     <w:name w:val="page number"/>
-    <w:basedOn w:val="DefaultParagraphFont"/>
+    <w:basedOn w:val="Absatz-Standardschriftart"/>
     <w:semiHidden/>
     <w:rsid w:val="00725432"/>
   </w:style>
-  <w:style w:type="paragraph" w:styleId="Title">
+  <w:style w:type="paragraph" w:styleId="Titel">
     <w:name w:val="Title"/>
-    <w:basedOn w:val="Normal"/>
+    <w:basedOn w:val="Standard"/>
     <w:qFormat/>
     <w:rsid w:val="00725432"/>
     <w:pPr>
@@ -15451,9 +15165,9 @@
       <w:color w:val="FF0000"/>
     </w:rPr>
   </w:style>
-  <w:style w:type="paragraph" w:styleId="BodyText3">
+  <w:style w:type="paragraph" w:styleId="Textkrper3">
     <w:name w:val="Body Text 3"/>
-    <w:basedOn w:val="Normal"/>
+    <w:basedOn w:val="Standard"/>
     <w:semiHidden/>
     <w:rsid w:val="00725432"/>
     <w:rPr>
@@ -15461,9 +15175,9 @@
       <w:sz w:val="18"/>
     </w:rPr>
   </w:style>
-  <w:style w:type="paragraph" w:styleId="NormalWeb">
+  <w:style w:type="paragraph" w:styleId="StandardWeb">
     <w:name w:val="Normal (Web)"/>
-    <w:basedOn w:val="Normal"/>
+    <w:basedOn w:val="Standard"/>
     <w:uiPriority w:val="99"/>
     <w:semiHidden/>
     <w:rsid w:val="00725432"/>
@@ -15473,10 +15187,10 @@
   </w:style>
   <w:style w:type="character" w:customStyle="1" w:styleId="tief">
     <w:name w:val="tief"/>
-    <w:basedOn w:val="DefaultParagraphFont"/>
+    <w:basedOn w:val="Absatz-Standardschriftart"/>
     <w:rsid w:val="00725432"/>
   </w:style>
-  <w:style w:type="character" w:styleId="Strong">
+  <w:style w:type="character" w:styleId="Fett">
     <w:name w:val="Strong"/>
     <w:uiPriority w:val="22"/>
     <w:qFormat/>
@@ -15486,9 +15200,9 @@
       <w:bCs/>
     </w:rPr>
   </w:style>
-  <w:style w:type="paragraph" w:styleId="BodyTextIndent2">
+  <w:style w:type="paragraph" w:styleId="Textkrper-Einzug2">
     <w:name w:val="Body Text Indent 2"/>
-    <w:basedOn w:val="Normal"/>
+    <w:basedOn w:val="Standard"/>
     <w:semiHidden/>
     <w:rsid w:val="00725432"/>
     <w:pPr>
@@ -15499,9 +15213,9 @@
       <w:sz w:val="18"/>
     </w:rPr>
   </w:style>
-  <w:style w:type="paragraph" w:styleId="BodyTextIndent3">
+  <w:style w:type="paragraph" w:styleId="Textkrper-Einzug3">
     <w:name w:val="Body Text Indent 3"/>
-    <w:basedOn w:val="Normal"/>
+    <w:basedOn w:val="Standard"/>
     <w:semiHidden/>
     <w:rsid w:val="00725432"/>
     <w:pPr>
@@ -15516,10 +15230,10 @@
       <w:sz w:val="18"/>
     </w:rPr>
   </w:style>
-  <w:style w:type="paragraph" w:styleId="PlainText">
+  <w:style w:type="paragraph" w:styleId="NurText">
     <w:name w:val="Plain Text"/>
-    <w:basedOn w:val="Normal"/>
-    <w:link w:val="PlainTextChar"/>
+    <w:basedOn w:val="Standard"/>
+    <w:link w:val="NurTextZchn"/>
     <w:semiHidden/>
     <w:rsid w:val="00725432"/>
     <w:rPr>
@@ -15530,7 +15244,7 @@
   </w:style>
   <w:style w:type="paragraph" w:customStyle="1" w:styleId="Textgliederungohne">
     <w:name w:val="Textgliederung ohne"/>
-    <w:basedOn w:val="Normal"/>
+    <w:basedOn w:val="Standard"/>
     <w:rsid w:val="00725432"/>
     <w:pPr>
       <w:numPr>
@@ -15547,7 +15261,7 @@
   </w:style>
   <w:style w:type="paragraph" w:customStyle="1" w:styleId="Textgliederung1">
     <w:name w:val="Textgliederung 1"/>
-    <w:basedOn w:val="Normal"/>
+    <w:basedOn w:val="Standard"/>
     <w:rsid w:val="00725432"/>
     <w:pPr>
       <w:numPr>
@@ -15601,7 +15315,7 @@
       <w:ind w:left="2160" w:hanging="180"/>
     </w:pPr>
   </w:style>
-  <w:style w:type="character" w:styleId="FootnoteReference">
+  <w:style w:type="character" w:styleId="Funotenzeichen">
     <w:name w:val="footnote reference"/>
     <w:semiHidden/>
     <w:rsid w:val="00725432"/>
@@ -15609,9 +15323,9 @@
       <w:vertAlign w:val="superscript"/>
     </w:rPr>
   </w:style>
-  <w:style w:type="paragraph" w:styleId="FootnoteText">
+  <w:style w:type="paragraph" w:styleId="Funotentext">
     <w:name w:val="footnote text"/>
-    <w:basedOn w:val="Normal"/>
+    <w:basedOn w:val="Standard"/>
     <w:semiHidden/>
     <w:rsid w:val="00725432"/>
     <w:rPr>
@@ -15621,7 +15335,7 @@
   </w:style>
   <w:style w:type="paragraph" w:customStyle="1" w:styleId="Spalterechts11CharChar">
     <w:name w:val="Spalte rechts 1.1 Char Char"/>
-    <w:basedOn w:val="Normal"/>
+    <w:basedOn w:val="Standard"/>
     <w:rsid w:val="00725432"/>
     <w:pPr>
       <w:tabs>
@@ -15637,9 +15351,9 @@
       <w:szCs w:val="20"/>
     </w:rPr>
   </w:style>
-  <w:style w:type="paragraph" w:styleId="ListParagraph">
+  <w:style w:type="paragraph" w:styleId="Listenabsatz">
     <w:name w:val="List Paragraph"/>
-    <w:basedOn w:val="Normal"/>
+    <w:basedOn w:val="Standard"/>
     <w:uiPriority w:val="34"/>
     <w:qFormat/>
     <w:rsid w:val="00C61F63"/>
@@ -15647,10 +15361,10 @@
       <w:ind w:left="708"/>
     </w:pPr>
   </w:style>
-  <w:style w:type="paragraph" w:styleId="DocumentMap">
+  <w:style w:type="paragraph" w:styleId="Dokumentstruktur">
     <w:name w:val="Document Map"/>
-    <w:basedOn w:val="Normal"/>
-    <w:link w:val="DocumentMapChar"/>
+    <w:basedOn w:val="Standard"/>
+    <w:link w:val="DokumentstrukturZchn"/>
     <w:uiPriority w:val="99"/>
     <w:semiHidden/>
     <w:unhideWhenUsed/>
@@ -15661,9 +15375,9 @@
       <w:szCs w:val="16"/>
     </w:rPr>
   </w:style>
-  <w:style w:type="character" w:customStyle="1" w:styleId="DocumentMapChar">
-    <w:name w:val="Document Map Char"/>
-    <w:link w:val="DocumentMap"/>
+  <w:style w:type="character" w:customStyle="1" w:styleId="DokumentstrukturZchn">
+    <w:name w:val="Dokumentstruktur Zchn"/>
+    <w:link w:val="Dokumentstruktur"/>
     <w:uiPriority w:val="99"/>
     <w:semiHidden/>
     <w:rsid w:val="005E2F0E"/>
@@ -15673,7 +15387,7 @@
       <w:szCs w:val="16"/>
     </w:rPr>
   </w:style>
-  <w:style w:type="paragraph" w:styleId="Revision">
+  <w:style w:type="paragraph" w:styleId="berarbeitung">
     <w:name w:val="Revision"/>
     <w:hidden/>
     <w:uiPriority w:val="99"/>
@@ -15686,7 +15400,7 @@
   </w:style>
   <w:style w:type="paragraph" w:customStyle="1" w:styleId="LS-Vertrag-eingerckt">
     <w:name w:val="LS-Vertrag-eingerückt"/>
-    <w:basedOn w:val="Normal"/>
+    <w:basedOn w:val="Standard"/>
     <w:uiPriority w:val="99"/>
     <w:rsid w:val="00CA4233"/>
     <w:pPr>
@@ -15700,10 +15414,10 @@
       <w:lang w:eastAsia="en-US"/>
     </w:rPr>
   </w:style>
-  <w:style w:type="character" w:customStyle="1" w:styleId="FooterChar">
-    <w:name w:val="Footer Char"/>
-    <w:basedOn w:val="DefaultParagraphFont"/>
-    <w:link w:val="Footer"/>
+  <w:style w:type="character" w:customStyle="1" w:styleId="FuzeileZchn">
+    <w:name w:val="Fußzeile Zchn"/>
+    <w:basedOn w:val="Absatz-Standardschriftart"/>
+    <w:link w:val="Fuzeile"/>
     <w:uiPriority w:val="99"/>
     <w:rsid w:val="00970BBA"/>
     <w:rPr>
@@ -15711,9 +15425,9 @@
       <w:szCs w:val="24"/>
     </w:rPr>
   </w:style>
-  <w:style w:type="table" w:styleId="TableGrid">
+  <w:style w:type="table" w:styleId="Tabellenraster">
     <w:name w:val="Table Grid"/>
-    <w:basedOn w:val="TableNormal"/>
+    <w:basedOn w:val="NormaleTabelle"/>
     <w:uiPriority w:val="99"/>
     <w:rsid w:val="00350E0A"/>
     <w:tblPr>
@@ -15727,20 +15441,20 @@
       </w:tblBorders>
     </w:tblPr>
   </w:style>
-  <w:style w:type="character" w:customStyle="1" w:styleId="HeaderChar">
-    <w:name w:val="Header Char"/>
-    <w:aliases w:val="und Fußzeile Char"/>
-    <w:basedOn w:val="DefaultParagraphFont"/>
-    <w:link w:val="Header"/>
+  <w:style w:type="character" w:customStyle="1" w:styleId="KopfzeileZchn">
+    <w:name w:val="Kopfzeile Zchn"/>
+    <w:aliases w:val="und Fußzeile Zchn"/>
+    <w:basedOn w:val="Absatz-Standardschriftart"/>
+    <w:link w:val="Kopfzeile"/>
     <w:rsid w:val="00096E20"/>
     <w:rPr>
       <w:sz w:val="22"/>
       <w:szCs w:val="24"/>
     </w:rPr>
   </w:style>
-  <w:style w:type="paragraph" w:styleId="NoSpacing">
+  <w:style w:type="paragraph" w:styleId="KeinLeerraum">
     <w:name w:val="No Spacing"/>
-    <w:link w:val="NoSpacingChar"/>
+    <w:link w:val="KeinLeerraumZchn"/>
     <w:uiPriority w:val="1"/>
     <w:qFormat/>
     <w:rsid w:val="005238D3"/>
@@ -15750,10 +15464,10 @@
       <w:szCs w:val="22"/>
     </w:rPr>
   </w:style>
-  <w:style w:type="character" w:customStyle="1" w:styleId="NoSpacingChar">
-    <w:name w:val="No Spacing Char"/>
-    <w:basedOn w:val="DefaultParagraphFont"/>
-    <w:link w:val="NoSpacing"/>
+  <w:style w:type="character" w:customStyle="1" w:styleId="KeinLeerraumZchn">
+    <w:name w:val="Kein Leerraum Zchn"/>
+    <w:basedOn w:val="Absatz-Standardschriftart"/>
+    <w:link w:val="KeinLeerraum"/>
     <w:uiPriority w:val="1"/>
     <w:rsid w:val="005238D3"/>
     <w:rPr>
@@ -15762,19 +15476,19 @@
       <w:szCs w:val="22"/>
     </w:rPr>
   </w:style>
-  <w:style w:type="character" w:customStyle="1" w:styleId="PlainTextChar">
-    <w:name w:val="Plain Text Char"/>
-    <w:basedOn w:val="DefaultParagraphFont"/>
-    <w:link w:val="PlainText"/>
+  <w:style w:type="character" w:customStyle="1" w:styleId="NurTextZchn">
+    <w:name w:val="Nur Text Zchn"/>
+    <w:basedOn w:val="Absatz-Standardschriftart"/>
+    <w:link w:val="NurText"/>
     <w:semiHidden/>
     <w:rsid w:val="002132C6"/>
     <w:rPr>
       <w:rFonts w:ascii="Courier New" w:hAnsi="Courier New" w:cs="Courier New"/>
     </w:rPr>
   </w:style>
-  <w:style w:type="character" w:styleId="UnresolvedMention">
+  <w:style w:type="character" w:styleId="NichtaufgelsteErwhnung">
     <w:name w:val="Unresolved Mention"/>
-    <w:basedOn w:val="DefaultParagraphFont"/>
+    <w:basedOn w:val="Absatz-Standardschriftart"/>
     <w:uiPriority w:val="99"/>
     <w:semiHidden/>
     <w:unhideWhenUsed/>
@@ -15786,7 +15500,7 @@
   </w:style>
   <w:style w:type="paragraph" w:customStyle="1" w:styleId="Choice">
     <w:name w:val="Choice"/>
-    <w:basedOn w:val="Normal"/>
+    <w:basedOn w:val="Standard"/>
     <w:link w:val="ChoiceChar"/>
     <w:qFormat/>
     <w:rsid w:val="00D54AF2"/>
@@ -15801,7 +15515,7 @@
   </w:style>
   <w:style w:type="character" w:customStyle="1" w:styleId="ChoiceChar">
     <w:name w:val="Choice Char"/>
-    <w:basedOn w:val="DefaultParagraphFont"/>
+    <w:basedOn w:val="Absatz-Standardschriftart"/>
     <w:link w:val="Choice"/>
     <w:rsid w:val="00D54AF2"/>
     <w:rPr>
@@ -15813,8 +15527,8 @@
   </w:style>
   <w:style w:type="paragraph" w:customStyle="1" w:styleId="FirstParagraph">
     <w:name w:val="First Paragraph"/>
-    <w:basedOn w:val="BodyText"/>
-    <w:next w:val="BodyText"/>
+    <w:basedOn w:val="Textkrper"/>
+    <w:next w:val="Textkrper"/>
     <w:qFormat/>
     <w:rsid w:val="00092697"/>
     <w:pPr>
@@ -15829,10 +15543,10 @@
       <w:lang w:val="en-US" w:eastAsia="en-US"/>
     </w:rPr>
   </w:style>
-  <w:style w:type="character" w:customStyle="1" w:styleId="Heading2Char">
-    <w:name w:val="Heading 2 Char"/>
-    <w:basedOn w:val="DefaultParagraphFont"/>
-    <w:link w:val="Heading2"/>
+  <w:style w:type="character" w:customStyle="1" w:styleId="berschrift2Zchn">
+    <w:name w:val="Überschrift 2 Zchn"/>
+    <w:basedOn w:val="Absatz-Standardschriftart"/>
+    <w:link w:val="berschrift2"/>
     <w:rsid w:val="00E0016E"/>
     <w:rPr>
       <w:rFonts w:ascii="Arial" w:hAnsi="Arial" w:cs="Arial"/>
@@ -15842,10 +15556,10 @@
       <w:szCs w:val="16"/>
     </w:rPr>
   </w:style>
-  <w:style w:type="character" w:customStyle="1" w:styleId="BodyTextChar">
-    <w:name w:val="Body Text Char"/>
-    <w:basedOn w:val="DefaultParagraphFont"/>
-    <w:link w:val="BodyText"/>
+  <w:style w:type="character" w:customStyle="1" w:styleId="TextkrperZchn">
+    <w:name w:val="Textkörper Zchn"/>
+    <w:basedOn w:val="Absatz-Standardschriftart"/>
+    <w:link w:val="Textkrper"/>
     <w:semiHidden/>
     <w:rsid w:val="004A4D3C"/>
     <w:rPr>
@@ -16152,6 +15866,25 @@
 </file>
 
 <file path=customXml/item3.xml><?xml version="1.0" encoding="utf-8"?>
+<p:properties xmlns:p="http://schemas.microsoft.com/office/2006/metadata/properties" xmlns:xsi="http://www.w3.org/2001/XMLSchema-instance" xmlns:pc="http://schemas.microsoft.com/office/infopath/2007/PartnerControls">
+  <documentManagement/>
+</p:properties>
+</file>
+
+<file path=customXml/item4.xml><?xml version="1.0" encoding="utf-8"?>
+<?mso-contentType ?>
+<FormTemplates xmlns="http://schemas.microsoft.com/sharepoint/v3/contenttype/forms">
+  <Display>DocumentLibraryForm</Display>
+  <Edit>DocumentLibraryForm</Edit>
+  <New>DocumentLibraryForm</New>
+</FormTemplates>
+</file>
+
+<file path=customXml/item5.xml><?xml version="1.0" encoding="utf-8"?>
+<b:Sources xmlns:b="http://schemas.openxmlformats.org/officeDocument/2006/bibliography" xmlns="http://schemas.openxmlformats.org/officeDocument/2006/bibliography" SelectedStyle="\APA.XSL" StyleName="APA"/>
+</file>
+
+<file path=customXml/item6.xml><?xml version="1.0" encoding="utf-8"?>
 <ct:contentTypeSchema xmlns:ct="http://schemas.microsoft.com/office/2006/metadata/contentType" xmlns:ma="http://schemas.microsoft.com/office/2006/metadata/properties/metaAttributes" ct:_="" ma:_="" ma:contentTypeName="Dokument" ma:contentTypeID="0x0101008A91445496CF7245836D5B403B1B3D9D" ma:contentTypeVersion="12" ma:contentTypeDescription="Ein neues Dokument erstellen." ma:contentTypeScope="" ma:versionID="5196ab9d298bec00ec658eeb33d04f7b">
   <xsd:schema xmlns:xsd="http://www.w3.org/2001/XMLSchema" xmlns:xs="http://www.w3.org/2001/XMLSchema" xmlns:p="http://schemas.microsoft.com/office/2006/metadata/properties" xmlns:ns3="814032d5-8582-4412-9ef1-c32d0ab713c9" xmlns:ns4="315b142d-b22c-42dd-addf-9883f01299f4" targetNamespace="http://schemas.microsoft.com/office/2006/metadata/properties" ma:root="true" ma:fieldsID="3fd54ae5d4007f6aac05cd0e61ab1f7e" ns3:_="" ns4:_="">
     <xsd:import namespace="814032d5-8582-4412-9ef1-c32d0ab713c9"/>
@@ -16368,30 +16101,19 @@
 </ct:contentTypeSchema>
 </file>
 
-<file path=customXml/item4.xml><?xml version="1.0" encoding="utf-8"?>
-<b:Sources xmlns:b="http://schemas.openxmlformats.org/officeDocument/2006/bibliography" xmlns="http://schemas.openxmlformats.org/officeDocument/2006/bibliography" SelectedStyle="\APA.XSL" StyleName="APA"/>
-</file>
-
-<file path=customXml/item5.xml><?xml version="1.0" encoding="utf-8"?>
-<?mso-contentType ?>
-<FormTemplates xmlns="http://schemas.microsoft.com/sharepoint/v3/contenttype/forms">
-  <Display>DocumentLibraryForm</Display>
-  <Edit>DocumentLibraryForm</Edit>
-  <New>DocumentLibraryForm</New>
-</FormTemplates>
-</file>
-
-<file path=customXml/item6.xml><?xml version="1.0" encoding="utf-8"?>
-<p:properties xmlns:p="http://schemas.microsoft.com/office/2006/metadata/properties" xmlns:xsi="http://www.w3.org/2001/XMLSchema-instance" xmlns:pc="http://schemas.microsoft.com/office/infopath/2007/PartnerControls">
-  <documentManagement/>
-</p:properties>
-</file>
-
 <file path=customXml/item7.xml><?xml version="1.0" encoding="utf-8"?>
 <b:Sources xmlns:b="http://schemas.openxmlformats.org/officeDocument/2006/bibliography" xmlns="http://schemas.openxmlformats.org/officeDocument/2006/bibliography" SelectedStyle="\APA.XSL" StyleName="APA"/>
 </file>
 
 <file path=customXml/itemProps1.xml><?xml version="1.0" encoding="utf-8"?>
+<ds:datastoreItem xmlns:ds="http://schemas.openxmlformats.org/officeDocument/2006/customXml" ds:itemID="{B49A5441-9F8E-4A71-A095-26AD66033B56}">
+  <ds:schemaRefs>
+    <ds:schemaRef ds:uri="http://schemas.openxmlformats.org/officeDocument/2006/bibliography"/>
+  </ds:schemaRefs>
+</ds:datastoreItem>
+</file>
+
+<file path=customXml/itemProps2.xml><?xml version="1.0" encoding="utf-8"?>
 <ds:datastoreItem xmlns:ds="http://schemas.openxmlformats.org/officeDocument/2006/customXml" ds:itemID="{2287EA74-21CA-4257-A416-36E12203EE57}">
   <ds:schemaRefs>
     <ds:schemaRef ds:uri="http://schemas.openxmlformats.org/officeDocument/2006/bibliography"/>
@@ -16399,15 +16121,32 @@
 </ds:datastoreItem>
 </file>
 
-<file path=customXml/itemProps2.xml><?xml version="1.0" encoding="utf-8"?>
-<ds:datastoreItem xmlns:ds="http://schemas.openxmlformats.org/officeDocument/2006/customXml" ds:itemID="{B49A5441-9F8E-4A71-A095-26AD66033B56}">
+<file path=customXml/itemProps3.xml><?xml version="1.0" encoding="utf-8"?>
+<ds:datastoreItem xmlns:ds="http://schemas.openxmlformats.org/officeDocument/2006/customXml" ds:itemID="{5F957A9B-0D92-459B-AC45-13365733178A}">
+  <ds:schemaRefs>
+    <ds:schemaRef ds:uri="http://schemas.microsoft.com/office/2006/metadata/properties"/>
+    <ds:schemaRef ds:uri="http://schemas.microsoft.com/office/infopath/2007/PartnerControls"/>
+  </ds:schemaRefs>
+</ds:datastoreItem>
+</file>
+
+<file path=customXml/itemProps4.xml><?xml version="1.0" encoding="utf-8"?>
+<ds:datastoreItem xmlns:ds="http://schemas.openxmlformats.org/officeDocument/2006/customXml" ds:itemID="{C25A4B22-728D-4546-8C41-88CFC9C6767F}">
+  <ds:schemaRefs>
+    <ds:schemaRef ds:uri="http://schemas.microsoft.com/sharepoint/v3/contenttype/forms"/>
+  </ds:schemaRefs>
+</ds:datastoreItem>
+</file>
+
+<file path=customXml/itemProps5.xml><?xml version="1.0" encoding="utf-8"?>
+<ds:datastoreItem xmlns:ds="http://schemas.openxmlformats.org/officeDocument/2006/customXml" ds:itemID="{406AA43E-D8BB-4076-923F-6FC525F7C58D}">
   <ds:schemaRefs>
     <ds:schemaRef ds:uri="http://schemas.openxmlformats.org/officeDocument/2006/bibliography"/>
   </ds:schemaRefs>
 </ds:datastoreItem>
 </file>
 
-<file path=customXml/itemProps3.xml><?xml version="1.0" encoding="utf-8"?>
+<file path=customXml/itemProps6.xml><?xml version="1.0" encoding="utf-8"?>
 <ds:datastoreItem xmlns:ds="http://schemas.openxmlformats.org/officeDocument/2006/customXml" ds:itemID="{1AE138E6-D560-4085-9339-84A6A473A1ED}">
   <ds:schemaRefs>
     <ds:schemaRef ds:uri="http://schemas.microsoft.com/office/2006/metadata/contentType"/>
@@ -16426,31 +16165,6 @@
 </ds:datastoreItem>
 </file>
 
-<file path=customXml/itemProps4.xml><?xml version="1.0" encoding="utf-8"?>
-<ds:datastoreItem xmlns:ds="http://schemas.openxmlformats.org/officeDocument/2006/customXml" ds:itemID="{406AA43E-D8BB-4076-923F-6FC525F7C58D}">
-  <ds:schemaRefs>
-    <ds:schemaRef ds:uri="http://schemas.openxmlformats.org/officeDocument/2006/bibliography"/>
-  </ds:schemaRefs>
-</ds:datastoreItem>
-</file>
-
-<file path=customXml/itemProps5.xml><?xml version="1.0" encoding="utf-8"?>
-<ds:datastoreItem xmlns:ds="http://schemas.openxmlformats.org/officeDocument/2006/customXml" ds:itemID="{C25A4B22-728D-4546-8C41-88CFC9C6767F}">
-  <ds:schemaRefs>
-    <ds:schemaRef ds:uri="http://schemas.microsoft.com/sharepoint/v3/contenttype/forms"/>
-  </ds:schemaRefs>
-</ds:datastoreItem>
-</file>
-
-<file path=customXml/itemProps6.xml><?xml version="1.0" encoding="utf-8"?>
-<ds:datastoreItem xmlns:ds="http://schemas.openxmlformats.org/officeDocument/2006/customXml" ds:itemID="{5F957A9B-0D92-459B-AC45-13365733178A}">
-  <ds:schemaRefs>
-    <ds:schemaRef ds:uri="http://schemas.microsoft.com/office/2006/metadata/properties"/>
-    <ds:schemaRef ds:uri="http://schemas.microsoft.com/office/infopath/2007/PartnerControls"/>
-  </ds:schemaRefs>
-</ds:datastoreItem>
-</file>
-
 <file path=customXml/itemProps7.xml><?xml version="1.0" encoding="utf-8"?>
 <ds:datastoreItem xmlns:ds="http://schemas.openxmlformats.org/officeDocument/2006/customXml" ds:itemID="{80BAD927-2F5B-4126-BC95-42E937ADF65C}">
   <ds:schemaRefs>

</xml_diff>